<commit_message>
update documentation more, adding FPGA information
</commit_message>
<xml_diff>
--- a/radiant_board_manager_regs.docx
+++ b/radiant_board_manager_regs.docx
@@ -7,7 +7,7 @@
         <w:pStyle w:val="Title"/>
       </w:pPr>
       <w:r>
-        <w:t xml:space="preserve">RADIANT Board Manager </w:t>
+        <w:t xml:space="preserve">RADIANT </w:t>
       </w:r>
       <w:r>
         <w:t>Documentation</w:t>
@@ -15,13 +15,67 @@
     </w:p>
     <w:p>
       <w:r>
-        <w:t>P.S. Allison, 1/25/21</w:t>
+        <w:t xml:space="preserve">P.S. Allison, </w:t>
+      </w:r>
+      <w:r>
+        <w:t>2/24/21</w:t>
+      </w:r>
+    </w:p>
+    <w:p>
+      <w:r>
+        <w:t>This document details the interface to the RADIANT board. The RADIANT has 2 separate communications paths: one is a commanding path which is a simple UART operating at 1 Mbaud. Register reads and writes can be conducted via this path.</w:t>
+      </w:r>
+    </w:p>
+    <w:p>
+      <w:r>
+        <w:t>The second path is a high-speed SPI path, implemented as a straightforward FIFO. This path essentially acts as a direct memory access (DMA) path for the RADIANT, allowing data to be moved into/out of the address space of the FPGA quickly.</w:t>
       </w:r>
     </w:p>
     <w:p>
       <w:pPr>
         <w:pStyle w:val="Heading1"/>
       </w:pPr>
+      <w:r>
+        <w:t>High-Speed SPI DMA</w:t>
+      </w:r>
+    </w:p>
+    <w:p>
+      <w:r>
+        <w:t>The high-speed SPI DMA operates at up to 48 MHz as currently implemented, and contains a 2048-entry FIFO on both the receive and transmit paths. The transmit path (</w:t>
+      </w:r>
+      <w:r>
+        <w:rPr>
+          <w:i/>
+          <w:iCs/>
+        </w:rPr>
+        <w:t xml:space="preserve">out of </w:t>
+      </w:r>
+      <w:r>
+        <w:t>the RADIANT) has a full indicator with a programmable threshold which asserts on FPGPIO0 when full.</w:t>
+      </w:r>
+    </w:p>
+    <w:p>
+      <w:r>
+        <w:t xml:space="preserve">A programmable DMA engine allows moving data </w:t>
+      </w:r>
+      <w:r>
+        <w:rPr>
+          <w:i/>
+          <w:iCs/>
+        </w:rPr>
+        <w:t>to/from</w:t>
+      </w:r>
+      <w:r>
+        <w:t xml:space="preserve"> SPI to the internal address space. In addition, data can be read/written either as full 32-bit (little endian) words, or as a single byte to a target. More details are in the SPIDMA Engine register documentation.</w:t>
+      </w:r>
+    </w:p>
+    <w:p>
+      <w:pPr>
+        <w:pStyle w:val="Heading1"/>
+      </w:pPr>
+      <w:r>
+        <w:t xml:space="preserve">Register </w:t>
+      </w:r>
       <w:r>
         <w:t>Communications Protocol</w:t>
       </w:r>
@@ -556,6 +610,7 @@
               <w:jc w:val="center"/>
             </w:pPr>
             <w:r>
+              <w:lastRenderedPageBreak/>
               <w:t>0</w:t>
             </w:r>
           </w:p>
@@ -737,11 +792,7 @@
         <w:t>burst address mode</w:t>
       </w:r>
       <w:r>
-        <w:t xml:space="preserve">, which requires setting </w:t>
-      </w:r>
-      <w:r>
-        <w:lastRenderedPageBreak/>
-        <w:t xml:space="preserve">bit 3 in the CONTROL register of the </w:t>
+        <w:t xml:space="preserve">, which requires setting bit 3 in the CONTROL register of the </w:t>
       </w:r>
       <w:r>
         <w:rPr>
@@ -1016,6 +1067,7 @@
           </w:tcPr>
           <w:p>
             <w:r>
+              <w:lastRenderedPageBreak/>
               <w:t>0x4</w:t>
             </w:r>
           </w:p>
@@ -1590,7 +1642,6 @@
           </w:tcPr>
           <w:p>
             <w:r>
-              <w:lastRenderedPageBreak/>
               <w:t>0x58</w:t>
             </w:r>
           </w:p>
@@ -2514,6 +2565,7 @@
         <w:pStyle w:val="Heading1"/>
       </w:pPr>
       <w:r>
+        <w:lastRenderedPageBreak/>
         <w:t>Register descriptions</w:t>
       </w:r>
     </w:p>
@@ -2634,7 +2686,6 @@
         <w:pStyle w:val="Heading2"/>
       </w:pPr>
       <w:r>
-        <w:lastRenderedPageBreak/>
         <w:t>0x0C: CONTROL register</w:t>
       </w:r>
     </w:p>
@@ -2864,6 +2915,7 @@
         <w:pStyle w:val="Heading3"/>
       </w:pPr>
       <w:r>
+        <w:lastRenderedPageBreak/>
         <w:t>GPIO Usage</w:t>
       </w:r>
     </w:p>
@@ -2938,7 +2990,6 @@
     </w:p>
     <w:p>
       <w:r>
-        <w:lastRenderedPageBreak/>
         <w:t xml:space="preserve">A[7:0] here is the address of the attenuator – only A[2:0] are used. </w:t>
       </w:r>
       <w:r>
@@ -3288,6 +3339,7 @@
     </w:p>
     <w:p>
       <w:r>
+        <w:lastRenderedPageBreak/>
         <w:t>The ADF4351 is connected to the same SPI bus used for programming the attenuators</w:t>
       </w:r>
       <w:r>
@@ -3631,7 +3683,6 @@
         <w:pStyle w:val="Heading2"/>
       </w:pPr>
       <w:r>
-        <w:lastRenderedPageBreak/>
         <w:t>0xE0-0xE4: Pedestal DAC outputs</w:t>
       </w:r>
     </w:p>
@@ -3653,7 +3704,3238 @@
         <w:t>Note:</w:t>
       </w:r>
       <w:r>
-        <w:t xml:space="preserve"> the default pedestal should probably be like, 0.8V or something. I think we used 0.74V in the LAB4D paper.</w:t>
+        <w:t xml:space="preserve"> the default pedestal should probably be like, 0.8V or something. I think we used </w:t>
+      </w:r>
+      <w:r>
+        <w:rPr>
+          <w:b/>
+          <w:bCs/>
+        </w:rPr>
+        <w:t>0.74V</w:t>
+      </w:r>
+      <w:r>
+        <w:t xml:space="preserve"> in the LAB4D paper.</w:t>
+      </w:r>
+    </w:p>
+    <w:p>
+      <w:pPr>
+        <w:pStyle w:val="Heading1"/>
+      </w:pPr>
+      <w:r>
+        <w:t xml:space="preserve">RADIANT FPGA </w:t>
+      </w:r>
+      <w:r>
+        <w:t>Register Space</w:t>
+      </w:r>
+    </w:p>
+    <w:p>
+      <w:r>
+        <w:t>The RADIANT FPGA register space begins at a base address of 0. Note that again, all registers are 32-bit. However, the RADIANT can handle individual byte read/write to any address, not just 32-bit aligned addresses. This is helpful for burst streaming to certain registers.</w:t>
+      </w:r>
+    </w:p>
+    <w:p>
+      <w:r>
+        <w:t>The address space is broken up into 7 separate regions:</w:t>
+      </w:r>
+    </w:p>
+    <w:tbl>
+      <w:tblPr>
+        <w:tblStyle w:val="TableGrid"/>
+        <w:tblW w:w="0" w:type="auto"/>
+        <w:tblLook w:val="04A0" w:firstRow="1" w:lastRow="0" w:firstColumn="1" w:lastColumn="0" w:noHBand="0" w:noVBand="1"/>
+      </w:tblPr>
+      <w:tblGrid>
+        <w:gridCol w:w="1885"/>
+        <w:gridCol w:w="1530"/>
+        <w:gridCol w:w="5935"/>
+      </w:tblGrid>
+      <w:tr>
+        <w:tc>
+          <w:tcPr>
+            <w:tcW w:w="1885" w:type="dxa"/>
+          </w:tcPr>
+          <w:p>
+            <w:pPr>
+              <w:jc w:val="center"/>
+              <w:rPr>
+                <w:b/>
+                <w:bCs/>
+              </w:rPr>
+            </w:pPr>
+            <w:r>
+              <w:rPr>
+                <w:b/>
+                <w:bCs/>
+              </w:rPr>
+              <w:t>Address</w:t>
+            </w:r>
+            <w:r>
+              <w:rPr>
+                <w:b/>
+                <w:bCs/>
+              </w:rPr>
+              <w:t xml:space="preserve"> Region</w:t>
+            </w:r>
+          </w:p>
+        </w:tc>
+        <w:tc>
+          <w:tcPr>
+            <w:tcW w:w="1530" w:type="dxa"/>
+          </w:tcPr>
+          <w:p>
+            <w:pPr>
+              <w:jc w:val="center"/>
+              <w:rPr>
+                <w:b/>
+                <w:bCs/>
+              </w:rPr>
+            </w:pPr>
+            <w:r>
+              <w:rPr>
+                <w:b/>
+                <w:bCs/>
+              </w:rPr>
+              <w:t>Name</w:t>
+            </w:r>
+          </w:p>
+        </w:tc>
+        <w:tc>
+          <w:tcPr>
+            <w:tcW w:w="5935" w:type="dxa"/>
+          </w:tcPr>
+          <w:p>
+            <w:pPr>
+              <w:rPr>
+                <w:b/>
+                <w:bCs/>
+              </w:rPr>
+            </w:pPr>
+            <w:r>
+              <w:rPr>
+                <w:b/>
+                <w:bCs/>
+              </w:rPr>
+              <w:t>Description</w:t>
+            </w:r>
+          </w:p>
+        </w:tc>
+      </w:tr>
+      <w:tr>
+        <w:tc>
+          <w:tcPr>
+            <w:tcW w:w="1885" w:type="dxa"/>
+          </w:tcPr>
+          <w:p>
+            <w:r>
+              <w:t>0x0</w:t>
+            </w:r>
+            <w:r>
+              <w:t>00000-0x007FFF</w:t>
+            </w:r>
+          </w:p>
+        </w:tc>
+        <w:tc>
+          <w:tcPr>
+            <w:tcW w:w="1530" w:type="dxa"/>
+          </w:tcPr>
+          <w:p>
+            <w:r>
+              <w:t>RAD_ID_CTRL</w:t>
+            </w:r>
+          </w:p>
+        </w:tc>
+        <w:tc>
+          <w:tcPr>
+            <w:tcW w:w="5935" w:type="dxa"/>
+          </w:tcPr>
+          <w:p>
+            <w:r>
+              <w:t>RADIANT identification and general control</w:t>
+            </w:r>
+          </w:p>
+        </w:tc>
+      </w:tr>
+      <w:tr>
+        <w:tc>
+          <w:tcPr>
+            <w:tcW w:w="1885" w:type="dxa"/>
+          </w:tcPr>
+          <w:p>
+            <w:r>
+              <w:t>0x</w:t>
+            </w:r>
+            <w:r>
+              <w:t>008000-0x00FFFF</w:t>
+            </w:r>
+          </w:p>
+        </w:tc>
+        <w:tc>
+          <w:tcPr>
+            <w:tcW w:w="1530" w:type="dxa"/>
+          </w:tcPr>
+          <w:p>
+            <w:r>
+              <w:t>SPIDMA</w:t>
+            </w:r>
+          </w:p>
+        </w:tc>
+        <w:tc>
+          <w:tcPr>
+            <w:tcW w:w="5935" w:type="dxa"/>
+          </w:tcPr>
+          <w:p>
+            <w:r>
+              <w:t>High-speed SPI DMA engine config and control</w:t>
+            </w:r>
+          </w:p>
+        </w:tc>
+      </w:tr>
+      <w:tr>
+        <w:tc>
+          <w:tcPr>
+            <w:tcW w:w="1885" w:type="dxa"/>
+          </w:tcPr>
+          <w:p>
+            <w:r>
+              <w:t>0x</w:t>
+            </w:r>
+            <w:r>
+              <w:t>010000-0x01FFFF</w:t>
+            </w:r>
+          </w:p>
+        </w:tc>
+        <w:tc>
+          <w:tcPr>
+            <w:tcW w:w="1530" w:type="dxa"/>
+          </w:tcPr>
+          <w:p>
+            <w:r>
+              <w:t>LAB4_CTRL</w:t>
+            </w:r>
+          </w:p>
+        </w:tc>
+        <w:tc>
+          <w:tcPr>
+            <w:tcW w:w="5935" w:type="dxa"/>
+          </w:tcPr>
+          <w:p>
+            <w:r>
+              <w:t>LAB4 Controller</w:t>
+            </w:r>
+          </w:p>
+        </w:tc>
+      </w:tr>
+      <w:tr>
+        <w:tc>
+          <w:tcPr>
+            <w:tcW w:w="1885" w:type="dxa"/>
+          </w:tcPr>
+          <w:p>
+            <w:r>
+              <w:t>0x</w:t>
+            </w:r>
+            <w:r>
+              <w:t>020000-0x02FFFF</w:t>
+            </w:r>
+          </w:p>
+        </w:tc>
+        <w:tc>
+          <w:tcPr>
+            <w:tcW w:w="1530" w:type="dxa"/>
+          </w:tcPr>
+          <w:p>
+            <w:r>
+              <w:t>LAB4_RAM</w:t>
+            </w:r>
+          </w:p>
+        </w:tc>
+        <w:tc>
+          <w:tcPr>
+            <w:tcW w:w="5935" w:type="dxa"/>
+          </w:tcPr>
+          <w:p>
+            <w:r>
+              <w:t>LAB4 RAM</w:t>
+            </w:r>
+          </w:p>
+        </w:tc>
+      </w:tr>
+      <w:tr>
+        <w:tc>
+          <w:tcPr>
+            <w:tcW w:w="1885" w:type="dxa"/>
+          </w:tcPr>
+          <w:p>
+            <w:r>
+              <w:t>0x</w:t>
+            </w:r>
+            <w:r>
+              <w:t>030000-0x03FFFF</w:t>
+            </w:r>
+          </w:p>
+        </w:tc>
+        <w:tc>
+          <w:tcPr>
+            <w:tcW w:w="1530" w:type="dxa"/>
+          </w:tcPr>
+          <w:p>
+            <w:r>
+              <w:t>TRIG</w:t>
+            </w:r>
+          </w:p>
+        </w:tc>
+        <w:tc>
+          <w:tcPr>
+            <w:tcW w:w="5935" w:type="dxa"/>
+          </w:tcPr>
+          <w:p>
+            <w:r>
+              <w:t>Trigger control and status</w:t>
+            </w:r>
+          </w:p>
+        </w:tc>
+      </w:tr>
+      <w:tr>
+        <w:tc>
+          <w:tcPr>
+            <w:tcW w:w="1885" w:type="dxa"/>
+          </w:tcPr>
+          <w:p>
+            <w:r>
+              <w:t>0x</w:t>
+            </w:r>
+            <w:r>
+              <w:t>040000-0x07FFFF</w:t>
+            </w:r>
+          </w:p>
+        </w:tc>
+        <w:tc>
+          <w:tcPr>
+            <w:tcW w:w="1530" w:type="dxa"/>
+          </w:tcPr>
+          <w:p>
+            <w:r>
+              <w:t>SCAL</w:t>
+            </w:r>
+          </w:p>
+        </w:tc>
+        <w:tc>
+          <w:tcPr>
+            <w:tcW w:w="5935" w:type="dxa"/>
+          </w:tcPr>
+          <w:p>
+            <w:r>
+              <w:t>Scalers for each trigger input</w:t>
+            </w:r>
+          </w:p>
+        </w:tc>
+      </w:tr>
+      <w:tr>
+        <w:tc>
+          <w:tcPr>
+            <w:tcW w:w="1885" w:type="dxa"/>
+          </w:tcPr>
+          <w:p>
+            <w:r>
+              <w:t>0x</w:t>
+            </w:r>
+            <w:r>
+              <w:t>080000-0x0FFFFF</w:t>
+            </w:r>
+          </w:p>
+        </w:tc>
+        <w:tc>
+          <w:tcPr>
+            <w:tcW w:w="1530" w:type="dxa"/>
+          </w:tcPr>
+          <w:p>
+            <w:r>
+              <w:t>CALRAM</w:t>
+            </w:r>
+          </w:p>
+        </w:tc>
+        <w:tc>
+          <w:tcPr>
+            <w:tcW w:w="5935" w:type="dxa"/>
+          </w:tcPr>
+          <w:p>
+            <w:r>
+              <w:t>Calibration memory</w:t>
+            </w:r>
+          </w:p>
+        </w:tc>
+      </w:tr>
+    </w:tbl>
+    <w:p/>
+    <w:p>
+      <w:r>
+        <w:t xml:space="preserve">Note: this does </w:t>
+      </w:r>
+      <w:r>
+        <w:rPr>
+          <w:i/>
+          <w:iCs/>
+        </w:rPr>
+        <w:t xml:space="preserve">not </w:t>
+      </w:r>
+      <w:r>
+        <w:t>fill the full register space of the RADIANT (which is 22 bit, up to 0x3FFFFF). The top 2 address bits are currently ignored, but that space should be considered as reserved.</w:t>
+      </w:r>
+    </w:p>
+    <w:p>
+      <w:pPr>
+        <w:pStyle w:val="Heading3"/>
+      </w:pPr>
+      <w:r>
+        <w:lastRenderedPageBreak/>
+        <w:t>RAD_ID_CTRL Register Space</w:t>
+      </w:r>
+    </w:p>
+    <w:tbl>
+      <w:tblPr>
+        <w:tblStyle w:val="TableGrid"/>
+        <w:tblW w:w="0" w:type="auto"/>
+        <w:tblLook w:val="04A0" w:firstRow="1" w:lastRow="0" w:firstColumn="1" w:lastColumn="0" w:noHBand="0" w:noVBand="1"/>
+      </w:tblPr>
+      <w:tblGrid>
+        <w:gridCol w:w="1885"/>
+        <w:gridCol w:w="1530"/>
+        <w:gridCol w:w="5935"/>
+      </w:tblGrid>
+      <w:tr>
+        <w:tc>
+          <w:tcPr>
+            <w:tcW w:w="1885" w:type="dxa"/>
+          </w:tcPr>
+          <w:p>
+            <w:pPr>
+              <w:jc w:val="center"/>
+              <w:rPr>
+                <w:b/>
+                <w:bCs/>
+              </w:rPr>
+            </w:pPr>
+            <w:r>
+              <w:rPr>
+                <w:b/>
+                <w:bCs/>
+              </w:rPr>
+              <w:t>Address</w:t>
+            </w:r>
+            <w:r>
+              <w:rPr>
+                <w:b/>
+                <w:bCs/>
+              </w:rPr>
+              <w:br/>
+              <w:t>(Base: 0x</w:t>
+            </w:r>
+            <w:r>
+              <w:rPr>
+                <w:b/>
+                <w:bCs/>
+              </w:rPr>
+              <w:t>0</w:t>
+            </w:r>
+            <w:r>
+              <w:rPr>
+                <w:b/>
+                <w:bCs/>
+              </w:rPr>
+              <w:t>00000)</w:t>
+            </w:r>
+          </w:p>
+        </w:tc>
+        <w:tc>
+          <w:tcPr>
+            <w:tcW w:w="1530" w:type="dxa"/>
+          </w:tcPr>
+          <w:p>
+            <w:pPr>
+              <w:jc w:val="center"/>
+              <w:rPr>
+                <w:b/>
+                <w:bCs/>
+              </w:rPr>
+            </w:pPr>
+            <w:r>
+              <w:rPr>
+                <w:b/>
+                <w:bCs/>
+              </w:rPr>
+              <w:t>Name</w:t>
+            </w:r>
+          </w:p>
+        </w:tc>
+        <w:tc>
+          <w:tcPr>
+            <w:tcW w:w="5935" w:type="dxa"/>
+          </w:tcPr>
+          <w:p>
+            <w:pPr>
+              <w:rPr>
+                <w:b/>
+                <w:bCs/>
+              </w:rPr>
+            </w:pPr>
+            <w:r>
+              <w:rPr>
+                <w:b/>
+                <w:bCs/>
+              </w:rPr>
+              <w:t>Description</w:t>
+            </w:r>
+          </w:p>
+        </w:tc>
+      </w:tr>
+      <w:tr>
+        <w:tc>
+          <w:tcPr>
+            <w:tcW w:w="1885" w:type="dxa"/>
+          </w:tcPr>
+          <w:p>
+            <w:r>
+              <w:t>0x0</w:t>
+            </w:r>
+          </w:p>
+        </w:tc>
+        <w:tc>
+          <w:tcPr>
+            <w:tcW w:w="1530" w:type="dxa"/>
+          </w:tcPr>
+          <w:p>
+            <w:r>
+              <w:t>IDENT</w:t>
+            </w:r>
+          </w:p>
+        </w:tc>
+        <w:tc>
+          <w:tcPr>
+            <w:tcW w:w="5935" w:type="dxa"/>
+          </w:tcPr>
+          <w:p>
+            <w:r>
+              <w:t>“RD</w:t>
+            </w:r>
+            <w:r>
+              <w:t>NT</w:t>
+            </w:r>
+            <w:r>
+              <w:t xml:space="preserve">” (constant returned value: </w:t>
+            </w:r>
+            <w:r>
+              <w:t>0x52444E54</w:t>
+            </w:r>
+            <w:r>
+              <w:t>)</w:t>
+            </w:r>
+          </w:p>
+        </w:tc>
+      </w:tr>
+      <w:tr>
+        <w:tc>
+          <w:tcPr>
+            <w:tcW w:w="1885" w:type="dxa"/>
+          </w:tcPr>
+          <w:p>
+            <w:r>
+              <w:t>0x4</w:t>
+            </w:r>
+          </w:p>
+        </w:tc>
+        <w:tc>
+          <w:tcPr>
+            <w:tcW w:w="1530" w:type="dxa"/>
+          </w:tcPr>
+          <w:p>
+            <w:r>
+              <w:t>DATEVERSION</w:t>
+            </w:r>
+          </w:p>
+        </w:tc>
+        <w:tc>
+          <w:tcPr>
+            <w:tcW w:w="5935" w:type="dxa"/>
+          </w:tcPr>
+          <w:p>
+            <w:r>
+              <w:t>Version info + date encoding</w:t>
+            </w:r>
+          </w:p>
+        </w:tc>
+      </w:tr>
+      <w:tr>
+        <w:tc>
+          <w:tcPr>
+            <w:tcW w:w="1885" w:type="dxa"/>
+          </w:tcPr>
+          <w:p>
+            <w:r>
+              <w:t>0x8</w:t>
+            </w:r>
+          </w:p>
+        </w:tc>
+        <w:tc>
+          <w:tcPr>
+            <w:tcW w:w="1530" w:type="dxa"/>
+          </w:tcPr>
+          <w:p>
+            <w:r>
+              <w:t>CPLDCTRL</w:t>
+            </w:r>
+          </w:p>
+        </w:tc>
+        <w:tc>
+          <w:tcPr>
+            <w:tcW w:w="5935" w:type="dxa"/>
+          </w:tcPr>
+          <w:p>
+            <w:r>
+              <w:t>CPLD Control Register</w:t>
+            </w:r>
+          </w:p>
+        </w:tc>
+      </w:tr>
+      <w:tr>
+        <w:tc>
+          <w:tcPr>
+            <w:tcW w:w="1885" w:type="dxa"/>
+          </w:tcPr>
+          <w:p>
+            <w:r>
+              <w:t>0xC</w:t>
+            </w:r>
+          </w:p>
+        </w:tc>
+        <w:tc>
+          <w:tcPr>
+            <w:tcW w:w="1530" w:type="dxa"/>
+          </w:tcPr>
+          <w:p/>
+        </w:tc>
+        <w:tc>
+          <w:tcPr>
+            <w:tcW w:w="5935" w:type="dxa"/>
+          </w:tcPr>
+          <w:p/>
+        </w:tc>
+      </w:tr>
+      <w:tr>
+        <w:tc>
+          <w:tcPr>
+            <w:tcW w:w="1885" w:type="dxa"/>
+          </w:tcPr>
+          <w:p>
+            <w:r>
+              <w:t>0x10</w:t>
+            </w:r>
+          </w:p>
+        </w:tc>
+        <w:tc>
+          <w:tcPr>
+            <w:tcW w:w="1530" w:type="dxa"/>
+          </w:tcPr>
+          <w:p>
+            <w:r>
+              <w:t>PPSSEL</w:t>
+            </w:r>
+          </w:p>
+        </w:tc>
+        <w:tc>
+          <w:tcPr>
+            <w:tcW w:w="5935" w:type="dxa"/>
+          </w:tcPr>
+          <w:p>
+            <w:r>
+              <w:t>PPS Selection Register</w:t>
+            </w:r>
+          </w:p>
+        </w:tc>
+      </w:tr>
+      <w:tr>
+        <w:tc>
+          <w:tcPr>
+            <w:tcW w:w="1885" w:type="dxa"/>
+          </w:tcPr>
+          <w:p>
+            <w:r>
+              <w:t>0x14</w:t>
+            </w:r>
+          </w:p>
+        </w:tc>
+        <w:tc>
+          <w:tcPr>
+            <w:tcW w:w="1530" w:type="dxa"/>
+          </w:tcPr>
+          <w:p>
+            <w:r>
+              <w:t>RESET_MODE</w:t>
+            </w:r>
+          </w:p>
+        </w:tc>
+        <w:tc>
+          <w:tcPr>
+            <w:tcW w:w="5935" w:type="dxa"/>
+          </w:tcPr>
+          <w:p>
+            <w:r>
+              <w:t>Reset/mode register</w:t>
+            </w:r>
+          </w:p>
+        </w:tc>
+      </w:tr>
+      <w:tr>
+        <w:tc>
+          <w:tcPr>
+            <w:tcW w:w="1885" w:type="dxa"/>
+          </w:tcPr>
+          <w:p>
+            <w:r>
+              <w:t>0x18</w:t>
+            </w:r>
+          </w:p>
+        </w:tc>
+        <w:tc>
+          <w:tcPr>
+            <w:tcW w:w="1530" w:type="dxa"/>
+          </w:tcPr>
+          <w:p>
+            <w:r>
+              <w:t>LED</w:t>
+            </w:r>
+          </w:p>
+        </w:tc>
+        <w:tc>
+          <w:tcPr>
+            <w:tcW w:w="5935" w:type="dxa"/>
+          </w:tcPr>
+          <w:p>
+            <w:r>
+              <w:t>LED FPGA control</w:t>
+            </w:r>
+          </w:p>
+        </w:tc>
+      </w:tr>
+      <w:tr>
+        <w:tc>
+          <w:tcPr>
+            <w:tcW w:w="1885" w:type="dxa"/>
+          </w:tcPr>
+          <w:p>
+            <w:r>
+              <w:t>0x1C</w:t>
+            </w:r>
+          </w:p>
+        </w:tc>
+        <w:tc>
+          <w:tcPr>
+            <w:tcW w:w="1530" w:type="dxa"/>
+          </w:tcPr>
+          <w:p>
+            <w:r>
+              <w:t>JTAGLEFT</w:t>
+            </w:r>
+          </w:p>
+        </w:tc>
+        <w:tc>
+          <w:tcPr>
+            <w:tcW w:w="5935" w:type="dxa"/>
+          </w:tcPr>
+          <w:p>
+            <w:r>
+              <w:t>JTAG register for left CPLD (channels 0-11)</w:t>
+            </w:r>
+          </w:p>
+        </w:tc>
+      </w:tr>
+      <w:tr>
+        <w:tc>
+          <w:tcPr>
+            <w:tcW w:w="1885" w:type="dxa"/>
+          </w:tcPr>
+          <w:p>
+            <w:r>
+              <w:t>0x20</w:t>
+            </w:r>
+          </w:p>
+        </w:tc>
+        <w:tc>
+          <w:tcPr>
+            <w:tcW w:w="1530" w:type="dxa"/>
+          </w:tcPr>
+          <w:p>
+            <w:r>
+              <w:t>JTAGRIGHT</w:t>
+            </w:r>
+          </w:p>
+        </w:tc>
+        <w:tc>
+          <w:tcPr>
+            <w:tcW w:w="5935" w:type="dxa"/>
+          </w:tcPr>
+          <w:p>
+            <w:r>
+              <w:t>JTAG register for right CPLD (channels 12-23)</w:t>
+            </w:r>
+          </w:p>
+        </w:tc>
+      </w:tr>
+      <w:tr>
+        <w:tc>
+          <w:tcPr>
+            <w:tcW w:w="1885" w:type="dxa"/>
+          </w:tcPr>
+          <w:p>
+            <w:r>
+              <w:t>0x24</w:t>
+            </w:r>
+          </w:p>
+        </w:tc>
+        <w:tc>
+          <w:tcPr>
+            <w:tcW w:w="1530" w:type="dxa"/>
+          </w:tcPr>
+          <w:p>
+            <w:r>
+              <w:t>SPISS</w:t>
+            </w:r>
+          </w:p>
+        </w:tc>
+        <w:tc>
+          <w:tcPr>
+            <w:tcW w:w="5935" w:type="dxa"/>
+          </w:tcPr>
+          <w:p>
+            <w:r>
+              <w:t>SPI Flash chip select output</w:t>
+            </w:r>
+          </w:p>
+        </w:tc>
+      </w:tr>
+      <w:tr>
+        <w:tc>
+          <w:tcPr>
+            <w:tcW w:w="1885" w:type="dxa"/>
+          </w:tcPr>
+          <w:p>
+            <w:r>
+              <w:t>0x28</w:t>
+            </w:r>
+          </w:p>
+        </w:tc>
+        <w:tc>
+          <w:tcPr>
+            <w:tcW w:w="1530" w:type="dxa"/>
+          </w:tcPr>
+          <w:p/>
+        </w:tc>
+        <w:tc>
+          <w:tcPr>
+            <w:tcW w:w="5935" w:type="dxa"/>
+          </w:tcPr>
+          <w:p/>
+        </w:tc>
+      </w:tr>
+      <w:tr>
+        <w:tc>
+          <w:tcPr>
+            <w:tcW w:w="1885" w:type="dxa"/>
+          </w:tcPr>
+          <w:p>
+            <w:r>
+              <w:t>0</w:t>
+            </w:r>
+            <w:r>
+              <w:t>x2C</w:t>
+            </w:r>
+          </w:p>
+        </w:tc>
+        <w:tc>
+          <w:tcPr>
+            <w:tcW w:w="1530" w:type="dxa"/>
+          </w:tcPr>
+          <w:p>
+            <w:r>
+              <w:t>DEVICEDNA</w:t>
+            </w:r>
+          </w:p>
+        </w:tc>
+        <w:tc>
+          <w:tcPr>
+            <w:tcW w:w="5935" w:type="dxa"/>
+          </w:tcPr>
+          <w:p>
+            <w:r>
+              <w:t>Device DNA port</w:t>
+            </w:r>
+          </w:p>
+        </w:tc>
+      </w:tr>
+      <w:tr>
+        <w:tc>
+          <w:tcPr>
+            <w:tcW w:w="1885" w:type="dxa"/>
+          </w:tcPr>
+          <w:p>
+            <w:r>
+              <w:t>0x</w:t>
+            </w:r>
+            <w:r>
+              <w:t>30-0x3F</w:t>
+            </w:r>
+          </w:p>
+        </w:tc>
+        <w:tc>
+          <w:tcPr>
+            <w:tcW w:w="1530" w:type="dxa"/>
+          </w:tcPr>
+          <w:p>
+            <w:r>
+              <w:t>SIMPLESPI</w:t>
+            </w:r>
+          </w:p>
+        </w:tc>
+        <w:tc>
+          <w:tcPr>
+            <w:tcW w:w="5935" w:type="dxa"/>
+          </w:tcPr>
+          <w:p>
+            <w:r>
+              <w:t>OpenCores SPI controller connected to SPI flash</w:t>
+            </w:r>
+          </w:p>
+        </w:tc>
+      </w:tr>
+    </w:tbl>
+    <w:p/>
+    <w:p>
+      <w:pPr>
+        <w:pStyle w:val="Heading3"/>
+      </w:pPr>
+      <w:r>
+        <w:t>Identification/Version Registers (0x00-0x04)</w:t>
+      </w:r>
+    </w:p>
+    <w:p>
+      <w:r>
+        <w:t>These registers simply identify the RADIANT (“RDNT”) and the current firmware version. Encoding is the same as the Board Manager.</w:t>
+      </w:r>
+    </w:p>
+    <w:p>
+      <w:pPr>
+        <w:pStyle w:val="Heading3"/>
+      </w:pPr>
+      <w:r>
+        <w:t>CPLDCTRL</w:t>
+      </w:r>
+    </w:p>
+    <w:tbl>
+      <w:tblPr>
+        <w:tblStyle w:val="TableGrid"/>
+        <w:tblW w:w="0" w:type="auto"/>
+        <w:tblLook w:val="04A0" w:firstRow="1" w:lastRow="0" w:firstColumn="1" w:lastColumn="0" w:noHBand="0" w:noVBand="1"/>
+      </w:tblPr>
+      <w:tblGrid>
+        <w:gridCol w:w="1420"/>
+        <w:gridCol w:w="1606"/>
+        <w:gridCol w:w="1881"/>
+        <w:gridCol w:w="1155"/>
+        <w:gridCol w:w="1506"/>
+        <w:gridCol w:w="1782"/>
+      </w:tblGrid>
+      <w:tr>
+        <w:tc>
+          <w:tcPr>
+            <w:tcW w:w="9350" w:type="dxa"/>
+            <w:gridSpan w:val="6"/>
+          </w:tcPr>
+          <w:p>
+            <w:pPr>
+              <w:jc w:val="center"/>
+              <w:rPr>
+                <w:b/>
+                <w:bCs/>
+              </w:rPr>
+            </w:pPr>
+            <w:r>
+              <w:rPr>
+                <w:b/>
+                <w:bCs/>
+              </w:rPr>
+              <w:t>CPLDCTRL (0x8)</w:t>
+            </w:r>
+          </w:p>
+        </w:tc>
+      </w:tr>
+      <w:tr>
+        <w:tc>
+          <w:tcPr>
+            <w:tcW w:w="1420" w:type="dxa"/>
+          </w:tcPr>
+          <w:p>
+            <w:pPr>
+              <w:jc w:val="center"/>
+            </w:pPr>
+            <w:r>
+              <w:t>Bit[31]</w:t>
+            </w:r>
+          </w:p>
+        </w:tc>
+        <w:tc>
+          <w:tcPr>
+            <w:tcW w:w="1606" w:type="dxa"/>
+          </w:tcPr>
+          <w:p>
+            <w:pPr>
+              <w:jc w:val="center"/>
+            </w:pPr>
+            <w:r>
+              <w:t>Bit[24]</w:t>
+            </w:r>
+          </w:p>
+        </w:tc>
+        <w:tc>
+          <w:tcPr>
+            <w:tcW w:w="1881" w:type="dxa"/>
+          </w:tcPr>
+          <w:p>
+            <w:pPr>
+              <w:jc w:val="center"/>
+            </w:pPr>
+            <w:r>
+              <w:t>Bits[23:16]</w:t>
+            </w:r>
+          </w:p>
+        </w:tc>
+        <w:tc>
+          <w:tcPr>
+            <w:tcW w:w="1155" w:type="dxa"/>
+          </w:tcPr>
+          <w:p>
+            <w:pPr>
+              <w:jc w:val="center"/>
+            </w:pPr>
+            <w:r>
+              <w:t>Bit[15]</w:t>
+            </w:r>
+          </w:p>
+        </w:tc>
+        <w:tc>
+          <w:tcPr>
+            <w:tcW w:w="1506" w:type="dxa"/>
+          </w:tcPr>
+          <w:p>
+            <w:pPr>
+              <w:jc w:val="center"/>
+            </w:pPr>
+            <w:r>
+              <w:t>Bit[8]</w:t>
+            </w:r>
+          </w:p>
+        </w:tc>
+        <w:tc>
+          <w:tcPr>
+            <w:tcW w:w="1782" w:type="dxa"/>
+          </w:tcPr>
+          <w:p>
+            <w:pPr>
+              <w:jc w:val="center"/>
+            </w:pPr>
+            <w:r>
+              <w:t>Bits[7:0]</w:t>
+            </w:r>
+          </w:p>
+        </w:tc>
+      </w:tr>
+      <w:tr>
+        <w:tc>
+          <w:tcPr>
+            <w:tcW w:w="1420" w:type="dxa"/>
+          </w:tcPr>
+          <w:p>
+            <w:r>
+              <w:t>RIGHTDONE</w:t>
+            </w:r>
+          </w:p>
+        </w:tc>
+        <w:tc>
+          <w:tcPr>
+            <w:tcW w:w="1606" w:type="dxa"/>
+          </w:tcPr>
+          <w:p>
+            <w:r>
+              <w:t>Load RIGHTCPLD</w:t>
+            </w:r>
+          </w:p>
+        </w:tc>
+        <w:tc>
+          <w:tcPr>
+            <w:tcW w:w="1881" w:type="dxa"/>
+          </w:tcPr>
+          <w:p>
+            <w:r>
+              <w:t>RIGHTCPLD[7:0]</w:t>
+            </w:r>
+          </w:p>
+        </w:tc>
+        <w:tc>
+          <w:tcPr>
+            <w:tcW w:w="1155" w:type="dxa"/>
+          </w:tcPr>
+          <w:p>
+            <w:r>
+              <w:t>LEFTDONE</w:t>
+            </w:r>
+          </w:p>
+        </w:tc>
+        <w:tc>
+          <w:tcPr>
+            <w:tcW w:w="1506" w:type="dxa"/>
+          </w:tcPr>
+          <w:p>
+            <w:r>
+              <w:t>Load LEFTCPLD</w:t>
+            </w:r>
+          </w:p>
+        </w:tc>
+        <w:tc>
+          <w:tcPr>
+            <w:tcW w:w="1782" w:type="dxa"/>
+          </w:tcPr>
+          <w:p>
+            <w:r>
+              <w:t>LEFTCPLD[7:0]</w:t>
+            </w:r>
+          </w:p>
+        </w:tc>
+      </w:tr>
+    </w:tbl>
+    <w:p/>
+    <w:p>
+      <w:r>
+        <w:t>The auxiliary CPLDs on the RADIANT handle fanning out signals to the 24x LAB4Ds. They also multiplex the MONTIMING signals back from the LAB4Ds to a single input to the FPGA. CPLDCTRL allows selecting which LAB4D’s inputs are selected.</w:t>
+      </w:r>
+      <w:r>
+        <w:t xml:space="preserve"> The MONTIMING input for the right channels (12-23) are selected by RIGHTCPLD[3:0] and the MONTIMING input for the left channels are selected via LEFTCPLD[3:0].</w:t>
+      </w:r>
+    </w:p>
+    <w:p>
+      <w:r>
+        <w:t>In addition, the CPLDs can also be used for a built-in self-test mode</w:t>
+      </w:r>
+      <w:r>
+        <w:t xml:space="preserve">. In this mode, </w:t>
+      </w:r>
+      <w:r>
+        <w:rPr>
+          <w:b/>
+          <w:bCs/>
+        </w:rPr>
+        <w:t xml:space="preserve">for a single </w:t>
+      </w:r>
+      <w:r>
+        <w:t>LAB4D</w:t>
+      </w:r>
+      <w:r>
+        <w:t xml:space="preserve"> (again selected by bits [3:0]), </w:t>
+      </w:r>
+      <w:r>
+        <w:t>the</w:t>
+      </w:r>
+      <w:r>
+        <w:t xml:space="preserve"> WR[4:0] signals are used to select an analog output </w:t>
+      </w:r>
+      <w:r>
+        <w:rPr>
+          <w:i/>
+          <w:iCs/>
+        </w:rPr>
+        <w:t>and</w:t>
+      </w:r>
+      <w:r>
+        <w:t xml:space="preserve"> the SHOUT pin from that LAB4D is routed to the SSINCR_TDO pin. BIST mode is enabled by setting RIGHTCPLD[7] and LEFTCPLD[7], and the analog values to be selected are taken from RIGHTCPLD[6:4] and LEFTCPLD[6:4]. </w:t>
+      </w:r>
+    </w:p>
+    <w:p>
+      <w:r>
+        <w:t>Full details on BIST mode are located elsewhere. From a practical standpoint, the CPLDCTRL register is used only to select the MONTIMING input.</w:t>
+      </w:r>
+      <w:r>
+        <w:t xml:space="preserve"> To select the MONTIMING input for LAB #i, write (0x1000100 | ((i%12) &lt;&lt; 16) | (i%12)) to CPLDCTRL. Note that this selects both the given LAB and its diagonally-opposite partner (e.g. channel 0 and 12, channel 11 and 23).</w:t>
+      </w:r>
+    </w:p>
+    <w:p>
+      <w:r>
+        <w:rPr>
+          <w:b/>
+          <w:bCs/>
+        </w:rPr>
+        <w:t>Bit[31] and Bit[15] are 1 when the CPLDs have been properly programmed.</w:t>
+      </w:r>
+      <w:r>
+        <w:rPr>
+          <w:b/>
+          <w:bCs/>
+        </w:rPr>
+        <w:t xml:space="preserve"> </w:t>
+      </w:r>
+      <w:r>
+        <w:t>At initialization, checking these two bits in CPLDCTRL is necessary to ensure that normal operation can occur.</w:t>
+      </w:r>
+    </w:p>
+    <w:p>
+      <w:pPr>
+        <w:pStyle w:val="Heading3"/>
+      </w:pPr>
+      <w:r>
+        <w:lastRenderedPageBreak/>
+        <w:t>PPSSEL</w:t>
+      </w:r>
+    </w:p>
+    <w:p>
+      <w:r>
+        <w:t>To be documented</w:t>
+      </w:r>
+    </w:p>
+    <w:p/>
+    <w:p>
+      <w:pPr>
+        <w:pStyle w:val="Heading3"/>
+      </w:pPr>
+      <w:r>
+        <w:t>RESET_MODE</w:t>
+      </w:r>
+    </w:p>
+    <w:tbl>
+      <w:tblPr>
+        <w:tblStyle w:val="TableGrid"/>
+        <w:tblW w:w="0" w:type="auto"/>
+        <w:tblLook w:val="04A0" w:firstRow="1" w:lastRow="0" w:firstColumn="1" w:lastColumn="0" w:noHBand="0" w:noVBand="1"/>
+      </w:tblPr>
+      <w:tblGrid>
+        <w:gridCol w:w="2337"/>
+        <w:gridCol w:w="2337"/>
+        <w:gridCol w:w="2338"/>
+        <w:gridCol w:w="2338"/>
+      </w:tblGrid>
+      <w:tr>
+        <w:tc>
+          <w:tcPr>
+            <w:tcW w:w="9350" w:type="dxa"/>
+            <w:gridSpan w:val="4"/>
+          </w:tcPr>
+          <w:p>
+            <w:pPr>
+              <w:jc w:val="center"/>
+              <w:rPr>
+                <w:b/>
+                <w:bCs/>
+              </w:rPr>
+            </w:pPr>
+            <w:r>
+              <w:rPr>
+                <w:b/>
+                <w:bCs/>
+              </w:rPr>
+              <w:t>RESET_MODE</w:t>
+            </w:r>
+            <w:r>
+              <w:rPr>
+                <w:b/>
+                <w:bCs/>
+              </w:rPr>
+              <w:t xml:space="preserve"> (0x</w:t>
+            </w:r>
+            <w:r>
+              <w:rPr>
+                <w:b/>
+                <w:bCs/>
+              </w:rPr>
+              <w:t>14</w:t>
+            </w:r>
+            <w:r>
+              <w:rPr>
+                <w:b/>
+                <w:bCs/>
+              </w:rPr>
+              <w:t>)</w:t>
+            </w:r>
+          </w:p>
+        </w:tc>
+      </w:tr>
+      <w:tr>
+        <w:tc>
+          <w:tcPr>
+            <w:tcW w:w="2337" w:type="dxa"/>
+          </w:tcPr>
+          <w:p>
+            <w:pPr>
+              <w:jc w:val="center"/>
+            </w:pPr>
+            <w:r>
+              <w:t>Bit[</w:t>
+            </w:r>
+            <w:r>
+              <w:t>31</w:t>
+            </w:r>
+            <w:r>
+              <w:t>]</w:t>
+            </w:r>
+          </w:p>
+        </w:tc>
+        <w:tc>
+          <w:tcPr>
+            <w:tcW w:w="2337" w:type="dxa"/>
+          </w:tcPr>
+          <w:p>
+            <w:pPr>
+              <w:jc w:val="center"/>
+            </w:pPr>
+            <w:r>
+              <w:t>Bits[</w:t>
+            </w:r>
+            <w:r>
+              <w:t>30</w:t>
+            </w:r>
+            <w:r>
+              <w:t>:</w:t>
+            </w:r>
+            <w:r>
+              <w:t>29</w:t>
+            </w:r>
+            <w:r>
+              <w:t>]</w:t>
+            </w:r>
+          </w:p>
+        </w:tc>
+        <w:tc>
+          <w:tcPr>
+            <w:tcW w:w="2338" w:type="dxa"/>
+          </w:tcPr>
+          <w:p>
+            <w:pPr>
+              <w:jc w:val="center"/>
+            </w:pPr>
+            <w:r>
+              <w:t>Bit[</w:t>
+            </w:r>
+            <w:r>
+              <w:t>9:</w:t>
+            </w:r>
+            <w:r>
+              <w:t>8]</w:t>
+            </w:r>
+          </w:p>
+        </w:tc>
+        <w:tc>
+          <w:tcPr>
+            <w:tcW w:w="2338" w:type="dxa"/>
+          </w:tcPr>
+          <w:p>
+            <w:pPr>
+              <w:jc w:val="center"/>
+            </w:pPr>
+            <w:r>
+              <w:t>Bit[0]</w:t>
+            </w:r>
+          </w:p>
+        </w:tc>
+      </w:tr>
+      <w:tr>
+        <w:tc>
+          <w:tcPr>
+            <w:tcW w:w="2337" w:type="dxa"/>
+          </w:tcPr>
+          <w:p>
+            <w:r>
+              <w:t>JTAGEN</w:t>
+            </w:r>
+          </w:p>
+        </w:tc>
+        <w:tc>
+          <w:tcPr>
+            <w:tcW w:w="2337" w:type="dxa"/>
+          </w:tcPr>
+          <w:p>
+            <w:r>
+              <w:t>SST_SELB</w:t>
+            </w:r>
+          </w:p>
+        </w:tc>
+        <w:tc>
+          <w:tcPr>
+            <w:tcW w:w="2338" w:type="dxa"/>
+          </w:tcPr>
+          <w:p>
+            <w:r>
+              <w:t>BURSTSIZE</w:t>
+            </w:r>
+          </w:p>
+        </w:tc>
+        <w:tc>
+          <w:tcPr>
+            <w:tcW w:w="2338" w:type="dxa"/>
+          </w:tcPr>
+          <w:p>
+            <w:r>
+              <w:t>MMCMRESET</w:t>
+            </w:r>
+          </w:p>
+        </w:tc>
+      </w:tr>
+    </w:tbl>
+    <w:p/>
+    <w:p>
+      <w:r>
+        <w:t>JTAGEN must be 0 for normal operation. JTAGEN=1 is used for initial CPLD programming.</w:t>
+      </w:r>
+    </w:p>
+    <w:p>
+      <w:r>
+        <w:t xml:space="preserve">SST_SELB must be 0 for normal operation. Setting bit [1:0] to 1 stops the left/right LAB4D clocks (SST). </w:t>
+      </w:r>
+    </w:p>
+    <w:p>
+      <w:r>
+        <w:t>BURSTSIZE determines how incoming commands are parsed in BURST mode (bit 23 set, controlled by the CONTROL register in the Board Manager. If BURSTSIZE=0, incoming data is handled byte-by-byte. If BURSTSIZE=1, incoming data is handled 2 bytes at a time. If BURSTSIZE=2, incoming data is handled 4 bytes at a time. BURSTIZE=3 is reserved. As an example, if the incoming data is 0x01, 0x02, 0x03, 0x04, the address is 0 and BURSTSIZE=0, this will be interpreted as 4 single-byte writes to address 0: 0x01, 0x02, 0x03, 0x04. If BURSTSIZE=1, this will be interpreted as 2 word writes to address 0: 0x0201 and 0x0403. If BURSTSIZE=2, this is a single 32-bit write to address 0: 0x04030201.</w:t>
+      </w:r>
+    </w:p>
+    <w:p>
+      <w:r>
+        <w:t>MMCMRESET resets the entire FPGA LAB4D clocking infrastructure, and should not be needed.</w:t>
+      </w:r>
+    </w:p>
+    <w:p>
+      <w:pPr>
+        <w:pStyle w:val="Heading3"/>
+      </w:pPr>
+      <w:r>
+        <w:t>LED</w:t>
+      </w:r>
+    </w:p>
+    <w:p>
+      <w:r>
+        <w:t>To be documented</w:t>
+      </w:r>
+    </w:p>
+    <w:p>
+      <w:pPr>
+        <w:pStyle w:val="Heading3"/>
+      </w:pPr>
+      <w:r>
+        <w:t>JTAGLEFT/JTAGRIGHT</w:t>
+      </w:r>
+    </w:p>
+    <w:tbl>
+      <w:tblPr>
+        <w:tblStyle w:val="TableGrid"/>
+        <w:tblW w:w="0" w:type="auto"/>
+        <w:tblLook w:val="04A0" w:firstRow="1" w:lastRow="0" w:firstColumn="1" w:lastColumn="0" w:noHBand="0" w:noVBand="1"/>
+      </w:tblPr>
+      <w:tblGrid>
+        <w:gridCol w:w="1331"/>
+        <w:gridCol w:w="1507"/>
+        <w:gridCol w:w="1421"/>
+        <w:gridCol w:w="1683"/>
+        <w:gridCol w:w="1240"/>
+        <w:gridCol w:w="1205"/>
+        <w:gridCol w:w="963"/>
+      </w:tblGrid>
+      <w:tr>
+        <w:tc>
+          <w:tcPr>
+            <w:tcW w:w="9350" w:type="dxa"/>
+            <w:gridSpan w:val="7"/>
+          </w:tcPr>
+          <w:p>
+            <w:pPr>
+              <w:jc w:val="center"/>
+              <w:rPr>
+                <w:b/>
+                <w:bCs/>
+              </w:rPr>
+            </w:pPr>
+            <w:r>
+              <w:rPr>
+                <w:b/>
+                <w:bCs/>
+              </w:rPr>
+              <w:t xml:space="preserve">JTAGLEFT </w:t>
+            </w:r>
+            <w:r>
+              <w:rPr>
+                <w:b/>
+                <w:bCs/>
+              </w:rPr>
+              <w:t>(0x</w:t>
+            </w:r>
+            <w:r>
+              <w:rPr>
+                <w:b/>
+                <w:bCs/>
+              </w:rPr>
+              <w:t>1C</w:t>
+            </w:r>
+            <w:r>
+              <w:rPr>
+                <w:b/>
+                <w:bCs/>
+              </w:rPr>
+              <w:t>)</w:t>
+            </w:r>
+            <w:r>
+              <w:rPr>
+                <w:b/>
+                <w:bCs/>
+              </w:rPr>
+              <w:t xml:space="preserve"> and JTAGRIGHT (0x20)</w:t>
+            </w:r>
+          </w:p>
+        </w:tc>
+      </w:tr>
+      <w:tr>
+        <w:tc>
+          <w:tcPr>
+            <w:tcW w:w="1336" w:type="dxa"/>
+          </w:tcPr>
+          <w:p>
+            <w:pPr>
+              <w:jc w:val="center"/>
+            </w:pPr>
+            <w:r>
+              <w:t>Bit[</w:t>
+            </w:r>
+            <w:r>
+              <w:t>31</w:t>
+            </w:r>
+            <w:r>
+              <w:t>]</w:t>
+            </w:r>
+          </w:p>
+        </w:tc>
+        <w:tc>
+          <w:tcPr>
+            <w:tcW w:w="1511" w:type="dxa"/>
+          </w:tcPr>
+          <w:p>
+            <w:pPr>
+              <w:jc w:val="center"/>
+            </w:pPr>
+            <w:r>
+              <w:t>Bits[</w:t>
+            </w:r>
+            <w:r>
+              <w:t>30]</w:t>
+            </w:r>
+          </w:p>
+        </w:tc>
+        <w:tc>
+          <w:tcPr>
+            <w:tcW w:w="1426" w:type="dxa"/>
+          </w:tcPr>
+          <w:p>
+            <w:pPr>
+              <w:jc w:val="center"/>
+            </w:pPr>
+            <w:r>
+              <w:t>Bit[</w:t>
+            </w:r>
+            <w:r>
+              <w:t>29</w:t>
+            </w:r>
+            <w:r>
+              <w:t>]</w:t>
+            </w:r>
+          </w:p>
+        </w:tc>
+        <w:tc>
+          <w:tcPr>
+            <w:tcW w:w="1688" w:type="dxa"/>
+          </w:tcPr>
+          <w:p>
+            <w:pPr>
+              <w:jc w:val="center"/>
+            </w:pPr>
+            <w:r>
+              <w:t>Bits[</w:t>
+            </w:r>
+            <w:r>
+              <w:t>26</w:t>
+            </w:r>
+            <w:r>
+              <w:t>:</w:t>
+            </w:r>
+            <w:r>
+              <w:t>24</w:t>
+            </w:r>
+            <w:r>
+              <w:t>]</w:t>
+            </w:r>
+          </w:p>
+        </w:tc>
+        <w:tc>
+          <w:tcPr>
+            <w:tcW w:w="1241" w:type="dxa"/>
+          </w:tcPr>
+          <w:p>
+            <w:pPr>
+              <w:jc w:val="center"/>
+            </w:pPr>
+            <w:r>
+              <w:t>Bits[23:16]</w:t>
+            </w:r>
+          </w:p>
+        </w:tc>
+        <w:tc>
+          <w:tcPr>
+            <w:tcW w:w="1206" w:type="dxa"/>
+          </w:tcPr>
+          <w:p>
+            <w:pPr>
+              <w:jc w:val="center"/>
+            </w:pPr>
+            <w:r>
+              <w:t>Bits[15:8]</w:t>
+            </w:r>
+          </w:p>
+        </w:tc>
+        <w:tc>
+          <w:tcPr>
+            <w:tcW w:w="942" w:type="dxa"/>
+          </w:tcPr>
+          <w:p>
+            <w:pPr>
+              <w:jc w:val="center"/>
+            </w:pPr>
+            <w:r>
+              <w:t>Bits[7:0]</w:t>
+            </w:r>
+          </w:p>
+        </w:tc>
+      </w:tr>
+      <w:tr>
+        <w:tc>
+          <w:tcPr>
+            <w:tcW w:w="1336" w:type="dxa"/>
+          </w:tcPr>
+          <w:p>
+            <w:r>
+              <w:t>Busy</w:t>
+            </w:r>
+          </w:p>
+        </w:tc>
+        <w:tc>
+          <w:tcPr>
+            <w:tcW w:w="1511" w:type="dxa"/>
+          </w:tcPr>
+          <w:p>
+            <w:r>
+              <w:t>Enable Sequence</w:t>
+            </w:r>
+          </w:p>
+        </w:tc>
+        <w:tc>
+          <w:tcPr>
+            <w:tcW w:w="1426" w:type="dxa"/>
+          </w:tcPr>
+          <w:p>
+            <w:r>
+              <w:t>Reverse TDO Bitorder</w:t>
+            </w:r>
+          </w:p>
+        </w:tc>
+        <w:tc>
+          <w:tcPr>
+            <w:tcW w:w="1688" w:type="dxa"/>
+          </w:tcPr>
+          <w:p>
+            <w:r>
+              <w:t>Number of Bits to Clock</w:t>
+            </w:r>
+          </w:p>
+        </w:tc>
+        <w:tc>
+          <w:tcPr>
+            <w:tcW w:w="1241" w:type="dxa"/>
+          </w:tcPr>
+          <w:p>
+            <w:r>
+              <w:t>TDO Return Values</w:t>
+            </w:r>
+          </w:p>
+        </w:tc>
+        <w:tc>
+          <w:tcPr>
+            <w:tcW w:w="1206" w:type="dxa"/>
+          </w:tcPr>
+          <w:p>
+            <w:r>
+              <w:t>TMS Output Values</w:t>
+            </w:r>
+          </w:p>
+        </w:tc>
+        <w:tc>
+          <w:tcPr>
+            <w:tcW w:w="942" w:type="dxa"/>
+          </w:tcPr>
+          <w:p>
+            <w:r>
+              <w:t>TDI Output Values</w:t>
+            </w:r>
+          </w:p>
+        </w:tc>
+      </w:tr>
+    </w:tbl>
+    <w:p/>
+    <w:p>
+      <w:r>
+        <w:t xml:space="preserve">These registers control the JTAG sequence for programming the CPLDs. The programming sequence is not covered here: a Python implementation of the programming sequence exists </w:t>
+      </w:r>
+      <w:r>
+        <w:t>at</w:t>
+      </w:r>
+      <w:r>
+        <w:t xml:space="preserve"> </w:t>
+      </w:r>
+      <w:hyperlink r:id="rId8" w:history="1">
+        <w:r>
+          <w:rPr>
+            <w:rStyle w:val="Hyperlink"/>
+          </w:rPr>
+          <w:t>https://github.com/RNO-G/radiant-python</w:t>
+        </w:r>
+      </w:hyperlink>
+      <w:r>
+        <w:t xml:space="preserve"> in the RadCPLD module, and an example programmer exists at examples/radcpldprog.py.</w:t>
+      </w:r>
+    </w:p>
+    <w:p>
+      <w:pPr>
+        <w:pStyle w:val="Heading3"/>
+      </w:pPr>
+      <w:r>
+        <w:t>SPISS (0x24)</w:t>
+      </w:r>
+    </w:p>
+    <w:p>
+      <w:r>
+        <w:t>SPISS is used to talk to the SPI Flash module. Bit 0 drives the chip select for the SPI flash. All other bits are unused.</w:t>
+      </w:r>
+    </w:p>
+    <w:p>
+      <w:pPr>
+        <w:pStyle w:val="Heading3"/>
+        <w:rPr>
+          <w:rFonts w:asciiTheme="minorHAnsi" w:eastAsiaTheme="minorHAnsi" w:hAnsiTheme="minorHAnsi" w:cstheme="minorBidi"/>
+          <w:color w:val="auto"/>
+          <w:sz w:val="22"/>
+          <w:szCs w:val="22"/>
+        </w:rPr>
+      </w:pPr>
+      <w:r>
+        <w:t>DEVICEDNA (0x2C)</w:t>
+      </w:r>
+    </w:p>
+    <w:p>
+      <w:r>
+        <w:t>This allows extracting the serial number of the FPGA. Write 0x80000000 to begin the readout process, then read this register 57 times to extract the 57 bits of the device DNA</w:t>
+      </w:r>
+      <w:r>
+        <w:t xml:space="preserve"> using bit 0.</w:t>
+      </w:r>
+    </w:p>
+    <w:p>
+      <w:pPr>
+        <w:pStyle w:val="Heading3"/>
+      </w:pPr>
+      <w:r>
+        <w:lastRenderedPageBreak/>
+        <w:t>SIMPLESPI (0x30-0x3F)</w:t>
+      </w:r>
+    </w:p>
+    <w:p>
+      <w:r>
+        <w:t>This address space contains the OpenCores SPI core for talking to the SPI flash to reprogram the FPGA. Details are not covered here</w:t>
+      </w:r>
+      <w:r>
+        <w:t>: the overall method for talking to the flash is covered in the spi.py module in radiant-python.</w:t>
+      </w:r>
+    </w:p>
+    <w:p>
+      <w:pPr>
+        <w:pStyle w:val="Heading2"/>
+      </w:pPr>
+      <w:r>
+        <w:t>SPIDMA Register Space</w:t>
+      </w:r>
+    </w:p>
+    <w:tbl>
+      <w:tblPr>
+        <w:tblStyle w:val="TableGrid"/>
+        <w:tblW w:w="0" w:type="auto"/>
+        <w:tblLook w:val="04A0" w:firstRow="1" w:lastRow="0" w:firstColumn="1" w:lastColumn="0" w:noHBand="0" w:noVBand="1"/>
+      </w:tblPr>
+      <w:tblGrid>
+        <w:gridCol w:w="1885"/>
+        <w:gridCol w:w="1530"/>
+        <w:gridCol w:w="5935"/>
+      </w:tblGrid>
+      <w:tr>
+        <w:tc>
+          <w:tcPr>
+            <w:tcW w:w="1885" w:type="dxa"/>
+          </w:tcPr>
+          <w:p>
+            <w:pPr>
+              <w:jc w:val="center"/>
+              <w:rPr>
+                <w:b/>
+                <w:bCs/>
+              </w:rPr>
+            </w:pPr>
+            <w:r>
+              <w:rPr>
+                <w:b/>
+                <w:bCs/>
+              </w:rPr>
+              <w:t>Address</w:t>
+            </w:r>
+            <w:r>
+              <w:rPr>
+                <w:b/>
+                <w:bCs/>
+              </w:rPr>
+              <w:br/>
+              <w:t>(Base: 0x00</w:t>
+            </w:r>
+            <w:r>
+              <w:rPr>
+                <w:b/>
+                <w:bCs/>
+              </w:rPr>
+              <w:t>8</w:t>
+            </w:r>
+            <w:r>
+              <w:rPr>
+                <w:b/>
+                <w:bCs/>
+              </w:rPr>
+              <w:t>000)</w:t>
+            </w:r>
+          </w:p>
+        </w:tc>
+        <w:tc>
+          <w:tcPr>
+            <w:tcW w:w="1530" w:type="dxa"/>
+          </w:tcPr>
+          <w:p>
+            <w:pPr>
+              <w:jc w:val="center"/>
+              <w:rPr>
+                <w:b/>
+                <w:bCs/>
+              </w:rPr>
+            </w:pPr>
+            <w:r>
+              <w:rPr>
+                <w:b/>
+                <w:bCs/>
+              </w:rPr>
+              <w:t>Name</w:t>
+            </w:r>
+          </w:p>
+        </w:tc>
+        <w:tc>
+          <w:tcPr>
+            <w:tcW w:w="5935" w:type="dxa"/>
+          </w:tcPr>
+          <w:p>
+            <w:pPr>
+              <w:rPr>
+                <w:b/>
+                <w:bCs/>
+              </w:rPr>
+            </w:pPr>
+            <w:r>
+              <w:rPr>
+                <w:b/>
+                <w:bCs/>
+              </w:rPr>
+              <w:t>Description</w:t>
+            </w:r>
+          </w:p>
+        </w:tc>
+      </w:tr>
+      <w:tr>
+        <w:tc>
+          <w:tcPr>
+            <w:tcW w:w="1885" w:type="dxa"/>
+          </w:tcPr>
+          <w:p>
+            <w:r>
+              <w:t>0x0</w:t>
+            </w:r>
+          </w:p>
+        </w:tc>
+        <w:tc>
+          <w:tcPr>
+            <w:tcW w:w="1530" w:type="dxa"/>
+          </w:tcPr>
+          <w:p>
+            <w:r>
+              <w:t>CONFIG</w:t>
+            </w:r>
+          </w:p>
+        </w:tc>
+        <w:tc>
+          <w:tcPr>
+            <w:tcW w:w="5935" w:type="dxa"/>
+          </w:tcPr>
+          <w:p>
+            <w:r>
+              <w:t>DMA configuration register</w:t>
+            </w:r>
+          </w:p>
+        </w:tc>
+      </w:tr>
+      <w:tr>
+        <w:tc>
+          <w:tcPr>
+            <w:tcW w:w="1885" w:type="dxa"/>
+          </w:tcPr>
+          <w:p>
+            <w:r>
+              <w:t>0x4</w:t>
+            </w:r>
+          </w:p>
+        </w:tc>
+        <w:tc>
+          <w:tcPr>
+            <w:tcW w:w="1530" w:type="dxa"/>
+          </w:tcPr>
+          <w:p>
+            <w:r>
+              <w:t>CONTROL</w:t>
+            </w:r>
+          </w:p>
+        </w:tc>
+        <w:tc>
+          <w:tcPr>
+            <w:tcW w:w="5935" w:type="dxa"/>
+          </w:tcPr>
+          <w:p>
+            <w:r>
+              <w:t>Resets, DMA initiation</w:t>
+            </w:r>
+          </w:p>
+        </w:tc>
+      </w:tr>
+      <w:tr>
+        <w:tc>
+          <w:tcPr>
+            <w:tcW w:w="1885" w:type="dxa"/>
+          </w:tcPr>
+          <w:p>
+            <w:r>
+              <w:t>0x8</w:t>
+            </w:r>
+          </w:p>
+        </w:tc>
+        <w:tc>
+          <w:tcPr>
+            <w:tcW w:w="1530" w:type="dxa"/>
+          </w:tcPr>
+          <w:p>
+            <w:r>
+              <w:t>CURDESCR</w:t>
+            </w:r>
+          </w:p>
+        </w:tc>
+        <w:tc>
+          <w:tcPr>
+            <w:tcW w:w="5935" w:type="dxa"/>
+          </w:tcPr>
+          <w:p>
+            <w:r>
+              <w:t>Current descriptor being processed</w:t>
+            </w:r>
+          </w:p>
+        </w:tc>
+      </w:tr>
+      <w:tr>
+        <w:tc>
+          <w:tcPr>
+            <w:tcW w:w="1885" w:type="dxa"/>
+          </w:tcPr>
+          <w:p>
+            <w:r>
+              <w:t>0xC</w:t>
+            </w:r>
+          </w:p>
+        </w:tc>
+        <w:tc>
+          <w:tcPr>
+            <w:tcW w:w="1530" w:type="dxa"/>
+          </w:tcPr>
+          <w:p>
+            <w:r>
+              <w:t>TXNCOUNT</w:t>
+            </w:r>
+          </w:p>
+        </w:tc>
+        <w:tc>
+          <w:tcPr>
+            <w:tcW w:w="5935" w:type="dxa"/>
+          </w:tcPr>
+          <w:p>
+            <w:r>
+              <w:t>Number of DMA transactions done. Write to reset.</w:t>
+            </w:r>
+          </w:p>
+        </w:tc>
+      </w:tr>
+      <w:tr>
+        <w:tc>
+          <w:tcPr>
+            <w:tcW w:w="1885" w:type="dxa"/>
+          </w:tcPr>
+          <w:p>
+            <w:r>
+              <w:t>0x</w:t>
+            </w:r>
+            <w:r>
+              <w:t>8</w:t>
+            </w:r>
+            <w:r>
+              <w:t>0</w:t>
+            </w:r>
+            <w:r>
+              <w:t>-0xFF</w:t>
+            </w:r>
+          </w:p>
+        </w:tc>
+        <w:tc>
+          <w:tcPr>
+            <w:tcW w:w="1530" w:type="dxa"/>
+          </w:tcPr>
+          <w:p>
+            <w:r>
+              <w:t>DESCRIPTORS</w:t>
+            </w:r>
+          </w:p>
+        </w:tc>
+        <w:tc>
+          <w:tcPr>
+            <w:tcW w:w="5935" w:type="dxa"/>
+          </w:tcPr>
+          <w:p>
+            <w:r>
+              <w:t>DMA descriptors 0-31 (32-bits each)</w:t>
+            </w:r>
+          </w:p>
+        </w:tc>
+      </w:tr>
+    </w:tbl>
+    <w:p>
+      <w:pPr>
+        <w:pStyle w:val="Heading3"/>
+      </w:pPr>
+      <w:r>
+        <w:t>CONFIG (Offset 0x00: 0x8000)</w:t>
+      </w:r>
+    </w:p>
+    <w:p>
+      <w:r>
+        <w:t>The CONFIG register sets up the behavior of the DMA engine. These properties are used for the entire DMA process.</w:t>
+      </w:r>
+    </w:p>
+    <w:tbl>
+      <w:tblPr>
+        <w:tblStyle w:val="TableGrid"/>
+        <w:tblW w:w="0" w:type="auto"/>
+        <w:tblLook w:val="04A0" w:firstRow="1" w:lastRow="0" w:firstColumn="1" w:lastColumn="0" w:noHBand="0" w:noVBand="1"/>
+      </w:tblPr>
+      <w:tblGrid>
+        <w:gridCol w:w="777"/>
+        <w:gridCol w:w="90"/>
+        <w:gridCol w:w="961"/>
+        <w:gridCol w:w="601"/>
+        <w:gridCol w:w="858"/>
+        <w:gridCol w:w="1118"/>
+        <w:gridCol w:w="709"/>
+        <w:gridCol w:w="1064"/>
+        <w:gridCol w:w="980"/>
+        <w:gridCol w:w="778"/>
+        <w:gridCol w:w="636"/>
+        <w:gridCol w:w="778"/>
+      </w:tblGrid>
+      <w:tr>
+        <w:tc>
+          <w:tcPr>
+            <w:tcW w:w="894" w:type="dxa"/>
+            <w:gridSpan w:val="2"/>
+          </w:tcPr>
+          <w:p>
+            <w:pPr>
+              <w:jc w:val="center"/>
+              <w:rPr>
+                <w:b/>
+                <w:bCs/>
+              </w:rPr>
+            </w:pPr>
+          </w:p>
+        </w:tc>
+        <w:tc>
+          <w:tcPr>
+            <w:tcW w:w="8456" w:type="dxa"/>
+            <w:gridSpan w:val="10"/>
+          </w:tcPr>
+          <w:p>
+            <w:pPr>
+              <w:jc w:val="center"/>
+              <w:rPr>
+                <w:b/>
+                <w:bCs/>
+              </w:rPr>
+            </w:pPr>
+            <w:r>
+              <w:rPr>
+                <w:b/>
+                <w:bCs/>
+              </w:rPr>
+              <w:t>SPIDMA CONFIG (Offset 0x00: 0x8000)</w:t>
+            </w:r>
+          </w:p>
+        </w:tc>
+      </w:tr>
+      <w:tr>
+        <w:tc>
+          <w:tcPr>
+            <w:tcW w:w="804" w:type="dxa"/>
+          </w:tcPr>
+          <w:p>
+            <w:pPr>
+              <w:jc w:val="center"/>
+              <w:rPr>
+                <w:sz w:val="16"/>
+                <w:szCs w:val="16"/>
+              </w:rPr>
+            </w:pPr>
+            <w:r>
+              <w:rPr>
+                <w:sz w:val="16"/>
+                <w:szCs w:val="16"/>
+              </w:rPr>
+              <w:t>[31]</w:t>
+            </w:r>
+          </w:p>
+        </w:tc>
+        <w:tc>
+          <w:tcPr>
+            <w:tcW w:w="1090" w:type="dxa"/>
+            <w:gridSpan w:val="2"/>
+          </w:tcPr>
+          <w:p>
+            <w:pPr>
+              <w:jc w:val="center"/>
+              <w:rPr>
+                <w:sz w:val="16"/>
+                <w:szCs w:val="16"/>
+              </w:rPr>
+            </w:pPr>
+            <w:r>
+              <w:rPr>
+                <w:sz w:val="16"/>
+                <w:szCs w:val="16"/>
+              </w:rPr>
+              <w:t>[</w:t>
+            </w:r>
+            <w:r>
+              <w:rPr>
+                <w:sz w:val="16"/>
+                <w:szCs w:val="16"/>
+              </w:rPr>
+              <w:t>26:16</w:t>
+            </w:r>
+            <w:r>
+              <w:rPr>
+                <w:sz w:val="16"/>
+                <w:szCs w:val="16"/>
+              </w:rPr>
+              <w:t>]</w:t>
+            </w:r>
+          </w:p>
+        </w:tc>
+        <w:tc>
+          <w:tcPr>
+            <w:tcW w:w="222" w:type="dxa"/>
+          </w:tcPr>
+          <w:p>
+            <w:pPr>
+              <w:jc w:val="center"/>
+              <w:rPr>
+                <w:sz w:val="16"/>
+                <w:szCs w:val="16"/>
+              </w:rPr>
+            </w:pPr>
+            <w:r>
+              <w:rPr>
+                <w:sz w:val="16"/>
+                <w:szCs w:val="16"/>
+              </w:rPr>
+              <w:t>[15:9]</w:t>
+            </w:r>
+          </w:p>
+        </w:tc>
+        <w:tc>
+          <w:tcPr>
+            <w:tcW w:w="888" w:type="dxa"/>
+          </w:tcPr>
+          <w:p>
+            <w:pPr>
+              <w:jc w:val="center"/>
+              <w:rPr>
+                <w:sz w:val="16"/>
+                <w:szCs w:val="16"/>
+              </w:rPr>
+            </w:pPr>
+            <w:r>
+              <w:rPr>
+                <w:sz w:val="16"/>
+                <w:szCs w:val="16"/>
+              </w:rPr>
+              <w:t>[</w:t>
+            </w:r>
+            <w:r>
+              <w:rPr>
+                <w:sz w:val="16"/>
+                <w:szCs w:val="16"/>
+              </w:rPr>
+              <w:t>8</w:t>
+            </w:r>
+            <w:r>
+              <w:rPr>
+                <w:sz w:val="16"/>
+                <w:szCs w:val="16"/>
+              </w:rPr>
+              <w:t>]</w:t>
+            </w:r>
+          </w:p>
+        </w:tc>
+        <w:tc>
+          <w:tcPr>
+            <w:tcW w:w="1220" w:type="dxa"/>
+          </w:tcPr>
+          <w:p>
+            <w:pPr>
+              <w:jc w:val="center"/>
+              <w:rPr>
+                <w:sz w:val="16"/>
+                <w:szCs w:val="16"/>
+              </w:rPr>
+            </w:pPr>
+            <w:r>
+              <w:rPr>
+                <w:sz w:val="16"/>
+                <w:szCs w:val="16"/>
+              </w:rPr>
+              <w:t>[</w:t>
+            </w:r>
+            <w:r>
+              <w:rPr>
+                <w:sz w:val="16"/>
+                <w:szCs w:val="16"/>
+              </w:rPr>
+              <w:t>7:6]</w:t>
+            </w:r>
+          </w:p>
+        </w:tc>
+        <w:tc>
+          <w:tcPr>
+            <w:tcW w:w="732" w:type="dxa"/>
+          </w:tcPr>
+          <w:p>
+            <w:pPr>
+              <w:jc w:val="center"/>
+              <w:rPr>
+                <w:sz w:val="16"/>
+                <w:szCs w:val="16"/>
+              </w:rPr>
+            </w:pPr>
+            <w:r>
+              <w:rPr>
+                <w:sz w:val="16"/>
+                <w:szCs w:val="16"/>
+              </w:rPr>
+              <w:t>[</w:t>
+            </w:r>
+            <w:r>
+              <w:rPr>
+                <w:sz w:val="16"/>
+                <w:szCs w:val="16"/>
+              </w:rPr>
+              <w:t>5</w:t>
+            </w:r>
+            <w:r>
+              <w:rPr>
+                <w:sz w:val="16"/>
+                <w:szCs w:val="16"/>
+              </w:rPr>
+              <w:t>]</w:t>
+            </w:r>
+          </w:p>
+        </w:tc>
+        <w:tc>
+          <w:tcPr>
+            <w:tcW w:w="1116" w:type="dxa"/>
+          </w:tcPr>
+          <w:p>
+            <w:pPr>
+              <w:jc w:val="center"/>
+              <w:rPr>
+                <w:sz w:val="16"/>
+                <w:szCs w:val="16"/>
+              </w:rPr>
+            </w:pPr>
+            <w:r>
+              <w:rPr>
+                <w:sz w:val="16"/>
+                <w:szCs w:val="16"/>
+              </w:rPr>
+              <w:t>[</w:t>
+            </w:r>
+            <w:r>
+              <w:rPr>
+                <w:sz w:val="16"/>
+                <w:szCs w:val="16"/>
+              </w:rPr>
+              <w:t>4</w:t>
+            </w:r>
+            <w:r>
+              <w:rPr>
+                <w:sz w:val="16"/>
+                <w:szCs w:val="16"/>
+              </w:rPr>
+              <w:t>]</w:t>
+            </w:r>
+          </w:p>
+        </w:tc>
+        <w:tc>
+          <w:tcPr>
+            <w:tcW w:w="1015" w:type="dxa"/>
+          </w:tcPr>
+          <w:p>
+            <w:pPr>
+              <w:jc w:val="center"/>
+              <w:rPr>
+                <w:sz w:val="16"/>
+                <w:szCs w:val="16"/>
+              </w:rPr>
+            </w:pPr>
+            <w:r>
+              <w:rPr>
+                <w:sz w:val="16"/>
+                <w:szCs w:val="16"/>
+              </w:rPr>
+              <w:t>[</w:t>
+            </w:r>
+            <w:r>
+              <w:rPr>
+                <w:sz w:val="16"/>
+                <w:szCs w:val="16"/>
+              </w:rPr>
+              <w:t>3</w:t>
+            </w:r>
+            <w:r>
+              <w:rPr>
+                <w:sz w:val="16"/>
+                <w:szCs w:val="16"/>
+              </w:rPr>
+              <w:t>]</w:t>
+            </w:r>
+          </w:p>
+        </w:tc>
+        <w:tc>
+          <w:tcPr>
+            <w:tcW w:w="804" w:type="dxa"/>
+          </w:tcPr>
+          <w:p>
+            <w:pPr>
+              <w:jc w:val="center"/>
+              <w:rPr>
+                <w:sz w:val="16"/>
+                <w:szCs w:val="16"/>
+              </w:rPr>
+            </w:pPr>
+            <w:r>
+              <w:rPr>
+                <w:sz w:val="16"/>
+                <w:szCs w:val="16"/>
+              </w:rPr>
+              <w:t>[2]</w:t>
+            </w:r>
+          </w:p>
+        </w:tc>
+        <w:tc>
+          <w:tcPr>
+            <w:tcW w:w="655" w:type="dxa"/>
+          </w:tcPr>
+          <w:p>
+            <w:pPr>
+              <w:jc w:val="center"/>
+              <w:rPr>
+                <w:sz w:val="16"/>
+                <w:szCs w:val="16"/>
+              </w:rPr>
+            </w:pPr>
+            <w:r>
+              <w:rPr>
+                <w:sz w:val="16"/>
+                <w:szCs w:val="16"/>
+              </w:rPr>
+              <w:t>[1]</w:t>
+            </w:r>
+          </w:p>
+        </w:tc>
+        <w:tc>
+          <w:tcPr>
+            <w:tcW w:w="804" w:type="dxa"/>
+          </w:tcPr>
+          <w:p>
+            <w:pPr>
+              <w:jc w:val="center"/>
+              <w:rPr>
+                <w:sz w:val="16"/>
+                <w:szCs w:val="16"/>
+              </w:rPr>
+            </w:pPr>
+            <w:r>
+              <w:rPr>
+                <w:sz w:val="16"/>
+                <w:szCs w:val="16"/>
+              </w:rPr>
+              <w:t>[0]</w:t>
+            </w:r>
+          </w:p>
+        </w:tc>
+      </w:tr>
+      <w:tr>
+        <w:tc>
+          <w:tcPr>
+            <w:tcW w:w="804" w:type="dxa"/>
+          </w:tcPr>
+          <w:p>
+            <w:pPr>
+              <w:rPr>
+                <w:sz w:val="16"/>
+                <w:szCs w:val="16"/>
+              </w:rPr>
+            </w:pPr>
+            <w:r>
+              <w:rPr>
+                <w:sz w:val="16"/>
+                <w:szCs w:val="16"/>
+              </w:rPr>
+              <w:t>TX Full Flag Enable</w:t>
+            </w:r>
+          </w:p>
+        </w:tc>
+        <w:tc>
+          <w:tcPr>
+            <w:tcW w:w="1090" w:type="dxa"/>
+            <w:gridSpan w:val="2"/>
+          </w:tcPr>
+          <w:p>
+            <w:pPr>
+              <w:rPr>
+                <w:sz w:val="16"/>
+                <w:szCs w:val="16"/>
+              </w:rPr>
+            </w:pPr>
+            <w:r>
+              <w:rPr>
+                <w:sz w:val="16"/>
+                <w:szCs w:val="16"/>
+              </w:rPr>
+              <w:t>TX Full Flag Threshold</w:t>
+            </w:r>
+          </w:p>
+        </w:tc>
+        <w:tc>
+          <w:tcPr>
+            <w:tcW w:w="222" w:type="dxa"/>
+          </w:tcPr>
+          <w:p>
+            <w:pPr>
+              <w:rPr>
+                <w:sz w:val="16"/>
+                <w:szCs w:val="16"/>
+              </w:rPr>
+            </w:pPr>
+            <w:r>
+              <w:rPr>
+                <w:sz w:val="16"/>
+                <w:szCs w:val="16"/>
+              </w:rPr>
+              <w:t>Cycle Delay</w:t>
+            </w:r>
+          </w:p>
+        </w:tc>
+        <w:tc>
+          <w:tcPr>
+            <w:tcW w:w="888" w:type="dxa"/>
+          </w:tcPr>
+          <w:p>
+            <w:pPr>
+              <w:rPr>
+                <w:sz w:val="16"/>
+                <w:szCs w:val="16"/>
+              </w:rPr>
+            </w:pPr>
+            <w:r>
+              <w:rPr>
+                <w:sz w:val="16"/>
+                <w:szCs w:val="16"/>
+              </w:rPr>
+              <w:t>Enable SPI Receive</w:t>
+            </w:r>
+          </w:p>
+        </w:tc>
+        <w:tc>
+          <w:tcPr>
+            <w:tcW w:w="1220" w:type="dxa"/>
+          </w:tcPr>
+          <w:p>
+            <w:pPr>
+              <w:rPr>
+                <w:sz w:val="16"/>
+                <w:szCs w:val="16"/>
+              </w:rPr>
+            </w:pPr>
+            <w:r>
+              <w:rPr>
+                <w:sz w:val="16"/>
+                <w:szCs w:val="16"/>
+              </w:rPr>
+              <w:t xml:space="preserve">Byte </w:t>
+            </w:r>
+            <w:r>
+              <w:rPr>
+                <w:sz w:val="16"/>
+                <w:szCs w:val="16"/>
+              </w:rPr>
+              <w:t>Target</w:t>
+            </w:r>
+            <w:r>
+              <w:rPr>
+                <w:sz w:val="16"/>
+                <w:szCs w:val="16"/>
+              </w:rPr>
+              <w:t xml:space="preserve"> in Byte Mode</w:t>
+            </w:r>
+          </w:p>
+        </w:tc>
+        <w:tc>
+          <w:tcPr>
+            <w:tcW w:w="732" w:type="dxa"/>
+          </w:tcPr>
+          <w:p>
+            <w:pPr>
+              <w:rPr>
+                <w:sz w:val="16"/>
+                <w:szCs w:val="16"/>
+              </w:rPr>
+            </w:pPr>
+            <w:r>
+              <w:rPr>
+                <w:sz w:val="16"/>
+                <w:szCs w:val="16"/>
+              </w:rPr>
+              <w:t>Byte Mode</w:t>
+            </w:r>
+          </w:p>
+        </w:tc>
+        <w:tc>
+          <w:tcPr>
+            <w:tcW w:w="1116" w:type="dxa"/>
+          </w:tcPr>
+          <w:p>
+            <w:pPr>
+              <w:rPr>
+                <w:sz w:val="16"/>
+                <w:szCs w:val="16"/>
+              </w:rPr>
+            </w:pPr>
+            <w:r>
+              <w:rPr>
+                <w:sz w:val="16"/>
+                <w:szCs w:val="16"/>
+              </w:rPr>
+              <w:t>Reserved</w:t>
+            </w:r>
+          </w:p>
+        </w:tc>
+        <w:tc>
+          <w:tcPr>
+            <w:tcW w:w="1015" w:type="dxa"/>
+          </w:tcPr>
+          <w:p>
+            <w:pPr>
+              <w:rPr>
+                <w:sz w:val="16"/>
+                <w:szCs w:val="16"/>
+              </w:rPr>
+            </w:pPr>
+            <w:r>
+              <w:rPr>
+                <w:sz w:val="16"/>
+                <w:szCs w:val="16"/>
+              </w:rPr>
+              <w:t>DMA Direction (1=from SPI)</w:t>
+            </w:r>
+          </w:p>
+        </w:tc>
+        <w:tc>
+          <w:tcPr>
+            <w:tcW w:w="804" w:type="dxa"/>
+          </w:tcPr>
+          <w:p>
+            <w:pPr>
+              <w:rPr>
+                <w:sz w:val="16"/>
+                <w:szCs w:val="16"/>
+              </w:rPr>
+            </w:pPr>
+            <w:r>
+              <w:rPr>
+                <w:sz w:val="16"/>
+                <w:szCs w:val="16"/>
+              </w:rPr>
+              <w:t>Ext DMA Req Enable</w:t>
+            </w:r>
+          </w:p>
+        </w:tc>
+        <w:tc>
+          <w:tcPr>
+            <w:tcW w:w="655" w:type="dxa"/>
+          </w:tcPr>
+          <w:p>
+            <w:pPr>
+              <w:rPr>
+                <w:sz w:val="16"/>
+                <w:szCs w:val="16"/>
+              </w:rPr>
+            </w:pPr>
+            <w:r>
+              <w:rPr>
+                <w:sz w:val="16"/>
+                <w:szCs w:val="16"/>
+              </w:rPr>
+              <w:t>DMA Busy</w:t>
+            </w:r>
+          </w:p>
+        </w:tc>
+        <w:tc>
+          <w:tcPr>
+            <w:tcW w:w="804" w:type="dxa"/>
+          </w:tcPr>
+          <w:p>
+            <w:pPr>
+              <w:rPr>
+                <w:sz w:val="16"/>
+                <w:szCs w:val="16"/>
+              </w:rPr>
+            </w:pPr>
+            <w:r>
+              <w:rPr>
+                <w:sz w:val="16"/>
+                <w:szCs w:val="16"/>
+              </w:rPr>
+              <w:t>DMA Enable</w:t>
+            </w:r>
+          </w:p>
+        </w:tc>
+      </w:tr>
+    </w:tbl>
+    <w:p>
+      <w:r>
+        <w:t xml:space="preserve">Note that enabling DMA does </w:t>
+      </w:r>
+      <w:r>
+        <w:rPr>
+          <w:i/>
+          <w:iCs/>
+        </w:rPr>
+        <w:t>not</w:t>
+      </w:r>
+      <w:r>
+        <w:t xml:space="preserve"> </w:t>
+      </w:r>
+      <w:r>
+        <w:rPr>
+          <w:b/>
+          <w:bCs/>
+        </w:rPr>
+        <w:t>start</w:t>
+      </w:r>
+      <w:r>
+        <w:t xml:space="preserve"> DMA. To start the DMA, a request must be received – either external (if enabled – this will come from the trigger core) or a soft request by writing to the CONTROL register.</w:t>
+      </w:r>
+    </w:p>
+    <w:p>
+      <w:r>
+        <w:t xml:space="preserve">Cycle Delay is </w:t>
+      </w:r>
+      <w:r>
+        <w:rPr>
+          <w:b/>
+          <w:bCs/>
+        </w:rPr>
+        <w:t>not currently implemented.</w:t>
+      </w:r>
+      <w:r>
+        <w:t xml:space="preserve"> When implemented, it will indicate the number of cycles to wait between each beat of a DMA descriptor.</w:t>
+      </w:r>
+    </w:p>
+    <w:p>
+      <w:r>
+        <w:t xml:space="preserve">Byte Mode works similarly to BURSTSIZE=0. In this case, only a single byte will be written to/read from SPI from the given address. The byte to be selected is specified by bits [7:6] (if 0=bits[7:0], if 1=bits[15:8], etc.). If Byte Mode = 0, the Byte </w:t>
+      </w:r>
+      <w:r>
+        <w:t>Target</w:t>
+      </w:r>
+      <w:r>
+        <w:t xml:space="preserve"> field is ignored.</w:t>
+      </w:r>
+    </w:p>
+    <w:p>
+      <w:r>
+        <w:t>As an example, if a DMA is initiated with Increment Byte Mode=0, and DMA Direction=0, and the descriptor is address=0 and length=1</w:t>
+      </w:r>
+      <w:r>
+        <w:t xml:space="preserve"> (address increment doesn’t matter here, obviously)</w:t>
+      </w:r>
+      <w:r>
+        <w:t>, the DMA engine will write [84, 78, 68, 82] to the High Speed SPI interface, corresponding to 0x54, 0x4E, 0x44, 0x52 in the IDENT register.</w:t>
+      </w:r>
+      <w:r>
+        <w:t xml:space="preserve"> If Byte Mode=1 and Byte Target=0, if address = 0 and length =4 and address increment = 0, the DMA will write [84, 84, 84, 84] to the High Speed SPI interface – the same value from consecutive reads of byte 0</w:t>
+      </w:r>
+      <w:r>
+        <w:t>, address 0.</w:t>
+      </w:r>
+    </w:p>
+    <w:p>
+      <w:r>
+        <w:t>Any address from 0x000000-0x0FFFFF can be targeted by the DMA engine.</w:t>
+      </w:r>
+    </w:p>
+    <w:p>
+      <w:r>
+        <w:rPr>
+          <w:b/>
+          <w:bCs/>
+        </w:rPr>
+        <w:t>Note</w:t>
+      </w:r>
+      <w:r>
+        <w:t xml:space="preserve">: </w:t>
+      </w:r>
+      <w:r>
+        <w:t>Cycle Delay is necessary to use the DMA engine for certain registers, like the JTAG or Simple SPI cores, as those operations require some time between accesses and DMA can occur very fast.</w:t>
+      </w:r>
+      <w:r>
+        <w:t xml:space="preserve"> For internal memory (calibration RAM, LAB4 RAM, etc.) it can always be set to 0.</w:t>
+      </w:r>
+    </w:p>
+    <w:p/>
+    <w:p>
+      <w:pPr>
+        <w:pStyle w:val="Heading3"/>
+      </w:pPr>
+      <w:r>
+        <w:lastRenderedPageBreak/>
+        <w:t>CONTROL</w:t>
+      </w:r>
+      <w:r>
+        <w:t xml:space="preserve"> (Offset 0x04: 0x8004)</w:t>
+      </w:r>
+    </w:p>
+    <w:tbl>
+      <w:tblPr>
+        <w:tblStyle w:val="TableGrid"/>
+        <w:tblW w:w="0" w:type="auto"/>
+        <w:tblLook w:val="04A0" w:firstRow="1" w:lastRow="0" w:firstColumn="1" w:lastColumn="0" w:noHBand="0" w:noVBand="1"/>
+      </w:tblPr>
+      <w:tblGrid>
+        <w:gridCol w:w="2337"/>
+        <w:gridCol w:w="2337"/>
+        <w:gridCol w:w="2338"/>
+        <w:gridCol w:w="2338"/>
+      </w:tblGrid>
+      <w:tr>
+        <w:tc>
+          <w:tcPr>
+            <w:tcW w:w="9350" w:type="dxa"/>
+            <w:gridSpan w:val="4"/>
+          </w:tcPr>
+          <w:p>
+            <w:pPr>
+              <w:jc w:val="center"/>
+              <w:rPr>
+                <w:b/>
+                <w:bCs/>
+              </w:rPr>
+            </w:pPr>
+            <w:r>
+              <w:rPr>
+                <w:b/>
+                <w:bCs/>
+              </w:rPr>
+              <w:t>SPIDMA CONTROL (Offset 0x04: 0x8004)</w:t>
+            </w:r>
+          </w:p>
+        </w:tc>
+      </w:tr>
+      <w:tr>
+        <w:tc>
+          <w:tcPr>
+            <w:tcW w:w="2337" w:type="dxa"/>
+          </w:tcPr>
+          <w:p>
+            <w:pPr>
+              <w:jc w:val="center"/>
+            </w:pPr>
+            <w:r>
+              <w:t>Bit[3]</w:t>
+            </w:r>
+          </w:p>
+        </w:tc>
+        <w:tc>
+          <w:tcPr>
+            <w:tcW w:w="2337" w:type="dxa"/>
+          </w:tcPr>
+          <w:p>
+            <w:pPr>
+              <w:jc w:val="center"/>
+            </w:pPr>
+            <w:r>
+              <w:t>Bit[2]</w:t>
+            </w:r>
+          </w:p>
+        </w:tc>
+        <w:tc>
+          <w:tcPr>
+            <w:tcW w:w="2338" w:type="dxa"/>
+          </w:tcPr>
+          <w:p>
+            <w:pPr>
+              <w:jc w:val="center"/>
+            </w:pPr>
+            <w:r>
+              <w:t>Bit[1]</w:t>
+            </w:r>
+          </w:p>
+        </w:tc>
+        <w:tc>
+          <w:tcPr>
+            <w:tcW w:w="2338" w:type="dxa"/>
+          </w:tcPr>
+          <w:p>
+            <w:pPr>
+              <w:jc w:val="center"/>
+            </w:pPr>
+            <w:r>
+              <w:t>Bit[</w:t>
+            </w:r>
+            <w:r>
+              <w:t>2</w:t>
+            </w:r>
+            <w:r>
+              <w:t>]</w:t>
+            </w:r>
+          </w:p>
+        </w:tc>
+      </w:tr>
+      <w:tr>
+        <w:tc>
+          <w:tcPr>
+            <w:tcW w:w="2337" w:type="dxa"/>
+          </w:tcPr>
+          <w:p>
+            <w:r>
+              <w:t>DMAREQ</w:t>
+            </w:r>
+          </w:p>
+        </w:tc>
+        <w:tc>
+          <w:tcPr>
+            <w:tcW w:w="2337" w:type="dxa"/>
+          </w:tcPr>
+          <w:p>
+            <w:r>
+              <w:t>ENGINERESET</w:t>
+            </w:r>
+          </w:p>
+        </w:tc>
+        <w:tc>
+          <w:tcPr>
+            <w:tcW w:w="2338" w:type="dxa"/>
+          </w:tcPr>
+          <w:p>
+            <w:r>
+              <w:t>RXRESET</w:t>
+            </w:r>
+          </w:p>
+        </w:tc>
+        <w:tc>
+          <w:tcPr>
+            <w:tcW w:w="2338" w:type="dxa"/>
+          </w:tcPr>
+          <w:p>
+            <w:r>
+              <w:t>TXRESET</w:t>
+            </w:r>
+          </w:p>
+        </w:tc>
+      </w:tr>
+    </w:tbl>
+    <w:p>
+      <w:r>
+        <w:t>Each of these bits is self-clearing.</w:t>
+      </w:r>
+    </w:p>
+    <w:p>
+      <w:r>
+        <w:t xml:space="preserve">A write to DMAREQ initiates a DMA transfer. This will </w:t>
+      </w:r>
+      <w:r>
+        <w:rPr>
+          <w:i/>
+          <w:iCs/>
+        </w:rPr>
+        <w:t>always</w:t>
+      </w:r>
+      <w:r>
+        <w:t xml:space="preserve"> happen regardless of whether or not the external DMA request is enabled, and if the external DMA request is disabled, this is the only way to initiate DMA.</w:t>
+      </w:r>
+    </w:p>
+    <w:p>
+      <w:r>
+        <w:t>ENGINERESET halts the DMA engine, clearing DMA Enable (bit 0 in SPIDMA CONFIG). Improper configuration of the DMA engine can result in infinite operation – if this occurs, an ENGINERESET will halt the DMA.</w:t>
+      </w:r>
+    </w:p>
+    <w:p>
+      <w:r>
+        <w:t>RXRESET resets the receive path and eliminates all data in the RX FIFO.</w:t>
+      </w:r>
+    </w:p>
+    <w:p>
+      <w:r>
+        <w:t>TXRESET resets the transmit path and eliminates all data in the TX FIFO.</w:t>
+      </w:r>
+    </w:p>
+    <w:p>
+      <w:pPr>
+        <w:pStyle w:val="Heading3"/>
+      </w:pPr>
+      <w:r>
+        <w:t>CURDESCR (Offset 0x08: 0x8008)</w:t>
+      </w:r>
+    </w:p>
+    <w:p>
+      <w:r>
+        <w:t>This register outputs the current descriptor being processed if a DMA is active.</w:t>
+      </w:r>
+    </w:p>
+    <w:p>
+      <w:pPr>
+        <w:pStyle w:val="Heading3"/>
+      </w:pPr>
+      <w:r>
+        <w:t>TXNCOUNT (Offset 0x0C: 0x800C)</w:t>
+      </w:r>
+    </w:p>
+    <w:p>
+      <w:r>
+        <w:t>This register outputs the number of DMA transactions that have been processed. Write anything to reset to 0.</w:t>
+      </w:r>
+    </w:p>
+    <w:p>
+      <w:pPr>
+        <w:pStyle w:val="Heading3"/>
+      </w:pPr>
+      <w:r>
+        <w:t>DMA Descriptors (Offsets 0x80-0xFF: 0x8080-0x80FF)</w:t>
+      </w:r>
+    </w:p>
+    <w:tbl>
+      <w:tblPr>
+        <w:tblStyle w:val="TableGrid"/>
+        <w:tblW w:w="0" w:type="auto"/>
+        <w:tblLook w:val="04A0" w:firstRow="1" w:lastRow="0" w:firstColumn="1" w:lastColumn="0" w:noHBand="0" w:noVBand="1"/>
+      </w:tblPr>
+      <w:tblGrid>
+        <w:gridCol w:w="2337"/>
+        <w:gridCol w:w="2337"/>
+        <w:gridCol w:w="2338"/>
+        <w:gridCol w:w="2338"/>
+      </w:tblGrid>
+      <w:tr>
+        <w:tc>
+          <w:tcPr>
+            <w:tcW w:w="9350" w:type="dxa"/>
+            <w:gridSpan w:val="4"/>
+          </w:tcPr>
+          <w:p>
+            <w:pPr>
+              <w:jc w:val="center"/>
+              <w:rPr>
+                <w:b/>
+                <w:bCs/>
+              </w:rPr>
+            </w:pPr>
+            <w:r>
+              <w:rPr>
+                <w:b/>
+                <w:bCs/>
+              </w:rPr>
+              <w:t>SPIDMA Descriptors (Offsets 0x80-0xFF: 0x8080-0x80FF)</w:t>
+            </w:r>
+          </w:p>
+        </w:tc>
+      </w:tr>
+      <w:tr>
+        <w:tc>
+          <w:tcPr>
+            <w:tcW w:w="2337" w:type="dxa"/>
+          </w:tcPr>
+          <w:p>
+            <w:pPr>
+              <w:jc w:val="center"/>
+            </w:pPr>
+            <w:r>
+              <w:t>Bit[3</w:t>
+            </w:r>
+            <w:r>
+              <w:t>1</w:t>
+            </w:r>
+            <w:r>
+              <w:t>]</w:t>
+            </w:r>
+          </w:p>
+        </w:tc>
+        <w:tc>
+          <w:tcPr>
+            <w:tcW w:w="2337" w:type="dxa"/>
+          </w:tcPr>
+          <w:p>
+            <w:pPr>
+              <w:jc w:val="center"/>
+            </w:pPr>
+            <w:r>
+              <w:t>Bit[</w:t>
+            </w:r>
+            <w:r>
+              <w:t>30:19</w:t>
+            </w:r>
+            <w:r>
+              <w:t>]</w:t>
+            </w:r>
+          </w:p>
+        </w:tc>
+        <w:tc>
+          <w:tcPr>
+            <w:tcW w:w="2338" w:type="dxa"/>
+          </w:tcPr>
+          <w:p>
+            <w:pPr>
+              <w:jc w:val="center"/>
+            </w:pPr>
+            <w:r>
+              <w:t>Bit[1</w:t>
+            </w:r>
+            <w:r>
+              <w:t>8</w:t>
+            </w:r>
+            <w:r>
+              <w:t>]</w:t>
+            </w:r>
+          </w:p>
+        </w:tc>
+        <w:tc>
+          <w:tcPr>
+            <w:tcW w:w="2338" w:type="dxa"/>
+          </w:tcPr>
+          <w:p>
+            <w:pPr>
+              <w:jc w:val="center"/>
+            </w:pPr>
+            <w:r>
+              <w:t>Bit[</w:t>
+            </w:r>
+            <w:r>
+              <w:t>17:0</w:t>
+            </w:r>
+            <w:r>
+              <w:t>]</w:t>
+            </w:r>
+          </w:p>
+        </w:tc>
+      </w:tr>
+      <w:tr>
+        <w:tc>
+          <w:tcPr>
+            <w:tcW w:w="2337" w:type="dxa"/>
+          </w:tcPr>
+          <w:p>
+            <w:r>
+              <w:t>LASTDESCR</w:t>
+            </w:r>
+          </w:p>
+        </w:tc>
+        <w:tc>
+          <w:tcPr>
+            <w:tcW w:w="2337" w:type="dxa"/>
+          </w:tcPr>
+          <w:p>
+            <w:r>
+              <w:t>CYCLECOUNT</w:t>
+            </w:r>
+          </w:p>
+        </w:tc>
+        <w:tc>
+          <w:tcPr>
+            <w:tcW w:w="2338" w:type="dxa"/>
+          </w:tcPr>
+          <w:p>
+            <w:r>
+              <w:t>INCREMENT</w:t>
+            </w:r>
+          </w:p>
+        </w:tc>
+        <w:tc>
+          <w:tcPr>
+            <w:tcW w:w="2338" w:type="dxa"/>
+          </w:tcPr>
+          <w:p>
+            <w:r>
+              <w:t>ADDRESS[19:2]</w:t>
+            </w:r>
+          </w:p>
+        </w:tc>
+      </w:tr>
+    </w:tbl>
+    <w:p>
+      <w:r>
+        <w:t xml:space="preserve">LASTDESCR </w:t>
+      </w:r>
+      <w:r>
+        <w:rPr>
+          <w:b/>
+          <w:bCs/>
+        </w:rPr>
+        <w:t>must</w:t>
+      </w:r>
+      <w:r>
+        <w:t xml:space="preserve"> be set in one of the descriptors for DMA to terminate!</w:t>
+      </w:r>
+    </w:p>
+    <w:p>
+      <w:r>
+        <w:t>CYCLECOUNT is the number of desired reads/writes for this descriptor, minus 1 (so 0 means 1 read/write).</w:t>
+      </w:r>
+    </w:p>
+    <w:p>
+      <w:r>
+        <w:t>If INCREMENT=1, this descriptor increments (by 4!) the bus address on each cycle.</w:t>
+      </w:r>
+    </w:p>
+    <w:p>
+      <w:r>
+        <w:t>ADDRESS is the source/destination address for this descriptor, shifted down by 2 (making it a 32-bit address).</w:t>
+      </w:r>
+      <w:r>
+        <w:t xml:space="preserve"> This gives a range of 0x00000-0xFFFFF, which corresponds to the complete range currently implemented</w:t>
+      </w:r>
+      <w:r>
+        <w:t xml:space="preserve"> (22 bits total, less 2 at the top and 2 at the bottom).</w:t>
+      </w:r>
+    </w:p>
+    <w:p>
+      <w:r>
+        <w:t>There are 32 available descriptors: DMA transactions always start with descriptor 0 and increment.</w:t>
+      </w:r>
+    </w:p>
+    <w:p>
+      <w:r>
+        <w:t>The DMA descriptor method allows for creating arbitrary SPI DMA transactions: for instance, the event FIFO, then entire LAB4 RAM, followed by the scaler space can be read by setting descriptors 0 to the event FIFO, 1-24 for the LAB4 RAM output, and then descriptor 25 for the scalers. Combined with the external DMA request, this turns the SPI output into a direct event streaming output.</w:t>
+      </w:r>
+    </w:p>
+    <w:p>
+      <w:pPr>
+        <w:pStyle w:val="Heading2"/>
+      </w:pPr>
+      <w:r>
+        <w:t>LAB4_CTRL Register Space</w:t>
+      </w:r>
+    </w:p>
+    <w:p>
+      <w:r>
+        <w:t>In progress.</w:t>
+      </w:r>
+    </w:p>
+    <w:p>
+      <w:pPr>
+        <w:pStyle w:val="Heading2"/>
+      </w:pPr>
+      <w:r>
+        <w:lastRenderedPageBreak/>
+        <w:t>LAB4_RAM Register Space</w:t>
+      </w:r>
+    </w:p>
+    <w:p>
+      <w:r>
+        <w:t>In progress.</w:t>
+      </w:r>
+    </w:p>
+    <w:p>
+      <w:pPr>
+        <w:pStyle w:val="Heading2"/>
+      </w:pPr>
+      <w:r>
+        <w:t>TRIG Register Space</w:t>
+      </w:r>
+    </w:p>
+    <w:p>
+      <w:r>
+        <w:t>In progress.</w:t>
+      </w:r>
+    </w:p>
+    <w:p>
+      <w:pPr>
+        <w:pStyle w:val="Heading2"/>
+      </w:pPr>
+      <w:r>
+        <w:t>SCAL Register Space</w:t>
+      </w:r>
+    </w:p>
+    <w:p>
+      <w:r>
+        <w:t>In progress.</w:t>
+      </w:r>
+    </w:p>
+    <w:p>
+      <w:pPr>
+        <w:pStyle w:val="Heading2"/>
+      </w:pPr>
+      <w:r>
+        <w:t>CALRAM Register Space</w:t>
+      </w:r>
+    </w:p>
+    <w:p>
+      <w:r>
+        <w:t>In progress.</w:t>
       </w:r>
     </w:p>
     <w:p/>
@@ -5078,6 +8360,29 @@
       <w:szCs w:val="24"/>
     </w:rPr>
   </w:style>
+  <w:style w:type="character" w:styleId="Hyperlink">
+    <w:name w:val="Hyperlink"/>
+    <w:basedOn w:val="DefaultParagraphFont"/>
+    <w:uiPriority w:val="99"/>
+    <w:unhideWhenUsed/>
+    <w:rsid w:val="00D27514"/>
+    <w:rPr>
+      <w:color w:val="0563C1" w:themeColor="hyperlink"/>
+      <w:u w:val="single"/>
+    </w:rPr>
+  </w:style>
+  <w:style w:type="character" w:styleId="UnresolvedMention">
+    <w:name w:val="Unresolved Mention"/>
+    <w:basedOn w:val="DefaultParagraphFont"/>
+    <w:uiPriority w:val="99"/>
+    <w:semiHidden/>
+    <w:unhideWhenUsed/>
+    <w:rsid w:val="00D27514"/>
+    <w:rPr>
+      <w:color w:val="605E5C"/>
+      <w:shd w:val="clear" w:color="auto" w:fill="E1DFDD"/>
+    </w:rPr>
+  </w:style>
 </w:styles>
 </file>
 

</xml_diff>

<commit_message>
update docs, tag release
</commit_message>
<xml_diff>
--- a/radiant_board_manager_regs.docx
+++ b/radiant_board_manager_regs.docx
@@ -23,7 +23,15 @@
     </w:p>
     <w:p>
       <w:r>
-        <w:t>This document details the interface to the RADIANT board. The RADIANT has 2 separate communications paths: one is a commanding path which is a simple UART operating at 1 Mbaud. Register reads and writes can be conducted via this path.</w:t>
+        <w:t xml:space="preserve">This document details the interface to the RADIANT board. The RADIANT has 2 separate communications paths: one is a commanding path which is a simple UART operating at 1 </w:t>
+      </w:r>
+      <w:proofErr w:type="spellStart"/>
+      <w:r>
+        <w:t>Mbaud</w:t>
+      </w:r>
+      <w:proofErr w:type="spellEnd"/>
+      <w:r>
+        <w:t>. Register reads and writes can be conducted via this path.</w:t>
       </w:r>
     </w:p>
     <w:p>
@@ -41,7 +49,15 @@
     </w:p>
     <w:p>
       <w:r>
-        <w:t>The high-speed SPI DMA operates at up to 48 MHz as currently implemented, and contains a 2048-entry FIFO on both the receive and transmit paths. The transmit path (</w:t>
+        <w:t xml:space="preserve">The high-speed SPI DMA operates at up to 48 MHz as currently </w:t>
+      </w:r>
+      <w:proofErr w:type="gramStart"/>
+      <w:r>
+        <w:t>implemented, and</w:t>
+      </w:r>
+      <w:proofErr w:type="gramEnd"/>
+      <w:r>
+        <w:t xml:space="preserve"> contains a 2048-entry FIFO on both the receive and transmit paths. The transmit path (</w:t>
       </w:r>
       <w:r>
         <w:rPr>
@@ -82,7 +98,15 @@
     </w:p>
     <w:p>
       <w:r>
-        <w:t xml:space="preserve">The RADIANT is commanded primarily via a simple UART packet interface operating at 1 Mbaud (8 bits, no parity, 1 stop bit) with no flow control. From the user’s point of view, both the board manager </w:t>
+        <w:t xml:space="preserve">The RADIANT is commanded primarily via a simple UART packet interface operating at 1 </w:t>
+      </w:r>
+      <w:proofErr w:type="spellStart"/>
+      <w:r>
+        <w:t>Mbaud</w:t>
+      </w:r>
+      <w:proofErr w:type="spellEnd"/>
+      <w:r>
+        <w:t xml:space="preserve"> (8 bits, no parity, 1 stop bit) with no flow control. From the user’s point of view, both the board manager </w:t>
       </w:r>
       <w:r>
         <w:rPr>
@@ -97,7 +121,23 @@
     </w:p>
     <w:p>
       <w:r>
-        <w:t>Packets are Consistent Overhead Byte Stuffing (COBS) encoded using 0x00 as a packet delimiter, and consist of a 24-bit address+read/write indicator followed by either number of bytes requested (for reads) or data (for writes).</w:t>
+        <w:t xml:space="preserve">Packets are Consistent Overhead Byte Stuffing (COBS) encoded using 0x00 as a packet </w:t>
+      </w:r>
+      <w:proofErr w:type="gramStart"/>
+      <w:r>
+        <w:t>delimiter, and</w:t>
+      </w:r>
+      <w:proofErr w:type="gramEnd"/>
+      <w:r>
+        <w:t xml:space="preserve"> consist of a 24-bit </w:t>
+      </w:r>
+      <w:proofErr w:type="spellStart"/>
+      <w:r>
+        <w:t>address+read</w:t>
+      </w:r>
+      <w:proofErr w:type="spellEnd"/>
+      <w:r>
+        <w:t>/write indicator followed by either number of bytes requested (for reads) or data (for writes).</w:t>
       </w:r>
     </w:p>
     <w:p>
@@ -367,8 +407,13 @@
             <w:tcW w:w="1875" w:type="dxa"/>
           </w:tcPr>
           <w:p>
-            <w:r>
-              <w:t>ADDR[22:0]</w:t>
+            <w:proofErr w:type="gramStart"/>
+            <w:r>
+              <w:t>ADDR[</w:t>
+            </w:r>
+            <w:proofErr w:type="gramEnd"/>
+            <w:r>
+              <w:t>22:0]</w:t>
             </w:r>
           </w:p>
         </w:tc>
@@ -377,8 +422,13 @@
             <w:tcW w:w="1872" w:type="dxa"/>
           </w:tcPr>
           <w:p>
-            <w:r>
-              <w:t>ADDR[15:8]</w:t>
+            <w:proofErr w:type="gramStart"/>
+            <w:r>
+              <w:t>ADDR[</w:t>
+            </w:r>
+            <w:proofErr w:type="gramEnd"/>
+            <w:r>
+              <w:t>15:8]</w:t>
             </w:r>
           </w:p>
         </w:tc>
@@ -387,8 +437,13 @@
             <w:tcW w:w="1871" w:type="dxa"/>
           </w:tcPr>
           <w:p>
-            <w:r>
-              <w:t>ADDR[7:0]</w:t>
+            <w:proofErr w:type="gramStart"/>
+            <w:r>
+              <w:t>ADDR[</w:t>
+            </w:r>
+            <w:proofErr w:type="gramEnd"/>
+            <w:r>
+              <w:t>7:0]</w:t>
             </w:r>
           </w:p>
         </w:tc>
@@ -528,7 +583,23 @@
                 <w:i/>
                 <w:iCs/>
               </w:rPr>
-              <w:t>Byte 3..N (&lt;253)</w:t>
+              <w:t xml:space="preserve">Byte </w:t>
+            </w:r>
+            <w:proofErr w:type="gramStart"/>
+            <w:r>
+              <w:rPr>
+                <w:i/>
+                <w:iCs/>
+              </w:rPr>
+              <w:t>3..</w:t>
+            </w:r>
+            <w:proofErr w:type="gramEnd"/>
+            <w:r>
+              <w:rPr>
+                <w:i/>
+                <w:iCs/>
+              </w:rPr>
+              <w:t>N (&lt;253)</w:t>
             </w:r>
           </w:p>
         </w:tc>
@@ -620,8 +691,13 @@
             <w:tcW w:w="1875" w:type="dxa"/>
           </w:tcPr>
           <w:p>
-            <w:r>
-              <w:t>ADDR[22:0]</w:t>
+            <w:proofErr w:type="gramStart"/>
+            <w:r>
+              <w:t>ADDR[</w:t>
+            </w:r>
+            <w:proofErr w:type="gramEnd"/>
+            <w:r>
+              <w:t>22:0]</w:t>
             </w:r>
           </w:p>
         </w:tc>
@@ -630,8 +706,13 @@
             <w:tcW w:w="1872" w:type="dxa"/>
           </w:tcPr>
           <w:p>
-            <w:r>
-              <w:t>ADDR[15:8]</w:t>
+            <w:proofErr w:type="gramStart"/>
+            <w:r>
+              <w:t>ADDR[</w:t>
+            </w:r>
+            <w:proofErr w:type="gramEnd"/>
+            <w:r>
+              <w:t>15:8]</w:t>
             </w:r>
           </w:p>
         </w:tc>
@@ -640,8 +721,13 @@
             <w:tcW w:w="1871" w:type="dxa"/>
           </w:tcPr>
           <w:p>
-            <w:r>
-              <w:t>ADDR[7:0]</w:t>
+            <w:proofErr w:type="gramStart"/>
+            <w:r>
+              <w:t>ADDR[</w:t>
+            </w:r>
+            <w:proofErr w:type="gramEnd"/>
+            <w:r>
+              <w:t>7:0]</w:t>
             </w:r>
           </w:p>
         </w:tc>
@@ -650,8 +736,13 @@
             <w:tcW w:w="1870" w:type="dxa"/>
           </w:tcPr>
           <w:p>
-            <w:r>
-              <w:t>DATA[0..N-3]</w:t>
+            <w:proofErr w:type="gramStart"/>
+            <w:r>
+              <w:t>DATA[</w:t>
+            </w:r>
+            <w:proofErr w:type="gramEnd"/>
+            <w:r>
+              <w:t>0..N-3]</w:t>
             </w:r>
           </w:p>
         </w:tc>
@@ -663,6 +754,7 @@
       </w:r>
     </w:p>
     <w:p>
+      <w:proofErr w:type="gramStart"/>
       <w:r>
         <w:rPr>
           <w:i/>
@@ -670,6 +762,7 @@
         </w:rPr>
         <w:t>Typically</w:t>
       </w:r>
+      <w:proofErr w:type="gramEnd"/>
       <w:r>
         <w:t xml:space="preserve"> the data is processed in incrementing addresses: that is, a 4 byte read from address 0x00 will return address 0x00, 0x01, 0x02, 0x03. </w:t>
       </w:r>
@@ -802,7 +895,15 @@
         <w:t>board manager</w:t>
       </w:r>
       <w:r>
-        <w:t>. Burst address mode works because for communication between the FPGA and Board Manager, ADDR[22] would always be 0.</w:t>
+        <w:t xml:space="preserve">. Burst address mode works because for communication between the FPGA and Board Manager, </w:t>
+      </w:r>
+      <w:proofErr w:type="gramStart"/>
+      <w:r>
+        <w:t>ADDR[</w:t>
+      </w:r>
+      <w:proofErr w:type="gramEnd"/>
+      <w:r>
+        <w:t>22] would always be 0.</w:t>
       </w:r>
     </w:p>
     <w:p>
@@ -910,7 +1011,15 @@
         </w:rPr>
       </w:pPr>
       <w:r>
-        <w:t>Burst dword address: address increments modulo 4 (8 bytes write to 0x20 writes 4 bytes to 0x20/0x21/0x22/0x23 2 times)</w:t>
+        <w:t xml:space="preserve">Burst </w:t>
+      </w:r>
+      <w:proofErr w:type="spellStart"/>
+      <w:r>
+        <w:t>dword</w:t>
+      </w:r>
+      <w:proofErr w:type="spellEnd"/>
+      <w:r>
+        <w:t xml:space="preserve"> address: address increments modulo 4 (8 bytes write to 0x20 writes 4 bytes to 0x20/0x21/0x22/0x23 2 times)</w:t>
       </w:r>
     </w:p>
     <w:p>
@@ -937,12 +1046,28 @@
     </w:p>
     <w:p>
       <w:r>
-        <w:t>The RADIANT Board Manager has a 32-bit register space accessed in the same way that the FPGA registers are accessed (via COBS-encoded packets with a 23-bit address + r/w bit, plus a number of bytes requested or data to be written). Board manager registers are accessed as an address space from 0x400000-0x7FFFFF.</w:t>
-      </w:r>
-    </w:p>
-    <w:p>
-      <w:r>
-        <w:t>Board manager registers should only be accessed at 32-bit offsets (e.g. register 0, 4, 8, 16, etc.), and it’s probably easier to just only do 4 byte reads + writes, although the firmware will not crash or break if non-32 bit values are requested/read.</w:t>
+        <w:t xml:space="preserve">The RADIANT Board Manager has a 32-bit register space accessed in the same way that the FPGA registers are accessed (via COBS-encoded packets with a 23-bit address + r/w bit, plus </w:t>
+      </w:r>
+      <w:proofErr w:type="gramStart"/>
+      <w:r>
+        <w:t>a number of</w:t>
+      </w:r>
+      <w:proofErr w:type="gramEnd"/>
+      <w:r>
+        <w:t xml:space="preserve"> bytes requested or data to be written). Board manager registers are accessed as an address space from 0x400000-0x7FFFFF.</w:t>
+      </w:r>
+    </w:p>
+    <w:p>
+      <w:r>
+        <w:t>Board manager registers should only be accessed at 32-bit offsets (</w:t>
+      </w:r>
+      <w:proofErr w:type="gramStart"/>
+      <w:r>
+        <w:t>e.g.</w:t>
+      </w:r>
+      <w:proofErr w:type="gramEnd"/>
+      <w:r>
+        <w:t xml:space="preserve"> register 0, 4, 8, 16, etc.), and it’s probably easier to just only do 4 byte reads + writes, although the firmware will not crash or break if non-32 bit values are requested/read.</w:t>
       </w:r>
     </w:p>
     <w:tbl>
@@ -1295,7 +1420,15 @@
           </w:tcPr>
           <w:p>
             <w:r>
-              <w:t>Analog readback of LEFT monitor (ch 0-11)</w:t>
+              <w:t>Analog readback of LEFT monitor (</w:t>
+            </w:r>
+            <w:proofErr w:type="spellStart"/>
+            <w:r>
+              <w:t>ch</w:t>
+            </w:r>
+            <w:proofErr w:type="spellEnd"/>
+            <w:r>
+              <w:t xml:space="preserve"> 0-11)</w:t>
             </w:r>
           </w:p>
         </w:tc>
@@ -1330,7 +1463,15 @@
           </w:tcPr>
           <w:p>
             <w:r>
-              <w:t>Analog readback of RIGHT monitor (ch 12-23)</w:t>
+              <w:t>Analog readback of RIGHT monitor (</w:t>
+            </w:r>
+            <w:proofErr w:type="spellStart"/>
+            <w:r>
+              <w:t>ch</w:t>
+            </w:r>
+            <w:proofErr w:type="spellEnd"/>
+            <w:r>
+              <w:t xml:space="preserve"> 12-23)</w:t>
             </w:r>
           </w:p>
         </w:tc>
@@ -1729,7 +1870,15 @@
               <w:t>Trigger</w:t>
             </w:r>
             <w:r>
-              <w:t xml:space="preserve"> diode bias ch 0</w:t>
+              <w:t xml:space="preserve"> diode bias </w:t>
+            </w:r>
+            <w:proofErr w:type="spellStart"/>
+            <w:r>
+              <w:t>ch</w:t>
+            </w:r>
+            <w:proofErr w:type="spellEnd"/>
+            <w:r>
+              <w:t xml:space="preserve"> 0</w:t>
             </w:r>
           </w:p>
         </w:tc>
@@ -1764,7 +1913,15 @@
               <w:t>Trigger</w:t>
             </w:r>
             <w:r>
-              <w:t xml:space="preserve"> diode bias ch 1</w:t>
+              <w:t xml:space="preserve"> diode bias </w:t>
+            </w:r>
+            <w:proofErr w:type="spellStart"/>
+            <w:r>
+              <w:t>ch</w:t>
+            </w:r>
+            <w:proofErr w:type="spellEnd"/>
+            <w:r>
+              <w:t xml:space="preserve"> 1</w:t>
             </w:r>
           </w:p>
         </w:tc>
@@ -1799,7 +1956,15 @@
               <w:t>Trigger</w:t>
             </w:r>
             <w:r>
-              <w:t xml:space="preserve"> diode bias ch 2</w:t>
+              <w:t xml:space="preserve"> diode bias </w:t>
+            </w:r>
+            <w:proofErr w:type="spellStart"/>
+            <w:r>
+              <w:t>ch</w:t>
+            </w:r>
+            <w:proofErr w:type="spellEnd"/>
+            <w:r>
+              <w:t xml:space="preserve"> 2</w:t>
             </w:r>
           </w:p>
         </w:tc>
@@ -1834,7 +1999,15 @@
               <w:t>Trigger</w:t>
             </w:r>
             <w:r>
-              <w:t xml:space="preserve"> diode bias ch 3</w:t>
+              <w:t xml:space="preserve"> diode bias </w:t>
+            </w:r>
+            <w:proofErr w:type="spellStart"/>
+            <w:r>
+              <w:t>ch</w:t>
+            </w:r>
+            <w:proofErr w:type="spellEnd"/>
+            <w:r>
+              <w:t xml:space="preserve"> 3</w:t>
             </w:r>
           </w:p>
         </w:tc>
@@ -1869,7 +2042,15 @@
               <w:t>Trigger</w:t>
             </w:r>
             <w:r>
-              <w:t xml:space="preserve"> diode bias ch 4</w:t>
+              <w:t xml:space="preserve"> diode bias </w:t>
+            </w:r>
+            <w:proofErr w:type="spellStart"/>
+            <w:r>
+              <w:t>ch</w:t>
+            </w:r>
+            <w:proofErr w:type="spellEnd"/>
+            <w:r>
+              <w:t xml:space="preserve"> 4</w:t>
             </w:r>
           </w:p>
         </w:tc>
@@ -1904,7 +2085,15 @@
               <w:t>Trigger</w:t>
             </w:r>
             <w:r>
-              <w:t xml:space="preserve"> diode bias ch 5</w:t>
+              <w:t xml:space="preserve"> diode bias </w:t>
+            </w:r>
+            <w:proofErr w:type="spellStart"/>
+            <w:r>
+              <w:t>ch</w:t>
+            </w:r>
+            <w:proofErr w:type="spellEnd"/>
+            <w:r>
+              <w:t xml:space="preserve"> 5</w:t>
             </w:r>
           </w:p>
         </w:tc>
@@ -1939,7 +2128,15 @@
               <w:t>Trigger</w:t>
             </w:r>
             <w:r>
-              <w:t xml:space="preserve"> diode bias ch 6</w:t>
+              <w:t xml:space="preserve"> diode bias </w:t>
+            </w:r>
+            <w:proofErr w:type="spellStart"/>
+            <w:r>
+              <w:t>ch</w:t>
+            </w:r>
+            <w:proofErr w:type="spellEnd"/>
+            <w:r>
+              <w:t xml:space="preserve"> 6</w:t>
             </w:r>
           </w:p>
         </w:tc>
@@ -1974,7 +2171,15 @@
               <w:t>Trigger</w:t>
             </w:r>
             <w:r>
-              <w:t xml:space="preserve"> diode bias ch 7</w:t>
+              <w:t xml:space="preserve"> diode bias </w:t>
+            </w:r>
+            <w:proofErr w:type="spellStart"/>
+            <w:r>
+              <w:t>ch</w:t>
+            </w:r>
+            <w:proofErr w:type="spellEnd"/>
+            <w:r>
+              <w:t xml:space="preserve"> 7</w:t>
             </w:r>
           </w:p>
         </w:tc>
@@ -2009,7 +2214,15 @@
           </w:tcPr>
           <w:p>
             <w:r>
-              <w:t>Trigger diode bias ch 8</w:t>
+              <w:t xml:space="preserve">Trigger diode bias </w:t>
+            </w:r>
+            <w:proofErr w:type="spellStart"/>
+            <w:r>
+              <w:t>ch</w:t>
+            </w:r>
+            <w:proofErr w:type="spellEnd"/>
+            <w:r>
+              <w:t xml:space="preserve"> 8</w:t>
             </w:r>
           </w:p>
         </w:tc>
@@ -2041,7 +2254,15 @@
           </w:tcPr>
           <w:p>
             <w:r>
-              <w:t>Trigger diode bias ch 9</w:t>
+              <w:t xml:space="preserve">Trigger diode bias </w:t>
+            </w:r>
+            <w:proofErr w:type="spellStart"/>
+            <w:r>
+              <w:t>ch</w:t>
+            </w:r>
+            <w:proofErr w:type="spellEnd"/>
+            <w:r>
+              <w:t xml:space="preserve"> 9</w:t>
             </w:r>
           </w:p>
         </w:tc>
@@ -2073,7 +2294,15 @@
           </w:tcPr>
           <w:p>
             <w:r>
-              <w:t>Trigger diode bias ch 10</w:t>
+              <w:t xml:space="preserve">Trigger diode bias </w:t>
+            </w:r>
+            <w:proofErr w:type="spellStart"/>
+            <w:r>
+              <w:t>ch</w:t>
+            </w:r>
+            <w:proofErr w:type="spellEnd"/>
+            <w:r>
+              <w:t xml:space="preserve"> 10</w:t>
             </w:r>
           </w:p>
         </w:tc>
@@ -2105,7 +2334,15 @@
           </w:tcPr>
           <w:p>
             <w:r>
-              <w:t>Trigger diode bias ch 11</w:t>
+              <w:t xml:space="preserve">Trigger diode bias </w:t>
+            </w:r>
+            <w:proofErr w:type="spellStart"/>
+            <w:r>
+              <w:t>ch</w:t>
+            </w:r>
+            <w:proofErr w:type="spellEnd"/>
+            <w:r>
+              <w:t xml:space="preserve"> 11</w:t>
             </w:r>
           </w:p>
         </w:tc>
@@ -2137,7 +2374,15 @@
           </w:tcPr>
           <w:p>
             <w:r>
-              <w:t>Trigger diode bias ch 12</w:t>
+              <w:t xml:space="preserve">Trigger diode bias </w:t>
+            </w:r>
+            <w:proofErr w:type="spellStart"/>
+            <w:r>
+              <w:t>ch</w:t>
+            </w:r>
+            <w:proofErr w:type="spellEnd"/>
+            <w:r>
+              <w:t xml:space="preserve"> 12</w:t>
             </w:r>
           </w:p>
         </w:tc>
@@ -2169,7 +2414,15 @@
           </w:tcPr>
           <w:p>
             <w:r>
-              <w:t>Trigger diode bias ch 13</w:t>
+              <w:t xml:space="preserve">Trigger diode bias </w:t>
+            </w:r>
+            <w:proofErr w:type="spellStart"/>
+            <w:r>
+              <w:t>ch</w:t>
+            </w:r>
+            <w:proofErr w:type="spellEnd"/>
+            <w:r>
+              <w:t xml:space="preserve"> 13</w:t>
             </w:r>
           </w:p>
         </w:tc>
@@ -2201,7 +2454,15 @@
           </w:tcPr>
           <w:p>
             <w:r>
-              <w:t>Trigger diode bias ch 14</w:t>
+              <w:t xml:space="preserve">Trigger diode bias </w:t>
+            </w:r>
+            <w:proofErr w:type="spellStart"/>
+            <w:r>
+              <w:t>ch</w:t>
+            </w:r>
+            <w:proofErr w:type="spellEnd"/>
+            <w:r>
+              <w:t xml:space="preserve"> 14</w:t>
             </w:r>
           </w:p>
         </w:tc>
@@ -2233,7 +2494,15 @@
           </w:tcPr>
           <w:p>
             <w:r>
-              <w:t>Trigger diode bias ch 15</w:t>
+              <w:t xml:space="preserve">Trigger diode bias </w:t>
+            </w:r>
+            <w:proofErr w:type="spellStart"/>
+            <w:r>
+              <w:t>ch</w:t>
+            </w:r>
+            <w:proofErr w:type="spellEnd"/>
+            <w:r>
+              <w:t xml:space="preserve"> 15</w:t>
             </w:r>
           </w:p>
         </w:tc>
@@ -2265,7 +2534,15 @@
           </w:tcPr>
           <w:p>
             <w:r>
-              <w:t>Trigger diode bias ch 16</w:t>
+              <w:t xml:space="preserve">Trigger diode bias </w:t>
+            </w:r>
+            <w:proofErr w:type="spellStart"/>
+            <w:r>
+              <w:t>ch</w:t>
+            </w:r>
+            <w:proofErr w:type="spellEnd"/>
+            <w:r>
+              <w:t xml:space="preserve"> 16</w:t>
             </w:r>
           </w:p>
         </w:tc>
@@ -2297,7 +2574,15 @@
           </w:tcPr>
           <w:p>
             <w:r>
-              <w:t>Trigger diode bias ch 17</w:t>
+              <w:t xml:space="preserve">Trigger diode bias </w:t>
+            </w:r>
+            <w:proofErr w:type="spellStart"/>
+            <w:r>
+              <w:t>ch</w:t>
+            </w:r>
+            <w:proofErr w:type="spellEnd"/>
+            <w:r>
+              <w:t xml:space="preserve"> 17</w:t>
             </w:r>
           </w:p>
         </w:tc>
@@ -2329,7 +2614,15 @@
           </w:tcPr>
           <w:p>
             <w:r>
-              <w:t>Trigger diode bias ch 18</w:t>
+              <w:t xml:space="preserve">Trigger diode bias </w:t>
+            </w:r>
+            <w:proofErr w:type="spellStart"/>
+            <w:r>
+              <w:t>ch</w:t>
+            </w:r>
+            <w:proofErr w:type="spellEnd"/>
+            <w:r>
+              <w:t xml:space="preserve"> 18</w:t>
             </w:r>
           </w:p>
         </w:tc>
@@ -2361,7 +2654,15 @@
           </w:tcPr>
           <w:p>
             <w:r>
-              <w:t>Trigger diode bias ch 19</w:t>
+              <w:t xml:space="preserve">Trigger diode bias </w:t>
+            </w:r>
+            <w:proofErr w:type="spellStart"/>
+            <w:r>
+              <w:t>ch</w:t>
+            </w:r>
+            <w:proofErr w:type="spellEnd"/>
+            <w:r>
+              <w:t xml:space="preserve"> 19</w:t>
             </w:r>
           </w:p>
         </w:tc>
@@ -2393,7 +2694,15 @@
           </w:tcPr>
           <w:p>
             <w:r>
-              <w:t>Trigger diode bias ch 20</w:t>
+              <w:t xml:space="preserve">Trigger diode bias </w:t>
+            </w:r>
+            <w:proofErr w:type="spellStart"/>
+            <w:r>
+              <w:t>ch</w:t>
+            </w:r>
+            <w:proofErr w:type="spellEnd"/>
+            <w:r>
+              <w:t xml:space="preserve"> 20</w:t>
             </w:r>
           </w:p>
         </w:tc>
@@ -2425,7 +2734,15 @@
           </w:tcPr>
           <w:p>
             <w:r>
-              <w:t>Trigger diode bias ch 21</w:t>
+              <w:t xml:space="preserve">Trigger diode bias </w:t>
+            </w:r>
+            <w:proofErr w:type="spellStart"/>
+            <w:r>
+              <w:t>ch</w:t>
+            </w:r>
+            <w:proofErr w:type="spellEnd"/>
+            <w:r>
+              <w:t xml:space="preserve"> 21</w:t>
             </w:r>
           </w:p>
         </w:tc>
@@ -2457,7 +2774,15 @@
           </w:tcPr>
           <w:p>
             <w:r>
-              <w:t>Trigger diode bias ch 22</w:t>
+              <w:t xml:space="preserve">Trigger diode bias </w:t>
+            </w:r>
+            <w:proofErr w:type="spellStart"/>
+            <w:r>
+              <w:t>ch</w:t>
+            </w:r>
+            <w:proofErr w:type="spellEnd"/>
+            <w:r>
+              <w:t xml:space="preserve"> 22</w:t>
             </w:r>
           </w:p>
         </w:tc>
@@ -2489,7 +2814,15 @@
           </w:tcPr>
           <w:p>
             <w:r>
-              <w:t>Trigger diode bias ch 23</w:t>
+              <w:t xml:space="preserve">Trigger diode bias </w:t>
+            </w:r>
+            <w:proofErr w:type="spellStart"/>
+            <w:r>
+              <w:t>ch</w:t>
+            </w:r>
+            <w:proofErr w:type="spellEnd"/>
+            <w:r>
+              <w:t xml:space="preserve"> 23</w:t>
             </w:r>
           </w:p>
         </w:tc>
@@ -2566,8 +2899,13 @@
       </w:pPr>
       <w:r>
         <w:lastRenderedPageBreak/>
-        <w:t>Register descriptions</w:t>
-      </w:r>
+        <w:t xml:space="preserve">Register </w:t>
+      </w:r>
+      <w:proofErr w:type="gramStart"/>
+      <w:r>
+        <w:t>descriptions</w:t>
+      </w:r>
+      <w:proofErr w:type="gramEnd"/>
     </w:p>
     <w:p>
       <w:pPr>
@@ -2579,8 +2917,21 @@
     </w:p>
     <w:p>
       <w:r>
-        <w:t>The STATUS register covers several status input pins. The bit breakdown is</w:t>
-      </w:r>
+        <w:t xml:space="preserve">The STATUS register covers several status </w:t>
+      </w:r>
+      <w:proofErr w:type="gramStart"/>
+      <w:r>
+        <w:t>input</w:t>
+      </w:r>
+      <w:proofErr w:type="gramEnd"/>
+      <w:r>
+        <w:t xml:space="preserve"> pins. The bit breakdown </w:t>
+      </w:r>
+      <w:proofErr w:type="gramStart"/>
+      <w:r>
+        <w:t>is</w:t>
+      </w:r>
+      <w:proofErr w:type="gramEnd"/>
     </w:p>
     <w:p>
       <w:pPr>
@@ -2691,7 +3042,15 @@
     </w:p>
     <w:p>
       <w:r>
-        <w:t>The CONTROL register covers several control outputs. These are mostly unused at the moment, but the used bits are:</w:t>
+        <w:t xml:space="preserve">The CONTROL register covers several control outputs. These are mostly unused </w:t>
+      </w:r>
+      <w:proofErr w:type="gramStart"/>
+      <w:r>
+        <w:t>at the moment</w:t>
+      </w:r>
+      <w:proofErr w:type="gramEnd"/>
+      <w:r>
+        <w:t>, but the used bits are:</w:t>
       </w:r>
     </w:p>
     <w:p>
@@ -2761,7 +3120,23 @@
     </w:p>
     <w:p>
       <w:r>
-        <w:t>These values are all analog inputs to the Board Manager. They are 16-bit values referenced to 3.3V (e.g. the value is val*3.3V/65535).</w:t>
+        <w:t>These values are all analog inputs to the Board Manager. They are 16-bit values referenced to 3.3V (</w:t>
+      </w:r>
+      <w:proofErr w:type="gramStart"/>
+      <w:r>
+        <w:t>e.g.</w:t>
+      </w:r>
+      <w:proofErr w:type="gramEnd"/>
+      <w:r>
+        <w:t xml:space="preserve"> the value is </w:t>
+      </w:r>
+      <w:proofErr w:type="spellStart"/>
+      <w:r>
+        <w:t>val</w:t>
+      </w:r>
+      <w:proofErr w:type="spellEnd"/>
+      <w:r>
+        <w:t>*3.3V/65535).</w:t>
       </w:r>
     </w:p>
     <w:p>
@@ -2774,7 +3149,15 @@
     </w:p>
     <w:p>
       <w:r>
-        <w:t>These are the I2C GPIOs for each quad (group of channels). Quad 0 controls channels 0-3, quad 1 controls channels 4-7, etc.</w:t>
+        <w:t xml:space="preserve">These are the I2C GPIOs for each quad (group of channels). Quad 0 controls channels 0-3, quad 1 controls </w:t>
+      </w:r>
+      <w:proofErr w:type="gramStart"/>
+      <w:r>
+        <w:t>channels</w:t>
+      </w:r>
+      <w:proofErr w:type="gramEnd"/>
+      <w:r>
+        <w:t xml:space="preserve"> 4-7, etc.</w:t>
       </w:r>
     </w:p>
     <w:p>
@@ -2932,7 +3315,15 @@
         <w:t xml:space="preserve">The SEL_CAL bit </w:t>
       </w:r>
       <w:r>
-        <w:t>switches all 4 channels in a quad to CALIBRATION mode. Only 1 quad on each side (e.g. one quad of 0, 1, 2 and one quad of 3, 4, 5) can be switched into calibration mode at a time.</w:t>
+        <w:t>switches all 4 channels in a quad to CALIBRATION mode. Only 1 quad on each side (</w:t>
+      </w:r>
+      <w:proofErr w:type="gramStart"/>
+      <w:r>
+        <w:t>e.g.</w:t>
+      </w:r>
+      <w:proofErr w:type="gramEnd"/>
+      <w:r>
+        <w:t xml:space="preserve"> one quad of 0, 1, 2 and one quad of 3, 4, 5) can be switched into calibration mode at a time.</w:t>
       </w:r>
       <w:r>
         <w:t xml:space="preserve"> In calibration mode, either an FPGA-derived impulse or an approximately sine-wave signal is fed to each LAB instead of </w:t>
@@ -2961,7 +3352,15 @@
         </w:numPr>
       </w:pPr>
       <w:r>
-        <w:t>Write control word (A[7:0],D[7:0]) to SPIOUTLSB</w:t>
+        <w:t>Write control word (A[7:0</w:t>
+      </w:r>
+      <w:proofErr w:type="gramStart"/>
+      <w:r>
+        <w:t>],D</w:t>
+      </w:r>
+      <w:proofErr w:type="gramEnd"/>
+      <w:r>
+        <w:t>[7:0]) to SPIOUTLSB</w:t>
       </w:r>
     </w:p>
     <w:p>
@@ -2989,8 +3388,13 @@
       </w:r>
     </w:p>
     <w:p>
-      <w:r>
-        <w:t xml:space="preserve">A[7:0] here is the address of the attenuator – only A[2:0] are used. </w:t>
+      <w:proofErr w:type="gramStart"/>
+      <w:r>
+        <w:t>A[</w:t>
+      </w:r>
+      <w:proofErr w:type="gramEnd"/>
+      <w:r>
+        <w:t xml:space="preserve">7:0] here is the address of the attenuator – only A[2:0] are used. </w:t>
       </w:r>
       <w:r>
         <w:t xml:space="preserve">Attenuator </w:t>
@@ -3020,7 +3424,23 @@
         <w:t>6</w:t>
       </w:r>
       <w:r>
-        <w:t xml:space="preserve"> = signal attenuators for quad ch 0, 1, 2, 3 (e.g. channel % 4) and </w:t>
+        <w:t xml:space="preserve"> = signal attenuators for quad </w:t>
+      </w:r>
+      <w:proofErr w:type="spellStart"/>
+      <w:r>
+        <w:t>ch</w:t>
+      </w:r>
+      <w:proofErr w:type="spellEnd"/>
+      <w:r>
+        <w:t xml:space="preserve"> 0, 1, 2, 3 (</w:t>
+      </w:r>
+      <w:proofErr w:type="gramStart"/>
+      <w:r>
+        <w:t>e.g.</w:t>
+      </w:r>
+      <w:proofErr w:type="gramEnd"/>
+      <w:r>
+        <w:t xml:space="preserve"> channel % 4) and </w:t>
       </w:r>
       <w:r>
         <w:t>1</w:t>
@@ -3064,6 +3484,7 @@
       <w:r>
         <w:t>2</w:t>
       </w:r>
+      <w:proofErr w:type="gramStart"/>
       <w:r>
         <w:rPr>
           <w:vertAlign w:val="superscript"/>
@@ -3074,7 +3495,11 @@
         <w:t xml:space="preserve"> </w:t>
       </w:r>
       <w:r>
-        <w:t xml:space="preserve"> channel on quad 3</w:t>
+        <w:t xml:space="preserve"> channel</w:t>
+      </w:r>
+      <w:proofErr w:type="gramEnd"/>
+      <w:r>
+        <w:t xml:space="preserve"> on quad 3</w:t>
       </w:r>
       <w:r>
         <w:t xml:space="preserve">, so attenuator </w:t>
@@ -3110,7 +3535,15 @@
         <w:t>Read GPIO3</w:t>
       </w:r>
       <w:r>
-        <w:t xml:space="preserve"> to ‘val’</w:t>
+        <w:t xml:space="preserve"> to ‘</w:t>
+      </w:r>
+      <w:proofErr w:type="spellStart"/>
+      <w:r>
+        <w:t>val</w:t>
+      </w:r>
+      <w:proofErr w:type="spellEnd"/>
+      <w:r>
+        <w:t>’</w:t>
       </w:r>
     </w:p>
     <w:p>
@@ -3127,15 +3560,22 @@
       <w:r>
         <w:t>“</w:t>
       </w:r>
-      <w:r>
-        <w:t>val | 0x</w:t>
+      <w:proofErr w:type="spellStart"/>
+      <w:r>
+        <w:t>val</w:t>
+      </w:r>
+      <w:proofErr w:type="spellEnd"/>
+      <w:r>
+        <w:t xml:space="preserve"> | 0x</w:t>
       </w:r>
       <w:r>
         <w:t xml:space="preserve">2” to </w:t>
       </w:r>
+      <w:proofErr w:type="gramStart"/>
       <w:r>
         <w:t>GPIO3</w:t>
       </w:r>
+      <w:proofErr w:type="gramEnd"/>
     </w:p>
     <w:p>
       <w:pPr>
@@ -3146,8 +3586,21 @@
         </w:numPr>
       </w:pPr>
       <w:r>
-        <w:t>Write “val” to GPIO3</w:t>
-      </w:r>
+        <w:t>Write “</w:t>
+      </w:r>
+      <w:proofErr w:type="spellStart"/>
+      <w:r>
+        <w:t>val</w:t>
+      </w:r>
+      <w:proofErr w:type="spellEnd"/>
+      <w:r>
+        <w:t xml:space="preserve">” to </w:t>
+      </w:r>
+      <w:proofErr w:type="gramStart"/>
+      <w:r>
+        <w:t>GPIO3</w:t>
+      </w:r>
+      <w:proofErr w:type="gramEnd"/>
     </w:p>
     <w:p>
       <w:r>
@@ -3174,8 +3627,13 @@
         <w:t xml:space="preserve">This is the GPIO connected to the test signal generation section. </w:t>
       </w:r>
       <w:r>
-        <w:t>The bits are</w:t>
-      </w:r>
+        <w:t xml:space="preserve">The bits </w:t>
+      </w:r>
+      <w:proofErr w:type="gramStart"/>
+      <w:r>
+        <w:t>are</w:t>
+      </w:r>
+      <w:proofErr w:type="gramEnd"/>
     </w:p>
     <w:p>
       <w:pPr>
@@ -3767,54 +4225,47 @@
                 <w:b/>
                 <w:bCs/>
               </w:rPr>
-              <w:t>Address</w:t>
-            </w:r>
-            <w:r>
+              <w:t>Address Region</w:t>
+            </w:r>
+          </w:p>
+        </w:tc>
+        <w:tc>
+          <w:tcPr>
+            <w:tcW w:w="1530" w:type="dxa"/>
+          </w:tcPr>
+          <w:p>
+            <w:pPr>
+              <w:jc w:val="center"/>
               <w:rPr>
                 <w:b/>
                 <w:bCs/>
               </w:rPr>
-              <w:t xml:space="preserve"> Region</w:t>
-            </w:r>
-          </w:p>
-        </w:tc>
-        <w:tc>
-          <w:tcPr>
-            <w:tcW w:w="1530" w:type="dxa"/>
-          </w:tcPr>
-          <w:p>
-            <w:pPr>
-              <w:jc w:val="center"/>
+            </w:pPr>
+            <w:r>
               <w:rPr>
                 <w:b/>
                 <w:bCs/>
               </w:rPr>
-            </w:pPr>
-            <w:r>
+              <w:t>Name</w:t>
+            </w:r>
+          </w:p>
+        </w:tc>
+        <w:tc>
+          <w:tcPr>
+            <w:tcW w:w="5935" w:type="dxa"/>
+          </w:tcPr>
+          <w:p>
+            <w:pPr>
               <w:rPr>
                 <w:b/>
                 <w:bCs/>
               </w:rPr>
-              <w:t>Name</w:t>
-            </w:r>
-          </w:p>
-        </w:tc>
-        <w:tc>
-          <w:tcPr>
-            <w:tcW w:w="5935" w:type="dxa"/>
-          </w:tcPr>
-          <w:p>
-            <w:pPr>
+            </w:pPr>
+            <w:r>
               <w:rPr>
                 <w:b/>
                 <w:bCs/>
               </w:rPr>
-            </w:pPr>
-            <w:r>
-              <w:rPr>
-                <w:b/>
-                <w:bCs/>
-              </w:rPr>
               <w:t>Description</w:t>
             </w:r>
           </w:p>
@@ -3827,10 +4278,7 @@
           </w:tcPr>
           <w:p>
             <w:r>
-              <w:t>0x0</w:t>
-            </w:r>
-            <w:r>
-              <w:t>00000-0x007FFF</w:t>
+              <w:t>0x000000-0x007FFF</w:t>
             </w:r>
           </w:p>
         </w:tc>
@@ -3862,10 +4310,7 @@
           </w:tcPr>
           <w:p>
             <w:r>
-              <w:t>0x</w:t>
-            </w:r>
-            <w:r>
-              <w:t>008000-0x00FFFF</w:t>
+              <w:t>0x008000-0x00FFFF</w:t>
             </w:r>
           </w:p>
         </w:tc>
@@ -3897,10 +4342,7 @@
           </w:tcPr>
           <w:p>
             <w:r>
-              <w:t>0x</w:t>
-            </w:r>
-            <w:r>
-              <w:t>010000-0x01FFFF</w:t>
+              <w:t>0x010000-0x01FFFF</w:t>
             </w:r>
           </w:p>
         </w:tc>
@@ -3932,10 +4374,7 @@
           </w:tcPr>
           <w:p>
             <w:r>
-              <w:t>0x</w:t>
-            </w:r>
-            <w:r>
-              <w:t>020000-0x02FFFF</w:t>
+              <w:t>0x020000-0x02FFFF</w:t>
             </w:r>
           </w:p>
         </w:tc>
@@ -3967,10 +4406,7 @@
           </w:tcPr>
           <w:p>
             <w:r>
-              <w:t>0x</w:t>
-            </w:r>
-            <w:r>
-              <w:t>030000-0x03FFFF</w:t>
+              <w:t>0x030000-0x03FFFF</w:t>
             </w:r>
           </w:p>
         </w:tc>
@@ -4002,10 +4438,7 @@
           </w:tcPr>
           <w:p>
             <w:r>
-              <w:t>0x</w:t>
-            </w:r>
-            <w:r>
-              <w:t>040000-0x07FFFF</w:t>
+              <w:t>0x040000-0x07FFFF</w:t>
             </w:r>
           </w:p>
         </w:tc>
@@ -4037,10 +4470,7 @@
           </w:tcPr>
           <w:p>
             <w:r>
-              <w:t>0x</w:t>
-            </w:r>
-            <w:r>
-              <w:t>080000-0x0FFFFF</w:t>
+              <w:t>0x080000-0x0FFFFF</w:t>
             </w:r>
           </w:p>
         </w:tc>
@@ -4079,7 +4509,15 @@
         <w:t xml:space="preserve">not </w:t>
       </w:r>
       <w:r>
-        <w:t>fill the full register space of the RADIANT (which is 22 bit, up to 0x3FFFFF). The top 2 address bits are currently ignored, but that space should be considered as reserved.</w:t>
+        <w:t xml:space="preserve">fill the full register space of the RADIANT (which is 22 </w:t>
+      </w:r>
+      <w:proofErr w:type="gramStart"/>
+      <w:r>
+        <w:t>bit</w:t>
+      </w:r>
+      <w:proofErr w:type="gramEnd"/>
+      <w:r>
+        <w:t>, up to 0x3FFFFF). The top 2 address bits are currently ignored, but that space should be considered as reserved.</w:t>
       </w:r>
     </w:p>
     <w:p>
@@ -4128,31 +4566,37 @@
                 <w:bCs/>
               </w:rPr>
               <w:br/>
-              <w:t>(Base: 0x</w:t>
-            </w:r>
-            <w:r>
+              <w:t>(Base: 0x000000)</w:t>
+            </w:r>
+          </w:p>
+        </w:tc>
+        <w:tc>
+          <w:tcPr>
+            <w:tcW w:w="1530" w:type="dxa"/>
+          </w:tcPr>
+          <w:p>
+            <w:pPr>
+              <w:jc w:val="center"/>
               <w:rPr>
                 <w:b/>
                 <w:bCs/>
               </w:rPr>
-              <w:t>0</w:t>
-            </w:r>
+            </w:pPr>
             <w:r>
               <w:rPr>
                 <w:b/>
                 <w:bCs/>
               </w:rPr>
-              <w:t>00000)</w:t>
-            </w:r>
-          </w:p>
-        </w:tc>
-        <w:tc>
-          <w:tcPr>
-            <w:tcW w:w="1530" w:type="dxa"/>
+              <w:t>Name</w:t>
+            </w:r>
+          </w:p>
+        </w:tc>
+        <w:tc>
+          <w:tcPr>
+            <w:tcW w:w="5935" w:type="dxa"/>
           </w:tcPr>
           <w:p>
             <w:pPr>
-              <w:jc w:val="center"/>
               <w:rPr>
                 <w:b/>
                 <w:bCs/>
@@ -4163,7 +4607,29 @@
                 <w:b/>
                 <w:bCs/>
               </w:rPr>
-              <w:t>Name</w:t>
+              <w:t>Description</w:t>
+            </w:r>
+          </w:p>
+        </w:tc>
+      </w:tr>
+      <w:tr>
+        <w:tc>
+          <w:tcPr>
+            <w:tcW w:w="1885" w:type="dxa"/>
+          </w:tcPr>
+          <w:p>
+            <w:r>
+              <w:t>0x0</w:t>
+            </w:r>
+          </w:p>
+        </w:tc>
+        <w:tc>
+          <w:tcPr>
+            <w:tcW w:w="1530" w:type="dxa"/>
+          </w:tcPr>
+          <w:p>
+            <w:r>
+              <w:t>IDENT</w:t>
             </w:r>
           </w:p>
         </w:tc>
@@ -4172,18 +4638,8 @@
             <w:tcW w:w="5935" w:type="dxa"/>
           </w:tcPr>
           <w:p>
-            <w:pPr>
-              <w:rPr>
-                <w:b/>
-                <w:bCs/>
-              </w:rPr>
-            </w:pPr>
-            <w:r>
-              <w:rPr>
-                <w:b/>
-                <w:bCs/>
-              </w:rPr>
-              <w:t>Description</w:t>
+            <w:r>
+              <w:t>“RDNT” (constant returned value: 0x52444E54)</w:t>
             </w:r>
           </w:p>
         </w:tc>
@@ -4195,7 +4651,7 @@
           </w:tcPr>
           <w:p>
             <w:r>
-              <w:t>0x0</w:t>
+              <w:t>0x4</w:t>
             </w:r>
           </w:p>
         </w:tc>
@@ -4205,7 +4661,7 @@
           </w:tcPr>
           <w:p>
             <w:r>
-              <w:t>IDENT</w:t>
+              <w:t>DATEVERSION</w:t>
             </w:r>
           </w:p>
         </w:tc>
@@ -4215,19 +4671,7 @@
           </w:tcPr>
           <w:p>
             <w:r>
-              <w:t>“RD</w:t>
-            </w:r>
-            <w:r>
-              <w:t>NT</w:t>
-            </w:r>
-            <w:r>
-              <w:t xml:space="preserve">” (constant returned value: </w:t>
-            </w:r>
-            <w:r>
-              <w:t>0x52444E54</w:t>
-            </w:r>
-            <w:r>
-              <w:t>)</w:t>
+              <w:t>Version info + date encoding</w:t>
             </w:r>
           </w:p>
         </w:tc>
@@ -4239,7 +4683,7 @@
           </w:tcPr>
           <w:p>
             <w:r>
-              <w:t>0x4</w:t>
+              <w:t>0x8</w:t>
             </w:r>
           </w:p>
         </w:tc>
@@ -4249,7 +4693,7 @@
           </w:tcPr>
           <w:p>
             <w:r>
-              <w:t>DATEVERSION</w:t>
+              <w:t>CPLDCTRL</w:t>
             </w:r>
           </w:p>
         </w:tc>
@@ -4259,7 +4703,7 @@
           </w:tcPr>
           <w:p>
             <w:r>
-              <w:t>Version info + date encoding</w:t>
+              <w:t>CPLD Control Register</w:t>
             </w:r>
           </w:p>
         </w:tc>
@@ -4271,7 +4715,7 @@
           </w:tcPr>
           <w:p>
             <w:r>
-              <w:t>0x8</w:t>
+              <w:t>0xC</w:t>
             </w:r>
           </w:p>
         </w:tc>
@@ -4279,21 +4723,13 @@
           <w:tcPr>
             <w:tcW w:w="1530" w:type="dxa"/>
           </w:tcPr>
-          <w:p>
-            <w:r>
-              <w:t>CPLDCTRL</w:t>
-            </w:r>
-          </w:p>
+          <w:p/>
         </w:tc>
         <w:tc>
           <w:tcPr>
             <w:tcW w:w="5935" w:type="dxa"/>
           </w:tcPr>
-          <w:p>
-            <w:r>
-              <w:t>CPLD Control Register</w:t>
-            </w:r>
-          </w:p>
+          <w:p/>
         </w:tc>
       </w:tr>
       <w:tr>
@@ -4303,7 +4739,7 @@
           </w:tcPr>
           <w:p>
             <w:r>
-              <w:t>0xC</w:t>
+              <w:t>0x10</w:t>
             </w:r>
           </w:p>
         </w:tc>
@@ -4311,6 +4747,198 @@
           <w:tcPr>
             <w:tcW w:w="1530" w:type="dxa"/>
           </w:tcPr>
+          <w:p>
+            <w:r>
+              <w:t>PPSSEL</w:t>
+            </w:r>
+          </w:p>
+        </w:tc>
+        <w:tc>
+          <w:tcPr>
+            <w:tcW w:w="5935" w:type="dxa"/>
+          </w:tcPr>
+          <w:p>
+            <w:r>
+              <w:t>PPS Selection Register</w:t>
+            </w:r>
+          </w:p>
+        </w:tc>
+      </w:tr>
+      <w:tr>
+        <w:tc>
+          <w:tcPr>
+            <w:tcW w:w="1885" w:type="dxa"/>
+          </w:tcPr>
+          <w:p>
+            <w:r>
+              <w:t>0x14</w:t>
+            </w:r>
+          </w:p>
+        </w:tc>
+        <w:tc>
+          <w:tcPr>
+            <w:tcW w:w="1530" w:type="dxa"/>
+          </w:tcPr>
+          <w:p>
+            <w:r>
+              <w:t>RESET_MODE</w:t>
+            </w:r>
+          </w:p>
+        </w:tc>
+        <w:tc>
+          <w:tcPr>
+            <w:tcW w:w="5935" w:type="dxa"/>
+          </w:tcPr>
+          <w:p>
+            <w:r>
+              <w:t>Reset/mode register</w:t>
+            </w:r>
+          </w:p>
+        </w:tc>
+      </w:tr>
+      <w:tr>
+        <w:tc>
+          <w:tcPr>
+            <w:tcW w:w="1885" w:type="dxa"/>
+          </w:tcPr>
+          <w:p>
+            <w:r>
+              <w:t>0x18</w:t>
+            </w:r>
+          </w:p>
+        </w:tc>
+        <w:tc>
+          <w:tcPr>
+            <w:tcW w:w="1530" w:type="dxa"/>
+          </w:tcPr>
+          <w:p>
+            <w:r>
+              <w:t>LED</w:t>
+            </w:r>
+          </w:p>
+        </w:tc>
+        <w:tc>
+          <w:tcPr>
+            <w:tcW w:w="5935" w:type="dxa"/>
+          </w:tcPr>
+          <w:p>
+            <w:r>
+              <w:t>LED FPGA control</w:t>
+            </w:r>
+          </w:p>
+        </w:tc>
+      </w:tr>
+      <w:tr>
+        <w:tc>
+          <w:tcPr>
+            <w:tcW w:w="1885" w:type="dxa"/>
+          </w:tcPr>
+          <w:p>
+            <w:r>
+              <w:t>0x1C</w:t>
+            </w:r>
+          </w:p>
+        </w:tc>
+        <w:tc>
+          <w:tcPr>
+            <w:tcW w:w="1530" w:type="dxa"/>
+          </w:tcPr>
+          <w:p>
+            <w:r>
+              <w:t>JTAGLEFT</w:t>
+            </w:r>
+          </w:p>
+        </w:tc>
+        <w:tc>
+          <w:tcPr>
+            <w:tcW w:w="5935" w:type="dxa"/>
+          </w:tcPr>
+          <w:p>
+            <w:r>
+              <w:t>JTAG register for left CPLD (channels 0-11)</w:t>
+            </w:r>
+          </w:p>
+        </w:tc>
+      </w:tr>
+      <w:tr>
+        <w:tc>
+          <w:tcPr>
+            <w:tcW w:w="1885" w:type="dxa"/>
+          </w:tcPr>
+          <w:p>
+            <w:r>
+              <w:t>0x20</w:t>
+            </w:r>
+          </w:p>
+        </w:tc>
+        <w:tc>
+          <w:tcPr>
+            <w:tcW w:w="1530" w:type="dxa"/>
+          </w:tcPr>
+          <w:p>
+            <w:r>
+              <w:t>JTAGRIGHT</w:t>
+            </w:r>
+          </w:p>
+        </w:tc>
+        <w:tc>
+          <w:tcPr>
+            <w:tcW w:w="5935" w:type="dxa"/>
+          </w:tcPr>
+          <w:p>
+            <w:r>
+              <w:t>JTAG register for right CPLD (channels 12-23)</w:t>
+            </w:r>
+          </w:p>
+        </w:tc>
+      </w:tr>
+      <w:tr>
+        <w:tc>
+          <w:tcPr>
+            <w:tcW w:w="1885" w:type="dxa"/>
+          </w:tcPr>
+          <w:p>
+            <w:r>
+              <w:t>0x24</w:t>
+            </w:r>
+          </w:p>
+        </w:tc>
+        <w:tc>
+          <w:tcPr>
+            <w:tcW w:w="1530" w:type="dxa"/>
+          </w:tcPr>
+          <w:p>
+            <w:r>
+              <w:t>SPISS</w:t>
+            </w:r>
+          </w:p>
+        </w:tc>
+        <w:tc>
+          <w:tcPr>
+            <w:tcW w:w="5935" w:type="dxa"/>
+          </w:tcPr>
+          <w:p>
+            <w:r>
+              <w:t>SPI Flash chip select output</w:t>
+            </w:r>
+          </w:p>
+        </w:tc>
+      </w:tr>
+      <w:tr>
+        <w:tc>
+          <w:tcPr>
+            <w:tcW w:w="1885" w:type="dxa"/>
+          </w:tcPr>
+          <w:p>
+            <w:r>
+              <w:t>0x28</w:t>
+            </w:r>
+          </w:p>
+        </w:tc>
+        <w:tc>
+          <w:tcPr>
+            <w:tcW w:w="1530" w:type="dxa"/>
+          </w:tcPr>
           <w:p/>
         </w:tc>
         <w:tc>
@@ -4327,7 +4955,10 @@
           </w:tcPr>
           <w:p>
             <w:r>
-              <w:t>0x10</w:t>
+              <w:t>0</w:t>
+            </w:r>
+            <w:r>
+              <w:t>x2C</w:t>
             </w:r>
           </w:p>
         </w:tc>
@@ -4337,7 +4968,7 @@
           </w:tcPr>
           <w:p>
             <w:r>
-              <w:t>PPSSEL</w:t>
+              <w:t>DEVICEDNA</w:t>
             </w:r>
           </w:p>
         </w:tc>
@@ -4347,7 +4978,7 @@
           </w:tcPr>
           <w:p>
             <w:r>
-              <w:t>PPS Selection Register</w:t>
+              <w:t>Device DNA port</w:t>
             </w:r>
           </w:p>
         </w:tc>
@@ -4359,7 +4990,10 @@
           </w:tcPr>
           <w:p>
             <w:r>
-              <w:t>0x14</w:t>
+              <w:t>0x</w:t>
+            </w:r>
+            <w:r>
+              <w:t>30-0x3F</w:t>
             </w:r>
           </w:p>
         </w:tc>
@@ -4369,7 +5003,7 @@
           </w:tcPr>
           <w:p>
             <w:r>
-              <w:t>RESET_MODE</w:t>
+              <w:t>SIMPLESPI</w:t>
             </w:r>
           </w:p>
         </w:tc>
@@ -4378,230 +5012,13 @@
             <w:tcW w:w="5935" w:type="dxa"/>
           </w:tcPr>
           <w:p>
-            <w:r>
-              <w:t>Reset/mode register</w:t>
-            </w:r>
-          </w:p>
-        </w:tc>
-      </w:tr>
-      <w:tr>
-        <w:tc>
-          <w:tcPr>
-            <w:tcW w:w="1885" w:type="dxa"/>
-          </w:tcPr>
-          <w:p>
-            <w:r>
-              <w:t>0x18</w:t>
-            </w:r>
-          </w:p>
-        </w:tc>
-        <w:tc>
-          <w:tcPr>
-            <w:tcW w:w="1530" w:type="dxa"/>
-          </w:tcPr>
-          <w:p>
-            <w:r>
-              <w:t>LED</w:t>
-            </w:r>
-          </w:p>
-        </w:tc>
-        <w:tc>
-          <w:tcPr>
-            <w:tcW w:w="5935" w:type="dxa"/>
-          </w:tcPr>
-          <w:p>
-            <w:r>
-              <w:t>LED FPGA control</w:t>
-            </w:r>
-          </w:p>
-        </w:tc>
-      </w:tr>
-      <w:tr>
-        <w:tc>
-          <w:tcPr>
-            <w:tcW w:w="1885" w:type="dxa"/>
-          </w:tcPr>
-          <w:p>
-            <w:r>
-              <w:t>0x1C</w:t>
-            </w:r>
-          </w:p>
-        </w:tc>
-        <w:tc>
-          <w:tcPr>
-            <w:tcW w:w="1530" w:type="dxa"/>
-          </w:tcPr>
-          <w:p>
-            <w:r>
-              <w:t>JTAGLEFT</w:t>
-            </w:r>
-          </w:p>
-        </w:tc>
-        <w:tc>
-          <w:tcPr>
-            <w:tcW w:w="5935" w:type="dxa"/>
-          </w:tcPr>
-          <w:p>
-            <w:r>
-              <w:t>JTAG register for left CPLD (channels 0-11)</w:t>
-            </w:r>
-          </w:p>
-        </w:tc>
-      </w:tr>
-      <w:tr>
-        <w:tc>
-          <w:tcPr>
-            <w:tcW w:w="1885" w:type="dxa"/>
-          </w:tcPr>
-          <w:p>
-            <w:r>
-              <w:t>0x20</w:t>
-            </w:r>
-          </w:p>
-        </w:tc>
-        <w:tc>
-          <w:tcPr>
-            <w:tcW w:w="1530" w:type="dxa"/>
-          </w:tcPr>
-          <w:p>
-            <w:r>
-              <w:t>JTAGRIGHT</w:t>
-            </w:r>
-          </w:p>
-        </w:tc>
-        <w:tc>
-          <w:tcPr>
-            <w:tcW w:w="5935" w:type="dxa"/>
-          </w:tcPr>
-          <w:p>
-            <w:r>
-              <w:t>JTAG register for right CPLD (channels 12-23)</w:t>
-            </w:r>
-          </w:p>
-        </w:tc>
-      </w:tr>
-      <w:tr>
-        <w:tc>
-          <w:tcPr>
-            <w:tcW w:w="1885" w:type="dxa"/>
-          </w:tcPr>
-          <w:p>
-            <w:r>
-              <w:t>0x24</w:t>
-            </w:r>
-          </w:p>
-        </w:tc>
-        <w:tc>
-          <w:tcPr>
-            <w:tcW w:w="1530" w:type="dxa"/>
-          </w:tcPr>
-          <w:p>
-            <w:r>
-              <w:t>SPISS</w:t>
-            </w:r>
-          </w:p>
-        </w:tc>
-        <w:tc>
-          <w:tcPr>
-            <w:tcW w:w="5935" w:type="dxa"/>
-          </w:tcPr>
-          <w:p>
-            <w:r>
-              <w:t>SPI Flash chip select output</w:t>
-            </w:r>
-          </w:p>
-        </w:tc>
-      </w:tr>
-      <w:tr>
-        <w:tc>
-          <w:tcPr>
-            <w:tcW w:w="1885" w:type="dxa"/>
-          </w:tcPr>
-          <w:p>
-            <w:r>
-              <w:t>0x28</w:t>
-            </w:r>
-          </w:p>
-        </w:tc>
-        <w:tc>
-          <w:tcPr>
-            <w:tcW w:w="1530" w:type="dxa"/>
-          </w:tcPr>
-          <w:p/>
-        </w:tc>
-        <w:tc>
-          <w:tcPr>
-            <w:tcW w:w="5935" w:type="dxa"/>
-          </w:tcPr>
-          <w:p/>
-        </w:tc>
-      </w:tr>
-      <w:tr>
-        <w:tc>
-          <w:tcPr>
-            <w:tcW w:w="1885" w:type="dxa"/>
-          </w:tcPr>
-          <w:p>
-            <w:r>
-              <w:t>0</w:t>
-            </w:r>
-            <w:r>
-              <w:t>x2C</w:t>
-            </w:r>
-          </w:p>
-        </w:tc>
-        <w:tc>
-          <w:tcPr>
-            <w:tcW w:w="1530" w:type="dxa"/>
-          </w:tcPr>
-          <w:p>
-            <w:r>
-              <w:t>DEVICEDNA</w:t>
-            </w:r>
-          </w:p>
-        </w:tc>
-        <w:tc>
-          <w:tcPr>
-            <w:tcW w:w="5935" w:type="dxa"/>
-          </w:tcPr>
-          <w:p>
-            <w:r>
-              <w:t>Device DNA port</w:t>
-            </w:r>
-          </w:p>
-        </w:tc>
-      </w:tr>
-      <w:tr>
-        <w:tc>
-          <w:tcPr>
-            <w:tcW w:w="1885" w:type="dxa"/>
-          </w:tcPr>
-          <w:p>
-            <w:r>
-              <w:t>0x</w:t>
-            </w:r>
-            <w:r>
-              <w:t>30-0x3F</w:t>
-            </w:r>
-          </w:p>
-        </w:tc>
-        <w:tc>
-          <w:tcPr>
-            <w:tcW w:w="1530" w:type="dxa"/>
-          </w:tcPr>
-          <w:p>
-            <w:r>
-              <w:t>SIMPLESPI</w:t>
-            </w:r>
-          </w:p>
-        </w:tc>
-        <w:tc>
-          <w:tcPr>
-            <w:tcW w:w="5935" w:type="dxa"/>
-          </w:tcPr>
-          <w:p>
-            <w:r>
-              <w:t>OpenCores SPI controller connected to SPI flash</w:t>
+            <w:proofErr w:type="spellStart"/>
+            <w:r>
+              <w:t>OpenCores</w:t>
+            </w:r>
+            <w:proofErr w:type="spellEnd"/>
+            <w:r>
+              <w:t xml:space="preserve"> SPI controller connected to SPI flash</w:t>
             </w:r>
           </w:p>
         </w:tc>
@@ -4676,8 +5093,13 @@
             <w:pPr>
               <w:jc w:val="center"/>
             </w:pPr>
-            <w:r>
-              <w:t>Bit[31]</w:t>
+            <w:proofErr w:type="gramStart"/>
+            <w:r>
+              <w:t>Bit[</w:t>
+            </w:r>
+            <w:proofErr w:type="gramEnd"/>
+            <w:r>
+              <w:t>31]</w:t>
             </w:r>
           </w:p>
         </w:tc>
@@ -4689,8 +5111,13 @@
             <w:pPr>
               <w:jc w:val="center"/>
             </w:pPr>
-            <w:r>
-              <w:t>Bit[24]</w:t>
+            <w:proofErr w:type="gramStart"/>
+            <w:r>
+              <w:t>Bit[</w:t>
+            </w:r>
+            <w:proofErr w:type="gramEnd"/>
+            <w:r>
+              <w:t>24]</w:t>
             </w:r>
           </w:p>
         </w:tc>
@@ -4702,8 +5129,13 @@
             <w:pPr>
               <w:jc w:val="center"/>
             </w:pPr>
-            <w:r>
-              <w:t>Bits[23:16]</w:t>
+            <w:proofErr w:type="gramStart"/>
+            <w:r>
+              <w:t>Bits[</w:t>
+            </w:r>
+            <w:proofErr w:type="gramEnd"/>
+            <w:r>
+              <w:t>23:16]</w:t>
             </w:r>
           </w:p>
         </w:tc>
@@ -4715,8 +5147,13 @@
             <w:pPr>
               <w:jc w:val="center"/>
             </w:pPr>
-            <w:r>
-              <w:t>Bit[15]</w:t>
+            <w:proofErr w:type="gramStart"/>
+            <w:r>
+              <w:t>Bit[</w:t>
+            </w:r>
+            <w:proofErr w:type="gramEnd"/>
+            <w:r>
+              <w:t>15]</w:t>
             </w:r>
           </w:p>
         </w:tc>
@@ -4728,8 +5165,13 @@
             <w:pPr>
               <w:jc w:val="center"/>
             </w:pPr>
-            <w:r>
-              <w:t>Bit[8]</w:t>
+            <w:proofErr w:type="gramStart"/>
+            <w:r>
+              <w:t>Bit[</w:t>
+            </w:r>
+            <w:proofErr w:type="gramEnd"/>
+            <w:r>
+              <w:t>8]</w:t>
             </w:r>
           </w:p>
         </w:tc>
@@ -4741,8 +5183,13 @@
             <w:pPr>
               <w:jc w:val="center"/>
             </w:pPr>
-            <w:r>
-              <w:t>Bits[7:0]</w:t>
+            <w:proofErr w:type="gramStart"/>
+            <w:r>
+              <w:t>Bits[</w:t>
+            </w:r>
+            <w:proofErr w:type="gramEnd"/>
+            <w:r>
+              <w:t>7:0]</w:t>
             </w:r>
           </w:p>
         </w:tc>
@@ -4773,8 +5220,13 @@
             <w:tcW w:w="1881" w:type="dxa"/>
           </w:tcPr>
           <w:p>
-            <w:r>
-              <w:t>RIGHTCPLD[7:0]</w:t>
+            <w:proofErr w:type="gramStart"/>
+            <w:r>
+              <w:t>RIGHTCPLD[</w:t>
+            </w:r>
+            <w:proofErr w:type="gramEnd"/>
+            <w:r>
+              <w:t>7:0]</w:t>
             </w:r>
           </w:p>
         </w:tc>
@@ -4803,8 +5255,13 @@
             <w:tcW w:w="1782" w:type="dxa"/>
           </w:tcPr>
           <w:p>
-            <w:r>
-              <w:t>LEFTCPLD[7:0]</w:t>
+            <w:proofErr w:type="gramStart"/>
+            <w:r>
+              <w:t>LEFTCPLD[</w:t>
+            </w:r>
+            <w:proofErr w:type="gramEnd"/>
+            <w:r>
+              <w:t>7:0]</w:t>
             </w:r>
           </w:p>
         </w:tc>
@@ -4816,7 +5273,15 @@
         <w:t>The auxiliary CPLDs on the RADIANT handle fanning out signals to the 24x LAB4Ds. They also multiplex the MONTIMING signals back from the LAB4Ds to a single input to the FPGA. CPLDCTRL allows selecting which LAB4D’s inputs are selected.</w:t>
       </w:r>
       <w:r>
-        <w:t xml:space="preserve"> The MONTIMING input for the right channels (12-23) are selected by RIGHTCPLD[3:0] and the MONTIMING input for the left channels are selected via LEFTCPLD[3:0].</w:t>
+        <w:t xml:space="preserve"> The MONTIMING input for the right channels (12-23) are selected by </w:t>
+      </w:r>
+      <w:proofErr w:type="gramStart"/>
+      <w:r>
+        <w:t>RIGHTCPLD[</w:t>
+      </w:r>
+      <w:proofErr w:type="gramEnd"/>
+      <w:r>
+        <w:t>3:0] and the MONTIMING input for the left channels are selected via LEFTCPLD[3:0].</w:t>
       </w:r>
     </w:p>
     <w:p>
@@ -4843,7 +5308,15 @@
         <w:t>the</w:t>
       </w:r>
       <w:r>
-        <w:t xml:space="preserve"> WR[4:0] signals are used to select an analog output </w:t>
+        <w:t xml:space="preserve"> </w:t>
+      </w:r>
+      <w:proofErr w:type="gramStart"/>
+      <w:r>
+        <w:t>WR[</w:t>
+      </w:r>
+      <w:proofErr w:type="gramEnd"/>
+      <w:r>
+        <w:t xml:space="preserve">4:0] signals are used to select an analog output </w:t>
       </w:r>
       <w:r>
         <w:rPr>
@@ -4853,7 +5326,15 @@
         <w:t>and</w:t>
       </w:r>
       <w:r>
-        <w:t xml:space="preserve"> the SHOUT pin from that LAB4D is routed to the SSINCR_TDO pin. BIST mode is enabled by setting RIGHTCPLD[7] and LEFTCPLD[7], and the analog values to be selected are taken from RIGHTCPLD[6:4] and LEFTCPLD[6:4]. </w:t>
+        <w:t xml:space="preserve"> the SHOUT pin from that LAB4D is routed to the SSINCR_TDO pin. BIST mode is enabled by setting </w:t>
+      </w:r>
+      <w:proofErr w:type="gramStart"/>
+      <w:r>
+        <w:t>RIGHTCPLD[</w:t>
+      </w:r>
+      <w:proofErr w:type="gramEnd"/>
+      <w:r>
+        <w:t xml:space="preserve">7] and LEFTCPLD[7], and the analog values to be selected are taken from RIGHTCPLD[6:4] and LEFTCPLD[6:4]. </w:t>
       </w:r>
     </w:p>
     <w:p>
@@ -4861,16 +5342,33 @@
         <w:t>Full details on BIST mode are located elsewhere. From a practical standpoint, the CPLDCTRL register is used only to select the MONTIMING input.</w:t>
       </w:r>
       <w:r>
-        <w:t xml:space="preserve"> To select the MONTIMING input for LAB #i, write (0x1000100 | ((i%12) &lt;&lt; 16) | (i%12)) to CPLDCTRL. Note that this selects both the given LAB and its diagonally-opposite partner (e.g. channel 0 and 12, channel 11 and 23).</w:t>
-      </w:r>
-    </w:p>
-    <w:p>
+        <w:t xml:space="preserve"> To select the MONTIMING input for LAB #i, write (0x1000100 | ((i%12) &lt;&lt; 16) | (i%12)) to CPLDCTRL. Note that this selects both the given LAB and its </w:t>
+      </w:r>
+      <w:proofErr w:type="gramStart"/>
+      <w:r>
+        <w:t>diagonally-opposite</w:t>
+      </w:r>
+      <w:proofErr w:type="gramEnd"/>
+      <w:r>
+        <w:t xml:space="preserve"> partner (e.g. channel 0 and 12, channel 11 and 23).</w:t>
+      </w:r>
+    </w:p>
+    <w:p>
+      <w:proofErr w:type="gramStart"/>
       <w:r>
         <w:rPr>
           <w:b/>
           <w:bCs/>
         </w:rPr>
-        <w:t>Bit[31] and Bit[15] are 1 when the CPLDs have been properly programmed.</w:t>
+        <w:t>Bit[</w:t>
+      </w:r>
+      <w:proofErr w:type="gramEnd"/>
+      <w:r>
+        <w:rPr>
+          <w:b/>
+          <w:bCs/>
+        </w:rPr>
+        <w:t>31] and Bit[15] are 1 when the CPLDs have been properly programmed.</w:t>
       </w:r>
       <w:r>
         <w:rPr>
@@ -4903,8 +5401,13 @@
         <w:pStyle w:val="Heading3"/>
       </w:pPr>
       <w:r>
-        <w:t>RESET_MODE</w:t>
-      </w:r>
+        <w:t>RESET_</w:t>
+      </w:r>
+      <w:proofErr w:type="gramStart"/>
+      <w:r>
+        <w:t>MODE</w:t>
+      </w:r>
+      <w:proofErr w:type="gramEnd"/>
     </w:p>
     <w:tbl>
       <w:tblPr>
@@ -4937,28 +5440,7 @@
                 <w:b/>
                 <w:bCs/>
               </w:rPr>
-              <w:t>RESET_MODE</w:t>
-            </w:r>
-            <w:r>
-              <w:rPr>
-                <w:b/>
-                <w:bCs/>
-              </w:rPr>
-              <w:t xml:space="preserve"> (0x</w:t>
-            </w:r>
-            <w:r>
-              <w:rPr>
-                <w:b/>
-                <w:bCs/>
-              </w:rPr>
-              <w:t>14</w:t>
-            </w:r>
-            <w:r>
-              <w:rPr>
-                <w:b/>
-                <w:bCs/>
-              </w:rPr>
-              <w:t>)</w:t>
+              <w:t>RESET_MODE (0x14)</w:t>
             </w:r>
           </w:p>
         </w:tc>
@@ -4972,14 +5454,13 @@
             <w:pPr>
               <w:jc w:val="center"/>
             </w:pPr>
+            <w:proofErr w:type="gramStart"/>
             <w:r>
               <w:t>Bit[</w:t>
             </w:r>
-            <w:r>
-              <w:t>31</w:t>
-            </w:r>
-            <w:r>
-              <w:t>]</w:t>
+            <w:proofErr w:type="gramEnd"/>
+            <w:r>
+              <w:t>31]</w:t>
             </w:r>
           </w:p>
         </w:tc>
@@ -4991,20 +5472,13 @@
             <w:pPr>
               <w:jc w:val="center"/>
             </w:pPr>
+            <w:proofErr w:type="gramStart"/>
             <w:r>
               <w:t>Bits[</w:t>
             </w:r>
-            <w:r>
-              <w:t>30</w:t>
-            </w:r>
-            <w:r>
-              <w:t>:</w:t>
-            </w:r>
-            <w:r>
-              <w:t>29</w:t>
-            </w:r>
-            <w:r>
-              <w:t>]</w:t>
+            <w:proofErr w:type="gramEnd"/>
+            <w:r>
+              <w:t>30:29]</w:t>
             </w:r>
           </w:p>
         </w:tc>
@@ -5016,14 +5490,13 @@
             <w:pPr>
               <w:jc w:val="center"/>
             </w:pPr>
+            <w:proofErr w:type="gramStart"/>
             <w:r>
               <w:t>Bit[</w:t>
             </w:r>
-            <w:r>
-              <w:t>9:</w:t>
-            </w:r>
-            <w:r>
-              <w:t>8]</w:t>
+            <w:proofErr w:type="gramEnd"/>
+            <w:r>
+              <w:t>9:8]</w:t>
             </w:r>
           </w:p>
         </w:tc>
@@ -5035,8 +5508,13 @@
             <w:pPr>
               <w:jc w:val="center"/>
             </w:pPr>
-            <w:r>
-              <w:t>Bit[0]</w:t>
+            <w:proofErr w:type="gramStart"/>
+            <w:r>
+              <w:t>Bit[</w:t>
+            </w:r>
+            <w:proofErr w:type="gramEnd"/>
+            <w:r>
+              <w:t>0]</w:t>
             </w:r>
           </w:p>
         </w:tc>
@@ -5097,12 +5575,28 @@
     </w:p>
     <w:p>
       <w:r>
-        <w:t>BURSTSIZE determines how incoming commands are parsed in BURST mode (bit 23 set, controlled by the CONTROL register in the Board Manager. If BURSTSIZE=0, incoming data is handled byte-by-byte. If BURSTSIZE=1, incoming data is handled 2 bytes at a time. If BURSTSIZE=2, incoming data is handled 4 bytes at a time. BURSTIZE=3 is reserved. As an example, if the incoming data is 0x01, 0x02, 0x03, 0x04, the address is 0 and BURSTSIZE=0, this will be interpreted as 4 single-byte writes to address 0: 0x01, 0x02, 0x03, 0x04. If BURSTSIZE=1, this will be interpreted as 2 word writes to address 0: 0x0201 and 0x0403. If BURSTSIZE=2, this is a single 32-bit write to address 0: 0x04030201.</w:t>
-      </w:r>
-    </w:p>
-    <w:p>
-      <w:r>
-        <w:t>MMCMRESET resets the entire FPGA LAB4D clocking infrastructure, and should not be needed.</w:t>
+        <w:t xml:space="preserve">BURSTSIZE determines how incoming commands are parsed in BURST mode (bit 23 set, controlled by the CONTROL register in the Board Manager. If BURSTSIZE=0, incoming data is handled byte-by-byte. If BURSTSIZE=1, incoming data is handled 2 bytes at a time. If BURSTSIZE=2, incoming data is handled 4 bytes at a time. BURSTIZE=3 is reserved. As an example, if the incoming data is 0x01, 0x02, 0x03, 0x04, the address is 0 and BURSTSIZE=0, this will be interpreted as 4 </w:t>
+      </w:r>
+      <w:proofErr w:type="gramStart"/>
+      <w:r>
+        <w:t>single-byte</w:t>
+      </w:r>
+      <w:proofErr w:type="gramEnd"/>
+      <w:r>
+        <w:t xml:space="preserve"> writes to address 0: 0x01, 0x02, 0x03, 0x04. If BURSTSIZE=1, this will be interpreted as 2 word writes to address 0: 0x0201 and 0x0403. If BURSTSIZE=2, this is a single 32-bit write to address 0: 0x04030201.</w:t>
+      </w:r>
+    </w:p>
+    <w:p>
+      <w:r>
+        <w:t xml:space="preserve">MMCMRESET resets the entire FPGA LAB4D clocking </w:t>
+      </w:r>
+      <w:proofErr w:type="gramStart"/>
+      <w:r>
+        <w:t>infrastructure, and</w:t>
+      </w:r>
+      <w:proofErr w:type="gramEnd"/>
+      <w:r>
+        <w:t xml:space="preserve"> should not be needed.</w:t>
       </w:r>
     </w:p>
     <w:p>
@@ -5160,35 +5654,7 @@
                 <w:b/>
                 <w:bCs/>
               </w:rPr>
-              <w:t xml:space="preserve">JTAGLEFT </w:t>
-            </w:r>
-            <w:r>
-              <w:rPr>
-                <w:b/>
-                <w:bCs/>
-              </w:rPr>
-              <w:t>(0x</w:t>
-            </w:r>
-            <w:r>
-              <w:rPr>
-                <w:b/>
-                <w:bCs/>
-              </w:rPr>
-              <w:t>1C</w:t>
-            </w:r>
-            <w:r>
-              <w:rPr>
-                <w:b/>
-                <w:bCs/>
-              </w:rPr>
-              <w:t>)</w:t>
-            </w:r>
-            <w:r>
-              <w:rPr>
-                <w:b/>
-                <w:bCs/>
-              </w:rPr>
-              <w:t xml:space="preserve"> and JTAGRIGHT (0x20)</w:t>
+              <w:t>JTAGLEFT (0x1C) and JTAGRIGHT (0x20)</w:t>
             </w:r>
           </w:p>
         </w:tc>
@@ -5202,14 +5668,13 @@
             <w:pPr>
               <w:jc w:val="center"/>
             </w:pPr>
+            <w:proofErr w:type="gramStart"/>
             <w:r>
               <w:t>Bit[</w:t>
             </w:r>
-            <w:r>
-              <w:t>31</w:t>
-            </w:r>
-            <w:r>
-              <w:t>]</w:t>
+            <w:proofErr w:type="gramEnd"/>
+            <w:r>
+              <w:t>31]</w:t>
             </w:r>
           </w:p>
         </w:tc>
@@ -5221,9 +5686,11 @@
             <w:pPr>
               <w:jc w:val="center"/>
             </w:pPr>
+            <w:proofErr w:type="gramStart"/>
             <w:r>
               <w:t>Bits[</w:t>
             </w:r>
+            <w:proofErr w:type="gramEnd"/>
             <w:r>
               <w:t>30]</w:t>
             </w:r>
@@ -5237,14 +5704,13 @@
             <w:pPr>
               <w:jc w:val="center"/>
             </w:pPr>
+            <w:proofErr w:type="gramStart"/>
             <w:r>
               <w:t>Bit[</w:t>
             </w:r>
-            <w:r>
-              <w:t>29</w:t>
-            </w:r>
-            <w:r>
-              <w:t>]</w:t>
+            <w:proofErr w:type="gramEnd"/>
+            <w:r>
+              <w:t>29]</w:t>
             </w:r>
           </w:p>
         </w:tc>
@@ -5256,20 +5722,13 @@
             <w:pPr>
               <w:jc w:val="center"/>
             </w:pPr>
+            <w:proofErr w:type="gramStart"/>
             <w:r>
               <w:t>Bits[</w:t>
             </w:r>
-            <w:r>
-              <w:t>26</w:t>
-            </w:r>
-            <w:r>
-              <w:t>:</w:t>
-            </w:r>
-            <w:r>
-              <w:t>24</w:t>
-            </w:r>
-            <w:r>
-              <w:t>]</w:t>
+            <w:proofErr w:type="gramEnd"/>
+            <w:r>
+              <w:t>26:24]</w:t>
             </w:r>
           </w:p>
         </w:tc>
@@ -5281,8 +5740,13 @@
             <w:pPr>
               <w:jc w:val="center"/>
             </w:pPr>
-            <w:r>
-              <w:t>Bits[23:16]</w:t>
+            <w:proofErr w:type="gramStart"/>
+            <w:r>
+              <w:t>Bits[</w:t>
+            </w:r>
+            <w:proofErr w:type="gramEnd"/>
+            <w:r>
+              <w:t>23:16]</w:t>
             </w:r>
           </w:p>
         </w:tc>
@@ -5294,8 +5758,13 @@
             <w:pPr>
               <w:jc w:val="center"/>
             </w:pPr>
-            <w:r>
-              <w:t>Bits[15:8]</w:t>
+            <w:proofErr w:type="gramStart"/>
+            <w:r>
+              <w:t>Bits[</w:t>
+            </w:r>
+            <w:proofErr w:type="gramEnd"/>
+            <w:r>
+              <w:t>15:8]</w:t>
             </w:r>
           </w:p>
         </w:tc>
@@ -5307,8 +5776,13 @@
             <w:pPr>
               <w:jc w:val="center"/>
             </w:pPr>
-            <w:r>
-              <w:t>Bits[7:0]</w:t>
+            <w:proofErr w:type="gramStart"/>
+            <w:r>
+              <w:t>Bits[</w:t>
+            </w:r>
+            <w:proofErr w:type="gramEnd"/>
+            <w:r>
+              <w:t>7:0]</w:t>
             </w:r>
           </w:p>
         </w:tc>
@@ -5340,8 +5814,13 @@
           </w:tcPr>
           <w:p>
             <w:r>
-              <w:t>Reverse TDO Bitorder</w:t>
-            </w:r>
+              <w:t xml:space="preserve">Reverse TDO </w:t>
+            </w:r>
+            <w:proofErr w:type="spellStart"/>
+            <w:r>
+              <w:t>Bitorder</w:t>
+            </w:r>
+            <w:proofErr w:type="spellEnd"/>
           </w:p>
         </w:tc>
         <w:tc>
@@ -5389,7 +5868,15 @@
     <w:p/>
     <w:p>
       <w:r>
-        <w:t xml:space="preserve">These registers control the JTAG sequence for programming the CPLDs. The programming sequence is not covered here: a Python implementation of the programming sequence exists </w:t>
+        <w:t xml:space="preserve">These registers control the JTAG sequence for programming the CPLDs. The programming sequence is not covered here: </w:t>
+      </w:r>
+      <w:proofErr w:type="gramStart"/>
+      <w:r>
+        <w:t>a</w:t>
+      </w:r>
+      <w:proofErr w:type="gramEnd"/>
+      <w:r>
+        <w:t xml:space="preserve"> Python implementation of the programming sequence exists </w:t>
       </w:r>
       <w:r>
         <w:t>at</w:t>
@@ -5406,7 +5893,15 @@
         </w:r>
       </w:hyperlink>
       <w:r>
-        <w:t xml:space="preserve"> in the RadCPLD module, and an example programmer exists at examples/radcpldprog.py.</w:t>
+        <w:t xml:space="preserve"> in the </w:t>
+      </w:r>
+      <w:proofErr w:type="spellStart"/>
+      <w:r>
+        <w:t>RadCPLD</w:t>
+      </w:r>
+      <w:proofErr w:type="spellEnd"/>
+      <w:r>
+        <w:t xml:space="preserve"> module, and an example programmer exists at examples/radcpldprog.py.</w:t>
       </w:r>
     </w:p>
     <w:p>
@@ -5455,10 +5950,26 @@
     </w:p>
     <w:p>
       <w:r>
-        <w:t>This address space contains the OpenCores SPI core for talking to the SPI flash to reprogram the FPGA. Details are not covered here</w:t>
-      </w:r>
-      <w:r>
-        <w:t>: the overall method for talking to the flash is covered in the spi.py module in radiant-python.</w:t>
+        <w:t xml:space="preserve">This address space contains the </w:t>
+      </w:r>
+      <w:proofErr w:type="spellStart"/>
+      <w:r>
+        <w:t>OpenCores</w:t>
+      </w:r>
+      <w:proofErr w:type="spellEnd"/>
+      <w:r>
+        <w:t xml:space="preserve"> SPI core for talking to the SPI flash to reprogram the FPGA. Details are not covered here</w:t>
+      </w:r>
+      <w:r>
+        <w:t xml:space="preserve">: the overall method for talking to the flash is covered in the spi.py module in </w:t>
+      </w:r>
+      <w:proofErr w:type="gramStart"/>
+      <w:r>
+        <w:t>radiant-python</w:t>
+      </w:r>
+      <w:proofErr w:type="gramEnd"/>
+      <w:r>
+        <w:t>.</w:t>
       </w:r>
     </w:p>
     <w:p>
@@ -5506,31 +6017,37 @@
                 <w:bCs/>
               </w:rPr>
               <w:br/>
-              <w:t>(Base: 0x00</w:t>
-            </w:r>
-            <w:r>
+              <w:t>(Base: 0x008000)</w:t>
+            </w:r>
+          </w:p>
+        </w:tc>
+        <w:tc>
+          <w:tcPr>
+            <w:tcW w:w="1530" w:type="dxa"/>
+          </w:tcPr>
+          <w:p>
+            <w:pPr>
+              <w:jc w:val="center"/>
               <w:rPr>
                 <w:b/>
                 <w:bCs/>
               </w:rPr>
-              <w:t>8</w:t>
-            </w:r>
+            </w:pPr>
             <w:r>
               <w:rPr>
                 <w:b/>
                 <w:bCs/>
               </w:rPr>
-              <w:t>000)</w:t>
-            </w:r>
-          </w:p>
-        </w:tc>
-        <w:tc>
-          <w:tcPr>
-            <w:tcW w:w="1530" w:type="dxa"/>
+              <w:t>Name</w:t>
+            </w:r>
+          </w:p>
+        </w:tc>
+        <w:tc>
+          <w:tcPr>
+            <w:tcW w:w="5935" w:type="dxa"/>
           </w:tcPr>
           <w:p>
             <w:pPr>
-              <w:jc w:val="center"/>
               <w:rPr>
                 <w:b/>
                 <w:bCs/>
@@ -5541,7 +6058,29 @@
                 <w:b/>
                 <w:bCs/>
               </w:rPr>
-              <w:t>Name</w:t>
+              <w:t>Description</w:t>
+            </w:r>
+          </w:p>
+        </w:tc>
+      </w:tr>
+      <w:tr>
+        <w:tc>
+          <w:tcPr>
+            <w:tcW w:w="1885" w:type="dxa"/>
+          </w:tcPr>
+          <w:p>
+            <w:r>
+              <w:t>0x0</w:t>
+            </w:r>
+          </w:p>
+        </w:tc>
+        <w:tc>
+          <w:tcPr>
+            <w:tcW w:w="1530" w:type="dxa"/>
+          </w:tcPr>
+          <w:p>
+            <w:r>
+              <w:t>CONFIG</w:t>
             </w:r>
           </w:p>
         </w:tc>
@@ -5550,18 +6089,8 @@
             <w:tcW w:w="5935" w:type="dxa"/>
           </w:tcPr>
           <w:p>
-            <w:pPr>
-              <w:rPr>
-                <w:b/>
-                <w:bCs/>
-              </w:rPr>
-            </w:pPr>
-            <w:r>
-              <w:rPr>
-                <w:b/>
-                <w:bCs/>
-              </w:rPr>
-              <w:t>Description</w:t>
+            <w:r>
+              <w:t>DMA configuration register</w:t>
             </w:r>
           </w:p>
         </w:tc>
@@ -5573,7 +6102,7 @@
           </w:tcPr>
           <w:p>
             <w:r>
-              <w:t>0x0</w:t>
+              <w:t>0x4</w:t>
             </w:r>
           </w:p>
         </w:tc>
@@ -5583,7 +6112,7 @@
           </w:tcPr>
           <w:p>
             <w:r>
-              <w:t>CONFIG</w:t>
+              <w:t>CONTROL</w:t>
             </w:r>
           </w:p>
         </w:tc>
@@ -5593,7 +6122,7 @@
           </w:tcPr>
           <w:p>
             <w:r>
-              <w:t>DMA configuration register</w:t>
+              <w:t>Resets, DMA initiation</w:t>
             </w:r>
           </w:p>
         </w:tc>
@@ -5605,7 +6134,7 @@
           </w:tcPr>
           <w:p>
             <w:r>
-              <w:t>0x4</w:t>
+              <w:t>0x8</w:t>
             </w:r>
           </w:p>
         </w:tc>
@@ -5615,7 +6144,7 @@
           </w:tcPr>
           <w:p>
             <w:r>
-              <w:t>CONTROL</w:t>
+              <w:t>CURDESCR</w:t>
             </w:r>
           </w:p>
         </w:tc>
@@ -5625,7 +6154,7 @@
           </w:tcPr>
           <w:p>
             <w:r>
-              <w:t>Resets, DMA initiation</w:t>
+              <w:t>Current descriptor being processed</w:t>
             </w:r>
           </w:p>
         </w:tc>
@@ -5637,7 +6166,7 @@
           </w:tcPr>
           <w:p>
             <w:r>
-              <w:t>0x8</w:t>
+              <w:t>0xC</w:t>
             </w:r>
           </w:p>
         </w:tc>
@@ -5647,7 +6176,7 @@
           </w:tcPr>
           <w:p>
             <w:r>
-              <w:t>CURDESCR</w:t>
+              <w:t>TXNCOUNT</w:t>
             </w:r>
           </w:p>
         </w:tc>
@@ -5657,7 +6186,7 @@
           </w:tcPr>
           <w:p>
             <w:r>
-              <w:t>Current descriptor being processed</w:t>
+              <w:t>Number of DMA transactions done. Write to reset.</w:t>
             </w:r>
           </w:p>
         </w:tc>
@@ -5669,48 +6198,7 @@
           </w:tcPr>
           <w:p>
             <w:r>
-              <w:t>0xC</w:t>
-            </w:r>
-          </w:p>
-        </w:tc>
-        <w:tc>
-          <w:tcPr>
-            <w:tcW w:w="1530" w:type="dxa"/>
-          </w:tcPr>
-          <w:p>
-            <w:r>
-              <w:t>TXNCOUNT</w:t>
-            </w:r>
-          </w:p>
-        </w:tc>
-        <w:tc>
-          <w:tcPr>
-            <w:tcW w:w="5935" w:type="dxa"/>
-          </w:tcPr>
-          <w:p>
-            <w:r>
-              <w:t>Number of DMA transactions done. Write to reset.</w:t>
-            </w:r>
-          </w:p>
-        </w:tc>
-      </w:tr>
-      <w:tr>
-        <w:tc>
-          <w:tcPr>
-            <w:tcW w:w="1885" w:type="dxa"/>
-          </w:tcPr>
-          <w:p>
-            <w:r>
-              <w:t>0x</w:t>
-            </w:r>
-            <w:r>
-              <w:t>8</w:t>
-            </w:r>
-            <w:r>
-              <w:t>0</w:t>
-            </w:r>
-            <w:r>
-              <w:t>-0xFF</w:t>
+              <w:t>0x80-0xFF</w:t>
             </w:r>
           </w:p>
         </w:tc>
@@ -5848,27 +6336,34 @@
                 <w:sz w:val="16"/>
                 <w:szCs w:val="16"/>
               </w:rPr>
-              <w:t>[</w:t>
-            </w:r>
-            <w:r>
+              <w:t>[26:16]</w:t>
+            </w:r>
+          </w:p>
+        </w:tc>
+        <w:tc>
+          <w:tcPr>
+            <w:tcW w:w="222" w:type="dxa"/>
+          </w:tcPr>
+          <w:p>
+            <w:pPr>
+              <w:jc w:val="center"/>
               <w:rPr>
                 <w:sz w:val="16"/>
                 <w:szCs w:val="16"/>
               </w:rPr>
-              <w:t>26:16</w:t>
-            </w:r>
+            </w:pPr>
             <w:r>
               <w:rPr>
                 <w:sz w:val="16"/>
                 <w:szCs w:val="16"/>
               </w:rPr>
-              <w:t>]</w:t>
-            </w:r>
-          </w:p>
-        </w:tc>
-        <w:tc>
-          <w:tcPr>
-            <w:tcW w:w="222" w:type="dxa"/>
+              <w:t>[15:9]</w:t>
+            </w:r>
+          </w:p>
+        </w:tc>
+        <w:tc>
+          <w:tcPr>
+            <w:tcW w:w="888" w:type="dxa"/>
           </w:tcPr>
           <w:p>
             <w:pPr>
@@ -5883,13 +6378,13 @@
                 <w:sz w:val="16"/>
                 <w:szCs w:val="16"/>
               </w:rPr>
-              <w:t>[15:9]</w:t>
-            </w:r>
-          </w:p>
-        </w:tc>
-        <w:tc>
-          <w:tcPr>
-            <w:tcW w:w="888" w:type="dxa"/>
+              <w:t>[8]</w:t>
+            </w:r>
+          </w:p>
+        </w:tc>
+        <w:tc>
+          <w:tcPr>
+            <w:tcW w:w="1220" w:type="dxa"/>
           </w:tcPr>
           <w:p>
             <w:pPr>
@@ -5904,27 +6399,34 @@
                 <w:sz w:val="16"/>
                 <w:szCs w:val="16"/>
               </w:rPr>
-              <w:t>[</w:t>
-            </w:r>
-            <w:r>
+              <w:t>[7:6]</w:t>
+            </w:r>
+          </w:p>
+        </w:tc>
+        <w:tc>
+          <w:tcPr>
+            <w:tcW w:w="732" w:type="dxa"/>
+          </w:tcPr>
+          <w:p>
+            <w:pPr>
+              <w:jc w:val="center"/>
               <w:rPr>
                 <w:sz w:val="16"/>
                 <w:szCs w:val="16"/>
               </w:rPr>
-              <w:t>8</w:t>
-            </w:r>
+            </w:pPr>
             <w:r>
               <w:rPr>
                 <w:sz w:val="16"/>
                 <w:szCs w:val="16"/>
               </w:rPr>
-              <w:t>]</w:t>
-            </w:r>
-          </w:p>
-        </w:tc>
-        <w:tc>
-          <w:tcPr>
-            <w:tcW w:w="1220" w:type="dxa"/>
+              <w:t>[5]</w:t>
+            </w:r>
+          </w:p>
+        </w:tc>
+        <w:tc>
+          <w:tcPr>
+            <w:tcW w:w="1116" w:type="dxa"/>
           </w:tcPr>
           <w:p>
             <w:pPr>
@@ -5939,119 +6441,28 @@
                 <w:sz w:val="16"/>
                 <w:szCs w:val="16"/>
               </w:rPr>
-              <w:t>[</w:t>
-            </w:r>
-            <w:r>
+              <w:t>[4]</w:t>
+            </w:r>
+          </w:p>
+        </w:tc>
+        <w:tc>
+          <w:tcPr>
+            <w:tcW w:w="1015" w:type="dxa"/>
+          </w:tcPr>
+          <w:p>
+            <w:pPr>
+              <w:jc w:val="center"/>
               <w:rPr>
                 <w:sz w:val="16"/>
                 <w:szCs w:val="16"/>
               </w:rPr>
-              <w:t>7:6]</w:t>
-            </w:r>
-          </w:p>
-        </w:tc>
-        <w:tc>
-          <w:tcPr>
-            <w:tcW w:w="732" w:type="dxa"/>
-          </w:tcPr>
-          <w:p>
-            <w:pPr>
-              <w:jc w:val="center"/>
+            </w:pPr>
+            <w:r>
               <w:rPr>
                 <w:sz w:val="16"/>
                 <w:szCs w:val="16"/>
               </w:rPr>
-            </w:pPr>
-            <w:r>
-              <w:rPr>
-                <w:sz w:val="16"/>
-                <w:szCs w:val="16"/>
-              </w:rPr>
-              <w:t>[</w:t>
-            </w:r>
-            <w:r>
-              <w:rPr>
-                <w:sz w:val="16"/>
-                <w:szCs w:val="16"/>
-              </w:rPr>
-              <w:t>5</w:t>
-            </w:r>
-            <w:r>
-              <w:rPr>
-                <w:sz w:val="16"/>
-                <w:szCs w:val="16"/>
-              </w:rPr>
-              <w:t>]</w:t>
-            </w:r>
-          </w:p>
-        </w:tc>
-        <w:tc>
-          <w:tcPr>
-            <w:tcW w:w="1116" w:type="dxa"/>
-          </w:tcPr>
-          <w:p>
-            <w:pPr>
-              <w:jc w:val="center"/>
-              <w:rPr>
-                <w:sz w:val="16"/>
-                <w:szCs w:val="16"/>
-              </w:rPr>
-            </w:pPr>
-            <w:r>
-              <w:rPr>
-                <w:sz w:val="16"/>
-                <w:szCs w:val="16"/>
-              </w:rPr>
-              <w:t>[</w:t>
-            </w:r>
-            <w:r>
-              <w:rPr>
-                <w:sz w:val="16"/>
-                <w:szCs w:val="16"/>
-              </w:rPr>
-              <w:t>4</w:t>
-            </w:r>
-            <w:r>
-              <w:rPr>
-                <w:sz w:val="16"/>
-                <w:szCs w:val="16"/>
-              </w:rPr>
-              <w:t>]</w:t>
-            </w:r>
-          </w:p>
-        </w:tc>
-        <w:tc>
-          <w:tcPr>
-            <w:tcW w:w="1015" w:type="dxa"/>
-          </w:tcPr>
-          <w:p>
-            <w:pPr>
-              <w:jc w:val="center"/>
-              <w:rPr>
-                <w:sz w:val="16"/>
-                <w:szCs w:val="16"/>
-              </w:rPr>
-            </w:pPr>
-            <w:r>
-              <w:rPr>
-                <w:sz w:val="16"/>
-                <w:szCs w:val="16"/>
-              </w:rPr>
-              <w:t>[</w:t>
-            </w:r>
-            <w:r>
-              <w:rPr>
-                <w:sz w:val="16"/>
-                <w:szCs w:val="16"/>
-              </w:rPr>
-              <w:t>3</w:t>
-            </w:r>
-            <w:r>
-              <w:rPr>
-                <w:sz w:val="16"/>
-                <w:szCs w:val="16"/>
-              </w:rPr>
-              <w:t>]</w:t>
+              <w:t>[3]</w:t>
             </w:r>
           </w:p>
         </w:tc>
@@ -6399,7 +6810,15 @@
     </w:p>
     <w:p>
       <w:r>
-        <w:t xml:space="preserve">Byte Mode works similarly to BURSTSIZE=0. In this case, only a single byte will be written to/read from SPI from the given address. The byte to be selected is specified by bits [7:6] (if 0=bits[7:0], if 1=bits[15:8], etc.). If Byte Mode = 0, the Byte </w:t>
+        <w:t>Byte Mode works similarly to BURSTSIZE=0. In this case, only a single byte will be written to/read from SPI from the given address. The byte to be selected is specified by bits [7:6] (if 0=</w:t>
+      </w:r>
+      <w:proofErr w:type="gramStart"/>
+      <w:r>
+        <w:t>bits[</w:t>
+      </w:r>
+      <w:proofErr w:type="gramEnd"/>
+      <w:r>
+        <w:t xml:space="preserve">7:0], if 1=bits[15:8], etc.). If Byte Mode = 0, the Byte </w:t>
       </w:r>
       <w:r>
         <w:t>Target</w:t>
@@ -6416,10 +6835,26 @@
         <w:t xml:space="preserve"> (address increment doesn’t matter here, obviously)</w:t>
       </w:r>
       <w:r>
-        <w:t>, the DMA engine will write [84, 78, 68, 82] to the High Speed SPI interface, corresponding to 0x54, 0x4E, 0x44, 0x52 in the IDENT register.</w:t>
-      </w:r>
-      <w:r>
-        <w:t xml:space="preserve"> If Byte Mode=1 and Byte Target=0, if address = 0 and length =4 and address increment = 0, the DMA will write [84, 84, 84, 84] to the High Speed SPI interface – the same value from consecutive reads of byte 0</w:t>
+        <w:t xml:space="preserve">, the DMA engine will write [84, 78, 68, 82] to the </w:t>
+      </w:r>
+      <w:proofErr w:type="gramStart"/>
+      <w:r>
+        <w:t>High Speed</w:t>
+      </w:r>
+      <w:proofErr w:type="gramEnd"/>
+      <w:r>
+        <w:t xml:space="preserve"> SPI interface, corresponding to 0x54, 0x4E, 0x44, 0x52 in the IDENT register.</w:t>
+      </w:r>
+      <w:r>
+        <w:t xml:space="preserve"> If Byte Mode=1 and Byte Target=0, if address = 0 and length =4 and address increment = 0, the DMA will write [84, 84, 84, 84] to the </w:t>
+      </w:r>
+      <w:proofErr w:type="gramStart"/>
+      <w:r>
+        <w:t>High Speed</w:t>
+      </w:r>
+      <w:proofErr w:type="gramEnd"/>
+      <w:r>
+        <w:t xml:space="preserve"> SPI interface – the same value from consecutive reads of byte 0</w:t>
       </w:r>
       <w:r>
         <w:t>, address 0.</w:t>
@@ -6442,7 +6877,15 @@
         <w:t xml:space="preserve">: </w:t>
       </w:r>
       <w:r>
-        <w:t>Cycle Delay is necessary to use the DMA engine for certain registers, like the JTAG or Simple SPI cores, as those operations require some time between accesses and DMA can occur very fast.</w:t>
+        <w:t xml:space="preserve">Cycle Delay is necessary to use the DMA engine for certain registers, like the JTAG or Simple SPI cores, as those operations require </w:t>
+      </w:r>
+      <w:proofErr w:type="spellStart"/>
+      <w:r>
+        <w:t>some time</w:t>
+      </w:r>
+      <w:proofErr w:type="spellEnd"/>
+      <w:r>
+        <w:t xml:space="preserve"> between accesses and DMA can occur very fast.</w:t>
       </w:r>
       <w:r>
         <w:t xml:space="preserve"> For internal memory (calibration RAM, LAB4 RAM, etc.) it can always be set to 0.</w:t>
@@ -6506,8 +6949,13 @@
             <w:pPr>
               <w:jc w:val="center"/>
             </w:pPr>
-            <w:r>
-              <w:t>Bit[3]</w:t>
+            <w:proofErr w:type="gramStart"/>
+            <w:r>
+              <w:t>Bit[</w:t>
+            </w:r>
+            <w:proofErr w:type="gramEnd"/>
+            <w:r>
+              <w:t>3]</w:t>
             </w:r>
           </w:p>
         </w:tc>
@@ -6519,8 +6967,13 @@
             <w:pPr>
               <w:jc w:val="center"/>
             </w:pPr>
-            <w:r>
-              <w:t>Bit[2]</w:t>
+            <w:proofErr w:type="gramStart"/>
+            <w:r>
+              <w:t>Bit[</w:t>
+            </w:r>
+            <w:proofErr w:type="gramEnd"/>
+            <w:r>
+              <w:t>2]</w:t>
             </w:r>
           </w:p>
         </w:tc>
@@ -6532,8 +6985,13 @@
             <w:pPr>
               <w:jc w:val="center"/>
             </w:pPr>
-            <w:r>
-              <w:t>Bit[1]</w:t>
+            <w:proofErr w:type="gramStart"/>
+            <w:r>
+              <w:t>Bit[</w:t>
+            </w:r>
+            <w:proofErr w:type="gramEnd"/>
+            <w:r>
+              <w:t>1]</w:t>
             </w:r>
           </w:p>
         </w:tc>
@@ -6545,14 +7003,13 @@
             <w:pPr>
               <w:jc w:val="center"/>
             </w:pPr>
+            <w:proofErr w:type="gramStart"/>
             <w:r>
               <w:t>Bit[</w:t>
             </w:r>
-            <w:r>
-              <w:t>2</w:t>
-            </w:r>
-            <w:r>
-              <w:t>]</w:t>
+            <w:proofErr w:type="gramEnd"/>
+            <w:r>
+              <w:t>2]</w:t>
             </w:r>
           </w:p>
         </w:tc>
@@ -6617,7 +7074,15 @@
         <w:t>always</w:t>
       </w:r>
       <w:r>
-        <w:t xml:space="preserve"> happen regardless of whether or not the external DMA request is enabled, and if the external DMA request is disabled, this is the only way to initiate DMA.</w:t>
+        <w:t xml:space="preserve"> happen regardless of </w:t>
+      </w:r>
+      <w:proofErr w:type="gramStart"/>
+      <w:r>
+        <w:t>whether or not</w:t>
+      </w:r>
+      <w:proofErr w:type="gramEnd"/>
+      <w:r>
+        <w:t xml:space="preserve"> the external DMA request is enabled, and if the external DMA request is disabled, this is the only way to initiate DMA.</w:t>
       </w:r>
     </w:p>
     <w:p>
@@ -6714,14 +7179,13 @@
             <w:pPr>
               <w:jc w:val="center"/>
             </w:pPr>
-            <w:r>
-              <w:t>Bit[3</w:t>
-            </w:r>
-            <w:r>
-              <w:t>1</w:t>
-            </w:r>
-            <w:r>
-              <w:t>]</w:t>
+            <w:proofErr w:type="gramStart"/>
+            <w:r>
+              <w:t>Bit[</w:t>
+            </w:r>
+            <w:proofErr w:type="gramEnd"/>
+            <w:r>
+              <w:t>31]</w:t>
             </w:r>
           </w:p>
         </w:tc>
@@ -6733,14 +7197,13 @@
             <w:pPr>
               <w:jc w:val="center"/>
             </w:pPr>
+            <w:proofErr w:type="gramStart"/>
             <w:r>
               <w:t>Bit[</w:t>
             </w:r>
-            <w:r>
-              <w:t>30:19</w:t>
-            </w:r>
-            <w:r>
-              <w:t>]</w:t>
+            <w:proofErr w:type="gramEnd"/>
+            <w:r>
+              <w:t>30:19]</w:t>
             </w:r>
           </w:p>
         </w:tc>
@@ -6752,14 +7215,13 @@
             <w:pPr>
               <w:jc w:val="center"/>
             </w:pPr>
-            <w:r>
-              <w:t>Bit[1</w:t>
-            </w:r>
-            <w:r>
-              <w:t>8</w:t>
-            </w:r>
-            <w:r>
-              <w:t>]</w:t>
+            <w:proofErr w:type="gramStart"/>
+            <w:r>
+              <w:t>Bit[</w:t>
+            </w:r>
+            <w:proofErr w:type="gramEnd"/>
+            <w:r>
+              <w:t>18]</w:t>
             </w:r>
           </w:p>
         </w:tc>
@@ -6771,14 +7233,13 @@
             <w:pPr>
               <w:jc w:val="center"/>
             </w:pPr>
+            <w:proofErr w:type="gramStart"/>
             <w:r>
               <w:t>Bit[</w:t>
             </w:r>
-            <w:r>
-              <w:t>17:0</w:t>
-            </w:r>
-            <w:r>
-              <w:t>]</w:t>
+            <w:proofErr w:type="gramEnd"/>
+            <w:r>
+              <w:t>17:0]</w:t>
             </w:r>
           </w:p>
         </w:tc>
@@ -6819,8 +7280,13 @@
             <w:tcW w:w="2338" w:type="dxa"/>
           </w:tcPr>
           <w:p>
-            <w:r>
-              <w:t>ADDRESS[19:2]</w:t>
+            <w:proofErr w:type="gramStart"/>
+            <w:r>
+              <w:t>ADDRESS[</w:t>
+            </w:r>
+            <w:proofErr w:type="gramEnd"/>
+            <w:r>
+              <w:t>19:2]</w:t>
             </w:r>
           </w:p>
         </w:tc>
@@ -6936,6 +7402,213 @@
     <w:p>
       <w:r>
         <w:t>In progress.</w:t>
+      </w:r>
+    </w:p>
+    <w:p>
+      <w:pPr>
+        <w:pStyle w:val="Heading1"/>
+      </w:pPr>
+      <w:r>
+        <w:br w:type="page"/>
+      </w:r>
+    </w:p>
+    <w:p>
+      <w:pPr>
+        <w:pStyle w:val="Title"/>
+      </w:pPr>
+      <w:r>
+        <w:lastRenderedPageBreak/>
+        <w:t>LAB4D Startup Procedure</w:t>
+      </w:r>
+    </w:p>
+    <w:p>
+      <w:r>
+        <w:t xml:space="preserve">This section covers the LAB4D startup procedure. This does </w:t>
+      </w:r>
+      <w:r>
+        <w:rPr>
+          <w:i/>
+          <w:iCs/>
+        </w:rPr>
+        <w:t>not</w:t>
+      </w:r>
+      <w:r>
+        <w:t xml:space="preserve"> cover the initial RADIANT setup – therefore, we assume the following state:</w:t>
+      </w:r>
+    </w:p>
+    <w:p>
+      <w:pPr>
+        <w:pStyle w:val="ListParagraph"/>
+        <w:numPr>
+          <w:ilvl w:val="0"/>
+          <w:numId w:val="8"/>
+        </w:numPr>
+      </w:pPr>
+      <w:r>
+        <w:t xml:space="preserve">FPGA is </w:t>
+      </w:r>
+      <w:proofErr w:type="gramStart"/>
+      <w:r>
+        <w:t>programmed</w:t>
+      </w:r>
+      <w:proofErr w:type="gramEnd"/>
+    </w:p>
+    <w:p>
+      <w:pPr>
+        <w:pStyle w:val="ListParagraph"/>
+        <w:numPr>
+          <w:ilvl w:val="0"/>
+          <w:numId w:val="8"/>
+        </w:numPr>
+      </w:pPr>
+      <w:r>
+        <w:t xml:space="preserve">LAB4D clock is </w:t>
+      </w:r>
+      <w:proofErr w:type="gramStart"/>
+      <w:r>
+        <w:t>running</w:t>
+      </w:r>
+      <w:proofErr w:type="gramEnd"/>
+    </w:p>
+    <w:p>
+      <w:pPr>
+        <w:pStyle w:val="ListParagraph"/>
+        <w:numPr>
+          <w:ilvl w:val="0"/>
+          <w:numId w:val="8"/>
+        </w:numPr>
+      </w:pPr>
+      <w:r>
+        <w:t>Both CPLDs are programmed and are not in JTAG mode</w:t>
+      </w:r>
+    </w:p>
+    <w:p>
+      <w:pPr>
+        <w:pStyle w:val="ListParagraph"/>
+        <w:numPr>
+          <w:ilvl w:val="0"/>
+          <w:numId w:val="8"/>
+        </w:numPr>
+      </w:pPr>
+      <w:r>
+        <w:t>All LAB4D power supplies are on (main 2.6V and individual 2.5V supplies)</w:t>
+      </w:r>
+    </w:p>
+    <w:p>
+      <w:pPr>
+        <w:pStyle w:val="Heading1"/>
+      </w:pPr>
+      <w:r>
+        <w:t>Get to Configuration Mode and Reset All Registers</w:t>
+      </w:r>
+    </w:p>
+    <w:p>
+      <w:pPr>
+        <w:pStyle w:val="ListParagraph"/>
+        <w:numPr>
+          <w:ilvl w:val="0"/>
+          <w:numId w:val="10"/>
+        </w:numPr>
+      </w:pPr>
+      <w:r>
+        <w:t xml:space="preserve">Ensure the LAB4 controller is not in run mode by checking bit 2 (0x4) in LAB4_CTRL CONTROL register (0x10000). If bit 2 is set, read the value in the LAB4_CTRL CONTROL register, clear bit 1, and update that register. Wait until bit 2 is now clear. (Bit 1 </w:t>
+      </w:r>
+      <w:r>
+        <w:rPr>
+          <w:i/>
+          <w:iCs/>
+        </w:rPr>
+        <w:t>requests</w:t>
+      </w:r>
+      <w:r>
+        <w:t xml:space="preserve"> the mode change, Bit 2 indicates the </w:t>
+      </w:r>
+      <w:r>
+        <w:rPr>
+          <w:i/>
+          <w:iCs/>
+        </w:rPr>
+        <w:t>current mode</w:t>
+      </w:r>
+      <w:r>
+        <w:t>).</w:t>
+      </w:r>
+    </w:p>
+    <w:p>
+      <w:pPr>
+        <w:pStyle w:val="ListParagraph"/>
+        <w:numPr>
+          <w:ilvl w:val="0"/>
+          <w:numId w:val="10"/>
+        </w:numPr>
+      </w:pPr>
+      <w:r>
+        <w:t>Issue a REGCLR by setting bit 16 in LAB4_CTRL CONTROL (0x10000), and then clearing it.</w:t>
+      </w:r>
+    </w:p>
+    <w:p>
+      <w:pPr>
+        <w:pStyle w:val="Heading1"/>
+      </w:pPr>
+      <w:r>
+        <w:t>Load All Timing Values</w:t>
+      </w:r>
+    </w:p>
+    <w:p>
+      <w:r>
+        <w:t xml:space="preserve">LAB4 registers can be loaded simultaneously to </w:t>
+      </w:r>
+      <w:r>
+        <w:rPr>
+          <w:i/>
+          <w:iCs/>
+        </w:rPr>
+        <w:t xml:space="preserve">all </w:t>
+      </w:r>
+      <w:r>
+        <w:t>devices by writing to a magic LAB4D address of 31 (0x1F). The general registers are common between all LAB4Ds: only the timing registers vary.</w:t>
+      </w:r>
+    </w:p>
+    <w:p>
+      <w:pPr>
+        <w:pStyle w:val="Heading1"/>
+      </w:pPr>
+      <w:r>
+        <w:t>Synchronize LAB4D Phases</w:t>
+      </w:r>
+    </w:p>
+    <w:p>
+      <w:r>
+        <w:t xml:space="preserve">Internally, the LAB4D toggles between 2 phases, indicated by a PHAB signal. Those phases must be identical between all chips </w:t>
+      </w:r>
+      <w:r>
+        <w:rPr>
+          <w:i/>
+          <w:iCs/>
+        </w:rPr>
+        <w:t>and</w:t>
+      </w:r>
+      <w:r>
+        <w:t xml:space="preserve"> must be matched to the internal phase inside the </w:t>
+      </w:r>
+      <w:proofErr w:type="gramStart"/>
+      <w:r>
+        <w:t>FPGA</w:t>
+      </w:r>
+      <w:proofErr w:type="gramEnd"/>
+      <w:r>
+        <w:t xml:space="preserve"> so the proper write address is issued. Th</w:t>
+      </w:r>
+      <w:r>
+        <w:t>is is done using the LAB4D phase scanner.</w:t>
+      </w:r>
+    </w:p>
+    <w:p>
+      <w:pPr>
+        <w:pStyle w:val="Heading1"/>
+      </w:pPr>
+      <w:r>
+        <w:t>Enter Run Mode</w:t>
       </w:r>
     </w:p>
     <w:p/>
@@ -6952,6 +7625,92 @@
 <file path=word/numbering.xml><?xml version="1.0" encoding="utf-8"?>
 <w:numbering xmlns:wpc="http://schemas.microsoft.com/office/word/2010/wordprocessingCanvas" xmlns:cx="http://schemas.microsoft.com/office/drawing/2014/chartex" xmlns:cx1="http://schemas.microsoft.com/office/drawing/2015/9/8/chartex" xmlns:cx2="http://schemas.microsoft.com/office/drawing/2015/10/21/chartex" xmlns:cx3="http://schemas.microsoft.com/office/drawing/2016/5/9/chartex" xmlns:cx4="http://schemas.microsoft.com/office/drawing/2016/5/10/chartex" xmlns:cx5="http://schemas.microsoft.com/office/drawing/2016/5/11/chartex" xmlns:cx6="http://schemas.microsoft.com/office/drawing/2016/5/12/chartex" xmlns:cx7="http://schemas.microsoft.com/office/drawing/2016/5/13/chartex" xmlns:cx8="http://schemas.microsoft.com/office/drawing/2016/5/14/chartex" xmlns:mc="http://schemas.openxmlformats.org/markup-compatibility/2006" xmlns:aink="http://schemas.microsoft.com/office/drawing/2016/ink" xmlns:am3d="http://schemas.microsoft.com/office/drawing/2017/model3d" xmlns:o="urn:schemas-microsoft-com:office:office" xmlns:r="http://schemas.openxmlformats.org/officeDocument/2006/relationships" xmlns:m="http://schemas.openxmlformats.org/officeDocument/2006/math" xmlns:v="urn:schemas-microsoft-com:vml" xmlns:wp14="http://schemas.microsoft.com/office/word/2010/wordprocessingDrawing" xmlns:wp="http://schemas.openxmlformats.org/drawingml/2006/wordprocessingDrawing" xmlns:w10="urn:schemas-microsoft-com:office:word" xmlns:w="http://schemas.openxmlformats.org/wordprocessingml/2006/main" xmlns:w14="http://schemas.microsoft.com/office/word/2010/wordml" xmlns:w15="http://schemas.microsoft.com/office/word/2012/wordml" xmlns:w16cex="http://schemas.microsoft.com/office/word/2018/wordml/cex" xmlns:w16cid="http://schemas.microsoft.com/office/word/2016/wordml/cid" xmlns:w16="http://schemas.microsoft.com/office/word/2018/wordml" xmlns:w16se="http://schemas.microsoft.com/office/word/2015/wordml/symex" xmlns:wpg="http://schemas.microsoft.com/office/word/2010/wordprocessingGroup" xmlns:wpi="http://schemas.microsoft.com/office/word/2010/wordprocessingInk" xmlns:wne="http://schemas.microsoft.com/office/word/2006/wordml" xmlns:wps="http://schemas.microsoft.com/office/word/2010/wordprocessingShape" mc:Ignorable="w14 w15 w16se w16cid w16 w16cex wp14">
   <w:abstractNum w:abstractNumId="0" w15:restartNumberingAfterBreak="0">
+    <w:nsid w:val="264E2EA3"/>
+    <w:multiLevelType w:val="hybridMultilevel"/>
+    <w:tmpl w:val="DC2E870C"/>
+    <w:lvl w:ilvl="0" w:tplc="0409000F">
+      <w:start w:val="1"/>
+      <w:numFmt w:val="decimal"/>
+      <w:lvlText w:val="%1."/>
+      <w:lvlJc w:val="left"/>
+      <w:pPr>
+        <w:ind w:left="720" w:hanging="360"/>
+      </w:pPr>
+    </w:lvl>
+    <w:lvl w:ilvl="1" w:tplc="04090019" w:tentative="1">
+      <w:start w:val="1"/>
+      <w:numFmt w:val="lowerLetter"/>
+      <w:lvlText w:val="%2."/>
+      <w:lvlJc w:val="left"/>
+      <w:pPr>
+        <w:ind w:left="1440" w:hanging="360"/>
+      </w:pPr>
+    </w:lvl>
+    <w:lvl w:ilvl="2" w:tplc="0409001B" w:tentative="1">
+      <w:start w:val="1"/>
+      <w:numFmt w:val="lowerRoman"/>
+      <w:lvlText w:val="%3."/>
+      <w:lvlJc w:val="right"/>
+      <w:pPr>
+        <w:ind w:left="2160" w:hanging="180"/>
+      </w:pPr>
+    </w:lvl>
+    <w:lvl w:ilvl="3" w:tplc="0409000F" w:tentative="1">
+      <w:start w:val="1"/>
+      <w:numFmt w:val="decimal"/>
+      <w:lvlText w:val="%4."/>
+      <w:lvlJc w:val="left"/>
+      <w:pPr>
+        <w:ind w:left="2880" w:hanging="360"/>
+      </w:pPr>
+    </w:lvl>
+    <w:lvl w:ilvl="4" w:tplc="04090019" w:tentative="1">
+      <w:start w:val="1"/>
+      <w:numFmt w:val="lowerLetter"/>
+      <w:lvlText w:val="%5."/>
+      <w:lvlJc w:val="left"/>
+      <w:pPr>
+        <w:ind w:left="3600" w:hanging="360"/>
+      </w:pPr>
+    </w:lvl>
+    <w:lvl w:ilvl="5" w:tplc="0409001B" w:tentative="1">
+      <w:start w:val="1"/>
+      <w:numFmt w:val="lowerRoman"/>
+      <w:lvlText w:val="%6."/>
+      <w:lvlJc w:val="right"/>
+      <w:pPr>
+        <w:ind w:left="4320" w:hanging="180"/>
+      </w:pPr>
+    </w:lvl>
+    <w:lvl w:ilvl="6" w:tplc="0409000F" w:tentative="1">
+      <w:start w:val="1"/>
+      <w:numFmt w:val="decimal"/>
+      <w:lvlText w:val="%7."/>
+      <w:lvlJc w:val="left"/>
+      <w:pPr>
+        <w:ind w:left="5040" w:hanging="360"/>
+      </w:pPr>
+    </w:lvl>
+    <w:lvl w:ilvl="7" w:tplc="04090019" w:tentative="1">
+      <w:start w:val="1"/>
+      <w:numFmt w:val="lowerLetter"/>
+      <w:lvlText w:val="%8."/>
+      <w:lvlJc w:val="left"/>
+      <w:pPr>
+        <w:ind w:left="5760" w:hanging="360"/>
+      </w:pPr>
+    </w:lvl>
+    <w:lvl w:ilvl="8" w:tplc="0409001B" w:tentative="1">
+      <w:start w:val="1"/>
+      <w:numFmt w:val="lowerRoman"/>
+      <w:lvlText w:val="%9."/>
+      <w:lvlJc w:val="right"/>
+      <w:pPr>
+        <w:ind w:left="6480" w:hanging="180"/>
+      </w:pPr>
+    </w:lvl>
+  </w:abstractNum>
+  <w:abstractNum w:abstractNumId="1" w15:restartNumberingAfterBreak="0">
     <w:nsid w:val="31D74452"/>
     <w:multiLevelType w:val="hybridMultilevel"/>
     <w:tmpl w:val="909670D8"/>
@@ -7064,7 +7823,7 @@
       </w:rPr>
     </w:lvl>
   </w:abstractNum>
-  <w:abstractNum w:abstractNumId="1" w15:restartNumberingAfterBreak="0">
+  <w:abstractNum w:abstractNumId="2" w15:restartNumberingAfterBreak="0">
     <w:nsid w:val="3D133BED"/>
     <w:multiLevelType w:val="hybridMultilevel"/>
     <w:tmpl w:val="5FEC4102"/>
@@ -7177,7 +7936,7 @@
       </w:rPr>
     </w:lvl>
   </w:abstractNum>
-  <w:abstractNum w:abstractNumId="2" w15:restartNumberingAfterBreak="0">
+  <w:abstractNum w:abstractNumId="3" w15:restartNumberingAfterBreak="0">
     <w:nsid w:val="3F834A6B"/>
     <w:multiLevelType w:val="hybridMultilevel"/>
     <w:tmpl w:val="523EACC6"/>
@@ -7290,7 +8049,7 @@
       </w:rPr>
     </w:lvl>
   </w:abstractNum>
-  <w:abstractNum w:abstractNumId="3" w15:restartNumberingAfterBreak="0">
+  <w:abstractNum w:abstractNumId="4" w15:restartNumberingAfterBreak="0">
     <w:nsid w:val="3FB367A0"/>
     <w:multiLevelType w:val="hybridMultilevel"/>
     <w:tmpl w:val="8A2C41FA"/>
@@ -7403,10 +8162,10 @@
       </w:rPr>
     </w:lvl>
   </w:abstractNum>
-  <w:abstractNum w:abstractNumId="4" w15:restartNumberingAfterBreak="0">
-    <w:nsid w:val="62092D82"/>
+  <w:abstractNum w:abstractNumId="5" w15:restartNumberingAfterBreak="0">
+    <w:nsid w:val="4D0F7115"/>
     <w:multiLevelType w:val="hybridMultilevel"/>
-    <w:tmpl w:val="0C3EE552"/>
+    <w:tmpl w:val="EEBC56F4"/>
     <w:lvl w:ilvl="0" w:tplc="04090001">
       <w:start w:val="1"/>
       <w:numFmt w:val="bullet"/>
@@ -7516,10 +8275,182 @@
       </w:rPr>
     </w:lvl>
   </w:abstractNum>
-  <w:abstractNum w:abstractNumId="5" w15:restartNumberingAfterBreak="0">
-    <w:nsid w:val="637B1EE1"/>
+  <w:abstractNum w:abstractNumId="6" w15:restartNumberingAfterBreak="0">
+    <w:nsid w:val="54ED6093"/>
     <w:multiLevelType w:val="hybridMultilevel"/>
-    <w:tmpl w:val="9DE4E572"/>
+    <w:tmpl w:val="5A4A1EE0"/>
+    <w:lvl w:ilvl="0" w:tplc="0409000F">
+      <w:start w:val="1"/>
+      <w:numFmt w:val="decimal"/>
+      <w:lvlText w:val="%1."/>
+      <w:lvlJc w:val="left"/>
+      <w:pPr>
+        <w:ind w:left="720" w:hanging="360"/>
+      </w:pPr>
+    </w:lvl>
+    <w:lvl w:ilvl="1" w:tplc="04090019" w:tentative="1">
+      <w:start w:val="1"/>
+      <w:numFmt w:val="lowerLetter"/>
+      <w:lvlText w:val="%2."/>
+      <w:lvlJc w:val="left"/>
+      <w:pPr>
+        <w:ind w:left="1440" w:hanging="360"/>
+      </w:pPr>
+    </w:lvl>
+    <w:lvl w:ilvl="2" w:tplc="0409001B" w:tentative="1">
+      <w:start w:val="1"/>
+      <w:numFmt w:val="lowerRoman"/>
+      <w:lvlText w:val="%3."/>
+      <w:lvlJc w:val="right"/>
+      <w:pPr>
+        <w:ind w:left="2160" w:hanging="180"/>
+      </w:pPr>
+    </w:lvl>
+    <w:lvl w:ilvl="3" w:tplc="0409000F" w:tentative="1">
+      <w:start w:val="1"/>
+      <w:numFmt w:val="decimal"/>
+      <w:lvlText w:val="%4."/>
+      <w:lvlJc w:val="left"/>
+      <w:pPr>
+        <w:ind w:left="2880" w:hanging="360"/>
+      </w:pPr>
+    </w:lvl>
+    <w:lvl w:ilvl="4" w:tplc="04090019" w:tentative="1">
+      <w:start w:val="1"/>
+      <w:numFmt w:val="lowerLetter"/>
+      <w:lvlText w:val="%5."/>
+      <w:lvlJc w:val="left"/>
+      <w:pPr>
+        <w:ind w:left="3600" w:hanging="360"/>
+      </w:pPr>
+    </w:lvl>
+    <w:lvl w:ilvl="5" w:tplc="0409001B" w:tentative="1">
+      <w:start w:val="1"/>
+      <w:numFmt w:val="lowerRoman"/>
+      <w:lvlText w:val="%6."/>
+      <w:lvlJc w:val="right"/>
+      <w:pPr>
+        <w:ind w:left="4320" w:hanging="180"/>
+      </w:pPr>
+    </w:lvl>
+    <w:lvl w:ilvl="6" w:tplc="0409000F" w:tentative="1">
+      <w:start w:val="1"/>
+      <w:numFmt w:val="decimal"/>
+      <w:lvlText w:val="%7."/>
+      <w:lvlJc w:val="left"/>
+      <w:pPr>
+        <w:ind w:left="5040" w:hanging="360"/>
+      </w:pPr>
+    </w:lvl>
+    <w:lvl w:ilvl="7" w:tplc="04090019" w:tentative="1">
+      <w:start w:val="1"/>
+      <w:numFmt w:val="lowerLetter"/>
+      <w:lvlText w:val="%8."/>
+      <w:lvlJc w:val="left"/>
+      <w:pPr>
+        <w:ind w:left="5760" w:hanging="360"/>
+      </w:pPr>
+    </w:lvl>
+    <w:lvl w:ilvl="8" w:tplc="0409001B" w:tentative="1">
+      <w:start w:val="1"/>
+      <w:numFmt w:val="lowerRoman"/>
+      <w:lvlText w:val="%9."/>
+      <w:lvlJc w:val="right"/>
+      <w:pPr>
+        <w:ind w:left="6480" w:hanging="180"/>
+      </w:pPr>
+    </w:lvl>
+  </w:abstractNum>
+  <w:abstractNum w:abstractNumId="7" w15:restartNumberingAfterBreak="0">
+    <w:nsid w:val="60F5745C"/>
+    <w:multiLevelType w:val="hybridMultilevel"/>
+    <w:tmpl w:val="5E5C4830"/>
+    <w:lvl w:ilvl="0" w:tplc="0409000F">
+      <w:start w:val="1"/>
+      <w:numFmt w:val="decimal"/>
+      <w:lvlText w:val="%1."/>
+      <w:lvlJc w:val="left"/>
+      <w:pPr>
+        <w:ind w:left="720" w:hanging="360"/>
+      </w:pPr>
+    </w:lvl>
+    <w:lvl w:ilvl="1" w:tplc="04090019" w:tentative="1">
+      <w:start w:val="1"/>
+      <w:numFmt w:val="lowerLetter"/>
+      <w:lvlText w:val="%2."/>
+      <w:lvlJc w:val="left"/>
+      <w:pPr>
+        <w:ind w:left="1440" w:hanging="360"/>
+      </w:pPr>
+    </w:lvl>
+    <w:lvl w:ilvl="2" w:tplc="0409001B" w:tentative="1">
+      <w:start w:val="1"/>
+      <w:numFmt w:val="lowerRoman"/>
+      <w:lvlText w:val="%3."/>
+      <w:lvlJc w:val="right"/>
+      <w:pPr>
+        <w:ind w:left="2160" w:hanging="180"/>
+      </w:pPr>
+    </w:lvl>
+    <w:lvl w:ilvl="3" w:tplc="0409000F" w:tentative="1">
+      <w:start w:val="1"/>
+      <w:numFmt w:val="decimal"/>
+      <w:lvlText w:val="%4."/>
+      <w:lvlJc w:val="left"/>
+      <w:pPr>
+        <w:ind w:left="2880" w:hanging="360"/>
+      </w:pPr>
+    </w:lvl>
+    <w:lvl w:ilvl="4" w:tplc="04090019" w:tentative="1">
+      <w:start w:val="1"/>
+      <w:numFmt w:val="lowerLetter"/>
+      <w:lvlText w:val="%5."/>
+      <w:lvlJc w:val="left"/>
+      <w:pPr>
+        <w:ind w:left="3600" w:hanging="360"/>
+      </w:pPr>
+    </w:lvl>
+    <w:lvl w:ilvl="5" w:tplc="0409001B" w:tentative="1">
+      <w:start w:val="1"/>
+      <w:numFmt w:val="lowerRoman"/>
+      <w:lvlText w:val="%6."/>
+      <w:lvlJc w:val="right"/>
+      <w:pPr>
+        <w:ind w:left="4320" w:hanging="180"/>
+      </w:pPr>
+    </w:lvl>
+    <w:lvl w:ilvl="6" w:tplc="0409000F" w:tentative="1">
+      <w:start w:val="1"/>
+      <w:numFmt w:val="decimal"/>
+      <w:lvlText w:val="%7."/>
+      <w:lvlJc w:val="left"/>
+      <w:pPr>
+        <w:ind w:left="5040" w:hanging="360"/>
+      </w:pPr>
+    </w:lvl>
+    <w:lvl w:ilvl="7" w:tplc="04090019" w:tentative="1">
+      <w:start w:val="1"/>
+      <w:numFmt w:val="lowerLetter"/>
+      <w:lvlText w:val="%8."/>
+      <w:lvlJc w:val="left"/>
+      <w:pPr>
+        <w:ind w:left="5760" w:hanging="360"/>
+      </w:pPr>
+    </w:lvl>
+    <w:lvl w:ilvl="8" w:tplc="0409001B" w:tentative="1">
+      <w:start w:val="1"/>
+      <w:numFmt w:val="lowerRoman"/>
+      <w:lvlText w:val="%9."/>
+      <w:lvlJc w:val="right"/>
+      <w:pPr>
+        <w:ind w:left="6480" w:hanging="180"/>
+      </w:pPr>
+    </w:lvl>
+  </w:abstractNum>
+  <w:abstractNum w:abstractNumId="8" w15:restartNumberingAfterBreak="0">
+    <w:nsid w:val="62092D82"/>
+    <w:multiLevelType w:val="hybridMultilevel"/>
+    <w:tmpl w:val="0C3EE552"/>
     <w:lvl w:ilvl="0" w:tplc="04090001">
       <w:start w:val="1"/>
       <w:numFmt w:val="bullet"/>
@@ -7629,10 +8560,10 @@
       </w:rPr>
     </w:lvl>
   </w:abstractNum>
-  <w:abstractNum w:abstractNumId="6" w15:restartNumberingAfterBreak="0">
-    <w:nsid w:val="775F5BF3"/>
+  <w:abstractNum w:abstractNumId="9" w15:restartNumberingAfterBreak="0">
+    <w:nsid w:val="637B1EE1"/>
     <w:multiLevelType w:val="hybridMultilevel"/>
-    <w:tmpl w:val="69E87566"/>
+    <w:tmpl w:val="9DE4E572"/>
     <w:lvl w:ilvl="0" w:tplc="04090001">
       <w:start w:val="1"/>
       <w:numFmt w:val="bullet"/>
@@ -7742,26 +8673,151 @@
       </w:rPr>
     </w:lvl>
   </w:abstractNum>
+  <w:abstractNum w:abstractNumId="10" w15:restartNumberingAfterBreak="0">
+    <w:nsid w:val="775F5BF3"/>
+    <w:multiLevelType w:val="hybridMultilevel"/>
+    <w:tmpl w:val="69E87566"/>
+    <w:lvl w:ilvl="0" w:tplc="04090001">
+      <w:start w:val="1"/>
+      <w:numFmt w:val="bullet"/>
+      <w:lvlText w:val=""/>
+      <w:lvlJc w:val="left"/>
+      <w:pPr>
+        <w:ind w:left="720" w:hanging="360"/>
+      </w:pPr>
+      <w:rPr>
+        <w:rFonts w:ascii="Symbol" w:hAnsi="Symbol" w:hint="default"/>
+      </w:rPr>
+    </w:lvl>
+    <w:lvl w:ilvl="1" w:tplc="04090003" w:tentative="1">
+      <w:start w:val="1"/>
+      <w:numFmt w:val="bullet"/>
+      <w:lvlText w:val="o"/>
+      <w:lvlJc w:val="left"/>
+      <w:pPr>
+        <w:ind w:left="1440" w:hanging="360"/>
+      </w:pPr>
+      <w:rPr>
+        <w:rFonts w:ascii="Courier New" w:hAnsi="Courier New" w:cs="Courier New" w:hint="default"/>
+      </w:rPr>
+    </w:lvl>
+    <w:lvl w:ilvl="2" w:tplc="04090005" w:tentative="1">
+      <w:start w:val="1"/>
+      <w:numFmt w:val="bullet"/>
+      <w:lvlText w:val=""/>
+      <w:lvlJc w:val="left"/>
+      <w:pPr>
+        <w:ind w:left="2160" w:hanging="360"/>
+      </w:pPr>
+      <w:rPr>
+        <w:rFonts w:ascii="Wingdings" w:hAnsi="Wingdings" w:hint="default"/>
+      </w:rPr>
+    </w:lvl>
+    <w:lvl w:ilvl="3" w:tplc="04090001" w:tentative="1">
+      <w:start w:val="1"/>
+      <w:numFmt w:val="bullet"/>
+      <w:lvlText w:val=""/>
+      <w:lvlJc w:val="left"/>
+      <w:pPr>
+        <w:ind w:left="2880" w:hanging="360"/>
+      </w:pPr>
+      <w:rPr>
+        <w:rFonts w:ascii="Symbol" w:hAnsi="Symbol" w:hint="default"/>
+      </w:rPr>
+    </w:lvl>
+    <w:lvl w:ilvl="4" w:tplc="04090003" w:tentative="1">
+      <w:start w:val="1"/>
+      <w:numFmt w:val="bullet"/>
+      <w:lvlText w:val="o"/>
+      <w:lvlJc w:val="left"/>
+      <w:pPr>
+        <w:ind w:left="3600" w:hanging="360"/>
+      </w:pPr>
+      <w:rPr>
+        <w:rFonts w:ascii="Courier New" w:hAnsi="Courier New" w:cs="Courier New" w:hint="default"/>
+      </w:rPr>
+    </w:lvl>
+    <w:lvl w:ilvl="5" w:tplc="04090005" w:tentative="1">
+      <w:start w:val="1"/>
+      <w:numFmt w:val="bullet"/>
+      <w:lvlText w:val=""/>
+      <w:lvlJc w:val="left"/>
+      <w:pPr>
+        <w:ind w:left="4320" w:hanging="360"/>
+      </w:pPr>
+      <w:rPr>
+        <w:rFonts w:ascii="Wingdings" w:hAnsi="Wingdings" w:hint="default"/>
+      </w:rPr>
+    </w:lvl>
+    <w:lvl w:ilvl="6" w:tplc="04090001" w:tentative="1">
+      <w:start w:val="1"/>
+      <w:numFmt w:val="bullet"/>
+      <w:lvlText w:val=""/>
+      <w:lvlJc w:val="left"/>
+      <w:pPr>
+        <w:ind w:left="5040" w:hanging="360"/>
+      </w:pPr>
+      <w:rPr>
+        <w:rFonts w:ascii="Symbol" w:hAnsi="Symbol" w:hint="default"/>
+      </w:rPr>
+    </w:lvl>
+    <w:lvl w:ilvl="7" w:tplc="04090003" w:tentative="1">
+      <w:start w:val="1"/>
+      <w:numFmt w:val="bullet"/>
+      <w:lvlText w:val="o"/>
+      <w:lvlJc w:val="left"/>
+      <w:pPr>
+        <w:ind w:left="5760" w:hanging="360"/>
+      </w:pPr>
+      <w:rPr>
+        <w:rFonts w:ascii="Courier New" w:hAnsi="Courier New" w:cs="Courier New" w:hint="default"/>
+      </w:rPr>
+    </w:lvl>
+    <w:lvl w:ilvl="8" w:tplc="04090005" w:tentative="1">
+      <w:start w:val="1"/>
+      <w:numFmt w:val="bullet"/>
+      <w:lvlText w:val=""/>
+      <w:lvlJc w:val="left"/>
+      <w:pPr>
+        <w:ind w:left="6480" w:hanging="360"/>
+      </w:pPr>
+      <w:rPr>
+        <w:rFonts w:ascii="Wingdings" w:hAnsi="Wingdings" w:hint="default"/>
+      </w:rPr>
+    </w:lvl>
+  </w:abstractNum>
   <w:num w:numId="1">
+    <w:abstractNumId w:val="1"/>
+  </w:num>
+  <w:num w:numId="2">
+    <w:abstractNumId w:val="10"/>
+  </w:num>
+  <w:num w:numId="3">
+    <w:abstractNumId w:val="3"/>
+  </w:num>
+  <w:num w:numId="4">
+    <w:abstractNumId w:val="8"/>
+  </w:num>
+  <w:num w:numId="5">
+    <w:abstractNumId w:val="4"/>
+  </w:num>
+  <w:num w:numId="6">
+    <w:abstractNumId w:val="2"/>
+  </w:num>
+  <w:num w:numId="7">
+    <w:abstractNumId w:val="9"/>
+  </w:num>
+  <w:num w:numId="8">
+    <w:abstractNumId w:val="5"/>
+  </w:num>
+  <w:num w:numId="9">
     <w:abstractNumId w:val="0"/>
   </w:num>
-  <w:num w:numId="2">
+  <w:num w:numId="10">
     <w:abstractNumId w:val="6"/>
   </w:num>
-  <w:num w:numId="3">
-    <w:abstractNumId w:val="2"/>
-  </w:num>
-  <w:num w:numId="4">
-    <w:abstractNumId w:val="4"/>
-  </w:num>
-  <w:num w:numId="5">
-    <w:abstractNumId w:val="3"/>
-  </w:num>
-  <w:num w:numId="6">
-    <w:abstractNumId w:val="1"/>
-  </w:num>
-  <w:num w:numId="7">
-    <w:abstractNumId w:val="5"/>
+  <w:num w:numId="11">
+    <w:abstractNumId w:val="7"/>
   </w:num>
 </w:numbering>
 </file>
@@ -8682,6 +9738,12 @@
 </file>
 
 <file path=customXml/item1.xml><?xml version="1.0" encoding="utf-8"?>
+<p:properties xmlns:p="http://schemas.microsoft.com/office/2006/metadata/properties" xmlns:xsi="http://www.w3.org/2001/XMLSchema-instance" xmlns:pc="http://schemas.microsoft.com/office/infopath/2007/PartnerControls">
+  <documentManagement/>
+</p:properties>
+</file>
+
+<file path=customXml/item2.xml><?xml version="1.0" encoding="utf-8"?>
 <ct:contentTypeSchema xmlns:ct="http://schemas.microsoft.com/office/2006/metadata/contentType" xmlns:ma="http://schemas.microsoft.com/office/2006/metadata/properties/metaAttributes" ct:_="" ma:_="" ma:contentTypeName="Document" ma:contentTypeID="0x0101009BFCD7D409719A438463AE76D4FB622F" ma:contentTypeVersion="4" ma:contentTypeDescription="Create a new document." ma:contentTypeScope="" ma:versionID="f3ec138a1f10f3e30ec36a5ebcfd5b07">
   <xsd:schema xmlns:xsd="http://www.w3.org/2001/XMLSchema" xmlns:xs="http://www.w3.org/2001/XMLSchema" xmlns:p="http://schemas.microsoft.com/office/2006/metadata/properties" xmlns:ns3="4ecbb822-8565-4f83-83ec-d273dd8cb1a1" targetNamespace="http://schemas.microsoft.com/office/2006/metadata/properties" ma:root="true" ma:fieldsID="d91f12f0fe49920d746ca9d1fc3d2763" ns3:_="">
     <xsd:import namespace="4ecbb822-8565-4f83-83ec-d273dd8cb1a1"/>
@@ -8827,12 +9889,6 @@
 </ct:contentTypeSchema>
 </file>
 
-<file path=customXml/item2.xml><?xml version="1.0" encoding="utf-8"?>
-<p:properties xmlns:p="http://schemas.microsoft.com/office/2006/metadata/properties" xmlns:xsi="http://www.w3.org/2001/XMLSchema-instance" xmlns:pc="http://schemas.microsoft.com/office/infopath/2007/PartnerControls">
-  <documentManagement/>
-</p:properties>
-</file>
-
 <file path=customXml/item3.xml><?xml version="1.0" encoding="utf-8"?>
 <?mso-contentType ?>
 <FormTemplates xmlns="http://schemas.microsoft.com/sharepoint/v3/contenttype/forms">
@@ -8843,6 +9899,15 @@
 </file>
 
 <file path=customXml/itemProps1.xml><?xml version="1.0" encoding="utf-8"?>
+<ds:datastoreItem xmlns:ds="http://schemas.openxmlformats.org/officeDocument/2006/customXml" ds:itemID="{C543A510-BF44-4D21-ABD4-200BD08CAB97}">
+  <ds:schemaRefs>
+    <ds:schemaRef ds:uri="http://schemas.microsoft.com/office/2006/metadata/properties"/>
+    <ds:schemaRef ds:uri="http://schemas.microsoft.com/office/infopath/2007/PartnerControls"/>
+  </ds:schemaRefs>
+</ds:datastoreItem>
+</file>
+
+<file path=customXml/itemProps2.xml><?xml version="1.0" encoding="utf-8"?>
 <ds:datastoreItem xmlns:ds="http://schemas.openxmlformats.org/officeDocument/2006/customXml" ds:itemID="{59314A77-F29D-4E36-B3F3-A0D717F7400C}">
   <ds:schemaRefs>
     <ds:schemaRef ds:uri="http://schemas.microsoft.com/office/2006/metadata/contentType"/>
@@ -8860,15 +9925,6 @@
 </ds:datastoreItem>
 </file>
 
-<file path=customXml/itemProps2.xml><?xml version="1.0" encoding="utf-8"?>
-<ds:datastoreItem xmlns:ds="http://schemas.openxmlformats.org/officeDocument/2006/customXml" ds:itemID="{C543A510-BF44-4D21-ABD4-200BD08CAB97}">
-  <ds:schemaRefs>
-    <ds:schemaRef ds:uri="http://schemas.microsoft.com/office/2006/metadata/properties"/>
-    <ds:schemaRef ds:uri="http://schemas.microsoft.com/office/infopath/2007/PartnerControls"/>
-  </ds:schemaRefs>
-</ds:datastoreItem>
-</file>
-
 <file path=customXml/itemProps3.xml><?xml version="1.0" encoding="utf-8"?>
 <ds:datastoreItem xmlns:ds="http://schemas.openxmlformats.org/officeDocument/2006/customXml" ds:itemID="{2DC74EF0-003B-4CB9-A211-51B485B41355}">
   <ds:schemaRefs>

</xml_diff>

<commit_message>
add trigger and scaler registers
</commit_message>
<xml_diff>
--- a/radiant_board_manager_regs.docx
+++ b/radiant_board_manager_regs.docx
@@ -6874,9 +6874,6 @@
       <w:r>
         <w:t>In progress.</w:t>
       </w:r>
-      <w:r>
-        <w:t>7</w:t>
-      </w:r>
     </w:p>
     <w:p>
       <w:pPr>
@@ -7440,9 +7437,9 @@
         <w:tblLook w:val="04A0" w:firstRow="1" w:lastRow="0" w:firstColumn="1" w:lastColumn="0" w:noHBand="0" w:noVBand="1"/>
       </w:tblPr>
       <w:tblGrid>
-        <w:gridCol w:w="1876"/>
-        <w:gridCol w:w="1593"/>
-        <w:gridCol w:w="5881"/>
+        <w:gridCol w:w="1873"/>
+        <w:gridCol w:w="1619"/>
+        <w:gridCol w:w="5858"/>
       </w:tblGrid>
       <w:tr>
         <w:tc>
@@ -8018,7 +8015,272 @@
           </w:p>
         </w:tc>
       </w:tr>
+      <w:tr>
+        <w:tc>
+          <w:tcPr>
+            <w:tcW w:w="1885" w:type="dxa"/>
+          </w:tcPr>
+          <w:p>
+            <w:r>
+              <w:t>0x0600</w:t>
+            </w:r>
+          </w:p>
+        </w:tc>
+        <w:tc>
+          <w:tcPr>
+            <w:tcW w:w="1530" w:type="dxa"/>
+          </w:tcPr>
+          <w:p>
+            <w:r>
+              <w:t>MASTEREN</w:t>
+            </w:r>
+          </w:p>
+        </w:tc>
+        <w:tc>
+          <w:tcPr>
+            <w:tcW w:w="5935" w:type="dxa"/>
+          </w:tcPr>
+          <w:p>
+            <w:r>
+              <w:t>Bit[0]: Master trigger enable.</w:t>
+            </w:r>
+          </w:p>
+        </w:tc>
+      </w:tr>
+      <w:tr>
+        <w:tc>
+          <w:tcPr>
+            <w:tcW w:w="1885" w:type="dxa"/>
+          </w:tcPr>
+          <w:p>
+            <w:r>
+              <w:t>0x0604</w:t>
+            </w:r>
+          </w:p>
+        </w:tc>
+        <w:tc>
+          <w:tcPr>
+            <w:tcW w:w="1530" w:type="dxa"/>
+          </w:tcPr>
+          <w:p>
+            <w:r>
+              <w:t>TRIGINEN</w:t>
+            </w:r>
+          </w:p>
+        </w:tc>
+        <w:tc>
+          <w:tcPr>
+            <w:tcW w:w="5935" w:type="dxa"/>
+          </w:tcPr>
+          <w:p>
+            <w:r>
+              <w:t>Bits[23:0] Trigger input enables. Set bit to 1 to enable input.</w:t>
+            </w:r>
+          </w:p>
+        </w:tc>
+      </w:tr>
+      <w:tr>
+        <w:tc>
+          <w:tcPr>
+            <w:tcW w:w="1885" w:type="dxa"/>
+          </w:tcPr>
+          <w:p>
+            <w:r>
+              <w:t>0x0608</w:t>
+            </w:r>
+          </w:p>
+        </w:tc>
+        <w:tc>
+          <w:tcPr>
+            <w:tcW w:w="1530" w:type="dxa"/>
+          </w:tcPr>
+          <w:p>
+            <w:r>
+              <w:t>PULSECTRL</w:t>
+            </w:r>
+          </w:p>
+        </w:tc>
+        <w:tc>
+          <w:tcPr>
+            <w:tcW w:w="5935" w:type="dxa"/>
+          </w:tcPr>
+          <w:p>
+            <w:r>
+              <w:t>Trigger calibration pulse control.</w:t>
+            </w:r>
+          </w:p>
+        </w:tc>
+      </w:tr>
+      <w:tr>
+        <w:tc>
+          <w:tcPr>
+            <w:tcW w:w="1885" w:type="dxa"/>
+          </w:tcPr>
+          <w:p>
+            <w:r>
+              <w:t>0x0700</w:t>
+            </w:r>
+          </w:p>
+        </w:tc>
+        <w:tc>
+          <w:tcPr>
+            <w:tcW w:w="1530" w:type="dxa"/>
+          </w:tcPr>
+          <w:p>
+            <w:r>
+              <w:t>TRIGEN0</w:t>
+            </w:r>
+          </w:p>
+        </w:tc>
+        <w:tc>
+          <w:tcPr>
+            <w:tcW w:w="5935" w:type="dxa"/>
+          </w:tcPr>
+          <w:p>
+            <w:r>
+              <w:t>Bit[31]: trigger 0 enable</w:t>
+            </w:r>
+          </w:p>
+        </w:tc>
+      </w:tr>
+      <w:tr>
+        <w:tc>
+          <w:tcPr>
+            <w:tcW w:w="1885" w:type="dxa"/>
+          </w:tcPr>
+          <w:p>
+            <w:r>
+              <w:t>0x0704</w:t>
+            </w:r>
+          </w:p>
+        </w:tc>
+        <w:tc>
+          <w:tcPr>
+            <w:tcW w:w="1530" w:type="dxa"/>
+          </w:tcPr>
+          <w:p>
+            <w:r>
+              <w:t>TRIGMASKB0</w:t>
+            </w:r>
+          </w:p>
+        </w:tc>
+        <w:tc>
+          <w:tcPr>
+            <w:tcW w:w="5935" w:type="dxa"/>
+          </w:tcPr>
+          <w:p>
+            <w:r>
+              <w:t>Bits[23:0] specify which inputs are in trigger 0</w:t>
+            </w:r>
+          </w:p>
+        </w:tc>
+      </w:tr>
+      <w:tr>
+        <w:tc>
+          <w:tcPr>
+            <w:tcW w:w="1885" w:type="dxa"/>
+          </w:tcPr>
+          <w:p>
+            <w:r>
+              <w:t>0x0708</w:t>
+            </w:r>
+          </w:p>
+        </w:tc>
+        <w:tc>
+          <w:tcPr>
+            <w:tcW w:w="1530" w:type="dxa"/>
+          </w:tcPr>
+          <w:p>
+            <w:r>
+              <w:t>TRIGWINDOW0</w:t>
+            </w:r>
+          </w:p>
+        </w:tc>
+        <w:tc>
+          <w:tcPr>
+            <w:tcW w:w="5935" w:type="dxa"/>
+          </w:tcPr>
+          <w:p>
+            <w:r>
+              <w:t>Coincidence window for trigger 0 (see description!!)</w:t>
+            </w:r>
+          </w:p>
+        </w:tc>
+      </w:tr>
+      <w:tr>
+        <w:tc>
+          <w:tcPr>
+            <w:tcW w:w="1885" w:type="dxa"/>
+          </w:tcPr>
+          <w:p>
+            <w:r>
+              <w:t>0x070C</w:t>
+            </w:r>
+          </w:p>
+        </w:tc>
+        <w:tc>
+          <w:tcPr>
+            <w:tcW w:w="1530" w:type="dxa"/>
+          </w:tcPr>
+          <w:p>
+            <w:r>
+              <w:t>TRIGTHRESH0</w:t>
+            </w:r>
+          </w:p>
+        </w:tc>
+        <w:tc>
+          <w:tcPr>
+            <w:tcW w:w="5935" w:type="dxa"/>
+          </w:tcPr>
+          <w:p>
+            <w:r>
+              <w:t>Trigger threshold (number of inputs) for trigger 0</w:t>
+            </w:r>
+            <w:r>
+              <w:t>, minus 1</w:t>
+            </w:r>
+          </w:p>
+        </w:tc>
+      </w:tr>
+      <w:tr>
+        <w:tc>
+          <w:tcPr>
+            <w:tcW w:w="1885" w:type="dxa"/>
+          </w:tcPr>
+          <w:p>
+            <w:r>
+              <w:t>0x0710-0x071C</w:t>
+            </w:r>
+          </w:p>
+        </w:tc>
+        <w:tc>
+          <w:tcPr>
+            <w:tcW w:w="1530" w:type="dxa"/>
+          </w:tcPr>
+          <w:p/>
+        </w:tc>
+        <w:tc>
+          <w:tcPr>
+            <w:tcW w:w="5935" w:type="dxa"/>
+          </w:tcPr>
+          <w:p>
+            <w:r>
+              <w:rPr>
+                <w:b/>
+                <w:bCs/>
+                <w:i/>
+                <w:iCs/>
+              </w:rPr>
+              <w:t>Identical</w:t>
+            </w:r>
+            <w:r>
+              <w:t xml:space="preserve"> registers 0x0700-0x70C for trigger 1</w:t>
+            </w:r>
+          </w:p>
+        </w:tc>
+      </w:tr>
     </w:tbl>
+    <w:p/>
     <w:p>
       <w:r>
         <w:t>Bolded registers are actually FIFOs – reading from them automatically progresses to the next event value.</w:t>
@@ -8232,7 +8494,11 @@
         <w:t>next</w:t>
       </w:r>
       <w:r>
-        <w:t xml:space="preserve"> PPS. To sync multiple boards, pick one board, read the PPSCNT register until the value changes, and then write 1 to the SYNC register on all boards. This will synchronize all boards. Note that if the PPS is synchronous to SYSCLK, the sync will be perfect, otherwise there may be a +/- slight uncertainty at each SYNC – however if the same SYSCLK is used on all boards this should be obvious because the resulting SYSCLKCNT values will be shifted, on average.</w:t>
+        <w:t xml:space="preserve"> PPS. To sync multiple boards, pick one board, read the PPSCNT register until the value changes, and then write 1 to the SYNC register on all boards. This will </w:t>
+      </w:r>
+      <w:r>
+        <w:lastRenderedPageBreak/>
+        <w:t>synchronize all boards. Note that if the PPS is synchronous to SYSCLK, the sync will be perfect, otherwise there may be a +/- slight uncertainty at each SYNC – however if the same SYSCLK is used on all boards this should be obvious because the resulting SYSCLKCNT values will be shifted, on average.</w:t>
       </w:r>
     </w:p>
     <w:p>
@@ -8277,7 +8543,6 @@
     </w:p>
     <w:p>
       <w:r>
-        <w:lastRenderedPageBreak/>
         <w:t>PENDING contains the number of pending DMA requests.</w:t>
       </w:r>
     </w:p>
@@ -8330,42 +8595,127 @@
         <w:t xml:space="preserve"> to last PPS. Difference between SYSCLKCNT and LASTCLKCNT (modulo rollover) gives the SYSCLK frequency.</w:t>
       </w:r>
     </w:p>
-    <w:p/>
-    <w:p>
-      <w:pPr>
-        <w:pStyle w:val="Heading2"/>
+    <w:p>
+      <w:pPr>
+        <w:pStyle w:val="Heading3"/>
+      </w:pPr>
+      <w:r>
+        <w:t>MASTEREN (Offset 0x0600: 0x30600)</w:t>
+      </w:r>
+    </w:p>
+    <w:p>
+      <w:r>
+        <w:t xml:space="preserve">Bit 0 enables/disables </w:t>
+      </w:r>
+      <w:r>
+        <w:rPr>
+          <w:i/>
+          <w:iCs/>
+        </w:rPr>
+        <w:t xml:space="preserve">all </w:t>
+      </w:r>
+      <w:r>
+        <w:t xml:space="preserve">of the </w:t>
+      </w:r>
+      <w:r>
+        <w:rPr>
+          <w:i/>
+          <w:iCs/>
+        </w:rPr>
+        <w:t>internal</w:t>
+      </w:r>
+      <w:r>
+        <w:t xml:space="preserve"> triggers. </w:t>
+      </w:r>
+      <w:r>
         <w:rPr>
           <w:b/>
           <w:bCs/>
         </w:rPr>
-      </w:pPr>
+        <w:t>Note</w:t>
+      </w:r>
+      <w:r>
+        <w:t xml:space="preserve">: </w:t>
+      </w:r>
       <w:r>
         <w:rPr>
           <w:b/>
           <w:bCs/>
         </w:rPr>
-        <w:t>SCAL Register Space</w:t>
-      </w:r>
-    </w:p>
-    <w:p>
-      <w:r>
-        <w:t>In progress.</w:t>
-      </w:r>
-    </w:p>
-    <w:p>
-      <w:pPr>
-        <w:pStyle w:val="Heading2"/>
+        <w:t xml:space="preserve">trigger </w:t>
+      </w:r>
+      <w:r>
         <w:rPr>
           <w:b/>
           <w:bCs/>
-        </w:rPr>
-      </w:pPr>
+          <w:i/>
+          <w:iCs/>
+        </w:rPr>
+        <w:t>configuration registers</w:t>
+      </w:r>
       <w:r>
         <w:rPr>
           <w:b/>
           <w:bCs/>
         </w:rPr>
-        <w:t>CALRAM Register Space</w:t>
+        <w:t xml:space="preserve"> (maskb inputs, coincidence window, threshold, enable) can </w:t>
+      </w:r>
+      <w:r>
+        <w:rPr>
+          <w:b/>
+          <w:bCs/>
+          <w:i/>
+          <w:iCs/>
+        </w:rPr>
+        <w:t>only be changed</w:t>
+      </w:r>
+      <w:r>
+        <w:rPr>
+          <w:b/>
+          <w:bCs/>
+        </w:rPr>
+        <w:t xml:space="preserve"> when MASTEREN=0!!</w:t>
+      </w:r>
+    </w:p>
+    <w:p>
+      <w:pPr>
+        <w:pStyle w:val="Heading3"/>
+      </w:pPr>
+      <w:r>
+        <w:t>TRIGINEN (Offset 0x0604: 0x30604)</w:t>
+      </w:r>
+    </w:p>
+    <w:p>
+      <w:r>
+        <w:t xml:space="preserve">Bits [23:0] enable the corresponding trigger input. These </w:t>
+      </w:r>
+      <w:r>
+        <w:rPr>
+          <w:i/>
+          <w:iCs/>
+        </w:rPr>
+        <w:t>default to zero</w:t>
+      </w:r>
+      <w:r>
+        <w:t xml:space="preserve"> – as in, all inputs are disabled. If this bit is 0, that corresponding trigger will do </w:t>
+      </w:r>
+      <w:r>
+        <w:rPr>
+          <w:i/>
+          <w:iCs/>
+        </w:rPr>
+        <w:t>nothing</w:t>
+      </w:r>
+      <w:r>
+        <w:t>.</w:t>
+      </w:r>
+    </w:p>
+    <w:p>
+      <w:pPr>
+        <w:pStyle w:val="Heading3"/>
+      </w:pPr>
+      <w:r>
+        <w:t>PULSECTL (Offset 0x0608: 0x30608)</w:t>
       </w:r>
     </w:p>
     <w:tbl>
@@ -8375,14 +8725,15 @@
         <w:tblLook w:val="04A0" w:firstRow="1" w:lastRow="0" w:firstColumn="1" w:lastColumn="0" w:noHBand="0" w:noVBand="1"/>
       </w:tblPr>
       <w:tblGrid>
-        <w:gridCol w:w="1885"/>
-        <w:gridCol w:w="1530"/>
-        <w:gridCol w:w="5935"/>
+        <w:gridCol w:w="2337"/>
+        <w:gridCol w:w="2337"/>
+        <w:gridCol w:w="4676"/>
       </w:tblGrid>
       <w:tr>
         <w:tc>
           <w:tcPr>
-            <w:tcW w:w="1885" w:type="dxa"/>
+            <w:tcW w:w="9350" w:type="dxa"/>
+            <w:gridSpan w:val="3"/>
           </w:tcPr>
           <w:p>
             <w:pPr>
@@ -8397,413 +8748,207 @@
                 <w:b/>
                 <w:bCs/>
               </w:rPr>
-              <w:t>Address</w:t>
+              <w:t xml:space="preserve">PULSE </w:t>
             </w:r>
             <w:r>
               <w:rPr>
                 <w:b/>
                 <w:bCs/>
               </w:rPr>
-              <w:br/>
-              <w:t>(Base: 0x080000)</w:t>
-            </w:r>
-          </w:p>
-        </w:tc>
-        <w:tc>
-          <w:tcPr>
-            <w:tcW w:w="1530" w:type="dxa"/>
-          </w:tcPr>
-          <w:p>
-            <w:pPr>
-              <w:jc w:val="center"/>
+              <w:t>CONTROL (Offset 0x</w:t>
+            </w:r>
+            <w:r>
               <w:rPr>
                 <w:b/>
                 <w:bCs/>
               </w:rPr>
-            </w:pPr>
+              <w:t>608</w:t>
+            </w:r>
             <w:r>
               <w:rPr>
                 <w:b/>
                 <w:bCs/>
               </w:rPr>
-              <w:t>Name</w:t>
-            </w:r>
-          </w:p>
-        </w:tc>
-        <w:tc>
-          <w:tcPr>
-            <w:tcW w:w="5935" w:type="dxa"/>
-          </w:tcPr>
-          <w:p>
-            <w:pPr>
+              <w:t>: 0x</w:t>
+            </w:r>
+            <w:r>
               <w:rPr>
                 <w:b/>
                 <w:bCs/>
               </w:rPr>
-            </w:pPr>
+              <w:t>30608</w:t>
+            </w:r>
             <w:r>
               <w:rPr>
                 <w:b/>
                 <w:bCs/>
               </w:rPr>
-              <w:t>Description</w:t>
-            </w:r>
-          </w:p>
-        </w:tc>
-      </w:tr>
-      <w:tr>
-        <w:tc>
-          <w:tcPr>
-            <w:tcW w:w="1885" w:type="dxa"/>
-          </w:tcPr>
-          <w:p>
-            <w:r>
-              <w:t>0x0-0x3FFF</w:t>
-            </w:r>
-          </w:p>
-        </w:tc>
-        <w:tc>
-          <w:tcPr>
-            <w:tcW w:w="1530" w:type="dxa"/>
-          </w:tcPr>
-          <w:p>
-            <w:r>
-              <w:t>CAL_CH0</w:t>
-            </w:r>
-          </w:p>
-        </w:tc>
-        <w:tc>
-          <w:tcPr>
-            <w:tcW w:w="5935" w:type="dxa"/>
-          </w:tcPr>
-          <w:p>
-            <w:r>
-              <w:t>Channel 0 Calibration Data</w:t>
-            </w:r>
-          </w:p>
-        </w:tc>
-      </w:tr>
-      <w:tr>
-        <w:tc>
-          <w:tcPr>
-            <w:tcW w:w="1885" w:type="dxa"/>
-          </w:tcPr>
-          <w:p>
-            <w:r>
-              <w:t>0x4000-0x7FFF</w:t>
-            </w:r>
-          </w:p>
-        </w:tc>
-        <w:tc>
-          <w:tcPr>
-            <w:tcW w:w="1530" w:type="dxa"/>
-          </w:tcPr>
-          <w:p>
-            <w:r>
-              <w:t>CAL_CH1</w:t>
-            </w:r>
-          </w:p>
-        </w:tc>
-        <w:tc>
-          <w:tcPr>
-            <w:tcW w:w="5935" w:type="dxa"/>
-          </w:tcPr>
-          <w:p>
-            <w:r>
-              <w:t>Channel 1 Calibration Data</w:t>
-            </w:r>
-          </w:p>
-        </w:tc>
-      </w:tr>
-      <w:tr>
-        <w:tc>
-          <w:tcPr>
-            <w:tcW w:w="1885" w:type="dxa"/>
-          </w:tcPr>
-          <w:p>
-            <w:r>
-              <w:t>…</w:t>
-            </w:r>
-          </w:p>
-        </w:tc>
-        <w:tc>
-          <w:tcPr>
-            <w:tcW w:w="1530" w:type="dxa"/>
-          </w:tcPr>
-          <w:p>
-            <w:r>
-              <w:t>…</w:t>
-            </w:r>
-          </w:p>
-        </w:tc>
-        <w:tc>
-          <w:tcPr>
-            <w:tcW w:w="5935" w:type="dxa"/>
-          </w:tcPr>
-          <w:p>
-            <w:r>
-              <w:t>…</w:t>
-            </w:r>
-          </w:p>
-        </w:tc>
-      </w:tr>
-      <w:tr>
-        <w:tc>
-          <w:tcPr>
-            <w:tcW w:w="1885" w:type="dxa"/>
-          </w:tcPr>
-          <w:p>
-            <w:r>
-              <w:t>0x5bfff-0x5ffff</w:t>
-            </w:r>
-          </w:p>
-        </w:tc>
-        <w:tc>
-          <w:tcPr>
-            <w:tcW w:w="1530" w:type="dxa"/>
-          </w:tcPr>
-          <w:p>
-            <w:r>
-              <w:t>CAL_CH23</w:t>
-            </w:r>
-          </w:p>
-        </w:tc>
-        <w:tc>
-          <w:tcPr>
-            <w:tcW w:w="5935" w:type="dxa"/>
-          </w:tcPr>
-          <w:p>
-            <w:r>
-              <w:t>Channel 23 Calibration Data</w:t>
-            </w:r>
-          </w:p>
-        </w:tc>
-      </w:tr>
-      <w:tr>
-        <w:tc>
-          <w:tcPr>
-            <w:tcW w:w="1885" w:type="dxa"/>
-          </w:tcPr>
-          <w:p>
-            <w:r>
-              <w:t>0x60000</w:t>
-            </w:r>
-          </w:p>
-        </w:tc>
-        <w:tc>
-          <w:tcPr>
-            <w:tcW w:w="1530" w:type="dxa"/>
-          </w:tcPr>
-          <w:p>
-            <w:r>
-              <w:t>CONTROL</w:t>
-            </w:r>
-          </w:p>
-        </w:tc>
-        <w:tc>
-          <w:tcPr>
-            <w:tcW w:w="5935" w:type="dxa"/>
-          </w:tcPr>
-          <w:p>
-            <w:r>
-              <w:t>CALRAM control register</w:t>
-            </w:r>
-          </w:p>
-        </w:tc>
-      </w:tr>
-      <w:tr>
-        <w:tc>
-          <w:tcPr>
-            <w:tcW w:w="1885" w:type="dxa"/>
-          </w:tcPr>
-          <w:p>
-            <w:r>
-              <w:t>0x60004</w:t>
-            </w:r>
-          </w:p>
-        </w:tc>
-        <w:tc>
-          <w:tcPr>
-            <w:tcW w:w="1530" w:type="dxa"/>
-          </w:tcPr>
-          <w:p>
-            <w:r>
-              <w:t>MODE</w:t>
-            </w:r>
-          </w:p>
-        </w:tc>
-        <w:tc>
-          <w:tcPr>
-            <w:tcW w:w="5935" w:type="dxa"/>
-          </w:tcPr>
-          <w:p>
-            <w:r>
-              <w:t>CALRAM mode register</w:t>
-            </w:r>
-          </w:p>
-        </w:tc>
-      </w:tr>
-      <w:tr>
-        <w:tc>
-          <w:tcPr>
-            <w:tcW w:w="1885" w:type="dxa"/>
-          </w:tcPr>
-          <w:p>
-            <w:r>
-              <w:t>0x60008</w:t>
-            </w:r>
-          </w:p>
-        </w:tc>
-        <w:tc>
-          <w:tcPr>
-            <w:tcW w:w="1530" w:type="dxa"/>
-          </w:tcPr>
-          <w:p>
-            <w:r>
-              <w:t>ROLLCOUNT</w:t>
-            </w:r>
-          </w:p>
-        </w:tc>
-        <w:tc>
-          <w:tcPr>
-            <w:tcW w:w="5935" w:type="dxa"/>
-          </w:tcPr>
-          <w:p>
-            <w:r>
-              <w:t>CALRAM roll count register</w:t>
+              <w:t>)</w:t>
+            </w:r>
+          </w:p>
+        </w:tc>
+      </w:tr>
+      <w:tr>
+        <w:tc>
+          <w:tcPr>
+            <w:tcW w:w="2337" w:type="dxa"/>
+          </w:tcPr>
+          <w:p>
+            <w:pPr>
+              <w:jc w:val="center"/>
+            </w:pPr>
+            <w:r>
+              <w:t>Bit[3</w:t>
+            </w:r>
+            <w:r>
+              <w:t>1</w:t>
+            </w:r>
+            <w:r>
+              <w:t>]</w:t>
+            </w:r>
+          </w:p>
+        </w:tc>
+        <w:tc>
+          <w:tcPr>
+            <w:tcW w:w="2337" w:type="dxa"/>
+          </w:tcPr>
+          <w:p>
+            <w:pPr>
+              <w:jc w:val="center"/>
+            </w:pPr>
+            <w:r>
+              <w:t>Bit[</w:t>
+            </w:r>
+            <w:r>
+              <w:t>30</w:t>
+            </w:r>
+            <w:r>
+              <w:t>]</w:t>
+            </w:r>
+          </w:p>
+        </w:tc>
+        <w:tc>
+          <w:tcPr>
+            <w:tcW w:w="4676" w:type="dxa"/>
+          </w:tcPr>
+          <w:p>
+            <w:pPr>
+              <w:jc w:val="center"/>
+            </w:pPr>
+            <w:r>
+              <w:t>Bit</w:t>
+            </w:r>
+            <w:r>
+              <w:t>s[29:0]</w:t>
+            </w:r>
+          </w:p>
+        </w:tc>
+      </w:tr>
+      <w:tr>
+        <w:tc>
+          <w:tcPr>
+            <w:tcW w:w="2337" w:type="dxa"/>
+          </w:tcPr>
+          <w:p>
+            <w:r>
+              <w:t>PULSEDIS</w:t>
+            </w:r>
+          </w:p>
+        </w:tc>
+        <w:tc>
+          <w:tcPr>
+            <w:tcW w:w="2337" w:type="dxa"/>
+          </w:tcPr>
+          <w:p>
+            <w:r>
+              <w:t>PULSESHARP</w:t>
+            </w:r>
+          </w:p>
+        </w:tc>
+        <w:tc>
+          <w:tcPr>
+            <w:tcW w:w="4676" w:type="dxa"/>
+          </w:tcPr>
+          <w:p>
+            <w:r>
+              <w:t>PULSEPERIOD</w:t>
             </w:r>
           </w:p>
         </w:tc>
       </w:tr>
     </w:tbl>
     <w:p>
-      <w:pPr>
-        <w:pStyle w:val="Heading3"/>
-      </w:pPr>
-      <w:r>
-        <w:t>CALRAM Functionality</w:t>
-      </w:r>
-    </w:p>
-    <w:p>
-      <w:r>
-        <w:t>The CalRam is designed to generate and store calibration data for the LAB4D. It consists of a pair of digital signal processors (math units) hooked up to local FPGA memory. It can:</w:t>
-      </w:r>
-    </w:p>
-    <w:p>
-      <w:pPr>
-        <w:pStyle w:val="ListParagraph"/>
-        <w:numPr>
-          <w:ilvl w:val="0"/>
-          <w:numId w:val="12"/>
-        </w:numPr>
-      </w:pPr>
-      <w:r>
-        <w:t>Generate pedestal data for the LAB4Ds by summing inputs in the local memory</w:t>
-      </w:r>
-    </w:p>
-    <w:p>
-      <w:pPr>
-        <w:pStyle w:val="ListParagraph"/>
-        <w:numPr>
-          <w:ilvl w:val="0"/>
-          <w:numId w:val="12"/>
-        </w:numPr>
-      </w:pPr>
-      <w:r>
-        <w:t>Generate timing data for the LAB4Ds by counting the number of times a sine wave crosses zero, and storing that data in the local memory</w:t>
-      </w:r>
-    </w:p>
-    <w:p>
-      <w:pPr>
-        <w:pStyle w:val="ListParagraph"/>
-        <w:numPr>
-          <w:ilvl w:val="0"/>
-          <w:numId w:val="12"/>
-        </w:numPr>
-      </w:pPr>
-      <w:r>
-        <w:t>Adjusting incoming data from the LAB4Ds by a value inside the local memory to pre-compensate the pedestal</w:t>
-      </w:r>
-    </w:p>
-    <w:p>
-      <w:pPr>
+      <w:r>
+        <w:t xml:space="preserve">The PULSECTL register controls the behavior of the onboard calibration pulser. PULSEDIS </w:t>
+      </w:r>
+      <w:r>
         <w:rPr>
           <w:i/>
           <w:iCs/>
         </w:rPr>
-      </w:pPr>
-      <w:r>
-        <w:rPr>
-          <w:b/>
-          <w:bCs/>
+        <w:t>disables</w:t>
+      </w:r>
+      <w:r>
+        <w:t xml:space="preserve"> the pulse output. PULSESHARP sharpens the output pulse (to an output width of ~</w:t>
+      </w:r>
+      <w:r>
+        <w:t xml:space="preserve">2.5 ns instead of 5 ns). PULSEPERIOD specifies the pulse repeat period, in 5 ns intervals. Do </w:t>
+      </w:r>
+      <w:r>
+        <w:rPr>
           <w:i/>
           <w:iCs/>
         </w:rPr>
-        <w:t>Important Note</w:t>
-      </w:r>
-      <w:r>
-        <w:rPr>
-          <w:b/>
-          <w:bCs/>
+        <w:t>not</w:t>
+      </w:r>
+      <w:r>
+        <w:t xml:space="preserve"> do 0!</w:t>
+      </w:r>
+    </w:p>
+    <w:p>
+      <w:pPr>
+        <w:pStyle w:val="Heading3"/>
+      </w:pPr>
+      <w:r>
+        <w:t>TRIGEN0 (Offset 0x0700: 0x30700)</w:t>
+      </w:r>
+    </w:p>
+    <w:p>
+      <w:r>
+        <w:t>Bit[31] of TRIGEN0 enables trigger 0.</w:t>
+      </w:r>
+    </w:p>
+    <w:p>
+      <w:pPr>
+        <w:pStyle w:val="Heading3"/>
+      </w:pPr>
+      <w:r>
+        <w:t>TRIGMASKB0 (Offset 0x0704: 0x30704)</w:t>
+      </w:r>
+    </w:p>
+    <w:p>
+      <w:r>
+        <w:t xml:space="preserve">Bits[23:0] specifies </w:t>
+      </w:r>
+      <w:r>
+        <w:rPr>
           <w:i/>
           <w:iCs/>
         </w:rPr>
-        <w:t xml:space="preserve"> 1</w:t>
-      </w:r>
-      <w:r>
-        <w:rPr>
-          <w:b/>
-          <w:bCs/>
+        <w:t>which inputs are included</w:t>
+      </w:r>
+      <w:r>
+        <w:t xml:space="preserve"> in trigger 0. By default this is 0, which means </w:t>
+      </w:r>
+      <w:r>
+        <w:rPr>
           <w:i/>
           <w:iCs/>
         </w:rPr>
-        <w:t xml:space="preserve">: </w:t>
-      </w:r>
-      <w:r>
-        <w:t xml:space="preserve">CALRAM control/mode registers should </w:t>
-      </w:r>
-      <w:r>
-        <w:rPr>
-          <w:i/>
-          <w:iCs/>
-        </w:rPr>
-        <w:t>always</w:t>
-      </w:r>
-      <w:r>
-        <w:t xml:space="preserve"> be written together (control, then mode) and must be initialized. The “power-on default” of the CALRAM results in </w:t>
-      </w:r>
-      <w:r>
-        <w:rPr>
-          <w:i/>
-          <w:iCs/>
-        </w:rPr>
-        <w:t>no output data!</w:t>
-      </w:r>
-    </w:p>
-    <w:p>
-      <w:r>
-        <w:rPr>
-          <w:b/>
-          <w:bCs/>
-          <w:i/>
-          <w:iCs/>
-        </w:rPr>
-        <w:t>Important Note 2:</w:t>
-      </w:r>
-      <w:r>
-        <w:t xml:space="preserve"> CALRAM calibration routines (pedestal generation, zero-crossing generation) should be done from a </w:t>
-      </w:r>
-      <w:r>
-        <w:rPr>
-          <w:b/>
-          <w:bCs/>
-          <w:i/>
-          <w:iCs/>
-        </w:rPr>
-        <w:t>fresh start</w:t>
-      </w:r>
-      <w:r>
-        <w:t xml:space="preserve"> of the LAB4 controller, which ensures that the LAB4 samples begin with address 0. Before any calibration run, the LAB4 controller should be stopped, the CalRams zeroed, then the LAB4 controller started again.</w:t>
+        <w:t xml:space="preserve">no </w:t>
+      </w:r>
+      <w:r>
+        <w:t>triggers.</w:t>
       </w:r>
     </w:p>
     <w:p>
@@ -8811,253 +8956,7 @@
         <w:pStyle w:val="Heading3"/>
       </w:pPr>
       <w:r>
-        <w:t>Calibration Primer</w:t>
-      </w:r>
-    </w:p>
-    <w:p>
-      <w:r>
-        <w:t xml:space="preserve">The LAB4D sampling chip needs some calibration data collected. Rather than </w:t>
-      </w:r>
-      <w:r>
-        <w:rPr>
-          <w:i/>
-          <w:iCs/>
-        </w:rPr>
-        <w:t>fully</w:t>
-      </w:r>
-      <w:r>
-        <w:t xml:space="preserve"> take data and storing it in the SPI interface (which, while faster than UART, is still slower than the LAB4Ds can generate data), </w:t>
-      </w:r>
-      <w:r>
-        <w:lastRenderedPageBreak/>
-        <w:t xml:space="preserve">the RADIANT FPGA can calculate that calibration data </w:t>
-      </w:r>
-      <w:r>
-        <w:rPr>
-          <w:i/>
-          <w:iCs/>
-        </w:rPr>
-        <w:t>on-chip</w:t>
-      </w:r>
-      <w:r>
-        <w:t xml:space="preserve">, allowing data to be collected at </w:t>
-      </w:r>
-      <w:r>
-        <w:rPr>
-          <w:i/>
-          <w:iCs/>
-        </w:rPr>
-        <w:t>much</w:t>
-      </w:r>
-      <w:r>
-        <w:t xml:space="preserve"> higher rates. There are 2 kinds of calibration data: pedestal data, and zero-crossing data.</w:t>
-      </w:r>
-    </w:p>
-    <w:p>
-      <w:pPr>
-        <w:pStyle w:val="Heading4"/>
-      </w:pPr>
-      <w:r>
-        <w:t>Pedestal Data</w:t>
-      </w:r>
-    </w:p>
-    <w:p>
-      <w:r>
-        <w:t xml:space="preserve">Each of the 4096 samples on the LAB4D has an individual “pedestal” which varies slightly from sample to sample. To calculate this pedestal, a reasonable amount of “zero-input” data should be taken. </w:t>
-      </w:r>
-      <w:r>
-        <w:t xml:space="preserve">Note that the </w:t>
-      </w:r>
-      <w:r>
-        <w:rPr>
-          <w:i/>
-          <w:iCs/>
-        </w:rPr>
-        <w:t xml:space="preserve">easiest </w:t>
-      </w:r>
-      <w:r>
-        <w:t xml:space="preserve">way to do this is to max out the signal attenuators on each input and take data for all channels at once. While it </w:t>
-      </w:r>
-      <w:r>
-        <w:rPr>
-          <w:i/>
-          <w:iCs/>
-        </w:rPr>
-        <w:t>would</w:t>
-      </w:r>
-      <w:r>
-        <w:t xml:space="preserve"> be possible to use the calibration signal switch for this (SELxx_CAL), doing so would turn on all of the calibration amplifiers, resulting in a large current draw. Maxing out the signal attenuators should reduce the input signal to a small enough value that an average of a few hundred samples gets a well-measured pedestal.</w:t>
-      </w:r>
-    </w:p>
-    <w:p>
-      <w:pPr>
-        <w:pStyle w:val="Heading4"/>
-      </w:pPr>
-      <w:r>
-        <w:t xml:space="preserve"> Zero-Crossing Data</w:t>
-      </w:r>
-    </w:p>
-    <w:p>
-      <w:r>
-        <w:t xml:space="preserve">The LAB4D internal timing is determined from a 128-sample delay chain. The individual delays of those channels typically vary without calibration by ~5%. That sample-to-sample variation may be “trimmed” out using internal calibration DACs. In addition, however, the alignment of the full 128-sample delay chain to the clock </w:t>
-      </w:r>
-      <w:r>
-        <w:rPr>
-          <w:i/>
-          <w:iCs/>
-        </w:rPr>
-        <w:t>must</w:t>
-      </w:r>
-      <w:r>
-        <w:t xml:space="preserve"> be calibrated using the “VTrimFB” register. This “trim” DAC sets the “average” speed for the delay chain.</w:t>
-      </w:r>
-    </w:p>
-    <w:p>
-      <w:r>
-        <w:t xml:space="preserve">Calculating times for each individual sample can be done in many ways, but the </w:t>
-      </w:r>
-      <w:r>
-        <w:rPr>
-          <w:i/>
-          <w:iCs/>
-        </w:rPr>
-        <w:t>simplest</w:t>
-      </w:r>
-      <w:r>
-        <w:t xml:space="preserve"> way which has been commonly used is to put in a sine wave, and randomly sample how often a sample occurs that crosses from negative to positive</w:t>
-      </w:r>
-      <w:r>
-        <w:t xml:space="preserve"> in a set of trials</w:t>
-      </w:r>
-      <w:r>
-        <w:t>. We call this the “zero crossing count.”</w:t>
-      </w:r>
-    </w:p>
-    <w:p>
-      <w:r>
-        <w:t xml:space="preserve">For each of the delay entries in the </w:t>
-      </w:r>
-      <w:r>
-        <w:t>chain (from 1-127), the number of zero-crossings for that cell is calculated, and with the number of trials, the time can be calculated as: t = (zero-crossing fraction)/frequency.</w:t>
-      </w:r>
-    </w:p>
-    <w:p>
-      <w:r>
-        <w:t xml:space="preserve">Note that because the full array of the LAB4D is 4096 samples, but the delay chain is only 128 samples, the </w:t>
-      </w:r>
-      <w:r>
-        <w:rPr>
-          <w:i/>
-          <w:iCs/>
-        </w:rPr>
-        <w:t xml:space="preserve">full </w:t>
-      </w:r>
-      <w:r>
-        <w:t xml:space="preserve">zero-crossing data is calculated by summing samples modulo 128 (e.g. add 1, 129, 257, etc.) </w:t>
-      </w:r>
-      <w:r>
-        <w:rPr>
-          <w:i/>
-          <w:iCs/>
-        </w:rPr>
-        <w:t>However</w:t>
-      </w:r>
-      <w:r>
-        <w:t>, the “seam” samples (0, 128, 256, etc.) are special – only 3/8 of them are valid. To get the seam sample, add 256, 512, and 768.</w:t>
-      </w:r>
-    </w:p>
-    <w:p>
-      <w:pPr>
-        <w:pStyle w:val="Heading2"/>
-      </w:pPr>
-      <w:r>
-        <w:t>Channel Calibration Data</w:t>
-      </w:r>
-    </w:p>
-    <w:p>
-      <w:r>
-        <w:t xml:space="preserve">Channel calibration data </w:t>
-      </w:r>
-      <w:r>
-        <w:t xml:space="preserve">is calculated and stored in a 4096-entry </w:t>
-      </w:r>
-      <w:r>
-        <w:t>27</w:t>
-      </w:r>
-      <w:r>
-        <w:t xml:space="preserve">-bit RAM for each channel, corresponding to each sample in the LAB4D. </w:t>
-      </w:r>
-    </w:p>
-    <w:p>
-      <w:r>
-        <w:t>In pedestal mode, the value in the RAM is the sum of all samples fed into the CALRAM. In zerocrossing mode, bits[8:0] are the number of times that this sample was positive (above pedestal) and the previous sample was negative or at pedestal. In zerocrossing mode, bits[26:9] are the (integer) pedestal value.</w:t>
-      </w:r>
-    </w:p>
-    <w:p>
-      <w:r>
-        <w:rPr>
-          <w:b/>
-          <w:bCs/>
-        </w:rPr>
-        <w:t>Note</w:t>
-      </w:r>
-      <w:r>
-        <w:t xml:space="preserve">: </w:t>
-      </w:r>
-      <w:r>
-        <w:t xml:space="preserve">since in zerocrossing mode bits[26:9] are uninteresting (they’re unchanged) </w:t>
-      </w:r>
-      <w:r>
-        <w:t xml:space="preserve">the CALRAM </w:t>
-      </w:r>
-      <w:r>
-        <w:t xml:space="preserve">MODE register has a ZC_READ_MODE bit (bit[2]) which forces the outputs of those bits to be zero, so that reads </w:t>
-      </w:r>
-      <w:r>
-        <w:rPr>
-          <w:i/>
-          <w:iCs/>
-        </w:rPr>
-        <w:t>only</w:t>
-      </w:r>
-      <w:r>
-        <w:t xml:space="preserve"> return the zerocrossing counts. This bit does </w:t>
-      </w:r>
-      <w:r>
-        <w:rPr>
-          <w:i/>
-          <w:iCs/>
-        </w:rPr>
-        <w:t>not</w:t>
-      </w:r>
-      <w:r>
-        <w:t xml:space="preserve"> affect writes. Most of the time when in zerocrossing mode, ZC_READ_MODE should be set.</w:t>
-      </w:r>
-    </w:p>
-    <w:p>
-      <w:r>
-        <w:t>Calibration data for channel 0 sample 0 is at address 0x0, sample 1 is at address 0x4, and then channel 1 sample 0 starts at 0x4000, etc.</w:t>
-      </w:r>
-    </w:p>
-    <w:p>
-      <w:pPr>
-        <w:pStyle w:val="Heading3"/>
-      </w:pPr>
-      <w:r>
-        <w:lastRenderedPageBreak/>
-        <w:t>CONTROL (Offset 0x6000</w:t>
-      </w:r>
-      <w:r>
-        <w:t>0</w:t>
-      </w:r>
-      <w:r>
-        <w:t>: 0xE000</w:t>
-      </w:r>
-      <w:r>
-        <w:t>0</w:t>
-      </w:r>
-      <w:r>
-        <w:t>)</w:t>
+        <w:t>TRIGWINDOW0 (Offset 0x0708: 0x30708)</w:t>
       </w:r>
     </w:p>
     <w:tbl>
@@ -9091,48 +8990,1549 @@
                 <w:b/>
                 <w:bCs/>
               </w:rPr>
-              <w:t>CALRAM CONTROL (Offsets</w:t>
+              <w:t>TRIGWINDOW0</w:t>
             </w:r>
             <w:r>
               <w:rPr>
                 <w:b/>
                 <w:bCs/>
               </w:rPr>
-              <w:t xml:space="preserve"> </w:t>
+              <w:t xml:space="preserve"> (Offset 0x0</w:t>
             </w:r>
             <w:r>
               <w:rPr>
                 <w:b/>
                 <w:bCs/>
               </w:rPr>
-              <w:t>0x6000</w:t>
+              <w:t>708</w:t>
             </w:r>
             <w:r>
               <w:rPr>
                 <w:b/>
                 <w:bCs/>
               </w:rPr>
-              <w:t>0</w:t>
+              <w:t>: 0x</w:t>
             </w:r>
             <w:r>
               <w:rPr>
                 <w:b/>
                 <w:bCs/>
               </w:rPr>
-              <w:t>: 0xE000</w:t>
+              <w:t>30708</w:t>
             </w:r>
             <w:r>
               <w:rPr>
                 <w:b/>
                 <w:bCs/>
               </w:rPr>
-              <w:t>0</w:t>
-            </w:r>
-            <w:r>
+              <w:t>)</w:t>
+            </w:r>
+          </w:p>
+        </w:tc>
+      </w:tr>
+      <w:tr>
+        <w:tc>
+          <w:tcPr>
+            <w:tcW w:w="2337" w:type="dxa"/>
+          </w:tcPr>
+          <w:p>
+            <w:pPr>
+              <w:jc w:val="center"/>
+            </w:pPr>
+            <w:r>
+              <w:t>B</w:t>
+            </w:r>
+            <w:r>
+              <w:t>it[19:15]</w:t>
+            </w:r>
+          </w:p>
+        </w:tc>
+        <w:tc>
+          <w:tcPr>
+            <w:tcW w:w="2337" w:type="dxa"/>
+          </w:tcPr>
+          <w:p>
+            <w:pPr>
+              <w:jc w:val="center"/>
+            </w:pPr>
+            <w:r>
+              <w:t>Bit</w:t>
+            </w:r>
+            <w:r>
+              <w:t>[14:10]</w:t>
+            </w:r>
+          </w:p>
+        </w:tc>
+        <w:tc>
+          <w:tcPr>
+            <w:tcW w:w="2338" w:type="dxa"/>
+          </w:tcPr>
+          <w:p>
+            <w:pPr>
+              <w:jc w:val="center"/>
+            </w:pPr>
+            <w:r>
+              <w:t>Bit[</w:t>
+            </w:r>
+            <w:r>
+              <w:t>9:5]</w:t>
+            </w:r>
+          </w:p>
+        </w:tc>
+        <w:tc>
+          <w:tcPr>
+            <w:tcW w:w="2338" w:type="dxa"/>
+          </w:tcPr>
+          <w:p>
+            <w:pPr>
+              <w:jc w:val="center"/>
+            </w:pPr>
+            <w:r>
+              <w:t>Bit[</w:t>
+            </w:r>
+            <w:r>
+              <w:t>4:0</w:t>
+            </w:r>
+            <w:r>
+              <w:t>]</w:t>
+            </w:r>
+          </w:p>
+        </w:tc>
+      </w:tr>
+      <w:tr>
+        <w:tc>
+          <w:tcPr>
+            <w:tcW w:w="2337" w:type="dxa"/>
+          </w:tcPr>
+          <w:p>
+            <w:r>
+              <w:t>WINLEN3</w:t>
+            </w:r>
+          </w:p>
+        </w:tc>
+        <w:tc>
+          <w:tcPr>
+            <w:tcW w:w="2337" w:type="dxa"/>
+          </w:tcPr>
+          <w:p>
+            <w:r>
+              <w:t>WINLEN2</w:t>
+            </w:r>
+          </w:p>
+        </w:tc>
+        <w:tc>
+          <w:tcPr>
+            <w:tcW w:w="2338" w:type="dxa"/>
+          </w:tcPr>
+          <w:p>
+            <w:r>
+              <w:t>WINLEN1</w:t>
+            </w:r>
+          </w:p>
+        </w:tc>
+        <w:tc>
+          <w:tcPr>
+            <w:tcW w:w="2338" w:type="dxa"/>
+          </w:tcPr>
+          <w:p>
+            <w:r>
+              <w:t>WINLEN0</w:t>
+            </w:r>
+          </w:p>
+        </w:tc>
+      </w:tr>
+    </w:tbl>
+    <w:p>
+      <w:r>
+        <w:lastRenderedPageBreak/>
+        <w:t xml:space="preserve">TRIGWINDOW0 specifies the coincidence window length for trigger 0. The coincidence window is a </w:t>
+      </w:r>
+      <w:r>
+        <w:rPr>
+          <w:i/>
+          <w:iCs/>
+        </w:rPr>
+        <w:t>cascaded delay</w:t>
+      </w:r>
+      <w:r>
+        <w:t xml:space="preserve">: the </w:t>
+      </w:r>
+      <w:r>
+        <w:rPr>
+          <w:b/>
+          <w:bCs/>
+        </w:rPr>
+        <w:t>total</w:t>
+      </w:r>
+      <w:r>
+        <w:t xml:space="preserve"> coincidence window length is WINLEN0+WINLEN1+WINLEN2+WINLEN3+7, in units of 2.5 ns. In other words, to set a delay of, say, 100 ns, you would write (2 &lt;&lt; 5 | 31), or 0x5F: this would set WINLEN0 to 31, and WINLEN1 to 2. (</w:t>
+      </w:r>
+      <w:r>
+        <w:rPr>
+          <w:i/>
+          <w:iCs/>
+        </w:rPr>
+        <w:t>Note</w:t>
+      </w:r>
+      <w:r>
+        <w:t xml:space="preserve">: there are obviously </w:t>
+      </w:r>
+      <w:r>
+        <w:rPr>
+          <w:i/>
+          <w:iCs/>
+        </w:rPr>
+        <w:t>many</w:t>
+      </w:r>
+      <w:r>
+        <w:t xml:space="preserve"> possible ways to write each delay, use whatever convention desired! WINLEN[3:0] are all identical to each other).</w:t>
+      </w:r>
+    </w:p>
+    <w:p>
+      <w:pPr>
+        <w:pStyle w:val="Heading3"/>
+      </w:pPr>
+      <w:r>
+        <w:t>TRIGTHRESH0 (Offset 0x070C: 0x3070C)</w:t>
+      </w:r>
+    </w:p>
+    <w:p>
+      <w:r>
+        <w:t>This register controls the final trigger threshold, minus 1. That is, if TRIGTHRESH0 = 1, 2 inputs are required within the trigger window for the trigger to fire.</w:t>
+      </w:r>
+    </w:p>
+    <w:p>
+      <w:r>
+        <w:rPr>
+          <w:b/>
+          <w:bCs/>
+          <w:i/>
+          <w:iCs/>
+        </w:rPr>
+        <w:t xml:space="preserve">Trigger 1 Controls: </w:t>
+      </w:r>
+      <w:r>
+        <w:t xml:space="preserve">There are an identical set of controls from 0x0710-0x071C for trigger 1, allowing 2 independent triggers to </w:t>
+      </w:r>
+      <w:r>
+        <w:t>run in parallel.</w:t>
+      </w:r>
+    </w:p>
+    <w:p>
+      <w:pPr>
+        <w:pStyle w:val="Heading2"/>
+        <w:rPr>
+          <w:b/>
+          <w:bCs/>
+        </w:rPr>
+      </w:pPr>
+      <w:r>
+        <w:rPr>
+          <w:b/>
+          <w:bCs/>
+        </w:rPr>
+        <w:t>SCAL Register Space</w:t>
+      </w:r>
+    </w:p>
+    <w:tbl>
+      <w:tblPr>
+        <w:tblStyle w:val="TableGrid"/>
+        <w:tblW w:w="0" w:type="auto"/>
+        <w:tblLook w:val="04A0" w:firstRow="1" w:lastRow="0" w:firstColumn="1" w:lastColumn="0" w:noHBand="0" w:noVBand="1"/>
+      </w:tblPr>
+      <w:tblGrid>
+        <w:gridCol w:w="1885"/>
+        <w:gridCol w:w="1530"/>
+        <w:gridCol w:w="5935"/>
+      </w:tblGrid>
+      <w:tr>
+        <w:tc>
+          <w:tcPr>
+            <w:tcW w:w="1885" w:type="dxa"/>
+          </w:tcPr>
+          <w:p>
+            <w:pPr>
+              <w:jc w:val="center"/>
               <w:rPr>
                 <w:b/>
                 <w:bCs/>
               </w:rPr>
+            </w:pPr>
+            <w:r>
+              <w:rPr>
+                <w:b/>
+                <w:bCs/>
+              </w:rPr>
+              <w:t>Address</w:t>
+            </w:r>
+            <w:r>
+              <w:rPr>
+                <w:b/>
+                <w:bCs/>
+              </w:rPr>
+              <w:br/>
+              <w:t>(Base: 0x0</w:t>
+            </w:r>
+            <w:r>
+              <w:rPr>
+                <w:b/>
+                <w:bCs/>
+              </w:rPr>
+              <w:t>4</w:t>
+            </w:r>
+            <w:r>
+              <w:rPr>
+                <w:b/>
+                <w:bCs/>
+              </w:rPr>
+              <w:t>0000)</w:t>
+            </w:r>
+          </w:p>
+        </w:tc>
+        <w:tc>
+          <w:tcPr>
+            <w:tcW w:w="1530" w:type="dxa"/>
+          </w:tcPr>
+          <w:p>
+            <w:pPr>
+              <w:jc w:val="center"/>
+              <w:rPr>
+                <w:b/>
+                <w:bCs/>
+              </w:rPr>
+            </w:pPr>
+            <w:r>
+              <w:rPr>
+                <w:b/>
+                <w:bCs/>
+              </w:rPr>
+              <w:t>Name</w:t>
+            </w:r>
+          </w:p>
+        </w:tc>
+        <w:tc>
+          <w:tcPr>
+            <w:tcW w:w="5935" w:type="dxa"/>
+          </w:tcPr>
+          <w:p>
+            <w:pPr>
+              <w:rPr>
+                <w:b/>
+                <w:bCs/>
+              </w:rPr>
+            </w:pPr>
+            <w:r>
+              <w:rPr>
+                <w:b/>
+                <w:bCs/>
+              </w:rPr>
+              <w:t>Description</w:t>
+            </w:r>
+          </w:p>
+        </w:tc>
+      </w:tr>
+      <w:tr>
+        <w:tc>
+          <w:tcPr>
+            <w:tcW w:w="1885" w:type="dxa"/>
+          </w:tcPr>
+          <w:p>
+            <w:r>
+              <w:t>0x0000</w:t>
+            </w:r>
+          </w:p>
+        </w:tc>
+        <w:tc>
+          <w:tcPr>
+            <w:tcW w:w="1530" w:type="dxa"/>
+          </w:tcPr>
+          <w:p>
+            <w:r>
+              <w:t>SCALPERIOD</w:t>
+            </w:r>
+          </w:p>
+        </w:tc>
+        <w:tc>
+          <w:tcPr>
+            <w:tcW w:w="5935" w:type="dxa"/>
+          </w:tcPr>
+          <w:p>
+            <w:r>
+              <w:t>Bit[31] use PPS, not period. Bits[30:0] period (</w:t>
+            </w:r>
+            <w:r>
+              <w:t>us</w:t>
+            </w:r>
+            <w:r>
+              <w:t xml:space="preserve"> intervals)</w:t>
+            </w:r>
+          </w:p>
+        </w:tc>
+      </w:tr>
+      <w:tr>
+        <w:tc>
+          <w:tcPr>
+            <w:tcW w:w="1885" w:type="dxa"/>
+          </w:tcPr>
+          <w:p>
+            <w:r>
+              <w:t>0x0004</w:t>
+            </w:r>
+          </w:p>
+        </w:tc>
+        <w:tc>
+          <w:tcPr>
+            <w:tcW w:w="1530" w:type="dxa"/>
+          </w:tcPr>
+          <w:p>
+            <w:r>
+              <w:t>PRESCALECTL</w:t>
+            </w:r>
+          </w:p>
+        </w:tc>
+        <w:tc>
+          <w:tcPr>
+            <w:tcW w:w="5935" w:type="dxa"/>
+          </w:tcPr>
+          <w:p>
+            <w:r>
+              <w:t>Bits[31:24] select scaler to update, bits[7:0] prescale value</w:t>
+            </w:r>
+          </w:p>
+        </w:tc>
+      </w:tr>
+      <w:tr>
+        <w:tc>
+          <w:tcPr>
+            <w:tcW w:w="1885" w:type="dxa"/>
+          </w:tcPr>
+          <w:p>
+            <w:r>
+              <w:t>0x00</w:t>
+            </w:r>
+            <w:r>
+              <w:t>80-0x00FF</w:t>
+            </w:r>
+          </w:p>
+        </w:tc>
+        <w:tc>
+          <w:tcPr>
+            <w:tcW w:w="1530" w:type="dxa"/>
+          </w:tcPr>
+          <w:p>
+            <w:r>
+              <w:t>SCALMAP0-</w:t>
+            </w:r>
+            <w:r>
+              <w:t>31</w:t>
+            </w:r>
+          </w:p>
+        </w:tc>
+        <w:tc>
+          <w:tcPr>
+            <w:tcW w:w="5935" w:type="dxa"/>
+          </w:tcPr>
+          <w:p>
+            <w:r>
+              <w:t>Scaler to map to corresponding SCALxx output</w:t>
+            </w:r>
+          </w:p>
+        </w:tc>
+      </w:tr>
+      <w:tr>
+        <w:tc>
+          <w:tcPr>
+            <w:tcW w:w="1885" w:type="dxa"/>
+          </w:tcPr>
+          <w:p>
+            <w:r>
+              <w:t>0x0</w:t>
+            </w:r>
+            <w:r>
+              <w:t>800-0x08FF</w:t>
+            </w:r>
+          </w:p>
+        </w:tc>
+        <w:tc>
+          <w:tcPr>
+            <w:tcW w:w="1530" w:type="dxa"/>
+          </w:tcPr>
+          <w:p>
+            <w:r>
+              <w:t>SCAL00-</w:t>
+            </w:r>
+            <w:r>
+              <w:t>31</w:t>
+            </w:r>
+          </w:p>
+        </w:tc>
+        <w:tc>
+          <w:tcPr>
+            <w:tcW w:w="5935" w:type="dxa"/>
+          </w:tcPr>
+          <w:p>
+            <w:r>
+              <w:t>Readback scalers</w:t>
+            </w:r>
+            <w:r>
+              <w:t xml:space="preserve"> (2 per address)</w:t>
+            </w:r>
+          </w:p>
+        </w:tc>
+      </w:tr>
+    </w:tbl>
+    <w:p>
+      <w:pPr>
+        <w:pStyle w:val="Heading3"/>
+        <w:rPr>
+          <w:i/>
+          <w:iCs/>
+        </w:rPr>
+      </w:pPr>
+      <w:r>
+        <w:rPr>
+          <w:b/>
+          <w:bCs/>
+          <w:i/>
+          <w:iCs/>
+        </w:rPr>
+        <w:t>Note</w:t>
+      </w:r>
+      <w:r>
+        <w:rPr>
+          <w:i/>
+          <w:iCs/>
+        </w:rPr>
+        <w:t>: not all scalers may be implemented.</w:t>
+      </w:r>
+      <w:r>
+        <w:rPr>
+          <w:i/>
+          <w:iCs/>
+        </w:rPr>
+        <w:t xml:space="preserve"> Scaler prescales are addressed individually, but scalers are </w:t>
+      </w:r>
+      <w:r>
+        <w:rPr>
+          <w:b/>
+          <w:bCs/>
+        </w:rPr>
+        <w:t>read out</w:t>
+      </w:r>
+      <w:r>
+        <w:rPr>
+          <w:i/>
+          <w:iCs/>
+        </w:rPr>
+        <w:t xml:space="preserve"> two at a time.</w:t>
+      </w:r>
+    </w:p>
+    <w:p>
+      <w:pPr>
+        <w:pStyle w:val="Heading3"/>
+      </w:pPr>
+      <w:r>
+        <w:t>SCALPERIOD (Offset 0x0000: 0x40000)</w:t>
+      </w:r>
+    </w:p>
+    <w:p>
+      <w:r>
+        <w:t xml:space="preserve">The SCALPERIOD register controls the scaler update period. There is a </w:t>
+      </w:r>
+      <w:r>
+        <w:rPr>
+          <w:i/>
+          <w:iCs/>
+        </w:rPr>
+        <w:t>single</w:t>
+      </w:r>
+      <w:r>
+        <w:t xml:space="preserve"> update period for all scalers. It can either be a free-running counter</w:t>
+      </w:r>
+      <w:r>
+        <w:t xml:space="preserve"> (with us resolution)</w:t>
+      </w:r>
+      <w:r>
+        <w:t xml:space="preserve">, as specified by bits[30:0] of this register, </w:t>
+      </w:r>
+      <w:r>
+        <w:rPr>
+          <w:i/>
+          <w:iCs/>
+        </w:rPr>
+        <w:t>or</w:t>
+      </w:r>
+      <w:r>
+        <w:t xml:space="preserve"> it can be the global PPS input. </w:t>
+      </w:r>
+      <w:r>
+        <w:rPr>
+          <w:b/>
+          <w:bCs/>
+        </w:rPr>
+        <w:t>Note</w:t>
+      </w:r>
+      <w:r>
+        <w:t xml:space="preserve">: while scalers are updating, while you are guaranteed to get a single output either before/after the update, there is no guarantee that if you read </w:t>
+      </w:r>
+      <w:r>
+        <w:rPr>
+          <w:i/>
+          <w:iCs/>
+        </w:rPr>
+        <w:t xml:space="preserve">multiple </w:t>
+      </w:r>
+      <w:r>
+        <w:t xml:space="preserve">scalers that the read will not cross update periods. </w:t>
+      </w:r>
+      <w:r>
+        <w:t>The update period defaults to 1,000,000.</w:t>
+      </w:r>
+    </w:p>
+    <w:p>
+      <w:pPr>
+        <w:pStyle w:val="Heading3"/>
+      </w:pPr>
+      <w:r>
+        <w:t>PRESCALECTL (Offset 0x0004: 0x40004)</w:t>
+      </w:r>
+    </w:p>
+    <w:p>
+      <w:r>
+        <w:t xml:space="preserve">This register allows setting the </w:t>
+      </w:r>
+      <w:r>
+        <w:rPr>
+          <w:i/>
+          <w:iCs/>
+        </w:rPr>
+        <w:t>prescale</w:t>
+      </w:r>
+      <w:r>
+        <w:t xml:space="preserve"> values for each of the scalers.</w:t>
+      </w:r>
+      <w:r>
+        <w:t xml:space="preserve"> This, in combination with period control, allows for ensuring that the scalers are in the desired range. The prescale register is a </w:t>
+      </w:r>
+      <w:r>
+        <w:rPr>
+          <w:i/>
+          <w:iCs/>
+        </w:rPr>
+        <w:t xml:space="preserve">linear </w:t>
+      </w:r>
+      <w:r>
+        <w:t xml:space="preserve">prescale, allowing decreasing the read rate from frequency </w:t>
+      </w:r>
+      <w:r>
+        <w:rPr>
+          <w:i/>
+          <w:iCs/>
+        </w:rPr>
+        <w:t>f</w:t>
+      </w:r>
+      <w:r>
+        <w:t xml:space="preserve"> (prescale=0) to </w:t>
+      </w:r>
+      <w:r>
+        <w:rPr>
+          <w:i/>
+          <w:iCs/>
+        </w:rPr>
+        <w:t>f/256</w:t>
+      </w:r>
+      <w:r>
+        <w:t xml:space="preserve"> (prescale=255), </w:t>
+      </w:r>
+      <w:r>
+        <w:rPr>
+          <w:i/>
+          <w:iCs/>
+        </w:rPr>
+        <w:t>linearly</w:t>
+      </w:r>
+      <w:r>
+        <w:t xml:space="preserve"> with the prescale value. To set the prescale on a scaler, write the scaler address to bits [31:24], and write the prescale value to bits[7:0].</w:t>
+      </w:r>
+    </w:p>
+    <w:p>
+      <w:pPr>
+        <w:pStyle w:val="Heading3"/>
+      </w:pPr>
+      <w:r>
+        <w:t>SCALMAP0-31 (Offsets 0x0080-0x00FF: 0x40080-0x400FF)</w:t>
+      </w:r>
+    </w:p>
+    <w:p>
+      <w:r>
+        <w:t xml:space="preserve">These registers allow </w:t>
+      </w:r>
+      <w:r>
+        <w:rPr>
+          <w:i/>
+          <w:iCs/>
+        </w:rPr>
+        <w:t>remapping</w:t>
+      </w:r>
+      <w:r>
+        <w:t xml:space="preserve"> the scaler inputs to </w:t>
+      </w:r>
+      <w:r>
+        <w:rPr>
+          <w:i/>
+          <w:iCs/>
+        </w:rPr>
+        <w:t>different</w:t>
+      </w:r>
+      <w:r>
+        <w:t xml:space="preserve"> outputs. Note that scalers </w:t>
+      </w:r>
+      <w:r>
+        <w:rPr>
+          <w:i/>
+          <w:iCs/>
+        </w:rPr>
+        <w:t>must be remapped in pairs</w:t>
+      </w:r>
+      <w:r>
+        <w:t xml:space="preserve"> currently. </w:t>
+      </w:r>
+      <w:r>
+        <w:t xml:space="preserve">Therefore, only the </w:t>
+      </w:r>
+      <w:r>
+        <w:rPr>
+          <w:i/>
+          <w:iCs/>
+        </w:rPr>
+        <w:t>even</w:t>
+      </w:r>
+      <w:r>
+        <w:t xml:space="preserve"> scaler must be written to map both scalers together to that address. As in, to map scalers 16-17 to output SCAL01, you would write “16” to address 0x40084, and then a read of address 0x40804 would read both scalers 16 and 17. </w:t>
+      </w:r>
+      <w:r>
+        <w:rPr>
+          <w:b/>
+          <w:bCs/>
+        </w:rPr>
+        <w:t>By default</w:t>
+      </w:r>
+      <w:r>
+        <w:t xml:space="preserve"> the scalers all map straight (as in, a readback of 0x40800 reads scalers 0/1).</w:t>
+      </w:r>
+    </w:p>
+    <w:p>
+      <w:pPr>
+        <w:pStyle w:val="Heading3"/>
+      </w:pPr>
+      <w:r>
+        <w:t>SCAL00-31 (Offsets 0x0800-0x08FF: 0x40800-0x408FF)</w:t>
+      </w:r>
+    </w:p>
+    <w:p>
+      <w:r>
+        <w:t xml:space="preserve">These are the scaler values for the mapped scalers. The </w:t>
+      </w:r>
+      <w:r>
+        <w:rPr>
+          <w:i/>
+          <w:iCs/>
+        </w:rPr>
+        <w:t>high</w:t>
+      </w:r>
+      <w:r>
+        <w:t xml:space="preserve"> word corresponds to the odd scaler, and the </w:t>
+      </w:r>
+      <w:r>
+        <w:rPr>
+          <w:i/>
+          <w:iCs/>
+        </w:rPr>
+        <w:t>even</w:t>
+      </w:r>
+      <w:r>
+        <w:t xml:space="preserve"> word corresponds to the even scaler.</w:t>
+      </w:r>
+    </w:p>
+    <w:p/>
+    <w:p/>
+    <w:p>
+      <w:pPr>
+        <w:pStyle w:val="Heading2"/>
+        <w:rPr>
+          <w:b/>
+          <w:bCs/>
+        </w:rPr>
+      </w:pPr>
+      <w:r>
+        <w:rPr>
+          <w:b/>
+          <w:bCs/>
+        </w:rPr>
+        <w:t>CALRAM Register Space</w:t>
+      </w:r>
+    </w:p>
+    <w:tbl>
+      <w:tblPr>
+        <w:tblStyle w:val="TableGrid"/>
+        <w:tblW w:w="0" w:type="auto"/>
+        <w:tblLook w:val="04A0" w:firstRow="1" w:lastRow="0" w:firstColumn="1" w:lastColumn="0" w:noHBand="0" w:noVBand="1"/>
+      </w:tblPr>
+      <w:tblGrid>
+        <w:gridCol w:w="1885"/>
+        <w:gridCol w:w="1530"/>
+        <w:gridCol w:w="5935"/>
+      </w:tblGrid>
+      <w:tr>
+        <w:tc>
+          <w:tcPr>
+            <w:tcW w:w="1885" w:type="dxa"/>
+          </w:tcPr>
+          <w:p>
+            <w:pPr>
+              <w:jc w:val="center"/>
+              <w:rPr>
+                <w:b/>
+                <w:bCs/>
+              </w:rPr>
+            </w:pPr>
+            <w:r>
+              <w:rPr>
+                <w:b/>
+                <w:bCs/>
+              </w:rPr>
+              <w:t>Address</w:t>
+            </w:r>
+            <w:r>
+              <w:rPr>
+                <w:b/>
+                <w:bCs/>
+              </w:rPr>
+              <w:br/>
+              <w:t>(Base: 0x080000)</w:t>
+            </w:r>
+          </w:p>
+        </w:tc>
+        <w:tc>
+          <w:tcPr>
+            <w:tcW w:w="1530" w:type="dxa"/>
+          </w:tcPr>
+          <w:p>
+            <w:pPr>
+              <w:jc w:val="center"/>
+              <w:rPr>
+                <w:b/>
+                <w:bCs/>
+              </w:rPr>
+            </w:pPr>
+            <w:r>
+              <w:rPr>
+                <w:b/>
+                <w:bCs/>
+              </w:rPr>
+              <w:t>Name</w:t>
+            </w:r>
+          </w:p>
+        </w:tc>
+        <w:tc>
+          <w:tcPr>
+            <w:tcW w:w="5935" w:type="dxa"/>
+          </w:tcPr>
+          <w:p>
+            <w:pPr>
+              <w:rPr>
+                <w:b/>
+                <w:bCs/>
+              </w:rPr>
+            </w:pPr>
+            <w:r>
+              <w:rPr>
+                <w:b/>
+                <w:bCs/>
+              </w:rPr>
+              <w:t>Description</w:t>
+            </w:r>
+          </w:p>
+        </w:tc>
+      </w:tr>
+      <w:tr>
+        <w:tc>
+          <w:tcPr>
+            <w:tcW w:w="1885" w:type="dxa"/>
+          </w:tcPr>
+          <w:p>
+            <w:r>
+              <w:t>0x0-0x3FFF</w:t>
+            </w:r>
+          </w:p>
+        </w:tc>
+        <w:tc>
+          <w:tcPr>
+            <w:tcW w:w="1530" w:type="dxa"/>
+          </w:tcPr>
+          <w:p>
+            <w:r>
+              <w:t>CAL_CH0</w:t>
+            </w:r>
+          </w:p>
+        </w:tc>
+        <w:tc>
+          <w:tcPr>
+            <w:tcW w:w="5935" w:type="dxa"/>
+          </w:tcPr>
+          <w:p>
+            <w:r>
+              <w:t>Channel 0 Calibration Data</w:t>
+            </w:r>
+          </w:p>
+        </w:tc>
+      </w:tr>
+      <w:tr>
+        <w:tc>
+          <w:tcPr>
+            <w:tcW w:w="1885" w:type="dxa"/>
+          </w:tcPr>
+          <w:p>
+            <w:r>
+              <w:t>0x4000-0x7FFF</w:t>
+            </w:r>
+          </w:p>
+        </w:tc>
+        <w:tc>
+          <w:tcPr>
+            <w:tcW w:w="1530" w:type="dxa"/>
+          </w:tcPr>
+          <w:p>
+            <w:r>
+              <w:t>CAL_CH1</w:t>
+            </w:r>
+          </w:p>
+        </w:tc>
+        <w:tc>
+          <w:tcPr>
+            <w:tcW w:w="5935" w:type="dxa"/>
+          </w:tcPr>
+          <w:p>
+            <w:r>
+              <w:t>Channel 1 Calibration Data</w:t>
+            </w:r>
+          </w:p>
+        </w:tc>
+      </w:tr>
+      <w:tr>
+        <w:tc>
+          <w:tcPr>
+            <w:tcW w:w="1885" w:type="dxa"/>
+          </w:tcPr>
+          <w:p>
+            <w:r>
+              <w:t>…</w:t>
+            </w:r>
+          </w:p>
+        </w:tc>
+        <w:tc>
+          <w:tcPr>
+            <w:tcW w:w="1530" w:type="dxa"/>
+          </w:tcPr>
+          <w:p>
+            <w:r>
+              <w:t>…</w:t>
+            </w:r>
+          </w:p>
+        </w:tc>
+        <w:tc>
+          <w:tcPr>
+            <w:tcW w:w="5935" w:type="dxa"/>
+          </w:tcPr>
+          <w:p>
+            <w:r>
+              <w:t>…</w:t>
+            </w:r>
+          </w:p>
+        </w:tc>
+      </w:tr>
+      <w:tr>
+        <w:tc>
+          <w:tcPr>
+            <w:tcW w:w="1885" w:type="dxa"/>
+          </w:tcPr>
+          <w:p>
+            <w:r>
+              <w:t>0x5bfff-0x5ffff</w:t>
+            </w:r>
+          </w:p>
+        </w:tc>
+        <w:tc>
+          <w:tcPr>
+            <w:tcW w:w="1530" w:type="dxa"/>
+          </w:tcPr>
+          <w:p>
+            <w:r>
+              <w:t>CAL_CH23</w:t>
+            </w:r>
+          </w:p>
+        </w:tc>
+        <w:tc>
+          <w:tcPr>
+            <w:tcW w:w="5935" w:type="dxa"/>
+          </w:tcPr>
+          <w:p>
+            <w:r>
+              <w:t>Channel 23 Calibration Data</w:t>
+            </w:r>
+          </w:p>
+        </w:tc>
+      </w:tr>
+      <w:tr>
+        <w:tc>
+          <w:tcPr>
+            <w:tcW w:w="1885" w:type="dxa"/>
+          </w:tcPr>
+          <w:p>
+            <w:r>
+              <w:t>0x60000</w:t>
+            </w:r>
+          </w:p>
+        </w:tc>
+        <w:tc>
+          <w:tcPr>
+            <w:tcW w:w="1530" w:type="dxa"/>
+          </w:tcPr>
+          <w:p>
+            <w:r>
+              <w:t>CONTROL</w:t>
+            </w:r>
+          </w:p>
+        </w:tc>
+        <w:tc>
+          <w:tcPr>
+            <w:tcW w:w="5935" w:type="dxa"/>
+          </w:tcPr>
+          <w:p>
+            <w:r>
+              <w:t>CALRAM control register</w:t>
+            </w:r>
+          </w:p>
+        </w:tc>
+      </w:tr>
+      <w:tr>
+        <w:tc>
+          <w:tcPr>
+            <w:tcW w:w="1885" w:type="dxa"/>
+          </w:tcPr>
+          <w:p>
+            <w:r>
+              <w:t>0x60004</w:t>
+            </w:r>
+          </w:p>
+        </w:tc>
+        <w:tc>
+          <w:tcPr>
+            <w:tcW w:w="1530" w:type="dxa"/>
+          </w:tcPr>
+          <w:p>
+            <w:r>
+              <w:t>MODE</w:t>
+            </w:r>
+          </w:p>
+        </w:tc>
+        <w:tc>
+          <w:tcPr>
+            <w:tcW w:w="5935" w:type="dxa"/>
+          </w:tcPr>
+          <w:p>
+            <w:r>
+              <w:t>CALRAM mode register</w:t>
+            </w:r>
+          </w:p>
+        </w:tc>
+      </w:tr>
+      <w:tr>
+        <w:tc>
+          <w:tcPr>
+            <w:tcW w:w="1885" w:type="dxa"/>
+          </w:tcPr>
+          <w:p>
+            <w:r>
+              <w:t>0x60008</w:t>
+            </w:r>
+          </w:p>
+        </w:tc>
+        <w:tc>
+          <w:tcPr>
+            <w:tcW w:w="1530" w:type="dxa"/>
+          </w:tcPr>
+          <w:p>
+            <w:r>
+              <w:t>ROLLCOUNT</w:t>
+            </w:r>
+          </w:p>
+        </w:tc>
+        <w:tc>
+          <w:tcPr>
+            <w:tcW w:w="5935" w:type="dxa"/>
+          </w:tcPr>
+          <w:p>
+            <w:r>
+              <w:t>CALRAM roll count register</w:t>
+            </w:r>
+          </w:p>
+        </w:tc>
+      </w:tr>
+    </w:tbl>
+    <w:p>
+      <w:pPr>
+        <w:pStyle w:val="Heading3"/>
+      </w:pPr>
+      <w:r>
+        <w:t>CALRAM Functionality</w:t>
+      </w:r>
+    </w:p>
+    <w:p>
+      <w:r>
+        <w:t>The CalRam is designed to generate and store calibration data for the LAB4D. It consists of a pair of digital signal processors (math units) hooked up to local FPGA memory. It can:</w:t>
+      </w:r>
+    </w:p>
+    <w:p>
+      <w:pPr>
+        <w:pStyle w:val="ListParagraph"/>
+        <w:numPr>
+          <w:ilvl w:val="0"/>
+          <w:numId w:val="12"/>
+        </w:numPr>
+      </w:pPr>
+      <w:r>
+        <w:t>Generate pedestal data for the LAB4Ds by summing inputs in the local memory</w:t>
+      </w:r>
+    </w:p>
+    <w:p>
+      <w:pPr>
+        <w:pStyle w:val="ListParagraph"/>
+        <w:numPr>
+          <w:ilvl w:val="0"/>
+          <w:numId w:val="12"/>
+        </w:numPr>
+      </w:pPr>
+      <w:r>
+        <w:t>Generate timing data for the LAB4Ds by counting the number of times a sine wave crosses zero, and storing that data in the local memory</w:t>
+      </w:r>
+    </w:p>
+    <w:p>
+      <w:pPr>
+        <w:pStyle w:val="ListParagraph"/>
+        <w:numPr>
+          <w:ilvl w:val="0"/>
+          <w:numId w:val="12"/>
+        </w:numPr>
+      </w:pPr>
+      <w:r>
+        <w:t>Adjusting incoming data from the LAB4Ds by a value inside the local memory to pre-compensate the pedestal</w:t>
+      </w:r>
+    </w:p>
+    <w:p>
+      <w:pPr>
+        <w:rPr>
+          <w:i/>
+          <w:iCs/>
+        </w:rPr>
+      </w:pPr>
+      <w:r>
+        <w:rPr>
+          <w:b/>
+          <w:bCs/>
+          <w:i/>
+          <w:iCs/>
+        </w:rPr>
+        <w:t>Important Note</w:t>
+      </w:r>
+      <w:r>
+        <w:rPr>
+          <w:b/>
+          <w:bCs/>
+          <w:i/>
+          <w:iCs/>
+        </w:rPr>
+        <w:t xml:space="preserve"> 1</w:t>
+      </w:r>
+      <w:r>
+        <w:rPr>
+          <w:b/>
+          <w:bCs/>
+          <w:i/>
+          <w:iCs/>
+        </w:rPr>
+        <w:t xml:space="preserve">: </w:t>
+      </w:r>
+      <w:r>
+        <w:t xml:space="preserve">CALRAM control/mode registers should </w:t>
+      </w:r>
+      <w:r>
+        <w:rPr>
+          <w:i/>
+          <w:iCs/>
+        </w:rPr>
+        <w:t>always</w:t>
+      </w:r>
+      <w:r>
+        <w:t xml:space="preserve"> be written together (control, then mode) and must be initialized. The “power-on default” of the CALRAM results in </w:t>
+      </w:r>
+      <w:r>
+        <w:rPr>
+          <w:i/>
+          <w:iCs/>
+        </w:rPr>
+        <w:t>no output data!</w:t>
+      </w:r>
+    </w:p>
+    <w:p>
+      <w:r>
+        <w:rPr>
+          <w:b/>
+          <w:bCs/>
+          <w:i/>
+          <w:iCs/>
+        </w:rPr>
+        <w:t>Important Note 2:</w:t>
+      </w:r>
+      <w:r>
+        <w:t xml:space="preserve"> CALRAM calibration routines (pedestal generation, zero-crossing generation) should be done from a </w:t>
+      </w:r>
+      <w:r>
+        <w:rPr>
+          <w:b/>
+          <w:bCs/>
+          <w:i/>
+          <w:iCs/>
+        </w:rPr>
+        <w:t>fresh start</w:t>
+      </w:r>
+      <w:r>
+        <w:t xml:space="preserve"> of the LAB4 controller, which ensures that the LAB4 samples begin with address 0. Before any calibration run, the LAB4 controller should be stopped, the CalRams zeroed, then the LAB4 controller started again.</w:t>
+      </w:r>
+    </w:p>
+    <w:p>
+      <w:pPr>
+        <w:pStyle w:val="Heading3"/>
+      </w:pPr>
+      <w:r>
+        <w:t>Calibration Primer</w:t>
+      </w:r>
+    </w:p>
+    <w:p>
+      <w:r>
+        <w:t xml:space="preserve">The LAB4D sampling chip needs some calibration data collected. Rather than </w:t>
+      </w:r>
+      <w:r>
+        <w:rPr>
+          <w:i/>
+          <w:iCs/>
+        </w:rPr>
+        <w:t>fully</w:t>
+      </w:r>
+      <w:r>
+        <w:t xml:space="preserve"> take data and storing it in the SPI interface (which, while faster than UART, is still slower than the LAB4Ds can generate data), the RADIANT FPGA can calculate that calibration data </w:t>
+      </w:r>
+      <w:r>
+        <w:rPr>
+          <w:i/>
+          <w:iCs/>
+        </w:rPr>
+        <w:t>on-chip</w:t>
+      </w:r>
+      <w:r>
+        <w:t xml:space="preserve">, allowing data to be collected at </w:t>
+      </w:r>
+      <w:r>
+        <w:rPr>
+          <w:i/>
+          <w:iCs/>
+        </w:rPr>
+        <w:t>much</w:t>
+      </w:r>
+      <w:r>
+        <w:t xml:space="preserve"> higher rates. There are 2 kinds of calibration data: pedestal data, and zero-crossing data.</w:t>
+      </w:r>
+    </w:p>
+    <w:p>
+      <w:pPr>
+        <w:pStyle w:val="Heading4"/>
+      </w:pPr>
+      <w:r>
+        <w:t>Pedestal Data</w:t>
+      </w:r>
+    </w:p>
+    <w:p>
+      <w:r>
+        <w:t xml:space="preserve">Each of the 4096 samples on the LAB4D has an individual “pedestal” which varies slightly from sample to sample. To calculate this pedestal, a reasonable amount of “zero-input” data should be taken. </w:t>
+      </w:r>
+      <w:r>
+        <w:t xml:space="preserve">Note that the </w:t>
+      </w:r>
+      <w:r>
+        <w:rPr>
+          <w:i/>
+          <w:iCs/>
+        </w:rPr>
+        <w:t xml:space="preserve">easiest </w:t>
+      </w:r>
+      <w:r>
+        <w:t xml:space="preserve">way to do this is to max out the signal attenuators on each input and take data for all channels at once. While it </w:t>
+      </w:r>
+      <w:r>
+        <w:rPr>
+          <w:i/>
+          <w:iCs/>
+        </w:rPr>
+        <w:t>would</w:t>
+      </w:r>
+      <w:r>
+        <w:t xml:space="preserve"> be possible to use the calibration signal switch for this (SELxx_CAL), doing so would turn on all of the calibration amplifiers, resulting in a large current draw. Maxing out the signal attenuators should reduce the input signal to a small enough value that an average of a few hundred samples gets a well-measured pedestal.</w:t>
+      </w:r>
+    </w:p>
+    <w:p>
+      <w:pPr>
+        <w:pStyle w:val="Heading4"/>
+      </w:pPr>
+      <w:r>
+        <w:lastRenderedPageBreak/>
+        <w:t xml:space="preserve"> Zero-Crossing Data</w:t>
+      </w:r>
+    </w:p>
+    <w:p>
+      <w:r>
+        <w:t xml:space="preserve">The LAB4D internal timing is determined from a 128-sample delay chain. The individual delays of those channels typically vary without calibration by ~5%. That sample-to-sample variation may be “trimmed” out using internal calibration DACs. In addition, however, the alignment of the full 128-sample delay chain to the clock </w:t>
+      </w:r>
+      <w:r>
+        <w:rPr>
+          <w:i/>
+          <w:iCs/>
+        </w:rPr>
+        <w:t>must</w:t>
+      </w:r>
+      <w:r>
+        <w:t xml:space="preserve"> be calibrated using the “VTrimFB” register. This “trim” DAC sets the “average” speed for the delay chain.</w:t>
+      </w:r>
+    </w:p>
+    <w:p>
+      <w:r>
+        <w:t xml:space="preserve">Calculating times for each individual sample can be done in many ways, but the </w:t>
+      </w:r>
+      <w:r>
+        <w:rPr>
+          <w:i/>
+          <w:iCs/>
+        </w:rPr>
+        <w:t>simplest</w:t>
+      </w:r>
+      <w:r>
+        <w:t xml:space="preserve"> way which has been commonly used is to put in a sine wave, and randomly sample how often a sample occurs that crosses from negative to positive</w:t>
+      </w:r>
+      <w:r>
+        <w:t xml:space="preserve"> in a set of trials</w:t>
+      </w:r>
+      <w:r>
+        <w:t>. We call this the “zero crossing count.”</w:t>
+      </w:r>
+    </w:p>
+    <w:p>
+      <w:r>
+        <w:t xml:space="preserve">For each of the delay entries in the </w:t>
+      </w:r>
+      <w:r>
+        <w:t>chain (from 1-127), the number of zero-crossings for that cell is calculated, and with the number of trials, the time can be calculated as: t = (zero-crossing fraction)/frequency.</w:t>
+      </w:r>
+    </w:p>
+    <w:p>
+      <w:r>
+        <w:t xml:space="preserve">Note that because the full array of the LAB4D is 4096 samples, but the delay chain is only 128 samples, the </w:t>
+      </w:r>
+      <w:r>
+        <w:rPr>
+          <w:i/>
+          <w:iCs/>
+        </w:rPr>
+        <w:t xml:space="preserve">full </w:t>
+      </w:r>
+      <w:r>
+        <w:t xml:space="preserve">zero-crossing data is calculated by summing samples modulo 128 (e.g. add 1, 129, 257, etc.) </w:t>
+      </w:r>
+      <w:r>
+        <w:rPr>
+          <w:i/>
+          <w:iCs/>
+        </w:rPr>
+        <w:t>However</w:t>
+      </w:r>
+      <w:r>
+        <w:t>, the “seam” samples (0, 128, 256, etc.) are special – only 3/8 of them are valid. To get the seam sample, add 256, 512, and 768.</w:t>
+      </w:r>
+    </w:p>
+    <w:p>
+      <w:pPr>
+        <w:pStyle w:val="Heading2"/>
+      </w:pPr>
+      <w:r>
+        <w:t>Channel Calibration Data</w:t>
+      </w:r>
+    </w:p>
+    <w:p>
+      <w:r>
+        <w:t xml:space="preserve">Channel calibration data </w:t>
+      </w:r>
+      <w:r>
+        <w:t xml:space="preserve">is calculated and stored in a 4096-entry </w:t>
+      </w:r>
+      <w:r>
+        <w:t>27</w:t>
+      </w:r>
+      <w:r>
+        <w:t xml:space="preserve">-bit RAM for each channel, corresponding to each sample in the LAB4D. </w:t>
+      </w:r>
+    </w:p>
+    <w:p>
+      <w:r>
+        <w:t>In pedestal mode, the value in the RAM is the sum of all samples fed into the CALRAM. In zerocrossing mode, bits[8:0] are the number of times that this sample was positive (above pedestal) and the previous sample was negative or at pedestal. In zerocrossing mode, bits[26:9] are the (integer) pedestal value.</w:t>
+      </w:r>
+    </w:p>
+    <w:p>
+      <w:r>
+        <w:rPr>
+          <w:b/>
+          <w:bCs/>
+        </w:rPr>
+        <w:t>Note</w:t>
+      </w:r>
+      <w:r>
+        <w:t xml:space="preserve">: </w:t>
+      </w:r>
+      <w:r>
+        <w:t xml:space="preserve">since in zerocrossing mode bits[26:9] are uninteresting (they’re unchanged) </w:t>
+      </w:r>
+      <w:r>
+        <w:t xml:space="preserve">the CALRAM </w:t>
+      </w:r>
+      <w:r>
+        <w:t xml:space="preserve">MODE register has a ZC_READ_MODE bit (bit[2]) which forces the outputs of those bits to be zero, so that reads </w:t>
+      </w:r>
+      <w:r>
+        <w:rPr>
+          <w:i/>
+          <w:iCs/>
+        </w:rPr>
+        <w:t>only</w:t>
+      </w:r>
+      <w:r>
+        <w:t xml:space="preserve"> return the zerocrossing counts. This bit does </w:t>
+      </w:r>
+      <w:r>
+        <w:rPr>
+          <w:i/>
+          <w:iCs/>
+        </w:rPr>
+        <w:t>not</w:t>
+      </w:r>
+      <w:r>
+        <w:t xml:space="preserve"> affect writes. Most of the time when in zerocrossing mode, ZC_READ_MODE should be set.</w:t>
+      </w:r>
+    </w:p>
+    <w:p>
+      <w:r>
+        <w:t>Calibration data for channel 0 sample 0 is at address 0x0, sample 1 is at address 0x4, and then channel 1 sample 0 starts at 0x4000, etc.</w:t>
+      </w:r>
+    </w:p>
+    <w:p>
+      <w:pPr>
+        <w:pStyle w:val="Heading3"/>
+      </w:pPr>
+      <w:r>
+        <w:t>CONTROL (Offset 0x6000</w:t>
+      </w:r>
+      <w:r>
+        <w:t>0</w:t>
+      </w:r>
+      <w:r>
+        <w:t>: 0xE000</w:t>
+      </w:r>
+      <w:r>
+        <w:t>0</w:t>
+      </w:r>
+      <w:r>
+        <w:t>)</w:t>
+      </w:r>
+    </w:p>
+    <w:tbl>
+      <w:tblPr>
+        <w:tblStyle w:val="TableGrid"/>
+        <w:tblW w:w="0" w:type="auto"/>
+        <w:tblLook w:val="04A0" w:firstRow="1" w:lastRow="0" w:firstColumn="1" w:lastColumn="0" w:noHBand="0" w:noVBand="1"/>
+      </w:tblPr>
+      <w:tblGrid>
+        <w:gridCol w:w="2337"/>
+        <w:gridCol w:w="2337"/>
+        <w:gridCol w:w="2338"/>
+        <w:gridCol w:w="2338"/>
+      </w:tblGrid>
+      <w:tr>
+        <w:tc>
+          <w:tcPr>
+            <w:tcW w:w="9350" w:type="dxa"/>
+            <w:gridSpan w:val="4"/>
+          </w:tcPr>
+          <w:p>
+            <w:pPr>
+              <w:jc w:val="center"/>
+              <w:rPr>
+                <w:b/>
+                <w:bCs/>
+              </w:rPr>
+            </w:pPr>
+            <w:r>
+              <w:rPr>
+                <w:b/>
+                <w:bCs/>
+              </w:rPr>
+              <w:t>CALRAM CONTROL (Offsets</w:t>
+            </w:r>
+            <w:r>
+              <w:rPr>
+                <w:b/>
+                <w:bCs/>
+              </w:rPr>
+              <w:t xml:space="preserve"> </w:t>
+            </w:r>
+            <w:r>
+              <w:rPr>
+                <w:b/>
+                <w:bCs/>
+              </w:rPr>
+              <w:t>0x6000</w:t>
+            </w:r>
+            <w:r>
+              <w:rPr>
+                <w:b/>
+                <w:bCs/>
+              </w:rPr>
+              <w:t>0</w:t>
+            </w:r>
+            <w:r>
+              <w:rPr>
+                <w:b/>
+                <w:bCs/>
+              </w:rPr>
+              <w:t>: 0xE000</w:t>
+            </w:r>
+            <w:r>
+              <w:rPr>
+                <w:b/>
+                <w:bCs/>
+              </w:rPr>
+              <w:t>0</w:t>
+            </w:r>
+            <w:r>
+              <w:rPr>
+                <w:b/>
+                <w:bCs/>
+              </w:rPr>
               <w:t>)</w:t>
             </w:r>
           </w:p>
@@ -9271,6 +10671,7 @@
     </w:p>
     <w:p>
       <w:r>
+        <w:lastRenderedPageBreak/>
         <w:t xml:space="preserve">ZCFULL becomes set when the CALRAM was disabled due to pending overflow </w:t>
       </w:r>
       <w:r>
@@ -11837,7 +13238,6 @@
   <w:style w:type="character" w:default="1" w:styleId="DefaultParagraphFont">
     <w:name w:val="Default Paragraph Font"/>
     <w:uiPriority w:val="1"/>
-    <w:semiHidden/>
     <w:unhideWhenUsed/>
   </w:style>
   <w:style w:type="table" w:default="1" w:styleId="TableNormal">
@@ -12305,6 +13705,15 @@
 </file>
 
 <file path=customXml/item2.xml><?xml version="1.0" encoding="utf-8"?>
+<?mso-contentType ?>
+<FormTemplates xmlns="http://schemas.microsoft.com/sharepoint/v3/contenttype/forms">
+  <Display>DocumentLibraryForm</Display>
+  <Edit>DocumentLibraryForm</Edit>
+  <New>DocumentLibraryForm</New>
+</FormTemplates>
+</file>
+
+<file path=customXml/item3.xml><?xml version="1.0" encoding="utf-8"?>
 <ct:contentTypeSchema xmlns:ct="http://schemas.microsoft.com/office/2006/metadata/contentType" xmlns:ma="http://schemas.microsoft.com/office/2006/metadata/properties/metaAttributes" ct:_="" ma:_="" ma:contentTypeName="Document" ma:contentTypeID="0x0101009BFCD7D409719A438463AE76D4FB622F" ma:contentTypeVersion="4" ma:contentTypeDescription="Create a new document." ma:contentTypeScope="" ma:versionID="f3ec138a1f10f3e30ec36a5ebcfd5b07">
   <xsd:schema xmlns:xsd="http://www.w3.org/2001/XMLSchema" xmlns:xs="http://www.w3.org/2001/XMLSchema" xmlns:p="http://schemas.microsoft.com/office/2006/metadata/properties" xmlns:ns3="4ecbb822-8565-4f83-83ec-d273dd8cb1a1" targetNamespace="http://schemas.microsoft.com/office/2006/metadata/properties" ma:root="true" ma:fieldsID="d91f12f0fe49920d746ca9d1fc3d2763" ns3:_="">
     <xsd:import namespace="4ecbb822-8565-4f83-83ec-d273dd8cb1a1"/>
@@ -12450,15 +13859,6 @@
 </ct:contentTypeSchema>
 </file>
 
-<file path=customXml/item3.xml><?xml version="1.0" encoding="utf-8"?>
-<?mso-contentType ?>
-<FormTemplates xmlns="http://schemas.microsoft.com/sharepoint/v3/contenttype/forms">
-  <Display>DocumentLibraryForm</Display>
-  <Edit>DocumentLibraryForm</Edit>
-  <New>DocumentLibraryForm</New>
-</FormTemplates>
-</file>
-
 <file path=customXml/itemProps1.xml><?xml version="1.0" encoding="utf-8"?>
 <ds:datastoreItem xmlns:ds="http://schemas.openxmlformats.org/officeDocument/2006/customXml" ds:itemID="{C543A510-BF44-4D21-ABD4-200BD08CAB97}">
   <ds:schemaRefs>
@@ -12469,6 +13869,14 @@
 </file>
 
 <file path=customXml/itemProps2.xml><?xml version="1.0" encoding="utf-8"?>
+<ds:datastoreItem xmlns:ds="http://schemas.openxmlformats.org/officeDocument/2006/customXml" ds:itemID="{2DC74EF0-003B-4CB9-A211-51B485B41355}">
+  <ds:schemaRefs>
+    <ds:schemaRef ds:uri="http://schemas.microsoft.com/sharepoint/v3/contenttype/forms"/>
+  </ds:schemaRefs>
+</ds:datastoreItem>
+</file>
+
+<file path=customXml/itemProps3.xml><?xml version="1.0" encoding="utf-8"?>
 <ds:datastoreItem xmlns:ds="http://schemas.openxmlformats.org/officeDocument/2006/customXml" ds:itemID="{59314A77-F29D-4E36-B3F3-A0D717F7400C}">
   <ds:schemaRefs>
     <ds:schemaRef ds:uri="http://schemas.microsoft.com/office/2006/metadata/contentType"/>
@@ -12484,12 +13892,4 @@
     <ds:schemaRef ds:uri="http://schemas.microsoft.com/internal/obd"/>
   </ds:schemaRefs>
 </ds:datastoreItem>
-</file>
-
-<file path=customXml/itemProps3.xml><?xml version="1.0" encoding="utf-8"?>
-<ds:datastoreItem xmlns:ds="http://schemas.openxmlformats.org/officeDocument/2006/customXml" ds:itemID="{2DC74EF0-003B-4CB9-A211-51B485B41355}">
-  <ds:schemaRefs>
-    <ds:schemaRef ds:uri="http://schemas.microsoft.com/sharepoint/v3/contenttype/forms"/>
-  </ds:schemaRefs>
-</ds:datastoreItem>
 </file>
</xml_diff>

<commit_message>
add info on trigger overlord
</commit_message>
<xml_diff>
--- a/radiant_board_manager_regs.docx
+++ b/radiant_board_manager_regs.docx
@@ -8022,6 +8022,70 @@
           </w:tcPr>
           <w:p>
             <w:r>
+              <w:t>0x0400</w:t>
+            </w:r>
+          </w:p>
+        </w:tc>
+        <w:tc>
+          <w:tcPr>
+            <w:tcW w:w="1530" w:type="dxa"/>
+          </w:tcPr>
+          <w:p>
+            <w:r>
+              <w:t>OVLDCONFIG</w:t>
+            </w:r>
+          </w:p>
+        </w:tc>
+        <w:tc>
+          <w:tcPr>
+            <w:tcW w:w="5935" w:type="dxa"/>
+          </w:tcPr>
+          <w:p>
+            <w:r>
+              <w:t>Trigger Overlord Config</w:t>
+            </w:r>
+          </w:p>
+        </w:tc>
+      </w:tr>
+      <w:tr>
+        <w:tc>
+          <w:tcPr>
+            <w:tcW w:w="1885" w:type="dxa"/>
+          </w:tcPr>
+          <w:p>
+            <w:r>
+              <w:t>0x0404</w:t>
+            </w:r>
+          </w:p>
+        </w:tc>
+        <w:tc>
+          <w:tcPr>
+            <w:tcW w:w="1530" w:type="dxa"/>
+          </w:tcPr>
+          <w:p>
+            <w:r>
+              <w:t>OVLDCTRL</w:t>
+            </w:r>
+          </w:p>
+        </w:tc>
+        <w:tc>
+          <w:tcPr>
+            <w:tcW w:w="5935" w:type="dxa"/>
+          </w:tcPr>
+          <w:p>
+            <w:r>
+              <w:t>Trigger Overlord Control</w:t>
+            </w:r>
+          </w:p>
+        </w:tc>
+      </w:tr>
+      <w:tr>
+        <w:tc>
+          <w:tcPr>
+            <w:tcW w:w="1885" w:type="dxa"/>
+          </w:tcPr>
+          <w:p>
+            <w:r>
               <w:t>0x0600</w:t>
             </w:r>
           </w:p>
@@ -8484,6 +8548,7 @@
     </w:p>
     <w:p>
       <w:r>
+        <w:lastRenderedPageBreak/>
         <w:t xml:space="preserve">Writing 1 to SYNC resets all counters at the </w:t>
       </w:r>
       <w:r>
@@ -8494,11 +8559,7 @@
         <w:t>next</w:t>
       </w:r>
       <w:r>
-        <w:t xml:space="preserve"> PPS. To sync multiple boards, pick one board, read the PPSCNT register until the value changes, and then write 1 to the SYNC register on all boards. This will </w:t>
-      </w:r>
-      <w:r>
-        <w:lastRenderedPageBreak/>
-        <w:t>synchronize all boards. Note that if the PPS is synchronous to SYSCLK, the sync will be perfect, otherwise there may be a +/- slight uncertainty at each SYNC – however if the same SYSCLK is used on all boards this should be obvious because the resulting SYSCLKCNT values will be shifted, on average.</w:t>
+        <w:t xml:space="preserve"> PPS. To sync multiple boards, pick one board, read the PPSCNT register until the value changes, and then write 1 to the SYNC register on all boards. This will synchronize all boards. Note that if the PPS is synchronous to SYSCLK, the sync will be perfect, otherwise there may be a +/- slight uncertainty at each SYNC – however if the same SYSCLK is used on all boards this should be obvious because the resulting SYSCLKCNT values will be shifted, on average.</w:t>
       </w:r>
     </w:p>
     <w:p>
@@ -8593,6 +8654,636 @@
       </w:r>
       <w:r>
         <w:t xml:space="preserve"> to last PPS. Difference between SYSCLKCNT and LASTCLKCNT (modulo rollover) gives the SYSCLK frequency.</w:t>
+      </w:r>
+    </w:p>
+    <w:p>
+      <w:pPr>
+        <w:pStyle w:val="Heading3"/>
+      </w:pPr>
+      <w:r>
+        <w:t>OVLDC</w:t>
+      </w:r>
+      <w:r>
+        <w:t>ONFIG</w:t>
+      </w:r>
+      <w:r>
+        <w:t xml:space="preserve"> (Offset 0x0400: 0x30400)</w:t>
+      </w:r>
+    </w:p>
+    <w:tbl>
+      <w:tblPr>
+        <w:tblStyle w:val="TableGrid"/>
+        <w:tblW w:w="0" w:type="auto"/>
+        <w:tblLook w:val="04A0" w:firstRow="1" w:lastRow="0" w:firstColumn="1" w:lastColumn="0" w:noHBand="0" w:noVBand="1"/>
+      </w:tblPr>
+      <w:tblGrid>
+        <w:gridCol w:w="1217"/>
+        <w:gridCol w:w="1050"/>
+        <w:gridCol w:w="1124"/>
+        <w:gridCol w:w="874"/>
+        <w:gridCol w:w="1000"/>
+        <w:gridCol w:w="795"/>
+        <w:gridCol w:w="1117"/>
+        <w:gridCol w:w="1117"/>
+        <w:gridCol w:w="1056"/>
+      </w:tblGrid>
+      <w:tr>
+        <w:tc>
+          <w:tcPr>
+            <w:tcW w:w="9350" w:type="dxa"/>
+            <w:gridSpan w:val="9"/>
+          </w:tcPr>
+          <w:p>
+            <w:pPr>
+              <w:jc w:val="center"/>
+              <w:rPr>
+                <w:b/>
+                <w:bCs/>
+              </w:rPr>
+            </w:pPr>
+            <w:r>
+              <w:rPr>
+                <w:b/>
+                <w:bCs/>
+              </w:rPr>
+              <w:t xml:space="preserve">OVERLORD </w:t>
+            </w:r>
+            <w:r>
+              <w:rPr>
+                <w:b/>
+                <w:bCs/>
+              </w:rPr>
+              <w:t xml:space="preserve">CONFIG </w:t>
+            </w:r>
+            <w:r>
+              <w:rPr>
+                <w:b/>
+                <w:bCs/>
+              </w:rPr>
+              <w:t>(Offset 0x</w:t>
+            </w:r>
+            <w:r>
+              <w:rPr>
+                <w:b/>
+                <w:bCs/>
+              </w:rPr>
+              <w:t>400</w:t>
+            </w:r>
+            <w:r>
+              <w:rPr>
+                <w:b/>
+                <w:bCs/>
+              </w:rPr>
+              <w:t>: 0x30</w:t>
+            </w:r>
+            <w:r>
+              <w:rPr>
+                <w:b/>
+                <w:bCs/>
+              </w:rPr>
+              <w:t>400)</w:t>
+            </w:r>
+          </w:p>
+        </w:tc>
+      </w:tr>
+      <w:tr>
+        <w:tc>
+          <w:tcPr>
+            <w:tcW w:w="1251" w:type="dxa"/>
+          </w:tcPr>
+          <w:p>
+            <w:pPr>
+              <w:jc w:val="center"/>
+            </w:pPr>
+            <w:r>
+              <w:t>Bits[28:24]</w:t>
+            </w:r>
+          </w:p>
+        </w:tc>
+        <w:tc>
+          <w:tcPr>
+            <w:tcW w:w="1715" w:type="dxa"/>
+            <w:gridSpan w:val="2"/>
+          </w:tcPr>
+          <w:p>
+            <w:pPr>
+              <w:jc w:val="center"/>
+            </w:pPr>
+            <w:r>
+              <w:t>Bit</w:t>
+            </w:r>
+            <w:r>
+              <w:t>s</w:t>
+            </w:r>
+            <w:r>
+              <w:t>[</w:t>
+            </w:r>
+            <w:r>
+              <w:t>18:16</w:t>
+            </w:r>
+            <w:r>
+              <w:t>]</w:t>
+            </w:r>
+          </w:p>
+        </w:tc>
+        <w:tc>
+          <w:tcPr>
+            <w:tcW w:w="2669" w:type="dxa"/>
+            <w:gridSpan w:val="3"/>
+          </w:tcPr>
+          <w:p>
+            <w:pPr>
+              <w:jc w:val="center"/>
+            </w:pPr>
+            <w:r>
+              <w:t>Bit</w:t>
+            </w:r>
+            <w:r>
+              <w:t>s[10:8]</w:t>
+            </w:r>
+          </w:p>
+        </w:tc>
+        <w:tc>
+          <w:tcPr>
+            <w:tcW w:w="3715" w:type="dxa"/>
+            <w:gridSpan w:val="3"/>
+          </w:tcPr>
+          <w:p>
+            <w:pPr>
+              <w:jc w:val="center"/>
+            </w:pPr>
+            <w:r>
+              <w:t>Bits[</w:t>
+            </w:r>
+            <w:r>
+              <w:t>2</w:t>
+            </w:r>
+            <w:r>
+              <w:t>:0]</w:t>
+            </w:r>
+          </w:p>
+        </w:tc>
+      </w:tr>
+      <w:tr>
+        <w:tc>
+          <w:tcPr>
+            <w:tcW w:w="1251" w:type="dxa"/>
+          </w:tcPr>
+          <w:p>
+            <w:r>
+              <w:t>EXTLEN</w:t>
+            </w:r>
+          </w:p>
+        </w:tc>
+        <w:tc>
+          <w:tcPr>
+            <w:tcW w:w="857" w:type="dxa"/>
+          </w:tcPr>
+          <w:p>
+            <w:r>
+              <w:t>NUMBUF</w:t>
+            </w:r>
+          </w:p>
+        </w:tc>
+        <w:tc>
+          <w:tcPr>
+            <w:tcW w:w="858" w:type="dxa"/>
+          </w:tcPr>
+          <w:p>
+            <w:r>
+              <w:t>CPUFLOW</w:t>
+            </w:r>
+          </w:p>
+        </w:tc>
+        <w:tc>
+          <w:tcPr>
+            <w:tcW w:w="874" w:type="dxa"/>
+          </w:tcPr>
+          <w:p>
+            <w:r>
+              <w:t>EXTPPS</w:t>
+            </w:r>
+          </w:p>
+        </w:tc>
+        <w:tc>
+          <w:tcPr>
+            <w:tcW w:w="1000" w:type="dxa"/>
+          </w:tcPr>
+          <w:p>
+            <w:r>
+              <w:t>EXTSOFT</w:t>
+            </w:r>
+          </w:p>
+        </w:tc>
+        <w:tc>
+          <w:tcPr>
+            <w:tcW w:w="795" w:type="dxa"/>
+          </w:tcPr>
+          <w:p>
+            <w:r>
+              <w:t>EXTEN</w:t>
+            </w:r>
+          </w:p>
+        </w:tc>
+        <w:tc>
+          <w:tcPr>
+            <w:tcW w:w="1252" w:type="dxa"/>
+          </w:tcPr>
+          <w:p>
+            <w:r>
+              <w:t>ENPPSIN</w:t>
+            </w:r>
+          </w:p>
+        </w:tc>
+        <w:tc>
+          <w:tcPr>
+            <w:tcW w:w="1253" w:type="dxa"/>
+          </w:tcPr>
+          <w:p>
+            <w:r>
+              <w:t>ENEXTIN</w:t>
+            </w:r>
+          </w:p>
+        </w:tc>
+        <w:tc>
+          <w:tcPr>
+            <w:tcW w:w="1210" w:type="dxa"/>
+          </w:tcPr>
+          <w:p>
+            <w:r>
+              <w:t>ENABLE</w:t>
+            </w:r>
+          </w:p>
+        </w:tc>
+      </w:tr>
+    </w:tbl>
+    <w:p>
+      <w:r>
+        <w:t>This register controls the trigger overlord.</w:t>
+      </w:r>
+    </w:p>
+    <w:p>
+      <w:r>
+        <w:t xml:space="preserve">The trigger overlord is what generates </w:t>
+      </w:r>
+      <w:r>
+        <w:rPr>
+          <w:i/>
+          <w:iCs/>
+        </w:rPr>
+        <w:t>real</w:t>
+      </w:r>
+      <w:r>
+        <w:t xml:space="preserve"> triggers. Note that triggers generated by the LAB4 Controller are intended for </w:t>
+      </w:r>
+      <w:r>
+        <w:rPr>
+          <w:i/>
+          <w:iCs/>
+        </w:rPr>
+        <w:t>readout only</w:t>
+      </w:r>
+      <w:r>
+        <w:t xml:space="preserve"> into the CalRam. The trigger overlord is what should be used for real events.</w:t>
+      </w:r>
+    </w:p>
+    <w:p>
+      <w:r>
+        <w:t xml:space="preserve">Bits[2:0] control which triggers </w:t>
+      </w:r>
+      <w:r>
+        <w:rPr>
+          <w:b/>
+          <w:bCs/>
+          <w:i/>
+          <w:iCs/>
+        </w:rPr>
+        <w:t xml:space="preserve">can generate an </w:t>
+      </w:r>
+      <w:r>
+        <w:rPr>
+          <w:b/>
+          <w:bCs/>
+          <w:i/>
+          <w:iCs/>
+        </w:rPr>
+        <w:t xml:space="preserve">overlord </w:t>
+      </w:r>
+      <w:r>
+        <w:rPr>
+          <w:b/>
+          <w:bCs/>
+          <w:i/>
+          <w:iCs/>
+        </w:rPr>
+        <w:t>event</w:t>
+      </w:r>
+      <w:r>
+        <w:t xml:space="preserve">. If bit[0] is not set, </w:t>
+      </w:r>
+      <w:r>
+        <w:rPr>
+          <w:i/>
+          <w:iCs/>
+        </w:rPr>
+        <w:t>nothing</w:t>
+      </w:r>
+      <w:r>
+        <w:t xml:space="preserve"> will generate an event. If bit[1] is set, an external trigger input will generate an event. If bit[2] is set, a PPS will generate an input. Internal triggers and soft triggers will always generate events, if you don’t want them, don’t do it (soft trig) or disable MASTEREN.</w:t>
+      </w:r>
+    </w:p>
+    <w:p>
+      <w:r>
+        <w:t xml:space="preserve">Bits[10:8] control which triggers </w:t>
+      </w:r>
+      <w:r>
+        <w:rPr>
+          <w:b/>
+          <w:bCs/>
+          <w:i/>
+          <w:iCs/>
+        </w:rPr>
+        <w:t>generate</w:t>
+      </w:r>
+      <w:r>
+        <w:rPr>
+          <w:b/>
+          <w:bCs/>
+          <w:i/>
+          <w:iCs/>
+        </w:rPr>
+        <w:t xml:space="preserve"> an external </w:t>
+      </w:r>
+      <w:r>
+        <w:rPr>
+          <w:b/>
+          <w:bCs/>
+          <w:i/>
+          <w:iCs/>
+        </w:rPr>
+        <w:t xml:space="preserve">overlord </w:t>
+      </w:r>
+      <w:r>
+        <w:rPr>
+          <w:b/>
+          <w:bCs/>
+          <w:i/>
+          <w:iCs/>
+        </w:rPr>
+        <w:t>trigger</w:t>
+      </w:r>
+      <w:r>
+        <w:rPr>
+          <w:b/>
+          <w:bCs/>
+          <w:i/>
+          <w:iCs/>
+        </w:rPr>
+        <w:t xml:space="preserve"> output</w:t>
+      </w:r>
+      <w:r>
+        <w:rPr>
+          <w:i/>
+          <w:iCs/>
+        </w:rPr>
+        <w:t xml:space="preserve">. </w:t>
+      </w:r>
+      <w:r>
+        <w:t xml:space="preserve">If bit[0] is </w:t>
+      </w:r>
+      <w:r>
+        <w:t xml:space="preserve">not set, </w:t>
+      </w:r>
+      <w:r>
+        <w:rPr>
+          <w:i/>
+          <w:iCs/>
+        </w:rPr>
+        <w:t>nothing</w:t>
+      </w:r>
+      <w:r>
+        <w:t xml:space="preserve"> will generate an external trigger. If bit[1] is set, a soft trigger will generate an external trigger. If bit 2 is set, a PPS will generate an external trigger.</w:t>
+      </w:r>
+    </w:p>
+    <w:p>
+      <w:r>
+        <w:t xml:space="preserve">Bit[16] puts the overlord in CPU flow control mode. In this mode, the overlord </w:t>
+      </w:r>
+      <w:r>
+        <w:rPr>
+          <w:b/>
+          <w:bCs/>
+        </w:rPr>
+        <w:t xml:space="preserve">must be </w:t>
+      </w:r>
+      <w:r>
+        <w:t>cleared after every trigger. (This is highly recommended for our early testing!) See OVLDCTRL bit[2].</w:t>
+      </w:r>
+    </w:p>
+    <w:p>
+      <w:r>
+        <w:t xml:space="preserve">Bits[17:18] </w:t>
+      </w:r>
+      <w:r>
+        <w:rPr>
+          <w:b/>
+          <w:bCs/>
+        </w:rPr>
+        <w:t>must be set</w:t>
+      </w:r>
+      <w:r>
+        <w:t xml:space="preserve"> with the number of buffers to read out! This allows the overlord to figure out if there is enough readout space in the FIFO to read out the event.</w:t>
+      </w:r>
+    </w:p>
+    <w:p>
+      <w:r>
+        <w:t xml:space="preserve">Bits [28:24] control the </w:t>
+      </w:r>
+      <w:r>
+        <w:rPr>
+          <w:b/>
+          <w:bCs/>
+          <w:i/>
+          <w:iCs/>
+        </w:rPr>
+        <w:t>length</w:t>
+      </w:r>
+      <w:r>
+        <w:t xml:space="preserve"> of the external trigger output pulse (in 10 ns intervals).</w:t>
+      </w:r>
+    </w:p>
+    <w:tbl>
+      <w:tblPr>
+        <w:tblStyle w:val="TableGrid"/>
+        <w:tblW w:w="0" w:type="auto"/>
+        <w:tblLook w:val="04A0" w:firstRow="1" w:lastRow="0" w:firstColumn="1" w:lastColumn="0" w:noHBand="0" w:noVBand="1"/>
+      </w:tblPr>
+      <w:tblGrid>
+        <w:gridCol w:w="4674"/>
+        <w:gridCol w:w="4676"/>
+      </w:tblGrid>
+      <w:tr>
+        <w:tc>
+          <w:tcPr>
+            <w:tcW w:w="9350" w:type="dxa"/>
+            <w:gridSpan w:val="2"/>
+          </w:tcPr>
+          <w:p>
+            <w:pPr>
+              <w:jc w:val="center"/>
+              <w:rPr>
+                <w:b/>
+                <w:bCs/>
+              </w:rPr>
+            </w:pPr>
+            <w:r>
+              <w:rPr>
+                <w:b/>
+                <w:bCs/>
+              </w:rPr>
+              <w:lastRenderedPageBreak/>
+              <w:t xml:space="preserve">OVERLORD </w:t>
+            </w:r>
+            <w:r>
+              <w:rPr>
+                <w:b/>
+                <w:bCs/>
+              </w:rPr>
+              <w:t>CONTROL (Offset 0x</w:t>
+            </w:r>
+            <w:r>
+              <w:rPr>
+                <w:b/>
+                <w:bCs/>
+              </w:rPr>
+              <w:t>4</w:t>
+            </w:r>
+            <w:r>
+              <w:rPr>
+                <w:b/>
+                <w:bCs/>
+              </w:rPr>
+              <w:t>0</w:t>
+            </w:r>
+            <w:r>
+              <w:rPr>
+                <w:b/>
+                <w:bCs/>
+              </w:rPr>
+              <w:t>4</w:t>
+            </w:r>
+            <w:r>
+              <w:rPr>
+                <w:b/>
+                <w:bCs/>
+              </w:rPr>
+              <w:t>: 0x30</w:t>
+            </w:r>
+            <w:r>
+              <w:rPr>
+                <w:b/>
+                <w:bCs/>
+              </w:rPr>
+              <w:t>4</w:t>
+            </w:r>
+            <w:r>
+              <w:rPr>
+                <w:b/>
+                <w:bCs/>
+              </w:rPr>
+              <w:t>0</w:t>
+            </w:r>
+            <w:r>
+              <w:rPr>
+                <w:b/>
+                <w:bCs/>
+              </w:rPr>
+              <w:t>4</w:t>
+            </w:r>
+            <w:r>
+              <w:rPr>
+                <w:b/>
+                <w:bCs/>
+              </w:rPr>
+              <w:t>)</w:t>
+            </w:r>
+          </w:p>
+        </w:tc>
+      </w:tr>
+      <w:tr>
+        <w:tc>
+          <w:tcPr>
+            <w:tcW w:w="4674" w:type="dxa"/>
+          </w:tcPr>
+          <w:p>
+            <w:pPr>
+              <w:jc w:val="center"/>
+            </w:pPr>
+            <w:r>
+              <w:t>Bit[</w:t>
+            </w:r>
+            <w:r>
+              <w:t>1</w:t>
+            </w:r>
+            <w:r>
+              <w:t>]</w:t>
+            </w:r>
+          </w:p>
+        </w:tc>
+        <w:tc>
+          <w:tcPr>
+            <w:tcW w:w="4676" w:type="dxa"/>
+          </w:tcPr>
+          <w:p>
+            <w:pPr>
+              <w:jc w:val="center"/>
+            </w:pPr>
+            <w:r>
+              <w:t>Bits[</w:t>
+            </w:r>
+            <w:r>
+              <w:t>0]</w:t>
+            </w:r>
+          </w:p>
+        </w:tc>
+      </w:tr>
+      <w:tr>
+        <w:tc>
+          <w:tcPr>
+            <w:tcW w:w="4674" w:type="dxa"/>
+          </w:tcPr>
+          <w:p>
+            <w:r>
+              <w:t>CPUCLEAR</w:t>
+            </w:r>
+          </w:p>
+        </w:tc>
+        <w:tc>
+          <w:tcPr>
+            <w:tcW w:w="4676" w:type="dxa"/>
+          </w:tcPr>
+          <w:p>
+            <w:r>
+              <w:t>SOFTTRIG</w:t>
+            </w:r>
+          </w:p>
+        </w:tc>
+      </w:tr>
+    </w:tbl>
+    <w:p>
+      <w:r>
+        <w:t>SOFTTRIG generates a “soft trigger” at the overlord level (forced readout, header generation, possible ext trig output).</w:t>
+      </w:r>
+    </w:p>
+    <w:p>
+      <w:r>
+        <w:t xml:space="preserve">CPUCLEAR is required in CPU flow control mode after every </w:t>
+      </w:r>
+      <w:r>
+        <w:t xml:space="preserve">overlord </w:t>
+      </w:r>
+      <w:r>
+        <w:t>trigger.</w:t>
       </w:r>
     </w:p>
     <w:p>
@@ -9144,7 +9835,6 @@
     </w:tbl>
     <w:p>
       <w:r>
-        <w:lastRenderedPageBreak/>
         <w:t xml:space="preserve">TRIGWINDOW0 specifies the coincidence window length for trigger 0. The coincidence window is a </w:t>
       </w:r>
       <w:r>
@@ -9231,6 +9921,7 @@
           <w:b/>
           <w:bCs/>
         </w:rPr>
+        <w:lastRenderedPageBreak/>
         <w:t>SCAL Register Space</w:t>
       </w:r>
     </w:p>
@@ -10022,6 +10713,7 @@
           </w:tcPr>
           <w:p>
             <w:r>
+              <w:lastRenderedPageBreak/>
               <w:t>0x60004</w:t>
             </w:r>
           </w:p>
@@ -10294,7 +10986,6 @@
         <w:pStyle w:val="Heading4"/>
       </w:pPr>
       <w:r>
-        <w:lastRenderedPageBreak/>
         <w:t xml:space="preserve"> Zero-Crossing Data</w:t>
       </w:r>
     </w:p>
@@ -10336,6 +11027,7 @@
     </w:p>
     <w:p>
       <w:r>
+        <w:lastRenderedPageBreak/>
         <w:t xml:space="preserve">For each of the delay entries in the </w:t>
       </w:r>
       <w:r>
@@ -10671,7 +11363,6 @@
     </w:p>
     <w:p>
       <w:r>
-        <w:lastRenderedPageBreak/>
         <w:t xml:space="preserve">ZCFULL becomes set when the CALRAM was disabled due to pending overflow </w:t>
       </w:r>
       <w:r>
@@ -10860,6 +11551,7 @@
     </w:tbl>
     <w:p>
       <w:r>
+        <w:lastRenderedPageBreak/>
         <w:t>ZC_MODE determines if the CALRAM is in pedestal mode (0) or zero-crossing mode (1).</w:t>
       </w:r>
     </w:p>

</xml_diff>

<commit_message>
old hacks in attempted DAC stuff that was unnecessary
</commit_message>
<xml_diff>
--- a/radiant_board_manager_regs.docx
+++ b/radiant_board_manager_regs.docx
@@ -23,7 +23,15 @@
     </w:p>
     <w:p>
       <w:r>
-        <w:t>This document details the interface to the RADIANT board. The RADIANT has 2 separate communications paths: one is a commanding path which is a simple UART operating at 1 Mbaud. Register reads and writes can be conducted via this path.</w:t>
+        <w:t xml:space="preserve">This document details the interface to the RADIANT board. The RADIANT has 2 separate communications paths: one is a commanding path which is a simple UART operating at 1 </w:t>
+      </w:r>
+      <w:proofErr w:type="spellStart"/>
+      <w:r>
+        <w:t>Mbaud</w:t>
+      </w:r>
+      <w:proofErr w:type="spellEnd"/>
+      <w:r>
+        <w:t>. Register reads and writes can be conducted via this path.</w:t>
       </w:r>
     </w:p>
     <w:p>
@@ -41,7 +49,15 @@
     </w:p>
     <w:p>
       <w:r>
-        <w:t>The high-speed SPI DMA operates at up to 48 MHz as currently implemented, and contains a 2048-entry FIFO on both the receive and transmit paths. The transmit path (</w:t>
+        <w:t xml:space="preserve">The high-speed SPI DMA operates at up to 48 MHz as currently </w:t>
+      </w:r>
+      <w:proofErr w:type="gramStart"/>
+      <w:r>
+        <w:t>implemented, and</w:t>
+      </w:r>
+      <w:proofErr w:type="gramEnd"/>
+      <w:r>
+        <w:t xml:space="preserve"> contains a 2048-entry FIFO on both the receive and transmit paths. The transmit path (</w:t>
       </w:r>
       <w:r>
         <w:rPr>
@@ -99,7 +115,15 @@
     </w:p>
     <w:p>
       <w:r>
-        <w:t xml:space="preserve">The RADIANT is commanded primarily via a simple UART packet interface operating at 1 Mbaud (8 bits, no parity, 1 stop bit) with no flow control. From the user’s point of view, both the board manager </w:t>
+        <w:t xml:space="preserve">The RADIANT is commanded primarily via a simple UART packet interface operating at 1 </w:t>
+      </w:r>
+      <w:proofErr w:type="spellStart"/>
+      <w:r>
+        <w:t>Mbaud</w:t>
+      </w:r>
+      <w:proofErr w:type="spellEnd"/>
+      <w:r>
+        <w:t xml:space="preserve"> (8 bits, no parity, 1 stop bit) with no flow control. From the user’s point of view, both the board manager </w:t>
       </w:r>
       <w:r>
         <w:rPr>
@@ -114,7 +138,23 @@
     </w:p>
     <w:p>
       <w:r>
-        <w:t>Packets are Consistent Overhead Byte Stuffing (COBS) encoded using 0x00 as a packet delimiter, and consist of a 24-bit address+read/write indicator followed by either number of bytes requested (for reads) or data (for writes).</w:t>
+        <w:t xml:space="preserve">Packets are Consistent Overhead Byte Stuffing (COBS) encoded using 0x00 as a packet </w:t>
+      </w:r>
+      <w:proofErr w:type="gramStart"/>
+      <w:r>
+        <w:t>delimiter, and</w:t>
+      </w:r>
+      <w:proofErr w:type="gramEnd"/>
+      <w:r>
+        <w:t xml:space="preserve"> consist of a 24-bit </w:t>
+      </w:r>
+      <w:proofErr w:type="spellStart"/>
+      <w:r>
+        <w:t>address+read</w:t>
+      </w:r>
+      <w:proofErr w:type="spellEnd"/>
+      <w:r>
+        <w:t>/write indicator followed by either number of bytes requested (for reads) or data (for writes).</w:t>
       </w:r>
     </w:p>
     <w:p>
@@ -384,8 +424,13 @@
             <w:tcW w:w="1875" w:type="dxa"/>
           </w:tcPr>
           <w:p>
-            <w:r>
-              <w:t>ADDR[22:0]</w:t>
+            <w:proofErr w:type="gramStart"/>
+            <w:r>
+              <w:t>ADDR[</w:t>
+            </w:r>
+            <w:proofErr w:type="gramEnd"/>
+            <w:r>
+              <w:t>22:0]</w:t>
             </w:r>
           </w:p>
         </w:tc>
@@ -394,8 +439,13 @@
             <w:tcW w:w="1872" w:type="dxa"/>
           </w:tcPr>
           <w:p>
-            <w:r>
-              <w:t>ADDR[15:8]</w:t>
+            <w:proofErr w:type="gramStart"/>
+            <w:r>
+              <w:t>ADDR[</w:t>
+            </w:r>
+            <w:proofErr w:type="gramEnd"/>
+            <w:r>
+              <w:t>15:8]</w:t>
             </w:r>
           </w:p>
         </w:tc>
@@ -404,8 +454,13 @@
             <w:tcW w:w="1871" w:type="dxa"/>
           </w:tcPr>
           <w:p>
-            <w:r>
-              <w:t>ADDR[7:0]</w:t>
+            <w:proofErr w:type="gramStart"/>
+            <w:r>
+              <w:t>ADDR[</w:t>
+            </w:r>
+            <w:proofErr w:type="gramEnd"/>
+            <w:r>
+              <w:t>7:0]</w:t>
             </w:r>
           </w:p>
         </w:tc>
@@ -415,7 +470,15 @@
           </w:tcPr>
           <w:p>
             <w:r>
-              <w:t># of bytes requested – 1</w:t>
+              <w:t xml:space="preserve"># </w:t>
+            </w:r>
+            <w:proofErr w:type="gramStart"/>
+            <w:r>
+              <w:t>of</w:t>
+            </w:r>
+            <w:proofErr w:type="gramEnd"/>
+            <w:r>
+              <w:t xml:space="preserve"> bytes requested – 1</w:t>
             </w:r>
           </w:p>
         </w:tc>
@@ -545,7 +608,23 @@
                 <w:i/>
                 <w:iCs/>
               </w:rPr>
-              <w:t>Byte 3..N (&lt;253)</w:t>
+              <w:t xml:space="preserve">Byte </w:t>
+            </w:r>
+            <w:proofErr w:type="gramStart"/>
+            <w:r>
+              <w:rPr>
+                <w:i/>
+                <w:iCs/>
+              </w:rPr>
+              <w:t>3..</w:t>
+            </w:r>
+            <w:proofErr w:type="gramEnd"/>
+            <w:r>
+              <w:rPr>
+                <w:i/>
+                <w:iCs/>
+              </w:rPr>
+              <w:t>N (&lt;253)</w:t>
             </w:r>
           </w:p>
         </w:tc>
@@ -637,8 +716,13 @@
             <w:tcW w:w="1875" w:type="dxa"/>
           </w:tcPr>
           <w:p>
-            <w:r>
-              <w:t>ADDR[22:0]</w:t>
+            <w:proofErr w:type="gramStart"/>
+            <w:r>
+              <w:t>ADDR[</w:t>
+            </w:r>
+            <w:proofErr w:type="gramEnd"/>
+            <w:r>
+              <w:t>22:0]</w:t>
             </w:r>
           </w:p>
         </w:tc>
@@ -647,8 +731,13 @@
             <w:tcW w:w="1872" w:type="dxa"/>
           </w:tcPr>
           <w:p>
-            <w:r>
-              <w:t>ADDR[15:8]</w:t>
+            <w:proofErr w:type="gramStart"/>
+            <w:r>
+              <w:t>ADDR[</w:t>
+            </w:r>
+            <w:proofErr w:type="gramEnd"/>
+            <w:r>
+              <w:t>15:8]</w:t>
             </w:r>
           </w:p>
         </w:tc>
@@ -657,8 +746,13 @@
             <w:tcW w:w="1871" w:type="dxa"/>
           </w:tcPr>
           <w:p>
-            <w:r>
-              <w:t>ADDR[7:0]</w:t>
+            <w:proofErr w:type="gramStart"/>
+            <w:r>
+              <w:t>ADDR[</w:t>
+            </w:r>
+            <w:proofErr w:type="gramEnd"/>
+            <w:r>
+              <w:t>7:0]</w:t>
             </w:r>
           </w:p>
         </w:tc>
@@ -667,8 +761,13 @@
             <w:tcW w:w="1870" w:type="dxa"/>
           </w:tcPr>
           <w:p>
-            <w:r>
-              <w:t>DATA[0..N-3]</w:t>
+            <w:proofErr w:type="gramStart"/>
+            <w:r>
+              <w:t>DATA[</w:t>
+            </w:r>
+            <w:proofErr w:type="gramEnd"/>
+            <w:r>
+              <w:t>0..N-3]</w:t>
             </w:r>
           </w:p>
         </w:tc>
@@ -680,6 +779,7 @@
       </w:r>
     </w:p>
     <w:p>
+      <w:proofErr w:type="gramStart"/>
       <w:r>
         <w:rPr>
           <w:i/>
@@ -687,6 +787,7 @@
         </w:rPr>
         <w:t>Typically</w:t>
       </w:r>
+      <w:proofErr w:type="gramEnd"/>
       <w:r>
         <w:t xml:space="preserve"> the data is processed in incrementing addresses: that is, a 4 byte read from address 0x00 will return address 0x00, 0x01, 0x02, 0x03. </w:t>
       </w:r>
@@ -819,7 +920,15 @@
         <w:t>board manager</w:t>
       </w:r>
       <w:r>
-        <w:t>. Burst address mode works because for communication between the FPGA and Board Manager, ADDR[22] would always be 0.</w:t>
+        <w:t xml:space="preserve">. Burst address mode works because for communication between the FPGA and Board Manager, </w:t>
+      </w:r>
+      <w:proofErr w:type="gramStart"/>
+      <w:r>
+        <w:t>ADDR[</w:t>
+      </w:r>
+      <w:proofErr w:type="gramEnd"/>
+      <w:r>
+        <w:t>22] would always be 0.</w:t>
       </w:r>
     </w:p>
     <w:p>
@@ -927,7 +1036,15 @@
         </w:rPr>
       </w:pPr>
       <w:r>
-        <w:t>Burst dword address: address increments modulo 4 (8 bytes write to 0x20 writes 4 bytes to 0x20/0x21/0x22/0x23 2 times)</w:t>
+        <w:t xml:space="preserve">Burst </w:t>
+      </w:r>
+      <w:proofErr w:type="spellStart"/>
+      <w:r>
+        <w:t>dword</w:t>
+      </w:r>
+      <w:proofErr w:type="spellEnd"/>
+      <w:r>
+        <w:t xml:space="preserve"> address: address increments modulo 4 (8 bytes write to 0x20 writes 4 bytes to 0x20/0x21/0x22/0x23 2 times)</w:t>
       </w:r>
     </w:p>
     <w:p>
@@ -954,12 +1071,28 @@
     </w:p>
     <w:p>
       <w:r>
-        <w:t>The RADIANT Board Manager has a 32-bit register space accessed in the same way that the FPGA registers are accessed (via COBS-encoded packets with a 23-bit address + r/w bit, plus a number of bytes requested or data to be written). Board manager registers are accessed as an address space from 0x400000-0x7FFFFF.</w:t>
-      </w:r>
-    </w:p>
-    <w:p>
-      <w:r>
-        <w:t>Board manager registers should only be accessed at 32-bit offsets (e.g. register 0, 4, 8, 16, etc.), and it’s probably easier to just only do 4 byte reads + writes, although the firmware will not crash or break if non-32 bit values are requested/read.</w:t>
+        <w:t xml:space="preserve">The RADIANT Board Manager has a 32-bit register space accessed in the same way that the FPGA registers are accessed (via COBS-encoded packets with a 23-bit address + r/w bit, plus </w:t>
+      </w:r>
+      <w:proofErr w:type="gramStart"/>
+      <w:r>
+        <w:t>a number of</w:t>
+      </w:r>
+      <w:proofErr w:type="gramEnd"/>
+      <w:r>
+        <w:t xml:space="preserve"> bytes requested or data to be written). Board manager registers are accessed as an address space from 0x400000-0x7FFFFF.</w:t>
+      </w:r>
+    </w:p>
+    <w:p>
+      <w:r>
+        <w:t>Board manager registers should only be accessed at 32-bit offsets (</w:t>
+      </w:r>
+      <w:proofErr w:type="gramStart"/>
+      <w:r>
+        <w:t>e.g.</w:t>
+      </w:r>
+      <w:proofErr w:type="gramEnd"/>
+      <w:r>
+        <w:t xml:space="preserve"> register 0, 4, 8, 16, etc.), and it’s probably easier to just only do 4 byte reads + writes, although the firmware will not crash or break if non-32 bit values are requested/read.</w:t>
       </w:r>
     </w:p>
     <w:tbl>
@@ -1312,7 +1445,15 @@
           </w:tcPr>
           <w:p>
             <w:r>
-              <w:t>Analog readback of LEFT monitor (ch 0-11)</w:t>
+              <w:t>Analog readback of LEFT monitor (</w:t>
+            </w:r>
+            <w:proofErr w:type="spellStart"/>
+            <w:r>
+              <w:t>ch</w:t>
+            </w:r>
+            <w:proofErr w:type="spellEnd"/>
+            <w:r>
+              <w:t xml:space="preserve"> 0-11)</w:t>
             </w:r>
           </w:p>
         </w:tc>
@@ -1347,7 +1488,15 @@
           </w:tcPr>
           <w:p>
             <w:r>
-              <w:t>Analog readback of RIGHT monitor (ch 12-23)</w:t>
+              <w:t>Analog readback of RIGHT monitor (</w:t>
+            </w:r>
+            <w:proofErr w:type="spellStart"/>
+            <w:r>
+              <w:t>ch</w:t>
+            </w:r>
+            <w:proofErr w:type="spellEnd"/>
+            <w:r>
+              <w:t xml:space="preserve"> 12-23)</w:t>
             </w:r>
           </w:p>
         </w:tc>
@@ -1746,7 +1895,15 @@
               <w:t>Trigger</w:t>
             </w:r>
             <w:r>
-              <w:t xml:space="preserve"> diode bias ch 0</w:t>
+              <w:t xml:space="preserve"> diode bias </w:t>
+            </w:r>
+            <w:proofErr w:type="spellStart"/>
+            <w:r>
+              <w:t>ch</w:t>
+            </w:r>
+            <w:proofErr w:type="spellEnd"/>
+            <w:r>
+              <w:t xml:space="preserve"> 0</w:t>
             </w:r>
           </w:p>
         </w:tc>
@@ -1781,7 +1938,15 @@
               <w:t>Trigger</w:t>
             </w:r>
             <w:r>
-              <w:t xml:space="preserve"> diode bias ch 1</w:t>
+              <w:t xml:space="preserve"> diode bias </w:t>
+            </w:r>
+            <w:proofErr w:type="spellStart"/>
+            <w:r>
+              <w:t>ch</w:t>
+            </w:r>
+            <w:proofErr w:type="spellEnd"/>
+            <w:r>
+              <w:t xml:space="preserve"> 1</w:t>
             </w:r>
           </w:p>
         </w:tc>
@@ -1816,7 +1981,15 @@
               <w:t>Trigger</w:t>
             </w:r>
             <w:r>
-              <w:t xml:space="preserve"> diode bias ch 2</w:t>
+              <w:t xml:space="preserve"> diode bias </w:t>
+            </w:r>
+            <w:proofErr w:type="spellStart"/>
+            <w:r>
+              <w:t>ch</w:t>
+            </w:r>
+            <w:proofErr w:type="spellEnd"/>
+            <w:r>
+              <w:t xml:space="preserve"> 2</w:t>
             </w:r>
           </w:p>
         </w:tc>
@@ -1851,7 +2024,15 @@
               <w:t>Trigger</w:t>
             </w:r>
             <w:r>
-              <w:t xml:space="preserve"> diode bias ch 3</w:t>
+              <w:t xml:space="preserve"> diode bias </w:t>
+            </w:r>
+            <w:proofErr w:type="spellStart"/>
+            <w:r>
+              <w:t>ch</w:t>
+            </w:r>
+            <w:proofErr w:type="spellEnd"/>
+            <w:r>
+              <w:t xml:space="preserve"> 3</w:t>
             </w:r>
           </w:p>
         </w:tc>
@@ -1886,7 +2067,15 @@
               <w:t>Trigger</w:t>
             </w:r>
             <w:r>
-              <w:t xml:space="preserve"> diode bias ch 4</w:t>
+              <w:t xml:space="preserve"> diode bias </w:t>
+            </w:r>
+            <w:proofErr w:type="spellStart"/>
+            <w:r>
+              <w:t>ch</w:t>
+            </w:r>
+            <w:proofErr w:type="spellEnd"/>
+            <w:r>
+              <w:t xml:space="preserve"> 4</w:t>
             </w:r>
           </w:p>
         </w:tc>
@@ -1921,7 +2110,15 @@
               <w:t>Trigger</w:t>
             </w:r>
             <w:r>
-              <w:t xml:space="preserve"> diode bias ch 5</w:t>
+              <w:t xml:space="preserve"> diode bias </w:t>
+            </w:r>
+            <w:proofErr w:type="spellStart"/>
+            <w:r>
+              <w:t>ch</w:t>
+            </w:r>
+            <w:proofErr w:type="spellEnd"/>
+            <w:r>
+              <w:t xml:space="preserve"> 5</w:t>
             </w:r>
           </w:p>
         </w:tc>
@@ -1956,7 +2153,15 @@
               <w:t>Trigger</w:t>
             </w:r>
             <w:r>
-              <w:t xml:space="preserve"> diode bias ch 6</w:t>
+              <w:t xml:space="preserve"> diode bias </w:t>
+            </w:r>
+            <w:proofErr w:type="spellStart"/>
+            <w:r>
+              <w:t>ch</w:t>
+            </w:r>
+            <w:proofErr w:type="spellEnd"/>
+            <w:r>
+              <w:t xml:space="preserve"> 6</w:t>
             </w:r>
           </w:p>
         </w:tc>
@@ -1991,7 +2196,15 @@
               <w:t>Trigger</w:t>
             </w:r>
             <w:r>
-              <w:t xml:space="preserve"> diode bias ch 7</w:t>
+              <w:t xml:space="preserve"> diode bias </w:t>
+            </w:r>
+            <w:proofErr w:type="spellStart"/>
+            <w:r>
+              <w:t>ch</w:t>
+            </w:r>
+            <w:proofErr w:type="spellEnd"/>
+            <w:r>
+              <w:t xml:space="preserve"> 7</w:t>
             </w:r>
           </w:p>
         </w:tc>
@@ -2026,7 +2239,15 @@
           </w:tcPr>
           <w:p>
             <w:r>
-              <w:t>Trigger diode bias ch 8</w:t>
+              <w:t xml:space="preserve">Trigger diode bias </w:t>
+            </w:r>
+            <w:proofErr w:type="spellStart"/>
+            <w:r>
+              <w:t>ch</w:t>
+            </w:r>
+            <w:proofErr w:type="spellEnd"/>
+            <w:r>
+              <w:t xml:space="preserve"> 8</w:t>
             </w:r>
           </w:p>
         </w:tc>
@@ -2058,7 +2279,15 @@
           </w:tcPr>
           <w:p>
             <w:r>
-              <w:t>Trigger diode bias ch 9</w:t>
+              <w:t xml:space="preserve">Trigger diode bias </w:t>
+            </w:r>
+            <w:proofErr w:type="spellStart"/>
+            <w:r>
+              <w:t>ch</w:t>
+            </w:r>
+            <w:proofErr w:type="spellEnd"/>
+            <w:r>
+              <w:t xml:space="preserve"> 9</w:t>
             </w:r>
           </w:p>
         </w:tc>
@@ -2090,7 +2319,15 @@
           </w:tcPr>
           <w:p>
             <w:r>
-              <w:t>Trigger diode bias ch 10</w:t>
+              <w:t xml:space="preserve">Trigger diode bias </w:t>
+            </w:r>
+            <w:proofErr w:type="spellStart"/>
+            <w:r>
+              <w:t>ch</w:t>
+            </w:r>
+            <w:proofErr w:type="spellEnd"/>
+            <w:r>
+              <w:t xml:space="preserve"> 10</w:t>
             </w:r>
           </w:p>
         </w:tc>
@@ -2122,7 +2359,15 @@
           </w:tcPr>
           <w:p>
             <w:r>
-              <w:t>Trigger diode bias ch 11</w:t>
+              <w:t xml:space="preserve">Trigger diode bias </w:t>
+            </w:r>
+            <w:proofErr w:type="spellStart"/>
+            <w:r>
+              <w:t>ch</w:t>
+            </w:r>
+            <w:proofErr w:type="spellEnd"/>
+            <w:r>
+              <w:t xml:space="preserve"> 11</w:t>
             </w:r>
           </w:p>
         </w:tc>
@@ -2154,7 +2399,15 @@
           </w:tcPr>
           <w:p>
             <w:r>
-              <w:t>Trigger diode bias ch 12</w:t>
+              <w:t xml:space="preserve">Trigger diode bias </w:t>
+            </w:r>
+            <w:proofErr w:type="spellStart"/>
+            <w:r>
+              <w:t>ch</w:t>
+            </w:r>
+            <w:proofErr w:type="spellEnd"/>
+            <w:r>
+              <w:t xml:space="preserve"> 12</w:t>
             </w:r>
           </w:p>
         </w:tc>
@@ -2186,7 +2439,15 @@
           </w:tcPr>
           <w:p>
             <w:r>
-              <w:t>Trigger diode bias ch 13</w:t>
+              <w:t xml:space="preserve">Trigger diode bias </w:t>
+            </w:r>
+            <w:proofErr w:type="spellStart"/>
+            <w:r>
+              <w:t>ch</w:t>
+            </w:r>
+            <w:proofErr w:type="spellEnd"/>
+            <w:r>
+              <w:t xml:space="preserve"> 13</w:t>
             </w:r>
           </w:p>
         </w:tc>
@@ -2218,7 +2479,15 @@
           </w:tcPr>
           <w:p>
             <w:r>
-              <w:t>Trigger diode bias ch 14</w:t>
+              <w:t xml:space="preserve">Trigger diode bias </w:t>
+            </w:r>
+            <w:proofErr w:type="spellStart"/>
+            <w:r>
+              <w:t>ch</w:t>
+            </w:r>
+            <w:proofErr w:type="spellEnd"/>
+            <w:r>
+              <w:t xml:space="preserve"> 14</w:t>
             </w:r>
           </w:p>
         </w:tc>
@@ -2250,7 +2519,15 @@
           </w:tcPr>
           <w:p>
             <w:r>
-              <w:t>Trigger diode bias ch 15</w:t>
+              <w:t xml:space="preserve">Trigger diode bias </w:t>
+            </w:r>
+            <w:proofErr w:type="spellStart"/>
+            <w:r>
+              <w:t>ch</w:t>
+            </w:r>
+            <w:proofErr w:type="spellEnd"/>
+            <w:r>
+              <w:t xml:space="preserve"> 15</w:t>
             </w:r>
           </w:p>
         </w:tc>
@@ -2282,7 +2559,15 @@
           </w:tcPr>
           <w:p>
             <w:r>
-              <w:t>Trigger diode bias ch 16</w:t>
+              <w:t xml:space="preserve">Trigger diode bias </w:t>
+            </w:r>
+            <w:proofErr w:type="spellStart"/>
+            <w:r>
+              <w:t>ch</w:t>
+            </w:r>
+            <w:proofErr w:type="spellEnd"/>
+            <w:r>
+              <w:t xml:space="preserve"> 16</w:t>
             </w:r>
           </w:p>
         </w:tc>
@@ -2314,7 +2599,15 @@
           </w:tcPr>
           <w:p>
             <w:r>
-              <w:t>Trigger diode bias ch 17</w:t>
+              <w:t xml:space="preserve">Trigger diode bias </w:t>
+            </w:r>
+            <w:proofErr w:type="spellStart"/>
+            <w:r>
+              <w:t>ch</w:t>
+            </w:r>
+            <w:proofErr w:type="spellEnd"/>
+            <w:r>
+              <w:t xml:space="preserve"> 17</w:t>
             </w:r>
           </w:p>
         </w:tc>
@@ -2346,7 +2639,15 @@
           </w:tcPr>
           <w:p>
             <w:r>
-              <w:t>Trigger diode bias ch 18</w:t>
+              <w:t xml:space="preserve">Trigger diode bias </w:t>
+            </w:r>
+            <w:proofErr w:type="spellStart"/>
+            <w:r>
+              <w:t>ch</w:t>
+            </w:r>
+            <w:proofErr w:type="spellEnd"/>
+            <w:r>
+              <w:t xml:space="preserve"> 18</w:t>
             </w:r>
           </w:p>
         </w:tc>
@@ -2378,7 +2679,15 @@
           </w:tcPr>
           <w:p>
             <w:r>
-              <w:t>Trigger diode bias ch 19</w:t>
+              <w:t xml:space="preserve">Trigger diode bias </w:t>
+            </w:r>
+            <w:proofErr w:type="spellStart"/>
+            <w:r>
+              <w:t>ch</w:t>
+            </w:r>
+            <w:proofErr w:type="spellEnd"/>
+            <w:r>
+              <w:t xml:space="preserve"> 19</w:t>
             </w:r>
           </w:p>
         </w:tc>
@@ -2410,7 +2719,15 @@
           </w:tcPr>
           <w:p>
             <w:r>
-              <w:t>Trigger diode bias ch 20</w:t>
+              <w:t xml:space="preserve">Trigger diode bias </w:t>
+            </w:r>
+            <w:proofErr w:type="spellStart"/>
+            <w:r>
+              <w:t>ch</w:t>
+            </w:r>
+            <w:proofErr w:type="spellEnd"/>
+            <w:r>
+              <w:t xml:space="preserve"> 20</w:t>
             </w:r>
           </w:p>
         </w:tc>
@@ -2442,7 +2759,15 @@
           </w:tcPr>
           <w:p>
             <w:r>
-              <w:t>Trigger diode bias ch 21</w:t>
+              <w:t xml:space="preserve">Trigger diode bias </w:t>
+            </w:r>
+            <w:proofErr w:type="spellStart"/>
+            <w:r>
+              <w:t>ch</w:t>
+            </w:r>
+            <w:proofErr w:type="spellEnd"/>
+            <w:r>
+              <w:t xml:space="preserve"> 21</w:t>
             </w:r>
           </w:p>
         </w:tc>
@@ -2474,7 +2799,15 @@
           </w:tcPr>
           <w:p>
             <w:r>
-              <w:t>Trigger diode bias ch 22</w:t>
+              <w:t xml:space="preserve">Trigger diode bias </w:t>
+            </w:r>
+            <w:proofErr w:type="spellStart"/>
+            <w:r>
+              <w:t>ch</w:t>
+            </w:r>
+            <w:proofErr w:type="spellEnd"/>
+            <w:r>
+              <w:t xml:space="preserve"> 22</w:t>
             </w:r>
           </w:p>
         </w:tc>
@@ -2506,7 +2839,15 @@
           </w:tcPr>
           <w:p>
             <w:r>
-              <w:t>Trigger diode bias ch 23</w:t>
+              <w:t xml:space="preserve">Trigger diode bias </w:t>
+            </w:r>
+            <w:proofErr w:type="spellStart"/>
+            <w:r>
+              <w:t>ch</w:t>
+            </w:r>
+            <w:proofErr w:type="spellEnd"/>
+            <w:r>
+              <w:t xml:space="preserve"> 23</w:t>
             </w:r>
           </w:p>
         </w:tc>
@@ -2596,7 +2937,15 @@
     </w:p>
     <w:p>
       <w:r>
-        <w:t>The STATUS register covers several status input pins. The bit breakdown is</w:t>
+        <w:t xml:space="preserve">The STATUS register covers several status </w:t>
+      </w:r>
+      <w:proofErr w:type="gramStart"/>
+      <w:r>
+        <w:t>input</w:t>
+      </w:r>
+      <w:proofErr w:type="gramEnd"/>
+      <w:r>
+        <w:t xml:space="preserve"> pins. The bit breakdown is</w:t>
       </w:r>
     </w:p>
     <w:p>
@@ -2708,7 +3057,15 @@
     </w:p>
     <w:p>
       <w:r>
-        <w:t>The CONTROL register covers several control outputs. These are mostly unused at the moment, but the used bits are:</w:t>
+        <w:t xml:space="preserve">The CONTROL register covers several control outputs. These are mostly unused </w:t>
+      </w:r>
+      <w:proofErr w:type="gramStart"/>
+      <w:r>
+        <w:t>at the moment</w:t>
+      </w:r>
+      <w:proofErr w:type="gramEnd"/>
+      <w:r>
+        <w:t>, but the used bits are:</w:t>
       </w:r>
     </w:p>
     <w:p>
@@ -2778,7 +3135,23 @@
     </w:p>
     <w:p>
       <w:r>
-        <w:t>These values are all analog inputs to the Board Manager. They are 16-bit values referenced to 3.3V (e.g. the value is val*3.3V/65535).</w:t>
+        <w:t>These values are all analog inputs to the Board Manager. They are 16-bit values referenced to 3.3V (</w:t>
+      </w:r>
+      <w:proofErr w:type="gramStart"/>
+      <w:r>
+        <w:t>e.g.</w:t>
+      </w:r>
+      <w:proofErr w:type="gramEnd"/>
+      <w:r>
+        <w:t xml:space="preserve"> the value is </w:t>
+      </w:r>
+      <w:proofErr w:type="spellStart"/>
+      <w:r>
+        <w:t>val</w:t>
+      </w:r>
+      <w:proofErr w:type="spellEnd"/>
+      <w:r>
+        <w:t>*3.3V/65535).</w:t>
       </w:r>
     </w:p>
     <w:p>
@@ -2949,7 +3322,15 @@
         <w:t xml:space="preserve">The SEL_CAL bit </w:t>
       </w:r>
       <w:r>
-        <w:t>switches all 4 channels in a quad to CALIBRATION mode. Only 1 quad on each side (e.g. one quad of 0, 1, 2 and one quad of 3, 4, 5) can be switched into calibration mode at a time.</w:t>
+        <w:t>switches all 4 channels in a quad to CALIBRATION mode. Only 1 quad on each side (</w:t>
+      </w:r>
+      <w:proofErr w:type="gramStart"/>
+      <w:r>
+        <w:t>e.g.</w:t>
+      </w:r>
+      <w:proofErr w:type="gramEnd"/>
+      <w:r>
+        <w:t xml:space="preserve"> one quad of 0, 1, 2 and one quad of 3, 4, 5) can be switched into calibration mode at a time.</w:t>
       </w:r>
       <w:r>
         <w:t xml:space="preserve"> In calibration mode, either an FPGA-derived impulse or an approximately sine-wave signal is fed to each LAB instead of </w:t>
@@ -2978,7 +3359,15 @@
         </w:numPr>
       </w:pPr>
       <w:r>
-        <w:t>Write control word (A[7:0],D[7:0]) to SPIOUTLSB</w:t>
+        <w:t>Write control word (A[7:0</w:t>
+      </w:r>
+      <w:proofErr w:type="gramStart"/>
+      <w:r>
+        <w:t>],D</w:t>
+      </w:r>
+      <w:proofErr w:type="gramEnd"/>
+      <w:r>
+        <w:t>[7:0]) to SPIOUTLSB</w:t>
       </w:r>
     </w:p>
     <w:p>
@@ -3006,8 +3395,13 @@
       </w:r>
     </w:p>
     <w:p>
-      <w:r>
-        <w:t xml:space="preserve">A[7:0] here is the address of the attenuator – only A[2:0] are used. </w:t>
+      <w:proofErr w:type="gramStart"/>
+      <w:r>
+        <w:t>A[</w:t>
+      </w:r>
+      <w:proofErr w:type="gramEnd"/>
+      <w:r>
+        <w:t xml:space="preserve">7:0] here is the address of the attenuator – only A[2:0] are used. </w:t>
       </w:r>
       <w:r>
         <w:t xml:space="preserve">Attenuator </w:t>
@@ -3037,7 +3431,23 @@
         <w:t>6</w:t>
       </w:r>
       <w:r>
-        <w:t xml:space="preserve"> = signal attenuators for quad ch 0, 1, 2, 3 (e.g. channel % 4) and </w:t>
+        <w:t xml:space="preserve"> = signal attenuators for quad </w:t>
+      </w:r>
+      <w:proofErr w:type="spellStart"/>
+      <w:r>
+        <w:t>ch</w:t>
+      </w:r>
+      <w:proofErr w:type="spellEnd"/>
+      <w:r>
+        <w:t xml:space="preserve"> 0, 1, 2, 3 (</w:t>
+      </w:r>
+      <w:proofErr w:type="gramStart"/>
+      <w:r>
+        <w:t>e.g.</w:t>
+      </w:r>
+      <w:proofErr w:type="gramEnd"/>
+      <w:r>
+        <w:t xml:space="preserve"> channel % 4) and </w:t>
       </w:r>
       <w:r>
         <w:t>1</w:t>
@@ -3081,6 +3491,7 @@
       <w:r>
         <w:t>2</w:t>
       </w:r>
+      <w:proofErr w:type="gramStart"/>
       <w:r>
         <w:rPr>
           <w:vertAlign w:val="superscript"/>
@@ -3091,7 +3502,11 @@
         <w:t xml:space="preserve"> </w:t>
       </w:r>
       <w:r>
-        <w:t xml:space="preserve"> channel on quad 3</w:t>
+        <w:t xml:space="preserve"> channel</w:t>
+      </w:r>
+      <w:proofErr w:type="gramEnd"/>
+      <w:r>
+        <w:t xml:space="preserve"> on quad 3</w:t>
       </w:r>
       <w:r>
         <w:t xml:space="preserve">, so attenuator </w:t>
@@ -3127,7 +3542,15 @@
         <w:t>Read GPIO3</w:t>
       </w:r>
       <w:r>
-        <w:t xml:space="preserve"> to ‘val’</w:t>
+        <w:t xml:space="preserve"> to ‘</w:t>
+      </w:r>
+      <w:proofErr w:type="spellStart"/>
+      <w:r>
+        <w:t>val</w:t>
+      </w:r>
+      <w:proofErr w:type="spellEnd"/>
+      <w:r>
+        <w:t>’</w:t>
       </w:r>
     </w:p>
     <w:p>
@@ -3144,8 +3567,13 @@
       <w:r>
         <w:t>“</w:t>
       </w:r>
-      <w:r>
-        <w:t>val | 0x</w:t>
+      <w:proofErr w:type="spellStart"/>
+      <w:r>
+        <w:t>val</w:t>
+      </w:r>
+      <w:proofErr w:type="spellEnd"/>
+      <w:r>
+        <w:t xml:space="preserve"> | 0x</w:t>
       </w:r>
       <w:r>
         <w:t xml:space="preserve">2” to </w:t>
@@ -3163,7 +3591,15 @@
         </w:numPr>
       </w:pPr>
       <w:r>
-        <w:t>Write “val” to GPIO3</w:t>
+        <w:t>Write “</w:t>
+      </w:r>
+      <w:proofErr w:type="spellStart"/>
+      <w:r>
+        <w:t>val</w:t>
+      </w:r>
+      <w:proofErr w:type="spellEnd"/>
+      <w:r>
+        <w:t>” to GPIO3</w:t>
       </w:r>
     </w:p>
     <w:p>
@@ -4068,7 +4504,15 @@
         <w:t xml:space="preserve">not </w:t>
       </w:r>
       <w:r>
-        <w:t>fill the full register space of the RADIANT (which is 22 bit, up to 0x3FFFFF). The top 2 address bits are currently ignored, but that space should be considered as reserved.</w:t>
+        <w:t xml:space="preserve">fill the full register space of the RADIANT (which is 22 </w:t>
+      </w:r>
+      <w:proofErr w:type="gramStart"/>
+      <w:r>
+        <w:t>bit</w:t>
+      </w:r>
+      <w:proofErr w:type="gramEnd"/>
+      <w:r>
+        <w:t>, up to 0x3FFFFF). The top 2 address bits are currently ignored, but that space should be considered as reserved.</w:t>
       </w:r>
     </w:p>
     <w:p>
@@ -4294,7 +4738,15 @@
           </w:tcPr>
           <w:p>
             <w:r>
-              <w:t>Global channel disable</w:t>
+              <w:t xml:space="preserve">Global </w:t>
+            </w:r>
+            <w:proofErr w:type="gramStart"/>
+            <w:r>
+              <w:t>channel</w:t>
+            </w:r>
+            <w:proofErr w:type="gramEnd"/>
+            <w:r>
+              <w:t xml:space="preserve"> disable</w:t>
             </w:r>
           </w:p>
         </w:tc>
@@ -4579,8 +5031,13 @@
             <w:tcW w:w="5935" w:type="dxa"/>
           </w:tcPr>
           <w:p>
-            <w:r>
-              <w:t>OpenCores SPI controller connected to SPI flash</w:t>
+            <w:proofErr w:type="spellStart"/>
+            <w:r>
+              <w:t>OpenCores</w:t>
+            </w:r>
+            <w:proofErr w:type="spellEnd"/>
+            <w:r>
+              <w:t xml:space="preserve"> SPI controller connected to SPI flash</w:t>
             </w:r>
           </w:p>
         </w:tc>
@@ -4655,8 +5112,13 @@
             <w:pPr>
               <w:jc w:val="center"/>
             </w:pPr>
-            <w:r>
-              <w:t>Bit[31]</w:t>
+            <w:proofErr w:type="gramStart"/>
+            <w:r>
+              <w:t>Bit[</w:t>
+            </w:r>
+            <w:proofErr w:type="gramEnd"/>
+            <w:r>
+              <w:t>31]</w:t>
             </w:r>
           </w:p>
         </w:tc>
@@ -4668,8 +5130,13 @@
             <w:pPr>
               <w:jc w:val="center"/>
             </w:pPr>
-            <w:r>
-              <w:t>Bit[24]</w:t>
+            <w:proofErr w:type="gramStart"/>
+            <w:r>
+              <w:t>Bit[</w:t>
+            </w:r>
+            <w:proofErr w:type="gramEnd"/>
+            <w:r>
+              <w:t>24]</w:t>
             </w:r>
           </w:p>
         </w:tc>
@@ -4681,8 +5148,13 @@
             <w:pPr>
               <w:jc w:val="center"/>
             </w:pPr>
-            <w:r>
-              <w:t>Bits[23:16]</w:t>
+            <w:proofErr w:type="gramStart"/>
+            <w:r>
+              <w:t>Bits[</w:t>
+            </w:r>
+            <w:proofErr w:type="gramEnd"/>
+            <w:r>
+              <w:t>23:16]</w:t>
             </w:r>
           </w:p>
         </w:tc>
@@ -4694,8 +5166,13 @@
             <w:pPr>
               <w:jc w:val="center"/>
             </w:pPr>
-            <w:r>
-              <w:t>Bit[15]</w:t>
+            <w:proofErr w:type="gramStart"/>
+            <w:r>
+              <w:t>Bit[</w:t>
+            </w:r>
+            <w:proofErr w:type="gramEnd"/>
+            <w:r>
+              <w:t>15]</w:t>
             </w:r>
           </w:p>
         </w:tc>
@@ -4707,8 +5184,13 @@
             <w:pPr>
               <w:jc w:val="center"/>
             </w:pPr>
-            <w:r>
-              <w:t>Bit[8]</w:t>
+            <w:proofErr w:type="gramStart"/>
+            <w:r>
+              <w:t>Bit[</w:t>
+            </w:r>
+            <w:proofErr w:type="gramEnd"/>
+            <w:r>
+              <w:t>8]</w:t>
             </w:r>
           </w:p>
         </w:tc>
@@ -4720,8 +5202,13 @@
             <w:pPr>
               <w:jc w:val="center"/>
             </w:pPr>
-            <w:r>
-              <w:t>Bits[7:0]</w:t>
+            <w:proofErr w:type="gramStart"/>
+            <w:r>
+              <w:t>Bits[</w:t>
+            </w:r>
+            <w:proofErr w:type="gramEnd"/>
+            <w:r>
+              <w:t>7:0]</w:t>
             </w:r>
           </w:p>
         </w:tc>
@@ -4752,8 +5239,13 @@
             <w:tcW w:w="1881" w:type="dxa"/>
           </w:tcPr>
           <w:p>
-            <w:r>
-              <w:t>RIGHTCPLD[7:0]</w:t>
+            <w:proofErr w:type="gramStart"/>
+            <w:r>
+              <w:t>RIGHTCPLD[</w:t>
+            </w:r>
+            <w:proofErr w:type="gramEnd"/>
+            <w:r>
+              <w:t>7:0]</w:t>
             </w:r>
           </w:p>
         </w:tc>
@@ -4782,8 +5274,13 @@
             <w:tcW w:w="1782" w:type="dxa"/>
           </w:tcPr>
           <w:p>
-            <w:r>
-              <w:t>LEFTCPLD[7:0]</w:t>
+            <w:proofErr w:type="gramStart"/>
+            <w:r>
+              <w:t>LEFTCPLD[</w:t>
+            </w:r>
+            <w:proofErr w:type="gramEnd"/>
+            <w:r>
+              <w:t>7:0]</w:t>
             </w:r>
           </w:p>
         </w:tc>
@@ -4795,7 +5292,15 @@
         <w:t>The auxiliary CPLDs on the RADIANT handle fanning out signals to the 24x LAB4Ds. They also multiplex the MONTIMING signals back from the LAB4Ds to a single input to the FPGA. CPLDCTRL allows selecting which LAB4D’s inputs are selected.</w:t>
       </w:r>
       <w:r>
-        <w:t xml:space="preserve"> The MONTIMING input for the right channels (12-23) are selected by RIGHTCPLD[3:0] and the MONTIMING input for the left channels are selected via LEFTCPLD[3:0].</w:t>
+        <w:t xml:space="preserve"> The MONTIMING input for the right channels (12-23) are selected by </w:t>
+      </w:r>
+      <w:proofErr w:type="gramStart"/>
+      <w:r>
+        <w:t>RIGHTCPLD[</w:t>
+      </w:r>
+      <w:proofErr w:type="gramEnd"/>
+      <w:r>
+        <w:t>3:0] and the MONTIMING input for the left channels are selected via LEFTCPLD[3:0].</w:t>
       </w:r>
     </w:p>
     <w:p>
@@ -4822,7 +5327,15 @@
         <w:t>the</w:t>
       </w:r>
       <w:r>
-        <w:t xml:space="preserve"> WR[4:0] signals are used to select an analog output </w:t>
+        <w:t xml:space="preserve"> </w:t>
+      </w:r>
+      <w:proofErr w:type="gramStart"/>
+      <w:r>
+        <w:t>WR[</w:t>
+      </w:r>
+      <w:proofErr w:type="gramEnd"/>
+      <w:r>
+        <w:t xml:space="preserve">4:0] signals are used to select an analog output </w:t>
       </w:r>
       <w:r>
         <w:rPr>
@@ -4832,7 +5345,15 @@
         <w:t>and</w:t>
       </w:r>
       <w:r>
-        <w:t xml:space="preserve"> the SHOUT pin from that LAB4D is routed to the SSINCR_TDO pin. BIST mode is enabled by setting RIGHTCPLD[7] and LEFTCPLD[7], and the analog values to be selected are taken from RIGHTCPLD[6:4] and LEFTCPLD[6:4]. </w:t>
+        <w:t xml:space="preserve"> the SHOUT pin from that LAB4D is routed to the SSINCR_TDO pin. BIST mode is enabled by setting </w:t>
+      </w:r>
+      <w:proofErr w:type="gramStart"/>
+      <w:r>
+        <w:t>RIGHTCPLD[</w:t>
+      </w:r>
+      <w:proofErr w:type="gramEnd"/>
+      <w:r>
+        <w:t xml:space="preserve">7] and LEFTCPLD[7], and the analog values to be selected are taken from RIGHTCPLD[6:4] and LEFTCPLD[6:4]. </w:t>
       </w:r>
     </w:p>
     <w:p>
@@ -4840,16 +5361,33 @@
         <w:t>Full details on BIST mode are located elsewhere. From a practical standpoint, the CPLDCTRL register is used only to select the MONTIMING input.</w:t>
       </w:r>
       <w:r>
-        <w:t xml:space="preserve"> To select the MONTIMING input for LAB #i, write (0x1000100 | ((i%12) &lt;&lt; 16) | (i%12)) to CPLDCTRL. Note that this selects both the given LAB and its diagonally-opposite partner (e.g. channel 0 and 12, channel 11 and 23).</w:t>
-      </w:r>
-    </w:p>
-    <w:p>
+        <w:t xml:space="preserve"> To select the MONTIMING input for LAB #i, write (0x1000100 | ((i%12) &lt;&lt; 16) | (i%12)) to CPLDCTRL. Note that this selects both the given LAB and its </w:t>
+      </w:r>
+      <w:proofErr w:type="gramStart"/>
+      <w:r>
+        <w:t>diagonally-opposite</w:t>
+      </w:r>
+      <w:proofErr w:type="gramEnd"/>
+      <w:r>
+        <w:t xml:space="preserve"> partner (e.g. channel 0 and 12, channel 11 and 23).</w:t>
+      </w:r>
+    </w:p>
+    <w:p>
+      <w:proofErr w:type="gramStart"/>
       <w:r>
         <w:rPr>
           <w:b/>
           <w:bCs/>
         </w:rPr>
-        <w:t>Bit[31] and Bit[15] are 1 when the CPLDs have been properly programmed.</w:t>
+        <w:t>Bit[</w:t>
+      </w:r>
+      <w:proofErr w:type="gramEnd"/>
+      <w:r>
+        <w:rPr>
+          <w:b/>
+          <w:bCs/>
+        </w:rPr>
+        <w:t>31] and Bit[15] are 1 when the CPLDs have been properly programmed.</w:t>
       </w:r>
       <w:r>
         <w:rPr>
@@ -4929,8 +5467,13 @@
             <w:pPr>
               <w:jc w:val="center"/>
             </w:pPr>
-            <w:r>
-              <w:t>Bit[31]</w:t>
+            <w:proofErr w:type="gramStart"/>
+            <w:r>
+              <w:t>Bit[</w:t>
+            </w:r>
+            <w:proofErr w:type="gramEnd"/>
+            <w:r>
+              <w:t>31]</w:t>
             </w:r>
           </w:p>
         </w:tc>
@@ -4942,8 +5485,13 @@
             <w:pPr>
               <w:jc w:val="center"/>
             </w:pPr>
-            <w:r>
-              <w:t>Bit[30]</w:t>
+            <w:proofErr w:type="gramStart"/>
+            <w:r>
+              <w:t>Bit[</w:t>
+            </w:r>
+            <w:proofErr w:type="gramEnd"/>
+            <w:r>
+              <w:t>30]</w:t>
             </w:r>
           </w:p>
         </w:tc>
@@ -4955,8 +5503,13 @@
             <w:pPr>
               <w:jc w:val="center"/>
             </w:pPr>
-            <w:r>
-              <w:t>Bits[30:8]</w:t>
+            <w:proofErr w:type="gramStart"/>
+            <w:r>
+              <w:t>Bits[</w:t>
+            </w:r>
+            <w:proofErr w:type="gramEnd"/>
+            <w:r>
+              <w:t>30:8]</w:t>
             </w:r>
           </w:p>
         </w:tc>
@@ -4968,8 +5521,13 @@
             <w:pPr>
               <w:jc w:val="center"/>
             </w:pPr>
-            <w:r>
-              <w:t>Bits[7:0]</w:t>
+            <w:proofErr w:type="gramStart"/>
+            <w:r>
+              <w:t>Bits[</w:t>
+            </w:r>
+            <w:proofErr w:type="gramEnd"/>
+            <w:r>
+              <w:t>7:0]</w:t>
             </w:r>
           </w:p>
         </w:tc>
@@ -5033,7 +5591,15 @@
     <w:p/>
     <w:p>
       <w:r>
-        <w:t>SELINTPPS selects an internally-generated PPS based on the onboard clock if 1. 0 uses the external PPS.</w:t>
+        <w:t xml:space="preserve">SELINTPPS selects an </w:t>
+      </w:r>
+      <w:proofErr w:type="gramStart"/>
+      <w:r>
+        <w:t>internally-generated</w:t>
+      </w:r>
+      <w:proofErr w:type="gramEnd"/>
+      <w:r>
+        <w:t xml:space="preserve"> PPS based on the onboard clock if 1. 0 uses the external PPS.</w:t>
       </w:r>
     </w:p>
     <w:p>
@@ -5062,7 +5628,15 @@
     </w:p>
     <w:p>
       <w:r>
-        <w:t>PPSHOLDOFF specifies the number of ~0.65 ms intervals that a new PPS is prevented from being recognized after the first, intended to be used for glitch prevention. It defaults to 10.</w:t>
+        <w:t xml:space="preserve">PPSHOLDOFF specifies the number of ~0.65 </w:t>
+      </w:r>
+      <w:proofErr w:type="spellStart"/>
+      <w:r>
+        <w:t>ms</w:t>
+      </w:r>
+      <w:proofErr w:type="spellEnd"/>
+      <w:r>
+        <w:t xml:space="preserve"> intervals that a new PPS is prevented from being recognized after the first, intended to be used for glitch prevention. It defaults to 10.</w:t>
       </w:r>
     </w:p>
     <w:p>
@@ -5118,8 +5692,13 @@
             <w:pPr>
               <w:jc w:val="center"/>
             </w:pPr>
-            <w:r>
-              <w:t>Bit[31]</w:t>
+            <w:proofErr w:type="gramStart"/>
+            <w:r>
+              <w:t>Bit[</w:t>
+            </w:r>
+            <w:proofErr w:type="gramEnd"/>
+            <w:r>
+              <w:t>31]</w:t>
             </w:r>
           </w:p>
         </w:tc>
@@ -5131,8 +5710,13 @@
             <w:pPr>
               <w:jc w:val="center"/>
             </w:pPr>
-            <w:r>
-              <w:t>Bits[30:29]</w:t>
+            <w:proofErr w:type="gramStart"/>
+            <w:r>
+              <w:t>Bits[</w:t>
+            </w:r>
+            <w:proofErr w:type="gramEnd"/>
+            <w:r>
+              <w:t>30:29]</w:t>
             </w:r>
           </w:p>
         </w:tc>
@@ -5144,8 +5728,13 @@
             <w:pPr>
               <w:jc w:val="center"/>
             </w:pPr>
-            <w:r>
-              <w:t>Bit[9:8]</w:t>
+            <w:proofErr w:type="gramStart"/>
+            <w:r>
+              <w:t>Bit[</w:t>
+            </w:r>
+            <w:proofErr w:type="gramEnd"/>
+            <w:r>
+              <w:t>9:8]</w:t>
             </w:r>
           </w:p>
         </w:tc>
@@ -5157,8 +5746,13 @@
             <w:pPr>
               <w:jc w:val="center"/>
             </w:pPr>
-            <w:r>
-              <w:t>Bit[0]</w:t>
+            <w:proofErr w:type="gramStart"/>
+            <w:r>
+              <w:t>Bit[</w:t>
+            </w:r>
+            <w:proofErr w:type="gramEnd"/>
+            <w:r>
+              <w:t>0]</w:t>
             </w:r>
           </w:p>
         </w:tc>
@@ -5219,12 +5813,28 @@
     </w:p>
     <w:p>
       <w:r>
-        <w:t>BURSTSIZE determines how incoming commands are parsed in BURST mode (bit 23 set, controlled by the CONTROL register in the Board Manager. If BURSTSIZE=0, incoming data is handled byte-by-byte. If BURSTSIZE=1, incoming data is handled 2 bytes at a time. If BURSTSIZE=2, incoming data is handled 4 bytes at a time. BURSTIZE=3 is reserved. As an example, if the incoming data is 0x01, 0x02, 0x03, 0x04, the address is 0 and BURSTSIZE=0, this will be interpreted as 4 single-byte writes to address 0: 0x01, 0x02, 0x03, 0x04. If BURSTSIZE=1, this will be interpreted as 2 word writes to address 0: 0x0201 and 0x0403. If BURSTSIZE=2, this is a single 32-bit write to address 0: 0x04030201.</w:t>
-      </w:r>
-    </w:p>
-    <w:p>
-      <w:r>
-        <w:t>MMCMRESET resets the entire FPGA LAB4D clocking infrastructure, and should not be needed.</w:t>
+        <w:t xml:space="preserve">BURSTSIZE determines how incoming commands are parsed in BURST mode (bit 23 set, controlled by the CONTROL register in the Board Manager. If BURSTSIZE=0, incoming data is handled byte-by-byte. If BURSTSIZE=1, incoming data is handled 2 bytes at a time. If BURSTSIZE=2, incoming data is handled 4 bytes at a time. BURSTIZE=3 is reserved. As an example, if the incoming data is 0x01, 0x02, 0x03, 0x04, the address is 0 and BURSTSIZE=0, this will be interpreted as 4 </w:t>
+      </w:r>
+      <w:proofErr w:type="gramStart"/>
+      <w:r>
+        <w:t>single-byte</w:t>
+      </w:r>
+      <w:proofErr w:type="gramEnd"/>
+      <w:r>
+        <w:t xml:space="preserve"> writes to address 0: 0x01, 0x02, 0x03, 0x04. If BURSTSIZE=1, this will be interpreted as 2 word writes to address 0: 0x0201 and 0x0403. If BURSTSIZE=2, this is a single 32-bit write to address 0: 0x04030201.</w:t>
+      </w:r>
+    </w:p>
+    <w:p>
+      <w:r>
+        <w:t xml:space="preserve">MMCMRESET resets the entire FPGA LAB4D clocking </w:t>
+      </w:r>
+      <w:proofErr w:type="gramStart"/>
+      <w:r>
+        <w:t>infrastructure, and</w:t>
+      </w:r>
+      <w:proofErr w:type="gramEnd"/>
+      <w:r>
+        <w:t xml:space="preserve"> should not be needed.</w:t>
       </w:r>
     </w:p>
     <w:p>
@@ -5296,8 +5906,13 @@
             <w:pPr>
               <w:jc w:val="center"/>
             </w:pPr>
-            <w:r>
-              <w:t>Bit[31]</w:t>
+            <w:proofErr w:type="gramStart"/>
+            <w:r>
+              <w:t>Bit[</w:t>
+            </w:r>
+            <w:proofErr w:type="gramEnd"/>
+            <w:r>
+              <w:t>31]</w:t>
             </w:r>
           </w:p>
         </w:tc>
@@ -5309,8 +5924,13 @@
             <w:pPr>
               <w:jc w:val="center"/>
             </w:pPr>
-            <w:r>
-              <w:t>Bits[30]</w:t>
+            <w:proofErr w:type="gramStart"/>
+            <w:r>
+              <w:t>Bits[</w:t>
+            </w:r>
+            <w:proofErr w:type="gramEnd"/>
+            <w:r>
+              <w:t>30]</w:t>
             </w:r>
           </w:p>
         </w:tc>
@@ -5322,8 +5942,13 @@
             <w:pPr>
               <w:jc w:val="center"/>
             </w:pPr>
-            <w:r>
-              <w:t>Bit[29]</w:t>
+            <w:proofErr w:type="gramStart"/>
+            <w:r>
+              <w:t>Bit[</w:t>
+            </w:r>
+            <w:proofErr w:type="gramEnd"/>
+            <w:r>
+              <w:t>29]</w:t>
             </w:r>
           </w:p>
         </w:tc>
@@ -5335,8 +5960,13 @@
             <w:pPr>
               <w:jc w:val="center"/>
             </w:pPr>
-            <w:r>
-              <w:t>Bits[26:24]</w:t>
+            <w:proofErr w:type="gramStart"/>
+            <w:r>
+              <w:t>Bits[</w:t>
+            </w:r>
+            <w:proofErr w:type="gramEnd"/>
+            <w:r>
+              <w:t>26:24]</w:t>
             </w:r>
           </w:p>
         </w:tc>
@@ -5348,8 +5978,13 @@
             <w:pPr>
               <w:jc w:val="center"/>
             </w:pPr>
-            <w:r>
-              <w:t>Bits[23:16]</w:t>
+            <w:proofErr w:type="gramStart"/>
+            <w:r>
+              <w:t>Bits[</w:t>
+            </w:r>
+            <w:proofErr w:type="gramEnd"/>
+            <w:r>
+              <w:t>23:16]</w:t>
             </w:r>
           </w:p>
         </w:tc>
@@ -5361,8 +5996,13 @@
             <w:pPr>
               <w:jc w:val="center"/>
             </w:pPr>
-            <w:r>
-              <w:t>Bits[15:8]</w:t>
+            <w:proofErr w:type="gramStart"/>
+            <w:r>
+              <w:t>Bits[</w:t>
+            </w:r>
+            <w:proofErr w:type="gramEnd"/>
+            <w:r>
+              <w:t>15:8]</w:t>
             </w:r>
           </w:p>
         </w:tc>
@@ -5374,8 +6014,13 @@
             <w:pPr>
               <w:jc w:val="center"/>
             </w:pPr>
-            <w:r>
-              <w:t>Bits[7:0]</w:t>
+            <w:proofErr w:type="gramStart"/>
+            <w:r>
+              <w:t>Bits[</w:t>
+            </w:r>
+            <w:proofErr w:type="gramEnd"/>
+            <w:r>
+              <w:t>7:0]</w:t>
             </w:r>
           </w:p>
         </w:tc>
@@ -5407,8 +6052,13 @@
           </w:tcPr>
           <w:p>
             <w:r>
-              <w:t>Reverse TDO Bitorder</w:t>
-            </w:r>
+              <w:t xml:space="preserve">Reverse TDO </w:t>
+            </w:r>
+            <w:proofErr w:type="spellStart"/>
+            <w:r>
+              <w:t>Bitorder</w:t>
+            </w:r>
+            <w:proofErr w:type="spellEnd"/>
           </w:p>
         </w:tc>
         <w:tc>
@@ -5474,7 +6124,15 @@
         </w:r>
       </w:hyperlink>
       <w:r>
-        <w:t xml:space="preserve"> in the RadCPLD module, and an example programmer exists at examples/radcpldprog.py.</w:t>
+        <w:t xml:space="preserve"> in the </w:t>
+      </w:r>
+      <w:proofErr w:type="spellStart"/>
+      <w:r>
+        <w:t>RadCPLD</w:t>
+      </w:r>
+      <w:proofErr w:type="spellEnd"/>
+      <w:r>
+        <w:t xml:space="preserve"> module, and an example programmer exists at examples/radcpldprog.py.</w:t>
       </w:r>
     </w:p>
     <w:p>
@@ -5522,10 +6180,26 @@
     </w:p>
     <w:p>
       <w:r>
-        <w:t>This address space contains the OpenCores SPI core for talking to the SPI flash to reprogram the FPGA. Details are not covered here</w:t>
-      </w:r>
-      <w:r>
-        <w:t>: the overall method for talking to the flash is covered in the spi.py module in radiant-python.</w:t>
+        <w:t xml:space="preserve">This address space contains the </w:t>
+      </w:r>
+      <w:proofErr w:type="spellStart"/>
+      <w:r>
+        <w:t>OpenCores</w:t>
+      </w:r>
+      <w:proofErr w:type="spellEnd"/>
+      <w:r>
+        <w:t xml:space="preserve"> SPI core for talking to the SPI flash to reprogram the FPGA. Details are not covered here</w:t>
+      </w:r>
+      <w:r>
+        <w:t xml:space="preserve">: the overall method for talking to the flash is covered in the spi.py module in </w:t>
+      </w:r>
+      <w:proofErr w:type="gramStart"/>
+      <w:r>
+        <w:t>radiant-python</w:t>
+      </w:r>
+      <w:proofErr w:type="gramEnd"/>
+      <w:r>
+        <w:t>.</w:t>
       </w:r>
     </w:p>
     <w:p>
@@ -6399,7 +7073,15 @@
     </w:p>
     <w:p>
       <w:r>
-        <w:t xml:space="preserve">Byte Mode works similarly to BURSTSIZE=0. In this case, only a single byte will be written to/read from SPI from the given address. The byte to be selected is specified by bits [7:6] (if 0=bits[7:0], if 1=bits[15:8], etc.). If Byte Mode = 0, the Byte </w:t>
+        <w:t>Byte Mode works similarly to BURSTSIZE=0. In this case, only a single byte will be written to/read from SPI from the given address. The byte to be selected is specified by bits [7:6] (if 0=</w:t>
+      </w:r>
+      <w:proofErr w:type="gramStart"/>
+      <w:r>
+        <w:t>bits[</w:t>
+      </w:r>
+      <w:proofErr w:type="gramEnd"/>
+      <w:r>
+        <w:t xml:space="preserve">7:0], if 1=bits[15:8], etc.). If Byte Mode = 0, the Byte </w:t>
       </w:r>
       <w:r>
         <w:t>Target</w:t>
@@ -6414,7 +7096,15 @@
     <w:p>
       <w:r>
         <w:lastRenderedPageBreak/>
-        <w:t>Endianness acts to swap the 32-bit data to/from registers from little-endian to big-endian. This should allow 32-bit DMA transfers to retain proper endianness. Note that in “byte mode” setting endianness=1 simple changes the “byte target” meaning (e.g. byte target 0 = bits [31:24]), so this is not recommended.</w:t>
+        <w:t>Endianness acts to swap the 32-bit data to/from registers from little-endian to big-endian. This should allow 32-bit DMA transfers to retain proper endianness. Note that in “byte mode” setting endianness=1 simple changes the “byte target” meaning (</w:t>
+      </w:r>
+      <w:proofErr w:type="gramStart"/>
+      <w:r>
+        <w:t>e.g.</w:t>
+      </w:r>
+      <w:proofErr w:type="gramEnd"/>
+      <w:r>
+        <w:t xml:space="preserve"> byte target 0 = bits [31:24]), so this is not recommended.</w:t>
       </w:r>
     </w:p>
     <w:p>
@@ -6425,10 +7115,26 @@
         <w:t xml:space="preserve"> (address increment doesn’t matter here, obviously)</w:t>
       </w:r>
       <w:r>
-        <w:t>, the DMA engine will write [84, 78, 68, 82] to the High Speed SPI interface, corresponding to 0x54, 0x4E, 0x44, 0x52 in the IDENT register.</w:t>
-      </w:r>
-      <w:r>
-        <w:t xml:space="preserve"> If Byte Mode=1 and Byte Target=0, if address = 0 and length =4 and address increment = 0, the DMA will write [84, 84, 84, 84] to the High Speed SPI interface – the same value from consecutive reads of byte 0</w:t>
+        <w:t xml:space="preserve">, the DMA engine will write [84, 78, 68, 82] to the </w:t>
+      </w:r>
+      <w:proofErr w:type="gramStart"/>
+      <w:r>
+        <w:t>High Speed</w:t>
+      </w:r>
+      <w:proofErr w:type="gramEnd"/>
+      <w:r>
+        <w:t xml:space="preserve"> SPI interface, corresponding to 0x54, 0x4E, 0x44, 0x52 in the IDENT register.</w:t>
+      </w:r>
+      <w:r>
+        <w:t xml:space="preserve"> If Byte Mode=1 and Byte Target=0, if address = 0 and length =4 and address increment = 0, the DMA will write [84, 84, 84, 84] to the </w:t>
+      </w:r>
+      <w:proofErr w:type="gramStart"/>
+      <w:r>
+        <w:t>High Speed</w:t>
+      </w:r>
+      <w:proofErr w:type="gramEnd"/>
+      <w:r>
+        <w:t xml:space="preserve"> SPI interface – the same value from consecutive reads of byte 0</w:t>
       </w:r>
       <w:r>
         <w:t>, address 0.</w:t>
@@ -6454,7 +7160,15 @@
         <w:t xml:space="preserve">: </w:t>
       </w:r>
       <w:r>
-        <w:t>Cycle Delay is necessary to use the DMA engine for certain registers, like the JTAG or Simple SPI cores, as those operations require some time between accesses and DMA can occur very fast.</w:t>
+        <w:t xml:space="preserve">Cycle Delay is necessary to use the DMA engine for certain registers, like the JTAG or Simple SPI cores, as those operations require </w:t>
+      </w:r>
+      <w:proofErr w:type="spellStart"/>
+      <w:r>
+        <w:t>some time</w:t>
+      </w:r>
+      <w:proofErr w:type="spellEnd"/>
+      <w:r>
+        <w:t xml:space="preserve"> between accesses and DMA can occur very fast.</w:t>
       </w:r>
       <w:r>
         <w:t xml:space="preserve"> For internal memory (calibration RAM, LAB4 RAM, etc.) it can always be set to 0.</w:t>
@@ -6517,8 +7231,13 @@
             <w:pPr>
               <w:jc w:val="center"/>
             </w:pPr>
-            <w:r>
-              <w:t>Bit[3]</w:t>
+            <w:proofErr w:type="gramStart"/>
+            <w:r>
+              <w:t>Bit[</w:t>
+            </w:r>
+            <w:proofErr w:type="gramEnd"/>
+            <w:r>
+              <w:t>3]</w:t>
             </w:r>
           </w:p>
         </w:tc>
@@ -6530,8 +7249,13 @@
             <w:pPr>
               <w:jc w:val="center"/>
             </w:pPr>
-            <w:r>
-              <w:t>Bit[2]</w:t>
+            <w:proofErr w:type="gramStart"/>
+            <w:r>
+              <w:t>Bit[</w:t>
+            </w:r>
+            <w:proofErr w:type="gramEnd"/>
+            <w:r>
+              <w:t>2]</w:t>
             </w:r>
           </w:p>
         </w:tc>
@@ -6543,8 +7267,13 @@
             <w:pPr>
               <w:jc w:val="center"/>
             </w:pPr>
-            <w:r>
-              <w:t>Bit[1]</w:t>
+            <w:proofErr w:type="gramStart"/>
+            <w:r>
+              <w:t>Bit[</w:t>
+            </w:r>
+            <w:proofErr w:type="gramEnd"/>
+            <w:r>
+              <w:t>1]</w:t>
             </w:r>
           </w:p>
         </w:tc>
@@ -6556,8 +7285,13 @@
             <w:pPr>
               <w:jc w:val="center"/>
             </w:pPr>
-            <w:r>
-              <w:t>Bit[2]</w:t>
+            <w:proofErr w:type="gramStart"/>
+            <w:r>
+              <w:t>Bit[</w:t>
+            </w:r>
+            <w:proofErr w:type="gramEnd"/>
+            <w:r>
+              <w:t>2]</w:t>
             </w:r>
           </w:p>
         </w:tc>
@@ -6622,7 +7356,15 @@
         <w:t>always</w:t>
       </w:r>
       <w:r>
-        <w:t xml:space="preserve"> happen regardless of whether or not the external DMA request is enabled, and if the external DMA request is disabled, this is the only way to initiate DMA.</w:t>
+        <w:t xml:space="preserve"> happen regardless of </w:t>
+      </w:r>
+      <w:proofErr w:type="gramStart"/>
+      <w:r>
+        <w:t>whether or not</w:t>
+      </w:r>
+      <w:proofErr w:type="gramEnd"/>
+      <w:r>
+        <w:t xml:space="preserve"> the external DMA request is enabled, and if the external DMA request is disabled, this is the only way to initiate DMA.</w:t>
       </w:r>
     </w:p>
     <w:p>
@@ -6719,8 +7461,13 @@
             <w:pPr>
               <w:jc w:val="center"/>
             </w:pPr>
-            <w:r>
-              <w:t>Bit[31]</w:t>
+            <w:proofErr w:type="gramStart"/>
+            <w:r>
+              <w:t>Bit[</w:t>
+            </w:r>
+            <w:proofErr w:type="gramEnd"/>
+            <w:r>
+              <w:t>31]</w:t>
             </w:r>
           </w:p>
         </w:tc>
@@ -6732,8 +7479,13 @@
             <w:pPr>
               <w:jc w:val="center"/>
             </w:pPr>
-            <w:r>
-              <w:t>Bit[30:19]</w:t>
+            <w:proofErr w:type="gramStart"/>
+            <w:r>
+              <w:t>Bit[</w:t>
+            </w:r>
+            <w:proofErr w:type="gramEnd"/>
+            <w:r>
+              <w:t>30:19]</w:t>
             </w:r>
           </w:p>
         </w:tc>
@@ -6745,8 +7497,13 @@
             <w:pPr>
               <w:jc w:val="center"/>
             </w:pPr>
-            <w:r>
-              <w:t>Bit[18]</w:t>
+            <w:proofErr w:type="gramStart"/>
+            <w:r>
+              <w:t>Bit[</w:t>
+            </w:r>
+            <w:proofErr w:type="gramEnd"/>
+            <w:r>
+              <w:t>18]</w:t>
             </w:r>
           </w:p>
         </w:tc>
@@ -6758,8 +7515,13 @@
             <w:pPr>
               <w:jc w:val="center"/>
             </w:pPr>
-            <w:r>
-              <w:t>Bit[17:0]</w:t>
+            <w:proofErr w:type="gramStart"/>
+            <w:r>
+              <w:t>Bit[</w:t>
+            </w:r>
+            <w:proofErr w:type="gramEnd"/>
+            <w:r>
+              <w:t>17:0]</w:t>
             </w:r>
           </w:p>
         </w:tc>
@@ -6800,8 +7562,13 @@
             <w:tcW w:w="2338" w:type="dxa"/>
           </w:tcPr>
           <w:p>
-            <w:r>
-              <w:t>ADDRESS[19:2]</w:t>
+            <w:proofErr w:type="gramStart"/>
+            <w:r>
+              <w:t>ADDRESS[</w:t>
+            </w:r>
+            <w:proofErr w:type="gramEnd"/>
+            <w:r>
+              <w:t>19:2]</w:t>
             </w:r>
           </w:p>
         </w:tc>
@@ -7126,6 +7893,7 @@
       <w:r>
         <w:t xml:space="preserve">passing through the CALRAM. Note that this space is </w:t>
       </w:r>
+      <w:proofErr w:type="gramStart"/>
       <w:r>
         <w:rPr>
           <w:i/>
@@ -7134,7 +7902,11 @@
         <w:t>actually</w:t>
       </w:r>
       <w:r>
-        <w:t xml:space="preserve"> a FIFO space – reading from </w:t>
+        <w:t xml:space="preserve"> a</w:t>
+      </w:r>
+      <w:proofErr w:type="gramEnd"/>
+      <w:r>
+        <w:t xml:space="preserve"> FIFO space – reading from </w:t>
       </w:r>
       <w:r>
         <w:rPr>
@@ -7174,7 +7946,15 @@
         <w:t>do not</w:t>
       </w:r>
       <w:r>
-        <w:t xml:space="preserve"> use the address increment option. Read from the same address as many times as needed. Therefore reading all 24 channels will require 24 descriptors.</w:t>
+        <w:t xml:space="preserve"> use the address increment option. Read from the same address as many times as needed. </w:t>
+      </w:r>
+      <w:proofErr w:type="gramStart"/>
+      <w:r>
+        <w:t>Therefore</w:t>
+      </w:r>
+      <w:proofErr w:type="gramEnd"/>
+      <w:r>
+        <w:t xml:space="preserve"> reading all 24 channels will require 24 descriptors.</w:t>
       </w:r>
     </w:p>
     <w:p>
@@ -7277,8 +8057,13 @@
             <w:pPr>
               <w:jc w:val="center"/>
             </w:pPr>
-            <w:r>
-              <w:t>Bit[15:14]</w:t>
+            <w:proofErr w:type="gramStart"/>
+            <w:r>
+              <w:t>Bit[</w:t>
+            </w:r>
+            <w:proofErr w:type="gramEnd"/>
+            <w:r>
+              <w:t>15:14]</w:t>
             </w:r>
           </w:p>
         </w:tc>
@@ -7290,8 +8075,13 @@
             <w:pPr>
               <w:jc w:val="center"/>
             </w:pPr>
-            <w:r>
-              <w:t>Bit[13]</w:t>
+            <w:proofErr w:type="gramStart"/>
+            <w:r>
+              <w:t>Bit[</w:t>
+            </w:r>
+            <w:proofErr w:type="gramEnd"/>
+            <w:r>
+              <w:t>13]</w:t>
             </w:r>
           </w:p>
         </w:tc>
@@ -7303,8 +8093,13 @@
             <w:pPr>
               <w:jc w:val="center"/>
             </w:pPr>
-            <w:r>
-              <w:t>Bit[12]</w:t>
+            <w:proofErr w:type="gramStart"/>
+            <w:r>
+              <w:t>Bit[</w:t>
+            </w:r>
+            <w:proofErr w:type="gramEnd"/>
+            <w:r>
+              <w:t>12]</w:t>
             </w:r>
           </w:p>
         </w:tc>
@@ -7316,8 +8111,13 @@
             <w:pPr>
               <w:jc w:val="center"/>
             </w:pPr>
-            <w:r>
-              <w:t>Bit[11:0]</w:t>
+            <w:proofErr w:type="gramStart"/>
+            <w:r>
+              <w:t>Bit[</w:t>
+            </w:r>
+            <w:proofErr w:type="gramEnd"/>
+            <w:r>
+              <w:t>11:0]</w:t>
             </w:r>
           </w:p>
         </w:tc>
@@ -7328,8 +8128,13 @@
             <w:tcW w:w="3637" w:type="dxa"/>
           </w:tcPr>
           <w:p>
-            <w:r>
-              <w:t>BANK[1:0]</w:t>
+            <w:proofErr w:type="gramStart"/>
+            <w:r>
+              <w:t>BANK[</w:t>
+            </w:r>
+            <w:proofErr w:type="gramEnd"/>
+            <w:r>
+              <w:t>1:0]</w:t>
             </w:r>
           </w:p>
         </w:tc>
@@ -7363,7 +8168,15 @@
           </w:tcPr>
           <w:p>
             <w:r>
-              <w:t>LAB4VAL[11:0]</w:t>
+              <w:t>LAB4</w:t>
+            </w:r>
+            <w:proofErr w:type="gramStart"/>
+            <w:r>
+              <w:t>VAL[</w:t>
+            </w:r>
+            <w:proofErr w:type="gramEnd"/>
+            <w:r>
+              <w:t>11:0]</w:t>
             </w:r>
           </w:p>
         </w:tc>
@@ -7852,7 +8665,7 @@
           </w:tcPr>
           <w:p>
             <w:r>
-              <w:t>32-bit information corresponding to trigger (to be determined)</w:t>
+              <w:t>32-bit information corresponding to trigger</w:t>
             </w:r>
           </w:p>
         </w:tc>
@@ -7978,7 +8791,15 @@
           </w:tcPr>
           <w:p>
             <w:r>
-              <w:t>SYSCLK count at PPS previous to one before this event</w:t>
+              <w:t xml:space="preserve">SYSCLK count at PPS </w:t>
+            </w:r>
+            <w:proofErr w:type="gramStart"/>
+            <w:r>
+              <w:t>previous to</w:t>
+            </w:r>
+            <w:proofErr w:type="gramEnd"/>
+            <w:r>
+              <w:t xml:space="preserve"> one before this event</w:t>
             </w:r>
           </w:p>
         </w:tc>
@@ -8143,8 +8964,13 @@
             <w:tcW w:w="5935" w:type="dxa"/>
           </w:tcPr>
           <w:p>
-            <w:r>
-              <w:t>Bit[0]: Master trigger enable.</w:t>
+            <w:proofErr w:type="gramStart"/>
+            <w:r>
+              <w:t>Bit[</w:t>
+            </w:r>
+            <w:proofErr w:type="gramEnd"/>
+            <w:r>
+              <w:t>0]: Master trigger enable.</w:t>
             </w:r>
           </w:p>
         </w:tc>
@@ -8175,8 +9001,13 @@
             <w:tcW w:w="5935" w:type="dxa"/>
           </w:tcPr>
           <w:p>
-            <w:r>
-              <w:t>Bits[23:0] Trigger input enables. Set bit to 1 to enable input.</w:t>
+            <w:proofErr w:type="gramStart"/>
+            <w:r>
+              <w:t>Bits[</w:t>
+            </w:r>
+            <w:proofErr w:type="gramEnd"/>
+            <w:r>
+              <w:t>23:0] Trigger input enables. Set bit to 1 to enable input.</w:t>
             </w:r>
           </w:p>
         </w:tc>
@@ -8239,8 +9070,13 @@
             <w:tcW w:w="5935" w:type="dxa"/>
           </w:tcPr>
           <w:p>
-            <w:r>
-              <w:t>Bit[31]: trigger 0 enable</w:t>
+            <w:proofErr w:type="gramStart"/>
+            <w:r>
+              <w:t>Bit[</w:t>
+            </w:r>
+            <w:proofErr w:type="gramEnd"/>
+            <w:r>
+              <w:t>31]: trigger 0 enable</w:t>
             </w:r>
           </w:p>
         </w:tc>
@@ -8271,8 +9107,13 @@
             <w:tcW w:w="5935" w:type="dxa"/>
           </w:tcPr>
           <w:p>
-            <w:r>
-              <w:t>Bits[23:0] specify which inputs are in trigger 0</w:t>
+            <w:proofErr w:type="gramStart"/>
+            <w:r>
+              <w:t>Bits[</w:t>
+            </w:r>
+            <w:proofErr w:type="gramEnd"/>
+            <w:r>
+              <w:t>23:0] specify which inputs are in trigger 0</w:t>
             </w:r>
           </w:p>
         </w:tc>
@@ -8385,15 +9226,28 @@
     <w:p/>
     <w:p>
       <w:r>
-        <w:t>Bolded registers are actually FIFOs – reading from them automatically progresses to the next event value.</w:t>
+        <w:t xml:space="preserve">Bolded registers are </w:t>
+      </w:r>
+      <w:proofErr w:type="gramStart"/>
+      <w:r>
+        <w:t>actually FIFOs</w:t>
+      </w:r>
+      <w:proofErr w:type="gramEnd"/>
+      <w:r>
+        <w:t xml:space="preserve"> – reading from them automatically progresses to the next event value.</w:t>
       </w:r>
     </w:p>
     <w:p>
       <w:pPr>
         <w:pStyle w:val="Heading3"/>
       </w:pPr>
-      <w:r>
-        <w:t>EVENTCTRL(Offset 0x00: 0x30000)</w:t>
+      <w:proofErr w:type="gramStart"/>
+      <w:r>
+        <w:t>EVENTCTRL(</w:t>
+      </w:r>
+      <w:proofErr w:type="gramEnd"/>
+      <w:r>
+        <w:t>Offset 0x00: 0x30000)</w:t>
       </w:r>
     </w:p>
     <w:tbl>
@@ -8442,8 +9296,13 @@
             <w:pPr>
               <w:jc w:val="center"/>
             </w:pPr>
-            <w:r>
-              <w:t>Bit[21:16]</w:t>
+            <w:proofErr w:type="gramStart"/>
+            <w:r>
+              <w:t>Bit[</w:t>
+            </w:r>
+            <w:proofErr w:type="gramEnd"/>
+            <w:r>
+              <w:t>21:16]</w:t>
             </w:r>
           </w:p>
         </w:tc>
@@ -8455,9 +9314,11 @@
             <w:pPr>
               <w:jc w:val="center"/>
             </w:pPr>
+            <w:proofErr w:type="gramStart"/>
             <w:r>
               <w:t>Bit[</w:t>
             </w:r>
+            <w:proofErr w:type="gramEnd"/>
             <w:r>
               <w:t>15</w:t>
             </w:r>
@@ -8474,9 +9335,11 @@
             <w:pPr>
               <w:jc w:val="center"/>
             </w:pPr>
+            <w:proofErr w:type="gramStart"/>
             <w:r>
               <w:t>Bit[</w:t>
             </w:r>
+            <w:proofErr w:type="gramEnd"/>
             <w:r>
               <w:t>14</w:t>
             </w:r>
@@ -8493,8 +9356,13 @@
             <w:pPr>
               <w:jc w:val="center"/>
             </w:pPr>
-            <w:r>
-              <w:t>Bit[1]</w:t>
+            <w:proofErr w:type="gramStart"/>
+            <w:r>
+              <w:t>Bit[</w:t>
+            </w:r>
+            <w:proofErr w:type="gramEnd"/>
+            <w:r>
+              <w:t>1]</w:t>
             </w:r>
           </w:p>
         </w:tc>
@@ -8506,8 +9374,13 @@
             <w:pPr>
               <w:jc w:val="center"/>
             </w:pPr>
-            <w:r>
-              <w:t>Bit[2]</w:t>
+            <w:proofErr w:type="gramStart"/>
+            <w:r>
+              <w:t>Bit[</w:t>
+            </w:r>
+            <w:proofErr w:type="gramEnd"/>
+            <w:r>
+              <w:t>2]</w:t>
             </w:r>
           </w:p>
         </w:tc>
@@ -8518,8 +9391,13 @@
             <w:tcW w:w="2950" w:type="dxa"/>
           </w:tcPr>
           <w:p>
-            <w:r>
-              <w:t>PENDING[5:0]</w:t>
+            <w:proofErr w:type="gramStart"/>
+            <w:r>
+              <w:t>PENDING[</w:t>
+            </w:r>
+            <w:proofErr w:type="gramEnd"/>
+            <w:r>
+              <w:t>5:0]</w:t>
             </w:r>
           </w:p>
         </w:tc>
@@ -8609,6 +9487,7 @@
       <w:r>
         <w:t xml:space="preserve">FIFOEMPTY is set if </w:t>
       </w:r>
+      <w:proofErr w:type="gramStart"/>
       <w:r>
         <w:rPr>
           <w:i/>
@@ -8617,7 +9496,11 @@
         <w:t>all</w:t>
       </w:r>
       <w:r>
-        <w:t xml:space="preserve"> of the event FIFOs (including the LAB4_RAM FIFOs) are empty. Note that if you choose to read out only </w:t>
+        <w:t xml:space="preserve"> of</w:t>
+      </w:r>
+      <w:proofErr w:type="gramEnd"/>
+      <w:r>
+        <w:t xml:space="preserve"> the event FIFOs (including the LAB4_RAM FIFOs) are empty. Note that if you choose to read out only </w:t>
       </w:r>
       <w:r>
         <w:rPr>
@@ -8627,7 +9510,15 @@
         <w:t>part</w:t>
       </w:r>
       <w:r>
-        <w:t xml:space="preserve"> of the event FIFOs (e.g. only </w:t>
+        <w:t xml:space="preserve"> of the event FIFOs (</w:t>
+      </w:r>
+      <w:proofErr w:type="gramStart"/>
+      <w:r>
+        <w:t>e.g.</w:t>
+      </w:r>
+      <w:proofErr w:type="gramEnd"/>
+      <w:r>
+        <w:t xml:space="preserve"> only </w:t>
       </w:r>
       <w:r>
         <w:rPr>
@@ -8699,13 +9590,7 @@
         <w:pStyle w:val="Heading3"/>
       </w:pPr>
       <w:r>
-        <w:t>OVLDC</w:t>
-      </w:r>
-      <w:r>
-        <w:t>ONFIG</w:t>
-      </w:r>
-      <w:r>
-        <w:t xml:space="preserve"> (Offset 0x0400: 0x30400)</w:t>
+        <w:t>EVINFO (Offset 0x0110: 0x30110)</w:t>
       </w:r>
     </w:p>
     <w:tbl>
@@ -8715,21 +9600,17 @@
         <w:tblLook w:val="04A0" w:firstRow="1" w:lastRow="0" w:firstColumn="1" w:lastColumn="0" w:noHBand="0" w:noVBand="1"/>
       </w:tblPr>
       <w:tblGrid>
-        <w:gridCol w:w="1217"/>
-        <w:gridCol w:w="1050"/>
-        <w:gridCol w:w="1124"/>
-        <w:gridCol w:w="874"/>
-        <w:gridCol w:w="1000"/>
-        <w:gridCol w:w="795"/>
-        <w:gridCol w:w="1117"/>
-        <w:gridCol w:w="1117"/>
-        <w:gridCol w:w="1056"/>
+        <w:gridCol w:w="2950"/>
+        <w:gridCol w:w="1558"/>
+        <w:gridCol w:w="1675"/>
+        <w:gridCol w:w="1461"/>
+        <w:gridCol w:w="1706"/>
       </w:tblGrid>
       <w:tr>
         <w:tc>
           <w:tcPr>
             <w:tcW w:w="9350" w:type="dxa"/>
-            <w:gridSpan w:val="9"/>
+            <w:gridSpan w:val="5"/>
           </w:tcPr>
           <w:p>
             <w:pPr>
@@ -8739,217 +9620,352 @@
                 <w:bCs/>
               </w:rPr>
             </w:pPr>
+            <w:proofErr w:type="gramStart"/>
             <w:r>
               <w:rPr>
                 <w:b/>
                 <w:bCs/>
               </w:rPr>
-              <w:t xml:space="preserve">OVERLORD </w:t>
-            </w:r>
+              <w:t>EVINFO(</w:t>
+            </w:r>
+            <w:proofErr w:type="gramEnd"/>
             <w:r>
               <w:rPr>
                 <w:b/>
                 <w:bCs/>
               </w:rPr>
-              <w:t xml:space="preserve">CONFIG </w:t>
-            </w:r>
-            <w:r>
+              <w:t>Offset 0x110: 0x30110)</w:t>
+            </w:r>
+          </w:p>
+        </w:tc>
+      </w:tr>
+      <w:tr>
+        <w:tc>
+          <w:tcPr>
+            <w:tcW w:w="2950" w:type="dxa"/>
+          </w:tcPr>
+          <w:p>
+            <w:pPr>
+              <w:jc w:val="center"/>
+            </w:pPr>
+            <w:proofErr w:type="gramStart"/>
+            <w:r>
+              <w:t>Bit[</w:t>
+            </w:r>
+            <w:proofErr w:type="gramEnd"/>
+            <w:r>
+              <w:t>21:16]</w:t>
+            </w:r>
+          </w:p>
+        </w:tc>
+        <w:tc>
+          <w:tcPr>
+            <w:tcW w:w="1558" w:type="dxa"/>
+          </w:tcPr>
+          <w:p>
+            <w:pPr>
+              <w:jc w:val="center"/>
+            </w:pPr>
+            <w:proofErr w:type="gramStart"/>
+            <w:r>
+              <w:t>Bit[</w:t>
+            </w:r>
+            <w:proofErr w:type="gramEnd"/>
+            <w:r>
+              <w:t>15]</w:t>
+            </w:r>
+          </w:p>
+        </w:tc>
+        <w:tc>
+          <w:tcPr>
+            <w:tcW w:w="1675" w:type="dxa"/>
+          </w:tcPr>
+          <w:p>
+            <w:pPr>
+              <w:jc w:val="center"/>
+            </w:pPr>
+            <w:proofErr w:type="gramStart"/>
+            <w:r>
+              <w:t>Bit[</w:t>
+            </w:r>
+            <w:proofErr w:type="gramEnd"/>
+            <w:r>
+              <w:t>14]</w:t>
+            </w:r>
+          </w:p>
+        </w:tc>
+        <w:tc>
+          <w:tcPr>
+            <w:tcW w:w="1461" w:type="dxa"/>
+          </w:tcPr>
+          <w:p>
+            <w:pPr>
+              <w:jc w:val="center"/>
+            </w:pPr>
+            <w:proofErr w:type="gramStart"/>
+            <w:r>
+              <w:t>Bit[</w:t>
+            </w:r>
+            <w:proofErr w:type="gramEnd"/>
+            <w:r>
+              <w:t>1]</w:t>
+            </w:r>
+          </w:p>
+        </w:tc>
+        <w:tc>
+          <w:tcPr>
+            <w:tcW w:w="1706" w:type="dxa"/>
+          </w:tcPr>
+          <w:p>
+            <w:pPr>
+              <w:jc w:val="center"/>
+            </w:pPr>
+            <w:proofErr w:type="gramStart"/>
+            <w:r>
+              <w:t>Bit[</w:t>
+            </w:r>
+            <w:proofErr w:type="gramEnd"/>
+            <w:r>
+              <w:t>2]</w:t>
+            </w:r>
+          </w:p>
+        </w:tc>
+      </w:tr>
+      <w:tr>
+        <w:tc>
+          <w:tcPr>
+            <w:tcW w:w="2950" w:type="dxa"/>
+          </w:tcPr>
+          <w:p>
+            <w:proofErr w:type="gramStart"/>
+            <w:r>
+              <w:t>PENDING[</w:t>
+            </w:r>
+            <w:proofErr w:type="gramEnd"/>
+            <w:r>
+              <w:t>5:0]</w:t>
+            </w:r>
+          </w:p>
+        </w:tc>
+        <w:tc>
+          <w:tcPr>
+            <w:tcW w:w="1558" w:type="dxa"/>
+          </w:tcPr>
+          <w:p>
+            <w:r>
+              <w:t>FIFOEMPTY</w:t>
+            </w:r>
+          </w:p>
+        </w:tc>
+        <w:tc>
+          <w:tcPr>
+            <w:tcW w:w="1675" w:type="dxa"/>
+          </w:tcPr>
+          <w:p>
+            <w:r>
+              <w:t>PENDINGEMPTY</w:t>
+            </w:r>
+          </w:p>
+        </w:tc>
+        <w:tc>
+          <w:tcPr>
+            <w:tcW w:w="1461" w:type="dxa"/>
+          </w:tcPr>
+          <w:p>
+            <w:r>
+              <w:t>SYNC</w:t>
+            </w:r>
+          </w:p>
+        </w:tc>
+        <w:tc>
+          <w:tcPr>
+            <w:tcW w:w="1706" w:type="dxa"/>
+          </w:tcPr>
+          <w:p>
+            <w:r>
+              <w:t>FIFORESET</w:t>
+            </w:r>
+          </w:p>
+        </w:tc>
+      </w:tr>
+    </w:tbl>
+    <w:p/>
+    <w:p>
+      <w:pPr>
+        <w:pStyle w:val="Heading3"/>
+      </w:pPr>
+      <w:r>
+        <w:t>OVLDC</w:t>
+      </w:r>
+      <w:r>
+        <w:t>ONFIG</w:t>
+      </w:r>
+      <w:r>
+        <w:t xml:space="preserve"> (Offset 0x0400: 0x30400)</w:t>
+      </w:r>
+    </w:p>
+    <w:tbl>
+      <w:tblPr>
+        <w:tblStyle w:val="TableGrid"/>
+        <w:tblW w:w="0" w:type="auto"/>
+        <w:tblLook w:val="04A0" w:firstRow="1" w:lastRow="0" w:firstColumn="1" w:lastColumn="0" w:noHBand="0" w:noVBand="1"/>
+      </w:tblPr>
+      <w:tblGrid>
+        <w:gridCol w:w="3391"/>
+        <w:gridCol w:w="1191"/>
+        <w:gridCol w:w="1192"/>
+        <w:gridCol w:w="1192"/>
+        <w:gridCol w:w="1192"/>
+        <w:gridCol w:w="1192"/>
+      </w:tblGrid>
+      <w:tr>
+        <w:tc>
+          <w:tcPr>
+            <w:tcW w:w="9350" w:type="dxa"/>
+            <w:gridSpan w:val="6"/>
+          </w:tcPr>
+          <w:p>
+            <w:pPr>
+              <w:jc w:val="center"/>
               <w:rPr>
                 <w:b/>
                 <w:bCs/>
               </w:rPr>
-              <w:t>(Offset 0x</w:t>
-            </w:r>
+            </w:pPr>
             <w:r>
               <w:rPr>
                 <w:b/>
                 <w:bCs/>
               </w:rPr>
-              <w:t>400</w:t>
+              <w:t xml:space="preserve">OVERLORD </w:t>
             </w:r>
             <w:r>
               <w:rPr>
                 <w:b/>
                 <w:bCs/>
               </w:rPr>
-              <w:t>: 0x30</w:t>
+              <w:t xml:space="preserve">CONFIG </w:t>
             </w:r>
             <w:r>
               <w:rPr>
                 <w:b/>
                 <w:bCs/>
               </w:rPr>
-              <w:t>400)</w:t>
-            </w:r>
-          </w:p>
-        </w:tc>
-      </w:tr>
-      <w:tr>
-        <w:tc>
-          <w:tcPr>
-            <w:tcW w:w="1251" w:type="dxa"/>
+              <w:t>(Offset 0x400: 0x30400)</w:t>
+            </w:r>
+          </w:p>
+        </w:tc>
+      </w:tr>
+      <w:tr>
+        <w:tc>
+          <w:tcPr>
+            <w:tcW w:w="3391" w:type="dxa"/>
           </w:tcPr>
           <w:p>
             <w:pPr>
               <w:jc w:val="center"/>
             </w:pPr>
-            <w:r>
-              <w:t>Bits[28:24]</w:t>
-            </w:r>
-          </w:p>
-        </w:tc>
-        <w:tc>
-          <w:tcPr>
-            <w:tcW w:w="1715" w:type="dxa"/>
-            <w:gridSpan w:val="2"/>
+            <w:proofErr w:type="gramStart"/>
+            <w:r>
+              <w:t>Bits[</w:t>
+            </w:r>
+            <w:proofErr w:type="gramEnd"/>
+            <w:r>
+              <w:t>31:5]</w:t>
+            </w:r>
+          </w:p>
+        </w:tc>
+        <w:tc>
+          <w:tcPr>
+            <w:tcW w:w="5959" w:type="dxa"/>
+            <w:gridSpan w:val="5"/>
           </w:tcPr>
           <w:p>
             <w:pPr>
               <w:jc w:val="center"/>
             </w:pPr>
-            <w:r>
-              <w:t>Bit</w:t>
-            </w:r>
-            <w:r>
-              <w:t>s</w:t>
-            </w:r>
-            <w:r>
-              <w:t>[</w:t>
-            </w:r>
-            <w:r>
-              <w:t>18:16</w:t>
-            </w:r>
-            <w:r>
-              <w:t>]</w:t>
-            </w:r>
-          </w:p>
-        </w:tc>
-        <w:tc>
-          <w:tcPr>
-            <w:tcW w:w="2669" w:type="dxa"/>
-            <w:gridSpan w:val="3"/>
+            <w:proofErr w:type="gramStart"/>
+            <w:r>
+              <w:t>Bits[</w:t>
+            </w:r>
+            <w:proofErr w:type="gramEnd"/>
+            <w:r>
+              <w:t>4:0]</w:t>
+            </w:r>
+          </w:p>
+        </w:tc>
+      </w:tr>
+      <w:tr>
+        <w:tc>
+          <w:tcPr>
+            <w:tcW w:w="3391" w:type="dxa"/>
           </w:tcPr>
           <w:p>
             <w:pPr>
               <w:jc w:val="center"/>
             </w:pPr>
             <w:r>
-              <w:t>Bit</w:t>
-            </w:r>
-            <w:r>
-              <w:t>s[10:8]</w:t>
-            </w:r>
-          </w:p>
-        </w:tc>
-        <w:tc>
-          <w:tcPr>
-            <w:tcW w:w="3715" w:type="dxa"/>
-            <w:gridSpan w:val="3"/>
-          </w:tcPr>
-          <w:p>
-            <w:pPr>
-              <w:jc w:val="center"/>
-            </w:pPr>
-            <w:r>
-              <w:t>Bits[</w:t>
-            </w:r>
-            <w:r>
-              <w:t>2</w:t>
-            </w:r>
-            <w:r>
-              <w:t>:0]</w:t>
-            </w:r>
-          </w:p>
-        </w:tc>
-      </w:tr>
-      <w:tr>
-        <w:tc>
-          <w:tcPr>
-            <w:tcW w:w="1251" w:type="dxa"/>
-          </w:tcPr>
-          <w:p>
-            <w:r>
-              <w:t>EXTLEN</w:t>
-            </w:r>
-          </w:p>
-        </w:tc>
-        <w:tc>
-          <w:tcPr>
-            <w:tcW w:w="857" w:type="dxa"/>
-          </w:tcPr>
-          <w:p>
-            <w:r>
-              <w:t>NUMBUF</w:t>
-            </w:r>
-          </w:p>
-        </w:tc>
-        <w:tc>
-          <w:tcPr>
-            <w:tcW w:w="858" w:type="dxa"/>
-          </w:tcPr>
-          <w:p>
-            <w:r>
-              <w:t>CPUFLOW</w:t>
-            </w:r>
-          </w:p>
-        </w:tc>
-        <w:tc>
-          <w:tcPr>
-            <w:tcW w:w="874" w:type="dxa"/>
-          </w:tcPr>
-          <w:p>
-            <w:r>
-              <w:t>EXTPPS</w:t>
-            </w:r>
-          </w:p>
-        </w:tc>
-        <w:tc>
-          <w:tcPr>
-            <w:tcW w:w="1000" w:type="dxa"/>
-          </w:tcPr>
-          <w:p>
-            <w:r>
-              <w:t>EXTSOFT</w:t>
-            </w:r>
-          </w:p>
-        </w:tc>
-        <w:tc>
-          <w:tcPr>
-            <w:tcW w:w="795" w:type="dxa"/>
-          </w:tcPr>
-          <w:p>
-            <w:r>
-              <w:t>EXTEN</w:t>
-            </w:r>
-          </w:p>
-        </w:tc>
-        <w:tc>
-          <w:tcPr>
-            <w:tcW w:w="1252" w:type="dxa"/>
-          </w:tcPr>
-          <w:p>
-            <w:r>
-              <w:t>ENPPSIN</w:t>
-            </w:r>
-          </w:p>
-        </w:tc>
-        <w:tc>
-          <w:tcPr>
-            <w:tcW w:w="1253" w:type="dxa"/>
-          </w:tcPr>
-          <w:p>
-            <w:r>
-              <w:t>ENEXTIN</w:t>
-            </w:r>
-          </w:p>
-        </w:tc>
-        <w:tc>
-          <w:tcPr>
-            <w:tcW w:w="1210" w:type="dxa"/>
-          </w:tcPr>
-          <w:p>
-            <w:r>
-              <w:t>ENABLE</w:t>
+              <w:t>Reserved</w:t>
+            </w:r>
+          </w:p>
+        </w:tc>
+        <w:tc>
+          <w:tcPr>
+            <w:tcW w:w="1191" w:type="dxa"/>
+          </w:tcPr>
+          <w:p>
+            <w:r>
+              <w:t>PPSTRIG</w:t>
+            </w:r>
+          </w:p>
+        </w:tc>
+        <w:tc>
+          <w:tcPr>
+            <w:tcW w:w="1192" w:type="dxa"/>
+          </w:tcPr>
+          <w:p>
+            <w:r>
+              <w:t>SOFTTRIG</w:t>
+            </w:r>
+          </w:p>
+        </w:tc>
+        <w:tc>
+          <w:tcPr>
+            <w:tcW w:w="1192" w:type="dxa"/>
+          </w:tcPr>
+          <w:p>
+            <w:r>
+              <w:t>EXTTRIG</w:t>
+            </w:r>
+          </w:p>
+        </w:tc>
+        <w:tc>
+          <w:tcPr>
+            <w:tcW w:w="1192" w:type="dxa"/>
+          </w:tcPr>
+          <w:p>
+            <w:proofErr w:type="gramStart"/>
+            <w:r>
+              <w:t>INTTRIG[</w:t>
+            </w:r>
+            <w:proofErr w:type="gramEnd"/>
+            <w:r>
+              <w:t>1]</w:t>
+            </w:r>
+          </w:p>
+        </w:tc>
+        <w:tc>
+          <w:tcPr>
+            <w:tcW w:w="1192" w:type="dxa"/>
+          </w:tcPr>
+          <w:p>
+            <w:proofErr w:type="gramStart"/>
+            <w:r>
+              <w:t>INTTRIG[</w:t>
+            </w:r>
+            <w:proofErr w:type="gramEnd"/>
+            <w:r>
+              <w:t>0]</w:t>
             </w:r>
           </w:p>
         </w:tc>
@@ -8982,12 +9998,25 @@
         <w:t>readout only</w:t>
       </w:r>
       <w:r>
-        <w:t xml:space="preserve"> into the CalRam. The trigger overlord is what should be used for real events.</w:t>
-      </w:r>
-    </w:p>
-    <w:p>
-      <w:r>
-        <w:t xml:space="preserve">Bits[2:0] control which triggers </w:t>
+        <w:t xml:space="preserve"> into the </w:t>
+      </w:r>
+      <w:proofErr w:type="spellStart"/>
+      <w:r>
+        <w:t>CalRam</w:t>
+      </w:r>
+      <w:proofErr w:type="spellEnd"/>
+      <w:r>
+        <w:t>. The trigger overlord is what should be used for real events.</w:t>
+      </w:r>
+    </w:p>
+    <w:p>
+      <w:proofErr w:type="gramStart"/>
+      <w:r>
+        <w:t>Bits[</w:t>
+      </w:r>
+      <w:proofErr w:type="gramEnd"/>
+      <w:r>
+        <w:t xml:space="preserve">2:0] control which triggers </w:t>
       </w:r>
       <w:r>
         <w:rPr>
@@ -9017,7 +10046,15 @@
         <w:t>event</w:t>
       </w:r>
       <w:r>
-        <w:t xml:space="preserve">. If bit[0] is not set, </w:t>
+        <w:t xml:space="preserve">. If </w:t>
+      </w:r>
+      <w:proofErr w:type="gramStart"/>
+      <w:r>
+        <w:t>bit[</w:t>
+      </w:r>
+      <w:proofErr w:type="gramEnd"/>
+      <w:r>
+        <w:t xml:space="preserve">0] is not set, </w:t>
       </w:r>
       <w:r>
         <w:rPr>
@@ -9027,7 +10064,31 @@
         <w:t>nothing</w:t>
       </w:r>
       <w:r>
-        <w:t xml:space="preserve"> will generate an event. If bit[1] is set, an external trigger input will generate an event. If bit[2] is set, a PPS will generate an input. Internal triggers and soft triggers will always generate events, if you don’t want them, don’t do it (soft trig) or disable MASTEREN.</w:t>
+        <w:t xml:space="preserve"> will generate an event. If </w:t>
+      </w:r>
+      <w:proofErr w:type="gramStart"/>
+      <w:r>
+        <w:t>bit[</w:t>
+      </w:r>
+      <w:proofErr w:type="gramEnd"/>
+      <w:r>
+        <w:t xml:space="preserve">1] is set, an external trigger input will generate an event. If </w:t>
+      </w:r>
+      <w:proofErr w:type="gramStart"/>
+      <w:r>
+        <w:t>bit[</w:t>
+      </w:r>
+      <w:proofErr w:type="gramEnd"/>
+      <w:r>
+        <w:t>2] is set, a PPS will generate an input. Internal triggers and soft triggers will always generate events, if you don’t want them, don’t do it (soft trig</w:t>
+      </w:r>
+      <w:proofErr w:type="gramStart"/>
+      <w:r>
+        <w:t>)</w:t>
+      </w:r>
+      <w:proofErr w:type="gramEnd"/>
+      <w:r>
+        <w:t xml:space="preserve"> or disable MASTEREN.</w:t>
       </w:r>
       <w:r>
         <w:t xml:space="preserve"> </w:t>
@@ -9042,7 +10103,15 @@
         <w:t>Note</w:t>
       </w:r>
       <w:r>
-        <w:t>: the “enables” (bits[2:0])</w:t>
+        <w:t>: the “enables” (</w:t>
+      </w:r>
+      <w:proofErr w:type="gramStart"/>
+      <w:r>
+        <w:t>bits[</w:t>
+      </w:r>
+      <w:proofErr w:type="gramEnd"/>
+      <w:r>
+        <w:t>2:0])</w:t>
       </w:r>
       <w:r>
         <w:t xml:space="preserve"> on a </w:t>
@@ -9092,8 +10161,14 @@
       </w:r>
     </w:p>
     <w:p>
-      <w:r>
-        <w:t xml:space="preserve">Bits[10:8] control which triggers </w:t>
+      <w:proofErr w:type="gramStart"/>
+      <w:r>
+        <w:lastRenderedPageBreak/>
+        <w:t>Bits[</w:t>
+      </w:r>
+      <w:proofErr w:type="gramEnd"/>
+      <w:r>
+        <w:t xml:space="preserve">10:8] control which triggers </w:t>
       </w:r>
       <w:r>
         <w:rPr>
@@ -9148,7 +10223,15 @@
         <w:t xml:space="preserve">. </w:t>
       </w:r>
       <w:r>
-        <w:t xml:space="preserve">If bit[0] is </w:t>
+        <w:t xml:space="preserve">If </w:t>
+      </w:r>
+      <w:proofErr w:type="gramStart"/>
+      <w:r>
+        <w:t>bit[</w:t>
+      </w:r>
+      <w:proofErr w:type="gramEnd"/>
+      <w:r>
+        <w:t xml:space="preserve">0] is </w:t>
       </w:r>
       <w:r>
         <w:t xml:space="preserve">not set, </w:t>
@@ -9161,13 +10244,25 @@
         <w:t>nothing</w:t>
       </w:r>
       <w:r>
-        <w:t xml:space="preserve"> will generate an external trigger. If bit[1] is set, a soft trigger will generate an external trigger. If bit 2 is set, a PPS will generate an external trigger.</w:t>
-      </w:r>
-    </w:p>
-    <w:p>
-      <w:r>
-        <w:lastRenderedPageBreak/>
-        <w:t xml:space="preserve">Bit[16] puts the overlord in CPU flow control mode. In this mode, the overlord </w:t>
+        <w:t xml:space="preserve"> will generate an external trigger. If </w:t>
+      </w:r>
+      <w:proofErr w:type="gramStart"/>
+      <w:r>
+        <w:t>bit[</w:t>
+      </w:r>
+      <w:proofErr w:type="gramEnd"/>
+      <w:r>
+        <w:t>1] is set, a soft trigger will generate an external trigger. If bit 2 is set, a PPS will generate an external trigger.</w:t>
+      </w:r>
+    </w:p>
+    <w:p>
+      <w:proofErr w:type="gramStart"/>
+      <w:r>
+        <w:t>Bit[</w:t>
+      </w:r>
+      <w:proofErr w:type="gramEnd"/>
+      <w:r>
+        <w:t xml:space="preserve">16] puts the overlord in CPU flow control mode. In this mode, the overlord </w:t>
       </w:r>
       <w:r>
         <w:rPr>
@@ -9177,12 +10272,25 @@
         <w:t xml:space="preserve">must be </w:t>
       </w:r>
       <w:r>
-        <w:t>cleared after every trigger. (This is highly recommended for our early testing!) See OVLDCTRL bit[2].</w:t>
-      </w:r>
-    </w:p>
-    <w:p>
-      <w:r>
-        <w:t xml:space="preserve">Bits[17:18] </w:t>
+        <w:t xml:space="preserve">cleared after every trigger. (This is highly recommended for our early testing!) See OVLDCTRL </w:t>
+      </w:r>
+      <w:proofErr w:type="gramStart"/>
+      <w:r>
+        <w:t>bit[</w:t>
+      </w:r>
+      <w:proofErr w:type="gramEnd"/>
+      <w:r>
+        <w:t>2].</w:t>
+      </w:r>
+    </w:p>
+    <w:p>
+      <w:proofErr w:type="gramStart"/>
+      <w:r>
+        <w:t>Bits[</w:t>
+      </w:r>
+      <w:proofErr w:type="gramEnd"/>
+      <w:r>
+        <w:t xml:space="preserve">17:18] </w:t>
       </w:r>
       <w:r>
         <w:rPr>
@@ -9241,63 +10349,7 @@
                 <w:b/>
                 <w:bCs/>
               </w:rPr>
-              <w:t xml:space="preserve">OVERLORD </w:t>
-            </w:r>
-            <w:r>
-              <w:rPr>
-                <w:b/>
-                <w:bCs/>
-              </w:rPr>
-              <w:t>CONTROL (Offset 0x</w:t>
-            </w:r>
-            <w:r>
-              <w:rPr>
-                <w:b/>
-                <w:bCs/>
-              </w:rPr>
-              <w:t>4</w:t>
-            </w:r>
-            <w:r>
-              <w:rPr>
-                <w:b/>
-                <w:bCs/>
-              </w:rPr>
-              <w:t>0</w:t>
-            </w:r>
-            <w:r>
-              <w:rPr>
-                <w:b/>
-                <w:bCs/>
-              </w:rPr>
-              <w:t>4</w:t>
-            </w:r>
-            <w:r>
-              <w:rPr>
-                <w:b/>
-                <w:bCs/>
-              </w:rPr>
-              <w:t>: 0x30</w:t>
-            </w:r>
-            <w:r>
-              <w:rPr>
-                <w:b/>
-                <w:bCs/>
-              </w:rPr>
-              <w:t>4</w:t>
-            </w:r>
-            <w:r>
-              <w:rPr>
-                <w:b/>
-                <w:bCs/>
-              </w:rPr>
-              <w:t>0</w:t>
-            </w:r>
-            <w:r>
-              <w:rPr>
-                <w:b/>
-                <w:bCs/>
-              </w:rPr>
-              <w:t>4</w:t>
+              <w:t>OVERLORD CONTROL (Offset 0x404: 0x30404</w:t>
             </w:r>
             <w:r>
               <w:rPr>
@@ -9334,14 +10386,13 @@
             <w:pPr>
               <w:jc w:val="center"/>
             </w:pPr>
+            <w:proofErr w:type="gramStart"/>
             <w:r>
               <w:t>Bit[</w:t>
             </w:r>
-            <w:r>
-              <w:t>1</w:t>
-            </w:r>
-            <w:r>
-              <w:t>]</w:t>
+            <w:proofErr w:type="gramEnd"/>
+            <w:r>
+              <w:t>1]</w:t>
             </w:r>
           </w:p>
         </w:tc>
@@ -9353,9 +10404,11 @@
             <w:pPr>
               <w:jc w:val="center"/>
             </w:pPr>
+            <w:proofErr w:type="gramStart"/>
             <w:r>
               <w:t>Bits[</w:t>
             </w:r>
+            <w:proofErr w:type="gramEnd"/>
             <w:r>
               <w:t>0]</w:t>
             </w:r>
@@ -9392,7 +10445,15 @@
     </w:p>
     <w:p>
       <w:r>
-        <w:t>SOFTTRIG generates a “soft trigger” at the overlord level (forced readout, header generation, possible ext trig output).</w:t>
+        <w:t xml:space="preserve">SOFTTRIG generates a “soft trigger” at the overlord level (forced readout, header generation, possible </w:t>
+      </w:r>
+      <w:proofErr w:type="spellStart"/>
+      <w:r>
+        <w:t>ext</w:t>
+      </w:r>
+      <w:proofErr w:type="spellEnd"/>
+      <w:r>
+        <w:t xml:space="preserve"> trig output).</w:t>
       </w:r>
     </w:p>
     <w:p>
@@ -9435,21 +10496,7 @@
                 <w:b/>
                 <w:bCs/>
               </w:rPr>
-              <w:t xml:space="preserve">OVERLORD </w:t>
-            </w:r>
-            <w:r>
-              <w:rPr>
-                <w:b/>
-                <w:bCs/>
-              </w:rPr>
-              <w:t>STATUS</w:t>
-            </w:r>
-            <w:r>
-              <w:rPr>
-                <w:b/>
-                <w:bCs/>
-              </w:rPr>
-              <w:t xml:space="preserve"> (Offset 0x404: 0x30404 on a </w:t>
+              <w:t xml:space="preserve">OVERLORD STATUS (Offset 0x404: 0x30404 on a </w:t>
             </w:r>
             <w:r>
               <w:rPr>
@@ -9479,8 +10526,13 @@
             <w:pPr>
               <w:jc w:val="center"/>
             </w:pPr>
-            <w:r>
-              <w:t>Bit[1]</w:t>
+            <w:proofErr w:type="gramStart"/>
+            <w:r>
+              <w:t>Bit[</w:t>
+            </w:r>
+            <w:proofErr w:type="gramEnd"/>
+            <w:r>
+              <w:t>1]</w:t>
             </w:r>
           </w:p>
         </w:tc>
@@ -9492,8 +10544,13 @@
             <w:pPr>
               <w:jc w:val="center"/>
             </w:pPr>
-            <w:r>
-              <w:t>Bit[0]</w:t>
+            <w:proofErr w:type="gramStart"/>
+            <w:r>
+              <w:t>Bit[</w:t>
+            </w:r>
+            <w:proofErr w:type="gramEnd"/>
+            <w:r>
+              <w:t>0]</w:t>
             </w:r>
           </w:p>
         </w:tc>
@@ -9545,8 +10602,13 @@
       </w:r>
     </w:p>
     <w:p>
-      <w:r>
-        <w:t xml:space="preserve">OVLDCHCFG[23:0] contains the channel mask for the trigger overlord. If a bit is </w:t>
+      <w:proofErr w:type="gramStart"/>
+      <w:r>
+        <w:t>OVLDCHCFG[</w:t>
+      </w:r>
+      <w:proofErr w:type="gramEnd"/>
+      <w:r>
+        <w:t xml:space="preserve">23:0] contains the channel mask for the trigger overlord. If a bit is </w:t>
       </w:r>
       <w:r>
         <w:rPr>
@@ -9586,6 +10648,7 @@
       <w:r>
         <w:t xml:space="preserve">Bit 0 enables/disables </w:t>
       </w:r>
+      <w:proofErr w:type="gramStart"/>
       <w:r>
         <w:rPr>
           <w:i/>
@@ -9594,7 +10657,11 @@
         <w:t xml:space="preserve">all </w:t>
       </w:r>
       <w:r>
-        <w:t xml:space="preserve">of the </w:t>
+        <w:t>of</w:t>
+      </w:r>
+      <w:proofErr w:type="gramEnd"/>
+      <w:r>
+        <w:t xml:space="preserve"> the </w:t>
       </w:r>
       <w:r>
         <w:rPr>
@@ -9637,7 +10704,23 @@
           <w:b/>
           <w:bCs/>
         </w:rPr>
-        <w:t xml:space="preserve"> (maskb inputs, coincidence window, threshold, enable) can </w:t>
+        <w:t xml:space="preserve"> (</w:t>
+      </w:r>
+      <w:proofErr w:type="spellStart"/>
+      <w:r>
+        <w:rPr>
+          <w:b/>
+          <w:bCs/>
+        </w:rPr>
+        <w:t>maskb</w:t>
+      </w:r>
+      <w:proofErr w:type="spellEnd"/>
+      <w:r>
+        <w:rPr>
+          <w:b/>
+          <w:bCs/>
+        </w:rPr>
+        <w:t xml:space="preserve"> inputs, coincidence window, threshold, enable) can </w:t>
       </w:r>
       <w:r>
         <w:rPr>
@@ -9676,7 +10759,15 @@
         <w:t>default to zero</w:t>
       </w:r>
       <w:r>
-        <w:t xml:space="preserve"> – as in, all inputs are disabled. If this bit is 0, that corresponding trigger will do </w:t>
+        <w:t xml:space="preserve"> – as in, all inputs </w:t>
+      </w:r>
+      <w:proofErr w:type="gramStart"/>
+      <w:r>
+        <w:t>are</w:t>
+      </w:r>
+      <w:proofErr w:type="gramEnd"/>
+      <w:r>
+        <w:t xml:space="preserve"> disabled. If this bit is 0, that corresponding trigger will do </w:t>
       </w:r>
       <w:r>
         <w:rPr>
@@ -9727,42 +10818,7 @@
                 <w:b/>
                 <w:bCs/>
               </w:rPr>
-              <w:t xml:space="preserve">PULSE </w:t>
-            </w:r>
-            <w:r>
-              <w:rPr>
-                <w:b/>
-                <w:bCs/>
-              </w:rPr>
-              <w:t>CONTROL (Offset 0x</w:t>
-            </w:r>
-            <w:r>
-              <w:rPr>
-                <w:b/>
-                <w:bCs/>
-              </w:rPr>
-              <w:t>608</w:t>
-            </w:r>
-            <w:r>
-              <w:rPr>
-                <w:b/>
-                <w:bCs/>
-              </w:rPr>
-              <w:t>: 0x</w:t>
-            </w:r>
-            <w:r>
-              <w:rPr>
-                <w:b/>
-                <w:bCs/>
-              </w:rPr>
-              <w:t>30608</w:t>
-            </w:r>
-            <w:r>
-              <w:rPr>
-                <w:b/>
-                <w:bCs/>
-              </w:rPr>
-              <w:t>)</w:t>
+              <w:t>PULSE CONTROL (Offset 0x608: 0x30608)</w:t>
             </w:r>
           </w:p>
         </w:tc>
@@ -9776,14 +10832,13 @@
             <w:pPr>
               <w:jc w:val="center"/>
             </w:pPr>
-            <w:r>
-              <w:t>Bit[3</w:t>
-            </w:r>
-            <w:r>
-              <w:t>1</w:t>
-            </w:r>
-            <w:r>
-              <w:t>]</w:t>
+            <w:proofErr w:type="gramStart"/>
+            <w:r>
+              <w:t>Bit[</w:t>
+            </w:r>
+            <w:proofErr w:type="gramEnd"/>
+            <w:r>
+              <w:t>31]</w:t>
             </w:r>
           </w:p>
         </w:tc>
@@ -9795,14 +10850,13 @@
             <w:pPr>
               <w:jc w:val="center"/>
             </w:pPr>
+            <w:proofErr w:type="gramStart"/>
             <w:r>
               <w:t>Bit[</w:t>
             </w:r>
-            <w:r>
-              <w:t>30</w:t>
-            </w:r>
-            <w:r>
-              <w:t>]</w:t>
+            <w:proofErr w:type="gramEnd"/>
+            <w:r>
+              <w:t>30]</w:t>
             </w:r>
           </w:p>
         </w:tc>
@@ -9814,11 +10868,13 @@
             <w:pPr>
               <w:jc w:val="center"/>
             </w:pPr>
-            <w:r>
-              <w:t>Bit</w:t>
-            </w:r>
-            <w:r>
-              <w:t>s[29:0]</w:t>
+            <w:proofErr w:type="gramStart"/>
+            <w:r>
+              <w:t>Bits[</w:t>
+            </w:r>
+            <w:proofErr w:type="gramEnd"/>
+            <w:r>
+              <w:t>29:0]</w:t>
             </w:r>
           </w:p>
         </w:tc>
@@ -9830,6 +10886,7 @@
           </w:tcPr>
           <w:p>
             <w:r>
+              <w:lastRenderedPageBreak/>
               <w:t>PULSEDIS</w:t>
             </w:r>
           </w:p>
@@ -9889,13 +10946,17 @@
         <w:pStyle w:val="Heading3"/>
       </w:pPr>
       <w:r>
-        <w:lastRenderedPageBreak/>
         <w:t>TRIGEN0 (Offset 0x0700: 0x30700)</w:t>
       </w:r>
     </w:p>
     <w:p>
-      <w:r>
-        <w:t>Bit[31] of TRIGEN0 enables trigger 0.</w:t>
+      <w:proofErr w:type="gramStart"/>
+      <w:r>
+        <w:t>Bit[</w:t>
+      </w:r>
+      <w:proofErr w:type="gramEnd"/>
+      <w:r>
+        <w:t>31] of TRIGEN0 enables trigger 0.</w:t>
       </w:r>
     </w:p>
     <w:p>
@@ -9907,8 +10968,13 @@
       </w:r>
     </w:p>
     <w:p>
-      <w:r>
-        <w:t xml:space="preserve">Bits[23:0] specifies </w:t>
+      <w:proofErr w:type="gramStart"/>
+      <w:r>
+        <w:t>Bits[</w:t>
+      </w:r>
+      <w:proofErr w:type="gramEnd"/>
+      <w:r>
+        <w:t xml:space="preserve">23:0] specifies </w:t>
       </w:r>
       <w:r>
         <w:rPr>
@@ -9918,7 +10984,15 @@
         <w:t>which inputs are included</w:t>
       </w:r>
       <w:r>
-        <w:t xml:space="preserve"> in trigger 0. By default this is 0, which means </w:t>
+        <w:t xml:space="preserve"> in trigger 0. By </w:t>
+      </w:r>
+      <w:proofErr w:type="gramStart"/>
+      <w:r>
+        <w:t>default</w:t>
+      </w:r>
+      <w:proofErr w:type="gramEnd"/>
+      <w:r>
+        <w:t xml:space="preserve"> this is 0, which means </w:t>
       </w:r>
       <w:r>
         <w:rPr>
@@ -9970,42 +11044,7 @@
                 <w:b/>
                 <w:bCs/>
               </w:rPr>
-              <w:t>TRIGWINDOW0</w:t>
-            </w:r>
-            <w:r>
-              <w:rPr>
-                <w:b/>
-                <w:bCs/>
-              </w:rPr>
-              <w:t xml:space="preserve"> (Offset 0x0</w:t>
-            </w:r>
-            <w:r>
-              <w:rPr>
-                <w:b/>
-                <w:bCs/>
-              </w:rPr>
-              <w:t>708</w:t>
-            </w:r>
-            <w:r>
-              <w:rPr>
-                <w:b/>
-                <w:bCs/>
-              </w:rPr>
-              <w:t>: 0x</w:t>
-            </w:r>
-            <w:r>
-              <w:rPr>
-                <w:b/>
-                <w:bCs/>
-              </w:rPr>
-              <w:t>30708</w:t>
-            </w:r>
-            <w:r>
-              <w:rPr>
-                <w:b/>
-                <w:bCs/>
-              </w:rPr>
-              <w:t>)</w:t>
+              <w:t>TRIGWINDOW0 (Offset 0x0708: 0x30708)</w:t>
             </w:r>
           </w:p>
         </w:tc>
@@ -10019,11 +11058,13 @@
             <w:pPr>
               <w:jc w:val="center"/>
             </w:pPr>
-            <w:r>
-              <w:t>B</w:t>
-            </w:r>
-            <w:r>
-              <w:t>it[19:15]</w:t>
+            <w:proofErr w:type="gramStart"/>
+            <w:r>
+              <w:t>Bit[</w:t>
+            </w:r>
+            <w:proofErr w:type="gramEnd"/>
+            <w:r>
+              <w:t>19:15]</w:t>
             </w:r>
           </w:p>
         </w:tc>
@@ -10035,11 +11076,13 @@
             <w:pPr>
               <w:jc w:val="center"/>
             </w:pPr>
-            <w:r>
-              <w:t>Bit</w:t>
-            </w:r>
-            <w:r>
-              <w:t>[14:10]</w:t>
+            <w:proofErr w:type="gramStart"/>
+            <w:r>
+              <w:t>Bit[</w:t>
+            </w:r>
+            <w:proofErr w:type="gramEnd"/>
+            <w:r>
+              <w:t>14:10]</w:t>
             </w:r>
           </w:p>
         </w:tc>
@@ -10051,9 +11094,11 @@
             <w:pPr>
               <w:jc w:val="center"/>
             </w:pPr>
+            <w:proofErr w:type="gramStart"/>
             <w:r>
               <w:t>Bit[</w:t>
             </w:r>
+            <w:proofErr w:type="gramEnd"/>
             <w:r>
               <w:t>9:5]</w:t>
             </w:r>
@@ -10067,14 +11112,13 @@
             <w:pPr>
               <w:jc w:val="center"/>
             </w:pPr>
+            <w:proofErr w:type="gramStart"/>
             <w:r>
               <w:t>Bit[</w:t>
             </w:r>
-            <w:r>
-              <w:t>4:0</w:t>
-            </w:r>
-            <w:r>
-              <w:t>]</w:t>
+            <w:proofErr w:type="gramEnd"/>
+            <w:r>
+              <w:t>4:0]</w:t>
             </w:r>
           </w:p>
         </w:tc>
@@ -10164,7 +11208,15 @@
         <w:t>many</w:t>
       </w:r>
       <w:r>
-        <w:t xml:space="preserve"> possible ways to write each delay, use whatever convention desired! WINLEN[3:0] are all identical to each other).</w:t>
+        <w:t xml:space="preserve"> possible ways to write each delay, use whatever convention desired! </w:t>
+      </w:r>
+      <w:proofErr w:type="gramStart"/>
+      <w:r>
+        <w:t>WINLEN[</w:t>
+      </w:r>
+      <w:proofErr w:type="gramEnd"/>
+      <w:r>
+        <w:t>3:0] are all identical to each other).</w:t>
       </w:r>
     </w:p>
     <w:p>
@@ -10250,31 +11302,37 @@
                 <w:bCs/>
               </w:rPr>
               <w:br/>
-              <w:t>(Base: 0x0</w:t>
-            </w:r>
-            <w:r>
+              <w:t>(Base: 0x040000)</w:t>
+            </w:r>
+          </w:p>
+        </w:tc>
+        <w:tc>
+          <w:tcPr>
+            <w:tcW w:w="1530" w:type="dxa"/>
+          </w:tcPr>
+          <w:p>
+            <w:pPr>
+              <w:jc w:val="center"/>
               <w:rPr>
                 <w:b/>
                 <w:bCs/>
               </w:rPr>
-              <w:t>4</w:t>
-            </w:r>
+            </w:pPr>
             <w:r>
               <w:rPr>
                 <w:b/>
                 <w:bCs/>
               </w:rPr>
-              <w:t>0000)</w:t>
-            </w:r>
-          </w:p>
-        </w:tc>
-        <w:tc>
-          <w:tcPr>
-            <w:tcW w:w="1530" w:type="dxa"/>
-          </w:tcPr>
-          <w:p>
-            <w:pPr>
-              <w:jc w:val="center"/>
+              <w:t>Name</w:t>
+            </w:r>
+          </w:p>
+        </w:tc>
+        <w:tc>
+          <w:tcPr>
+            <w:tcW w:w="5935" w:type="dxa"/>
+          </w:tcPr>
+          <w:p>
+            <w:pPr>
               <w:rPr>
                 <w:b/>
                 <w:bCs/>
@@ -10285,7 +11343,29 @@
                 <w:b/>
                 <w:bCs/>
               </w:rPr>
-              <w:t>Name</w:t>
+              <w:t>Description</w:t>
+            </w:r>
+          </w:p>
+        </w:tc>
+      </w:tr>
+      <w:tr>
+        <w:tc>
+          <w:tcPr>
+            <w:tcW w:w="1885" w:type="dxa"/>
+          </w:tcPr>
+          <w:p>
+            <w:r>
+              <w:t>0x0000</w:t>
+            </w:r>
+          </w:p>
+        </w:tc>
+        <w:tc>
+          <w:tcPr>
+            <w:tcW w:w="1530" w:type="dxa"/>
+          </w:tcPr>
+          <w:p>
+            <w:r>
+              <w:t>SCALPERIOD</w:t>
             </w:r>
           </w:p>
         </w:tc>
@@ -10294,18 +11374,27 @@
             <w:tcW w:w="5935" w:type="dxa"/>
           </w:tcPr>
           <w:p>
-            <w:pPr>
-              <w:rPr>
-                <w:b/>
-                <w:bCs/>
-              </w:rPr>
-            </w:pPr>
-            <w:r>
-              <w:rPr>
-                <w:b/>
-                <w:bCs/>
-              </w:rPr>
-              <w:t>Description</w:t>
+            <w:proofErr w:type="gramStart"/>
+            <w:r>
+              <w:t>Bit[</w:t>
+            </w:r>
+            <w:proofErr w:type="gramEnd"/>
+            <w:r>
+              <w:t xml:space="preserve">31] use PPS, not period. </w:t>
+            </w:r>
+            <w:proofErr w:type="gramStart"/>
+            <w:r>
+              <w:t>Bits[</w:t>
+            </w:r>
+            <w:proofErr w:type="gramEnd"/>
+            <w:r>
+              <w:t>30:0] period (</w:t>
+            </w:r>
+            <w:r>
+              <w:t>us</w:t>
+            </w:r>
+            <w:r>
+              <w:t xml:space="preserve"> intervals)</w:t>
             </w:r>
           </w:p>
         </w:tc>
@@ -10317,7 +11406,7 @@
           </w:tcPr>
           <w:p>
             <w:r>
-              <w:t>0x0000</w:t>
+              <w:t>0x0004</w:t>
             </w:r>
           </w:p>
         </w:tc>
@@ -10327,7 +11416,7 @@
           </w:tcPr>
           <w:p>
             <w:r>
-              <w:t>SCALPERIOD</w:t>
+              <w:t>PRESCALECTL</w:t>
             </w:r>
           </w:p>
         </w:tc>
@@ -10336,14 +11425,21 @@
             <w:tcW w:w="5935" w:type="dxa"/>
           </w:tcPr>
           <w:p>
-            <w:r>
-              <w:t>Bit[31] use PPS, not period. Bits[30:0] period (</w:t>
-            </w:r>
-            <w:r>
-              <w:t>us</w:t>
-            </w:r>
-            <w:r>
-              <w:t xml:space="preserve"> intervals)</w:t>
+            <w:proofErr w:type="gramStart"/>
+            <w:r>
+              <w:t>Bits[</w:t>
+            </w:r>
+            <w:proofErr w:type="gramEnd"/>
+            <w:r>
+              <w:t xml:space="preserve">31:24] select scaler to update, bits[7:0] </w:t>
+            </w:r>
+            <w:proofErr w:type="spellStart"/>
+            <w:r>
+              <w:t>prescale</w:t>
+            </w:r>
+            <w:proofErr w:type="spellEnd"/>
+            <w:r>
+              <w:t xml:space="preserve"> value</w:t>
             </w:r>
           </w:p>
         </w:tc>
@@ -10355,7 +11451,7 @@
           </w:tcPr>
           <w:p>
             <w:r>
-              <w:t>0x0004</w:t>
+              <w:t>0x0080-0x00FF</w:t>
             </w:r>
           </w:p>
         </w:tc>
@@ -10365,7 +11461,10 @@
           </w:tcPr>
           <w:p>
             <w:r>
-              <w:t>PRESCALECTL</w:t>
+              <w:t>SCALMAP0-</w:t>
+            </w:r>
+            <w:r>
+              <w:t>31</w:t>
             </w:r>
           </w:p>
         </w:tc>
@@ -10375,7 +11474,15 @@
           </w:tcPr>
           <w:p>
             <w:r>
-              <w:t>Bits[31:24] select scaler to update, bits[7:0] prescale value</w:t>
+              <w:t xml:space="preserve">Scaler to map to corresponding </w:t>
+            </w:r>
+            <w:proofErr w:type="spellStart"/>
+            <w:r>
+              <w:t>SCALxx</w:t>
+            </w:r>
+            <w:proofErr w:type="spellEnd"/>
+            <w:r>
+              <w:t xml:space="preserve"> output</w:t>
             </w:r>
           </w:p>
         </w:tc>
@@ -10387,48 +11494,7 @@
           </w:tcPr>
           <w:p>
             <w:r>
-              <w:t>0x00</w:t>
-            </w:r>
-            <w:r>
-              <w:t>80-0x00FF</w:t>
-            </w:r>
-          </w:p>
-        </w:tc>
-        <w:tc>
-          <w:tcPr>
-            <w:tcW w:w="1530" w:type="dxa"/>
-          </w:tcPr>
-          <w:p>
-            <w:r>
-              <w:t>SCALMAP0-</w:t>
-            </w:r>
-            <w:r>
-              <w:t>31</w:t>
-            </w:r>
-          </w:p>
-        </w:tc>
-        <w:tc>
-          <w:tcPr>
-            <w:tcW w:w="5935" w:type="dxa"/>
-          </w:tcPr>
-          <w:p>
-            <w:r>
-              <w:t>Scaler to map to corresponding SCALxx output</w:t>
-            </w:r>
-          </w:p>
-        </w:tc>
-      </w:tr>
-      <w:tr>
-        <w:tc>
-          <w:tcPr>
-            <w:tcW w:w="1885" w:type="dxa"/>
-          </w:tcPr>
-          <w:p>
-            <w:r>
-              <w:t>0x0</w:t>
-            </w:r>
-            <w:r>
-              <w:t>800-0x08FF</w:t>
+              <w:t>0x0800-0x08FF</w:t>
             </w:r>
           </w:p>
         </w:tc>
@@ -10489,7 +11555,23 @@
           <w:i/>
           <w:iCs/>
         </w:rPr>
-        <w:t xml:space="preserve"> Scaler prescales are addressed individually, but scalers are </w:t>
+        <w:t xml:space="preserve"> Scaler </w:t>
+      </w:r>
+      <w:proofErr w:type="spellStart"/>
+      <w:r>
+        <w:rPr>
+          <w:i/>
+          <w:iCs/>
+        </w:rPr>
+        <w:t>prescales</w:t>
+      </w:r>
+      <w:proofErr w:type="spellEnd"/>
+      <w:r>
+        <w:rPr>
+          <w:i/>
+          <w:iCs/>
+        </w:rPr>
+        <w:t xml:space="preserve"> are addressed individually, but scalers are </w:t>
       </w:r>
       <w:r>
         <w:rPr>
@@ -10538,7 +11620,15 @@
         <w:t xml:space="preserve"> resolution)</w:t>
       </w:r>
       <w:r>
-        <w:t xml:space="preserve">, as specified by bits[30:0] of this register, </w:t>
+        <w:t xml:space="preserve">, as specified by </w:t>
+      </w:r>
+      <w:proofErr w:type="gramStart"/>
+      <w:r>
+        <w:t>bits[</w:t>
+      </w:r>
+      <w:proofErr w:type="gramEnd"/>
+      <w:r>
+        <w:t xml:space="preserve">30:0] of this register, </w:t>
       </w:r>
       <w:r>
         <w:rPr>
@@ -10558,7 +11648,15 @@
         <w:t>Note</w:t>
       </w:r>
       <w:r>
-        <w:t xml:space="preserve">: while scalers are updating, while you are guaranteed to get a single output either before/after the update, there is no guarantee that if you read </w:t>
+        <w:t xml:space="preserve">: while scalers are updating, while you are guaranteed to get a single output </w:t>
+      </w:r>
+      <w:proofErr w:type="gramStart"/>
+      <w:r>
+        <w:t>either before</w:t>
+      </w:r>
+      <w:proofErr w:type="gramEnd"/>
+      <w:r>
+        <w:t xml:space="preserve">/after the update, there is no guarantee that if you read </w:t>
       </w:r>
       <w:r>
         <w:rPr>
@@ -10585,6 +11683,7 @@
         <w:pStyle w:val="Heading3"/>
       </w:pPr>
       <w:r>
+        <w:lastRenderedPageBreak/>
         <w:t>PRESCALECTL (Offset 0x0004: 0x40004)</w:t>
       </w:r>
     </w:p>
@@ -10592,6 +11691,7 @@
       <w:r>
         <w:t xml:space="preserve">This register allows setting the </w:t>
       </w:r>
+      <w:proofErr w:type="spellStart"/>
       <w:r>
         <w:rPr>
           <w:i/>
@@ -10599,11 +11699,20 @@
         </w:rPr>
         <w:t>prescale</w:t>
       </w:r>
+      <w:proofErr w:type="spellEnd"/>
       <w:r>
         <w:t xml:space="preserve"> values for each of the scalers.</w:t>
       </w:r>
       <w:r>
-        <w:t xml:space="preserve"> This, in combination with period control, allows for ensuring that the scalers are in the desired range. The prescale register is a </w:t>
+        <w:t xml:space="preserve"> This, in combination with period control, allows for ensuring that the scalers are in the desired range. The </w:t>
+      </w:r>
+      <w:proofErr w:type="spellStart"/>
+      <w:r>
+        <w:t>prescale</w:t>
+      </w:r>
+      <w:proofErr w:type="spellEnd"/>
+      <w:r>
+        <w:t xml:space="preserve"> register is a </w:t>
       </w:r>
       <w:r>
         <w:rPr>
@@ -10612,8 +11721,13 @@
         </w:rPr>
         <w:t xml:space="preserve">linear </w:t>
       </w:r>
-      <w:r>
-        <w:t xml:space="preserve">prescale, allowing decreasing the read rate from frequency </w:t>
+      <w:proofErr w:type="spellStart"/>
+      <w:r>
+        <w:t>prescale</w:t>
+      </w:r>
+      <w:proofErr w:type="spellEnd"/>
+      <w:r>
+        <w:t xml:space="preserve">, allowing decreasing the read rate from frequency </w:t>
       </w:r>
       <w:r>
         <w:rPr>
@@ -10623,7 +11737,15 @@
         <w:t>f</w:t>
       </w:r>
       <w:r>
-        <w:t xml:space="preserve"> (prescale=0) to </w:t>
+        <w:t xml:space="preserve"> (</w:t>
+      </w:r>
+      <w:proofErr w:type="spellStart"/>
+      <w:r>
+        <w:t>prescale</w:t>
+      </w:r>
+      <w:proofErr w:type="spellEnd"/>
+      <w:r>
+        <w:t xml:space="preserve">=0) to </w:t>
       </w:r>
       <w:r>
         <w:rPr>
@@ -10633,7 +11755,15 @@
         <w:t>f/256</w:t>
       </w:r>
       <w:r>
-        <w:t xml:space="preserve"> (prescale=255), </w:t>
+        <w:t xml:space="preserve"> (</w:t>
+      </w:r>
+      <w:proofErr w:type="spellStart"/>
+      <w:r>
+        <w:t>prescale</w:t>
+      </w:r>
+      <w:proofErr w:type="spellEnd"/>
+      <w:r>
+        <w:t xml:space="preserve">=255), </w:t>
       </w:r>
       <w:r>
         <w:rPr>
@@ -10643,7 +11773,39 @@
         <w:t>linearly</w:t>
       </w:r>
       <w:r>
-        <w:t xml:space="preserve"> with the prescale value. To set the prescale on a scaler, write the scaler address to bits [31:24], and write the prescale value to bits[7:0].</w:t>
+        <w:t xml:space="preserve"> with the </w:t>
+      </w:r>
+      <w:proofErr w:type="spellStart"/>
+      <w:r>
+        <w:t>prescale</w:t>
+      </w:r>
+      <w:proofErr w:type="spellEnd"/>
+      <w:r>
+        <w:t xml:space="preserve"> value. To set the </w:t>
+      </w:r>
+      <w:proofErr w:type="spellStart"/>
+      <w:r>
+        <w:t>prescale</w:t>
+      </w:r>
+      <w:proofErr w:type="spellEnd"/>
+      <w:r>
+        <w:t xml:space="preserve"> on a scaler, write the scaler address to bits [31:24], and write the </w:t>
+      </w:r>
+      <w:proofErr w:type="spellStart"/>
+      <w:r>
+        <w:t>prescale</w:t>
+      </w:r>
+      <w:proofErr w:type="spellEnd"/>
+      <w:r>
+        <w:t xml:space="preserve"> value to </w:t>
+      </w:r>
+      <w:proofErr w:type="gramStart"/>
+      <w:r>
+        <w:t>bits[</w:t>
+      </w:r>
+      <w:proofErr w:type="gramEnd"/>
+      <w:r>
+        <w:t>7:0].</w:t>
       </w:r>
     </w:p>
     <w:p>
@@ -10651,7 +11813,6 @@
         <w:pStyle w:val="Heading3"/>
       </w:pPr>
       <w:r>
-        <w:lastRenderedPageBreak/>
         <w:t>SCALMAP0-31 (Offsets 0x0080-0x00FF: 0x40080-0x400FF)</w:t>
       </w:r>
     </w:p>
@@ -11082,7 +12243,15 @@
     </w:p>
     <w:p>
       <w:r>
-        <w:t>The CalRam is designed to generate and store calibration data for the LAB4D. It consists of a pair of digital signal processors (math units) hooked up to local FPGA memory. It can:</w:t>
+        <w:t xml:space="preserve">The </w:t>
+      </w:r>
+      <w:proofErr w:type="spellStart"/>
+      <w:r>
+        <w:t>CalRam</w:t>
+      </w:r>
+      <w:proofErr w:type="spellEnd"/>
+      <w:r>
+        <w:t xml:space="preserve"> is designed to generate and store calibration data for the LAB4D. It consists of a pair of digital signal processors (math units) hooked up to local FPGA memory. It can:</w:t>
       </w:r>
     </w:p>
     <w:p>
@@ -11199,7 +12368,19 @@
         <w:t>fresh start</w:t>
       </w:r>
       <w:r>
-        <w:t xml:space="preserve"> of the LAB4 controller, which ensures that the LAB4 samples begin with address 0. Before any calibration run, the LAB4 controller should be stopped, the CalRams zeroed, then the LAB4 controller started again.</w:t>
+        <w:t xml:space="preserve"> of the LAB4 controller, which ensures that the LAB4 samples begin with </w:t>
+      </w:r>
+      <w:r>
+        <w:lastRenderedPageBreak/>
+        <w:t xml:space="preserve">address 0. Before any calibration run, the LAB4 controller should be stopped, the </w:t>
+      </w:r>
+      <w:proofErr w:type="spellStart"/>
+      <w:r>
+        <w:t>CalRams</w:t>
+      </w:r>
+      <w:proofErr w:type="spellEnd"/>
+      <w:r>
+        <w:t xml:space="preserve"> zeroed, then the LAB4 controller started again.</w:t>
       </w:r>
     </w:p>
     <w:p>
@@ -11222,11 +12403,7 @@
         <w:t>fully</w:t>
       </w:r>
       <w:r>
-        <w:t xml:space="preserve"> take data and storing it in the SPI interface (which, while faster than UART, is still slower than the LAB4Ds can generate data), </w:t>
-      </w:r>
-      <w:r>
-        <w:lastRenderedPageBreak/>
-        <w:t xml:space="preserve">the RADIANT FPGA can calculate that calibration data </w:t>
+        <w:t xml:space="preserve"> take data and storing it in the SPI interface (which, while faster than UART, is still slower than the LAB4Ds can generate data), the RADIANT FPGA can calculate that calibration data </w:t>
       </w:r>
       <w:r>
         <w:rPr>
@@ -11282,7 +12459,23 @@
         <w:t>would</w:t>
       </w:r>
       <w:r>
-        <w:t xml:space="preserve"> be possible to use the calibration signal switch for this (SELxx_CAL), doing so would turn on all of the calibration amplifiers, resulting in a large current draw. Maxing out the signal attenuators should reduce the input signal to a small enough value that an average of a few hundred samples gets a well-measured pedestal.</w:t>
+        <w:t xml:space="preserve"> be possible to use the calibration signal switch for this (</w:t>
+      </w:r>
+      <w:proofErr w:type="spellStart"/>
+      <w:r>
+        <w:t>SELxx_CAL</w:t>
+      </w:r>
+      <w:proofErr w:type="spellEnd"/>
+      <w:r>
+        <w:t xml:space="preserve">), doing so would turn on </w:t>
+      </w:r>
+      <w:proofErr w:type="gramStart"/>
+      <w:r>
+        <w:t>all of</w:t>
+      </w:r>
+      <w:proofErr w:type="gramEnd"/>
+      <w:r>
+        <w:t xml:space="preserve"> the calibration amplifiers, resulting in a large current draw. Maxing out the signal attenuators should reduce the input signal to a small enough value that an average of a few hundred samples gets a well-measured pedestal.</w:t>
       </w:r>
     </w:p>
     <w:p>
@@ -11305,7 +12498,15 @@
         <w:t>must</w:t>
       </w:r>
       <w:r>
-        <w:t xml:space="preserve"> be calibrated using the “VTrimFB” register. This “trim” DAC sets the “average” speed for the delay chain.</w:t>
+        <w:t xml:space="preserve"> be calibrated using the “</w:t>
+      </w:r>
+      <w:proofErr w:type="spellStart"/>
+      <w:r>
+        <w:t>VTrimFB</w:t>
+      </w:r>
+      <w:proofErr w:type="spellEnd"/>
+      <w:r>
+        <w:t>” register. This “trim” DAC sets the “average” speed for the delay chain.</w:t>
       </w:r>
     </w:p>
     <w:p>
@@ -11349,7 +12550,15 @@
         <w:t xml:space="preserve">full </w:t>
       </w:r>
       <w:r>
-        <w:t xml:space="preserve">zero-crossing data is calculated by summing samples modulo 128 (e.g. add 1, 129, 257, etc.) </w:t>
+        <w:t>zero-crossing data is calculated by summing samples modulo 128 (</w:t>
+      </w:r>
+      <w:proofErr w:type="gramStart"/>
+      <w:r>
+        <w:t>e.g.</w:t>
+      </w:r>
+      <w:proofErr w:type="gramEnd"/>
+      <w:r>
+        <w:t xml:space="preserve"> add 1, 129, 257, etc.) </w:t>
       </w:r>
       <w:r>
         <w:rPr>
@@ -11386,7 +12595,39 @@
     </w:p>
     <w:p>
       <w:r>
-        <w:t>In pedestal mode, the value in the RAM is the sum of all samples fed into the CALRAM. In zerocrossing mode, bits[8:0] are the number of times that this sample was positive (above pedestal) and the previous sample was negative or at pedestal. In zerocrossing mode, bits[26:9] are the (integer) pedestal value.</w:t>
+        <w:t xml:space="preserve">In pedestal mode, the value in the RAM is the sum of all samples fed into the CALRAM. In </w:t>
+      </w:r>
+      <w:proofErr w:type="spellStart"/>
+      <w:r>
+        <w:t>zerocrossing</w:t>
+      </w:r>
+      <w:proofErr w:type="spellEnd"/>
+      <w:r>
+        <w:t xml:space="preserve"> mode, </w:t>
+      </w:r>
+      <w:proofErr w:type="gramStart"/>
+      <w:r>
+        <w:t>bits[</w:t>
+      </w:r>
+      <w:proofErr w:type="gramEnd"/>
+      <w:r>
+        <w:t xml:space="preserve">8:0] are the number of times that this sample was positive (above pedestal) and the previous sample was negative or at pedestal. In </w:t>
+      </w:r>
+      <w:proofErr w:type="spellStart"/>
+      <w:r>
+        <w:t>zerocrossing</w:t>
+      </w:r>
+      <w:proofErr w:type="spellEnd"/>
+      <w:r>
+        <w:t xml:space="preserve"> mode, </w:t>
+      </w:r>
+      <w:proofErr w:type="gramStart"/>
+      <w:r>
+        <w:t>bits[</w:t>
+      </w:r>
+      <w:proofErr w:type="gramEnd"/>
+      <w:r>
+        <w:t>26:9] are the (integer) pedestal value.</w:t>
       </w:r>
     </w:p>
     <w:p>
@@ -11401,13 +12642,33 @@
         <w:t xml:space="preserve">: </w:t>
       </w:r>
       <w:r>
-        <w:t xml:space="preserve">since in zerocrossing mode bits[26:9] are uninteresting (they’re unchanged) </w:t>
+        <w:t xml:space="preserve">since in </w:t>
+      </w:r>
+      <w:proofErr w:type="spellStart"/>
+      <w:r>
+        <w:t>zerocrossing</w:t>
+      </w:r>
+      <w:proofErr w:type="spellEnd"/>
+      <w:r>
+        <w:t xml:space="preserve"> mode </w:t>
+      </w:r>
+      <w:proofErr w:type="gramStart"/>
+      <w:r>
+        <w:t>bits[</w:t>
+      </w:r>
+      <w:proofErr w:type="gramEnd"/>
+      <w:r>
+        <w:t xml:space="preserve">26:9] are uninteresting (they’re unchanged) </w:t>
       </w:r>
       <w:r>
         <w:t xml:space="preserve">the CALRAM </w:t>
       </w:r>
       <w:r>
-        <w:t xml:space="preserve">MODE register has a ZC_READ_MODE bit (bit[2]) which forces the outputs of those bits to be zero, so that reads </w:t>
+        <w:t xml:space="preserve">MODE register has a ZC_READ_MODE bit (bit[2]) which forces the outputs of those bits to be zero, so that </w:t>
+      </w:r>
+      <w:r>
+        <w:lastRenderedPageBreak/>
+        <w:t xml:space="preserve">reads </w:t>
       </w:r>
       <w:r>
         <w:rPr>
@@ -11417,7 +12678,15 @@
         <w:t>only</w:t>
       </w:r>
       <w:r>
-        <w:t xml:space="preserve"> return the zerocrossing counts. This bit does </w:t>
+        <w:t xml:space="preserve"> return the </w:t>
+      </w:r>
+      <w:proofErr w:type="spellStart"/>
+      <w:r>
+        <w:t>zerocrossing</w:t>
+      </w:r>
+      <w:proofErr w:type="spellEnd"/>
+      <w:r>
+        <w:t xml:space="preserve"> counts. This bit does </w:t>
       </w:r>
       <w:r>
         <w:rPr>
@@ -11427,7 +12696,15 @@
         <w:t>not</w:t>
       </w:r>
       <w:r>
-        <w:t xml:space="preserve"> affect writes. Most of the time when in zerocrossing mode, ZC_READ_MODE should be set.</w:t>
+        <w:t xml:space="preserve"> affect writes. Most of the time when in </w:t>
+      </w:r>
+      <w:proofErr w:type="spellStart"/>
+      <w:r>
+        <w:t>zerocrossing</w:t>
+      </w:r>
+      <w:proofErr w:type="spellEnd"/>
+      <w:r>
+        <w:t xml:space="preserve"> mode, ZC_READ_MODE should be set.</w:t>
       </w:r>
     </w:p>
     <w:p>
@@ -11440,7 +12717,6 @@
         <w:pStyle w:val="Heading3"/>
       </w:pPr>
       <w:r>
-        <w:lastRenderedPageBreak/>
         <w:t>CONTROL (Offset 0x6000</w:t>
       </w:r>
       <w:r>
@@ -11543,8 +12819,13 @@
             <w:pPr>
               <w:jc w:val="center"/>
             </w:pPr>
-            <w:r>
-              <w:t>Bit[3]</w:t>
+            <w:proofErr w:type="gramStart"/>
+            <w:r>
+              <w:t>Bit[</w:t>
+            </w:r>
+            <w:proofErr w:type="gramEnd"/>
+            <w:r>
+              <w:t>3]</w:t>
             </w:r>
           </w:p>
         </w:tc>
@@ -11556,8 +12837,13 @@
             <w:pPr>
               <w:jc w:val="center"/>
             </w:pPr>
-            <w:r>
-              <w:t>Bit[2]</w:t>
+            <w:proofErr w:type="gramStart"/>
+            <w:r>
+              <w:t>Bit[</w:t>
+            </w:r>
+            <w:proofErr w:type="gramEnd"/>
+            <w:r>
+              <w:t>2]</w:t>
             </w:r>
           </w:p>
         </w:tc>
@@ -11569,8 +12855,13 @@
             <w:pPr>
               <w:jc w:val="center"/>
             </w:pPr>
-            <w:r>
-              <w:t>Bit[1]</w:t>
+            <w:proofErr w:type="gramStart"/>
+            <w:r>
+              <w:t>Bit[</w:t>
+            </w:r>
+            <w:proofErr w:type="gramEnd"/>
+            <w:r>
+              <w:t>1]</w:t>
             </w:r>
           </w:p>
         </w:tc>
@@ -11582,8 +12873,13 @@
             <w:pPr>
               <w:jc w:val="center"/>
             </w:pPr>
-            <w:r>
-              <w:t>Bit[0]</w:t>
+            <w:proofErr w:type="gramStart"/>
+            <w:r>
+              <w:t>Bit[</w:t>
+            </w:r>
+            <w:proofErr w:type="gramEnd"/>
+            <w:r>
+              <w:t>0]</w:t>
             </w:r>
           </w:p>
         </w:tc>
@@ -11742,8 +13038,13 @@
             <w:pPr>
               <w:jc w:val="center"/>
             </w:pPr>
-            <w:r>
-              <w:t>Bit[4]</w:t>
+            <w:proofErr w:type="gramStart"/>
+            <w:r>
+              <w:t>Bit[</w:t>
+            </w:r>
+            <w:proofErr w:type="gramEnd"/>
+            <w:r>
+              <w:t>4]</w:t>
             </w:r>
           </w:p>
         </w:tc>
@@ -11755,8 +13056,13 @@
             <w:pPr>
               <w:jc w:val="center"/>
             </w:pPr>
-            <w:r>
-              <w:t>Bit[3]</w:t>
+            <w:proofErr w:type="gramStart"/>
+            <w:r>
+              <w:t>Bit[</w:t>
+            </w:r>
+            <w:proofErr w:type="gramEnd"/>
+            <w:r>
+              <w:t>3]</w:t>
             </w:r>
           </w:p>
         </w:tc>
@@ -11768,8 +13074,13 @@
             <w:pPr>
               <w:jc w:val="center"/>
             </w:pPr>
-            <w:r>
-              <w:t>Bit[2]</w:t>
+            <w:proofErr w:type="gramStart"/>
+            <w:r>
+              <w:t>Bit[</w:t>
+            </w:r>
+            <w:proofErr w:type="gramEnd"/>
+            <w:r>
+              <w:t>2]</w:t>
             </w:r>
           </w:p>
         </w:tc>
@@ -11781,8 +13092,13 @@
             <w:pPr>
               <w:jc w:val="center"/>
             </w:pPr>
-            <w:r>
-              <w:t>Bit[1]</w:t>
+            <w:proofErr w:type="gramStart"/>
+            <w:r>
+              <w:t>Bit[</w:t>
+            </w:r>
+            <w:proofErr w:type="gramEnd"/>
+            <w:r>
+              <w:t>1]</w:t>
             </w:r>
           </w:p>
         </w:tc>
@@ -11794,8 +13110,13 @@
             <w:pPr>
               <w:jc w:val="center"/>
             </w:pPr>
-            <w:r>
-              <w:t>Bit[0]</w:t>
+            <w:proofErr w:type="gramStart"/>
+            <w:r>
+              <w:t>Bit[</w:t>
+            </w:r>
+            <w:proofErr w:type="gramEnd"/>
+            <w:r>
+              <w:t>0]</w:t>
             </w:r>
           </w:p>
         </w:tc>
@@ -11860,7 +13181,15 @@
     </w:p>
     <w:p>
       <w:r>
-        <w:t xml:space="preserve">ZERO_INPUTS is used to quick-zero the CALRAM. Set ZERO_INPUTS=1, and run a full roll (4096 samples) and all </w:t>
+        <w:t>ZERO_INPUTS is used to quick-zero the CALRAM. Set ZERO_INPUTS=</w:t>
+      </w:r>
+      <w:proofErr w:type="gramStart"/>
+      <w:r>
+        <w:t>1, and</w:t>
+      </w:r>
+      <w:proofErr w:type="gramEnd"/>
+      <w:r>
+        <w:t xml:space="preserve"> run a full roll (4096 samples) and all </w:t>
       </w:r>
       <w:r>
         <w:rPr>
@@ -11880,7 +13209,15 @@
         <w:t>only</w:t>
       </w:r>
       <w:r>
-        <w:t xml:space="preserve"> the low 9 bits will be cleared. Note: this means that if a pedestal run of 512 rolls is performed, the pedestals will already be in the correct format for ZC mode and with ZERO_INPUTS=1 and ZC_MODE=1, the zerocrossing RAMs can easily be erased.</w:t>
+        <w:t xml:space="preserve"> the low 9 bits will be cleared. Note: this means that if a pedestal run of 512 rolls is performed, the pedestals will already be in the correct format for ZC mode and with ZERO_INPUTS=1 and ZC_MODE=1, the </w:t>
+      </w:r>
+      <w:proofErr w:type="spellStart"/>
+      <w:r>
+        <w:t>zerocrossing</w:t>
+      </w:r>
+      <w:proofErr w:type="spellEnd"/>
+      <w:r>
+        <w:t xml:space="preserve"> RAMs can easily be erased.</w:t>
       </w:r>
     </w:p>
     <w:p>
@@ -11949,7 +13286,15 @@
         <w:t>subtracted</w:t>
       </w:r>
       <w:r>
-        <w:t xml:space="preserve"> (ADJUST_SIGN=1). Generally ADJUST_SIGN should be </w:t>
+        <w:t xml:space="preserve"> (ADJUST_SIGN=1). </w:t>
+      </w:r>
+      <w:proofErr w:type="gramStart"/>
+      <w:r>
+        <w:t>Generally</w:t>
+      </w:r>
+      <w:proofErr w:type="gramEnd"/>
+      <w:r>
+        <w:t xml:space="preserve"> ADJUST_SIGN should be </w:t>
       </w:r>
       <w:r>
         <w:rPr>
@@ -11974,11 +13319,20 @@
         <w:t>purely</w:t>
       </w:r>
       <w:r>
-        <w:t xml:space="preserve"> 12 bits: if in ADJUST_MODE the value overflows/underflows it simply rolls over (e.g. if 4090 is adjusted upward by 100, the output will be 94). </w:t>
-      </w:r>
-    </w:p>
-    <w:p>
-      <w:r>
+        <w:t xml:space="preserve"> 12 bits: if in ADJUST_MODE the value overflows/underflows it simply rolls over (</w:t>
+      </w:r>
+      <w:proofErr w:type="gramStart"/>
+      <w:r>
+        <w:t>e.g.</w:t>
+      </w:r>
+      <w:proofErr w:type="gramEnd"/>
+      <w:r>
+        <w:t xml:space="preserve"> if 4090 is adjusted upward by 100, the output will be 94). </w:t>
+      </w:r>
+    </w:p>
+    <w:p>
+      <w:r>
+        <w:lastRenderedPageBreak/>
         <w:br w:type="page"/>
       </w:r>
     </w:p>
@@ -12170,7 +13524,15 @@
         <w:t>and</w:t>
       </w:r>
       <w:r>
-        <w:t xml:space="preserve"> must be matched to the internal phase inside the FPGA so the proper write address is issued. Th</w:t>
+        <w:t xml:space="preserve"> must be matched to the internal phase inside the </w:t>
+      </w:r>
+      <w:proofErr w:type="gramStart"/>
+      <w:r>
+        <w:t>FPGA</w:t>
+      </w:r>
+      <w:proofErr w:type="gramEnd"/>
+      <w:r>
+        <w:t xml:space="preserve"> so the proper write address is issued. Th</w:t>
       </w:r>
       <w:r>
         <w:t>is is done using the LAB4D phase scanner.</w:t>
@@ -12181,7 +13543,15 @@
         <w:pStyle w:val="Heading1"/>
       </w:pPr>
       <w:r>
-        <w:t>Disable Testpattern Mode</w:t>
+        <w:t xml:space="preserve">Disable </w:t>
+      </w:r>
+      <w:proofErr w:type="spellStart"/>
+      <w:r>
+        <w:t>Testpattern</w:t>
+      </w:r>
+      <w:proofErr w:type="spellEnd"/>
+      <w:r>
+        <w:t xml:space="preserve"> Mode</w:t>
       </w:r>
     </w:p>
     <w:p>
@@ -12206,7 +13576,23 @@
         <w:t>output</w:t>
       </w:r>
       <w:r>
-        <w:t xml:space="preserve"> data from the LAB4 will be zero). Therefore for proper data taking, testpattern mode must be disabled.</w:t>
+        <w:t xml:space="preserve"> data from the LAB4 will be zero). </w:t>
+      </w:r>
+      <w:proofErr w:type="gramStart"/>
+      <w:r>
+        <w:t>Therefore</w:t>
+      </w:r>
+      <w:proofErr w:type="gramEnd"/>
+      <w:r>
+        <w:t xml:space="preserve"> for proper data taking, </w:t>
+      </w:r>
+      <w:proofErr w:type="spellStart"/>
+      <w:r>
+        <w:t>testpattern</w:t>
+      </w:r>
+      <w:proofErr w:type="spellEnd"/>
+      <w:r>
+        <w:t xml:space="preserve"> mode must be disabled.</w:t>
       </w:r>
     </w:p>
     <w:p>
@@ -12219,7 +13605,15 @@
     </w:p>
     <w:p>
       <w:r>
-        <w:t xml:space="preserve">By default the CALRAM will output </w:t>
+        <w:t xml:space="preserve">By </w:t>
+      </w:r>
+      <w:proofErr w:type="gramStart"/>
+      <w:r>
+        <w:t>default</w:t>
+      </w:r>
+      <w:proofErr w:type="gramEnd"/>
+      <w:r>
+        <w:t xml:space="preserve"> the CALRAM will output </w:t>
       </w:r>
       <w:r>
         <w:rPr>
@@ -12291,7 +13685,15 @@
         </w:numPr>
       </w:pPr>
       <w:r>
-        <w:t>Program the DMA engine descriptors. Typically this would be the event header (0x030100, length 8, incrementing address) followed by the LAB4D space (0x020000, length 512, no incrementing address, then 0x020800, length 512, no incrementing address, etc. until the final LAB space, with that descriptor being a terminator)</w:t>
+        <w:t xml:space="preserve">Program the DMA engine descriptors. </w:t>
+      </w:r>
+      <w:proofErr w:type="gramStart"/>
+      <w:r>
+        <w:t>Typically</w:t>
+      </w:r>
+      <w:proofErr w:type="gramEnd"/>
+      <w:r>
+        <w:t xml:space="preserve"> this would be the event header (0x030100, length 8, incrementing address) followed by the LAB4D space (0x020000, length 512, no incrementing address, then 0x020800, length 512, no incrementing address, etc. until the final LAB space, with that descriptor being a terminator)</w:t>
       </w:r>
     </w:p>
     <w:p>
@@ -12365,7 +13767,31 @@
     </w:p>
     <w:p>
       <w:r>
-        <w:t>Determining when an event is ready can then be done by waiting for the prog_full GPIO output to go high. This is FP_GPIO[0]. This can also be done by polling for bit[30] to go high in the SPIDMA CONFIG register.</w:t>
+        <w:t xml:space="preserve">Determining when an event is ready can then be done by waiting for the </w:t>
+      </w:r>
+      <w:proofErr w:type="spellStart"/>
+      <w:r>
+        <w:t>prog_full</w:t>
+      </w:r>
+      <w:proofErr w:type="spellEnd"/>
+      <w:r>
+        <w:t xml:space="preserve"> GPIO output to go high. This is FP_</w:t>
+      </w:r>
+      <w:proofErr w:type="gramStart"/>
+      <w:r>
+        <w:t>GPIO[</w:t>
+      </w:r>
+      <w:proofErr w:type="gramEnd"/>
+      <w:r>
+        <w:t xml:space="preserve">0]. This can also be done by polling for </w:t>
+      </w:r>
+      <w:proofErr w:type="gramStart"/>
+      <w:r>
+        <w:t>bit[</w:t>
+      </w:r>
+      <w:proofErr w:type="gramEnd"/>
+      <w:r>
+        <w:t>30] to go high in the SPIDMA CONFIG register.</w:t>
       </w:r>
     </w:p>
     <w:p>
@@ -14278,6 +15704,7 @@
   <w:style w:type="character" w:default="1" w:styleId="DefaultParagraphFont">
     <w:name w:val="Default Paragraph Font"/>
     <w:uiPriority w:val="1"/>
+    <w:semiHidden/>
     <w:unhideWhenUsed/>
   </w:style>
   <w:style w:type="table" w:default="1" w:styleId="TableNormal">
@@ -14739,21 +16166,6 @@
 </file>
 
 <file path=customXml/item1.xml><?xml version="1.0" encoding="utf-8"?>
-<p:properties xmlns:p="http://schemas.microsoft.com/office/2006/metadata/properties" xmlns:xsi="http://www.w3.org/2001/XMLSchema-instance" xmlns:pc="http://schemas.microsoft.com/office/infopath/2007/PartnerControls">
-  <documentManagement/>
-</p:properties>
-</file>
-
-<file path=customXml/item2.xml><?xml version="1.0" encoding="utf-8"?>
-<?mso-contentType ?>
-<FormTemplates xmlns="http://schemas.microsoft.com/sharepoint/v3/contenttype/forms">
-  <Display>DocumentLibraryForm</Display>
-  <Edit>DocumentLibraryForm</Edit>
-  <New>DocumentLibraryForm</New>
-</FormTemplates>
-</file>
-
-<file path=customXml/item3.xml><?xml version="1.0" encoding="utf-8"?>
 <ct:contentTypeSchema xmlns:ct="http://schemas.microsoft.com/office/2006/metadata/contentType" xmlns:ma="http://schemas.microsoft.com/office/2006/metadata/properties/metaAttributes" ct:_="" ma:_="" ma:contentTypeName="Document" ma:contentTypeID="0x0101009BFCD7D409719A438463AE76D4FB622F" ma:contentTypeVersion="4" ma:contentTypeDescription="Create a new document." ma:contentTypeScope="" ma:versionID="f3ec138a1f10f3e30ec36a5ebcfd5b07">
   <xsd:schema xmlns:xsd="http://www.w3.org/2001/XMLSchema" xmlns:xs="http://www.w3.org/2001/XMLSchema" xmlns:p="http://schemas.microsoft.com/office/2006/metadata/properties" xmlns:ns3="4ecbb822-8565-4f83-83ec-d273dd8cb1a1" targetNamespace="http://schemas.microsoft.com/office/2006/metadata/properties" ma:root="true" ma:fieldsID="d91f12f0fe49920d746ca9d1fc3d2763" ns3:_="">
     <xsd:import namespace="4ecbb822-8565-4f83-83ec-d273dd8cb1a1"/>
@@ -14899,24 +16311,22 @@
 </ct:contentTypeSchema>
 </file>
 
-<file path=customXml/itemProps1.xml><?xml version="1.0" encoding="utf-8"?>
-<ds:datastoreItem xmlns:ds="http://schemas.openxmlformats.org/officeDocument/2006/customXml" ds:itemID="{C543A510-BF44-4D21-ABD4-200BD08CAB97}">
-  <ds:schemaRefs>
-    <ds:schemaRef ds:uri="http://schemas.microsoft.com/office/2006/metadata/properties"/>
-    <ds:schemaRef ds:uri="http://schemas.microsoft.com/office/infopath/2007/PartnerControls"/>
-  </ds:schemaRefs>
-</ds:datastoreItem>
+<file path=customXml/item2.xml><?xml version="1.0" encoding="utf-8"?>
+<p:properties xmlns:p="http://schemas.microsoft.com/office/2006/metadata/properties" xmlns:xsi="http://www.w3.org/2001/XMLSchema-instance" xmlns:pc="http://schemas.microsoft.com/office/infopath/2007/PartnerControls">
+  <documentManagement/>
+</p:properties>
 </file>
 
-<file path=customXml/itemProps2.xml><?xml version="1.0" encoding="utf-8"?>
-<ds:datastoreItem xmlns:ds="http://schemas.openxmlformats.org/officeDocument/2006/customXml" ds:itemID="{2DC74EF0-003B-4CB9-A211-51B485B41355}">
-  <ds:schemaRefs>
-    <ds:schemaRef ds:uri="http://schemas.microsoft.com/sharepoint/v3/contenttype/forms"/>
-  </ds:schemaRefs>
-</ds:datastoreItem>
+<file path=customXml/item3.xml><?xml version="1.0" encoding="utf-8"?>
+<?mso-contentType ?>
+<FormTemplates xmlns="http://schemas.microsoft.com/sharepoint/v3/contenttype/forms">
+  <Display>DocumentLibraryForm</Display>
+  <Edit>DocumentLibraryForm</Edit>
+  <New>DocumentLibraryForm</New>
+</FormTemplates>
 </file>
 
-<file path=customXml/itemProps3.xml><?xml version="1.0" encoding="utf-8"?>
+<file path=customXml/itemProps1.xml><?xml version="1.0" encoding="utf-8"?>
 <ds:datastoreItem xmlns:ds="http://schemas.openxmlformats.org/officeDocument/2006/customXml" ds:itemID="{59314A77-F29D-4E36-B3F3-A0D717F7400C}">
   <ds:schemaRefs>
     <ds:schemaRef ds:uri="http://schemas.microsoft.com/office/2006/metadata/contentType"/>
@@ -14932,4 +16342,21 @@
     <ds:schemaRef ds:uri="http://schemas.microsoft.com/internal/obd"/>
   </ds:schemaRefs>
 </ds:datastoreItem>
+</file>
+
+<file path=customXml/itemProps2.xml><?xml version="1.0" encoding="utf-8"?>
+<ds:datastoreItem xmlns:ds="http://schemas.openxmlformats.org/officeDocument/2006/customXml" ds:itemID="{C543A510-BF44-4D21-ABD4-200BD08CAB97}">
+  <ds:schemaRefs>
+    <ds:schemaRef ds:uri="http://schemas.microsoft.com/office/2006/metadata/properties"/>
+    <ds:schemaRef ds:uri="http://schemas.microsoft.com/office/infopath/2007/PartnerControls"/>
+  </ds:schemaRefs>
+</ds:datastoreItem>
+</file>
+
+<file path=customXml/itemProps3.xml><?xml version="1.0" encoding="utf-8"?>
+<ds:datastoreItem xmlns:ds="http://schemas.openxmlformats.org/officeDocument/2006/customXml" ds:itemID="{2DC74EF0-003B-4CB9-A211-51B485B41355}">
+  <ds:schemaRefs>
+    <ds:schemaRef ds:uri="http://schemas.microsoft.com/sharepoint/v3/contenttype/forms"/>
+  </ds:schemaRefs>
+</ds:datastoreItem>
 </file>
</xml_diff>

<commit_message>
add sample rate doc
</commit_message>
<xml_diff>
--- a/radiant_board_manager_regs.docx
+++ b/radiant_board_manager_regs.docx
@@ -1607,7 +1607,7 @@
             </w:pPr>
             <w:r>
               <w:rPr/>
-              <w:t>Add board version readback</w:t>
+              <w:t xml:space="preserve">Add board version readback, sample rate docs </w:t>
             </w:r>
           </w:p>
         </w:tc>
@@ -8137,11 +8137,115 @@
               </w:rPr>
             </w:pPr>
             <w:r>
-              <w:rPr>
-                <w:sz w:val="22"/>
-                <w:szCs w:val="22"/>
-              </w:rPr>
-              <w:t>0xF0 -0xFC</w:t>
+              <w:rPr/>
+              <w:t xml:space="preserve">0xF0 </w:t>
+            </w:r>
+          </w:p>
+        </w:tc>
+        <w:tc>
+          <w:tcPr>
+            <w:tcW w:w="1526" w:type="dxa"/>
+            <w:tcBorders>
+              <w:left w:val="single" w:sz="4" w:space="0" w:color="000000"/>
+              <w:bottom w:val="single" w:sz="4" w:space="0" w:color="000000"/>
+              <w:right w:val="single" w:sz="4" w:space="0" w:color="000000"/>
+            </w:tcBorders>
+          </w:tcPr>
+          <w:p>
+            <w:pPr>
+              <w:pStyle w:val="LOnormal"/>
+              <w:widowControl w:val="false"/>
+              <w:spacing w:lineRule="auto" w:line="240" w:before="0" w:after="0"/>
+              <w:jc w:val="left"/>
+              <w:rPr>
+                <w:rFonts w:ascii="Calibri" w:hAnsi="Calibri" w:eastAsia="Calibri" w:cs="Calibri"/>
+                <w:sz w:val="22"/>
+                <w:szCs w:val="22"/>
+              </w:rPr>
+            </w:pPr>
+            <w:r>
+              <w:rPr/>
+              <w:t>SAMPLE_RATE</w:t>
+            </w:r>
+          </w:p>
+        </w:tc>
+        <w:tc>
+          <w:tcPr>
+            <w:tcW w:w="5940" w:type="dxa"/>
+            <w:tcBorders>
+              <w:left w:val="single" w:sz="4" w:space="0" w:color="000000"/>
+              <w:bottom w:val="single" w:sz="4" w:space="0" w:color="000000"/>
+              <w:right w:val="single" w:sz="4" w:space="0" w:color="000000"/>
+            </w:tcBorders>
+          </w:tcPr>
+          <w:p>
+            <w:pPr>
+              <w:pStyle w:val="LOnormal"/>
+              <w:widowControl w:val="false"/>
+              <w:spacing w:lineRule="auto" w:line="240" w:before="0" w:after="0"/>
+              <w:jc w:val="left"/>
+              <w:rPr>
+                <w:rFonts w:ascii="Calibri" w:hAnsi="Calibri" w:eastAsia="Calibri" w:cs="Calibri"/>
+                <w:sz w:val="22"/>
+                <w:szCs w:val="22"/>
+              </w:rPr>
+            </w:pPr>
+            <w:r>
+              <w:rPr/>
+              <w:t>Sample rate in MHz</w:t>
+            </w:r>
+          </w:p>
+        </w:tc>
+      </w:tr>
+      <w:tr>
+        <w:trPr>
+          <w:trHeight w:val="360" w:hRule="atLeast"/>
+        </w:trPr>
+        <w:tc>
+          <w:tcPr>
+            <w:tcW w:w="1884" w:type="dxa"/>
+            <w:tcBorders>
+              <w:left w:val="single" w:sz="4" w:space="0" w:color="000000"/>
+              <w:bottom w:val="single" w:sz="4" w:space="0" w:color="000000"/>
+              <w:right w:val="single" w:sz="4" w:space="0" w:color="000000"/>
+            </w:tcBorders>
+          </w:tcPr>
+          <w:p>
+            <w:pPr>
+              <w:pStyle w:val="LOnormal"/>
+              <w:widowControl w:val="false"/>
+              <w:spacing w:lineRule="auto" w:line="240" w:before="0" w:after="0"/>
+              <w:jc w:val="left"/>
+              <w:rPr>
+                <w:rFonts w:ascii="Calibri" w:hAnsi="Calibri" w:eastAsia="Calibri" w:cs="Calibri"/>
+                <w:sz w:val="22"/>
+                <w:szCs w:val="22"/>
+              </w:rPr>
+            </w:pPr>
+            <w:r>
+              <w:rPr>
+                <w:sz w:val="22"/>
+                <w:szCs w:val="22"/>
+              </w:rPr>
+              <w:t>0xF</w:t>
+            </w:r>
+            <w:r>
+              <w:rPr>
+                <w:rFonts w:eastAsia="Calibri" w:cs="Calibri"/>
+                <w:color w:val="auto"/>
+                <w:kern w:val="0"/>
+                <w:sz w:val="22"/>
+                <w:szCs w:val="22"/>
+                <w:lang w:val="en-US" w:eastAsia="zh-CN" w:bidi="hi-IN"/>
+              </w:rPr>
+              <w:t>4</w:t>
+            </w:r>
+            <w:r>
+              <w:rPr>
+                <w:sz w:val="22"/>
+                <w:szCs w:val="22"/>
+              </w:rPr>
+              <w:t xml:space="preserve"> -0xFC</w:t>
             </w:r>
           </w:p>
         </w:tc>

</xml_diff>